<commit_message>
Started basic hyperparameter optimization, continued editing pca_analysis instructions, and added some new document modification tooling for the new pos / neg data currently coming through.
</commit_message>
<xml_diff>
--- a/PCA_Analysis_Manual_rev3.docx
+++ b/PCA_Analysis_Manual_rev3.docx
@@ -214,7 +214,15 @@
           <w:sz w:val="20"/>
           <w:szCs w:val="20"/>
         </w:rPr>
-        <w:t xml:space="preserve">efault calibration points for negative spectra should be H-, C-, C_2-, C_3- and for positive spectra should be H+, H_2+, CH_3+, OCH_3+ </w:t>
+        <w:t xml:space="preserve">efault calibration points for negative spectra should be H-, C-, C_2-, C_3- and for positive spectra should be H+, H_2+, CH_3+, </w:t>
+      </w:r>
+      <w:r>
+        <w:rPr>
+          <w:rFonts w:ascii="Times New Roman" w:hAnsi="Times New Roman" w:cs="Times New Roman"/>
+          <w:sz w:val="20"/>
+          <w:szCs w:val="20"/>
+        </w:rPr>
+        <w:t xml:space="preserve">C_3H_3+ </w:t>
       </w:r>
       <w:r>
         <w:rPr>
@@ -351,6 +359,310 @@
           <w:szCs w:val="20"/>
         </w:rPr>
         <w:t>xit the mass calibration menu by pressing ESC</w:t>
+      </w:r>
+    </w:p>
+    <w:p>
+      <w:pPr>
+        <w:pStyle w:val="ListParagraph"/>
+        <w:numPr>
+          <w:ilvl w:val="0"/>
+          <w:numId w:val="8"/>
+        </w:numPr>
+        <w:rPr>
+          <w:rFonts w:ascii="Times New Roman" w:hAnsi="Times New Roman" w:cs="Times New Roman"/>
+          <w:sz w:val="20"/>
+          <w:szCs w:val="20"/>
+        </w:rPr>
+      </w:pPr>
+      <w:r>
+        <w:rPr>
+          <w:rFonts w:ascii="Times New Roman" w:hAnsi="Times New Roman" w:cs="Times New Roman"/>
+          <w:sz w:val="20"/>
+          <w:szCs w:val="20"/>
+          <w:u w:val="single"/>
+        </w:rPr>
+        <w:t>Note for positive spectra calibration</w:t>
+      </w:r>
+      <w:r>
+        <w:rPr>
+          <w:rFonts w:ascii="Times New Roman" w:hAnsi="Times New Roman" w:cs="Times New Roman"/>
+          <w:sz w:val="20"/>
+          <w:szCs w:val="20"/>
+        </w:rPr>
+        <w:t>:</w:t>
+      </w:r>
+      <w:r>
+        <w:rPr>
+          <w:rFonts w:ascii="Times New Roman" w:hAnsi="Times New Roman" w:cs="Times New Roman"/>
+          <w:sz w:val="20"/>
+          <w:szCs w:val="20"/>
+        </w:rPr>
+        <w:t xml:space="preserve"> The 4</w:t>
+      </w:r>
+      <w:r>
+        <w:rPr>
+          <w:rFonts w:ascii="Times New Roman" w:hAnsi="Times New Roman" w:cs="Times New Roman"/>
+          <w:sz w:val="20"/>
+          <w:szCs w:val="20"/>
+          <w:vertAlign w:val="superscript"/>
+        </w:rPr>
+        <w:t>th</w:t>
+      </w:r>
+      <w:r>
+        <w:rPr>
+          <w:rFonts w:ascii="Times New Roman" w:hAnsi="Times New Roman" w:cs="Times New Roman"/>
+          <w:sz w:val="20"/>
+          <w:szCs w:val="20"/>
+        </w:rPr>
+        <w:t xml:space="preserve"> default ion, C_3H_3+, usually causes large deviations (&gt;100ppm) on the calibration</w:t>
+      </w:r>
+      <w:r>
+        <w:rPr>
+          <w:rFonts w:ascii="Times New Roman" w:hAnsi="Times New Roman" w:cs="Times New Roman"/>
+          <w:sz w:val="20"/>
+          <w:szCs w:val="20"/>
+        </w:rPr>
+        <w:t>; we should be using CH_3O+ instead. To fix this, on</w:t>
+      </w:r>
+      <w:r>
+        <w:rPr>
+          <w:rFonts w:ascii="Times New Roman" w:hAnsi="Times New Roman" w:cs="Times New Roman"/>
+          <w:sz w:val="20"/>
+          <w:szCs w:val="20"/>
+        </w:rPr>
+        <w:t xml:space="preserve"> each spectra’s mass calibration menu, y</w:t>
+      </w:r>
+      <w:r>
+        <w:rPr>
+          <w:rFonts w:ascii="Times New Roman" w:hAnsi="Times New Roman" w:cs="Times New Roman"/>
+          <w:sz w:val="20"/>
+          <w:szCs w:val="20"/>
+        </w:rPr>
+        <w:t xml:space="preserve">ou should </w:t>
+      </w:r>
+      <w:r>
+        <w:rPr>
+          <w:rFonts w:ascii="Times New Roman" w:hAnsi="Times New Roman" w:cs="Times New Roman"/>
+          <w:sz w:val="20"/>
+          <w:szCs w:val="20"/>
+        </w:rPr>
+        <w:t xml:space="preserve">right click this ion </w:t>
+      </w:r>
+      <w:r>
+        <w:rPr>
+          <w:rFonts w:ascii="Times New Roman" w:hAnsi="Times New Roman" w:cs="Times New Roman"/>
+          <w:sz w:val="20"/>
+          <w:szCs w:val="20"/>
+        </w:rPr>
+        <w:sym w:font="Wingdings" w:char="F0E0"/>
+      </w:r>
+      <w:r>
+        <w:rPr>
+          <w:rFonts w:ascii="Times New Roman" w:hAnsi="Times New Roman" w:cs="Times New Roman"/>
+          <w:sz w:val="20"/>
+          <w:szCs w:val="20"/>
+        </w:rPr>
+        <w:t xml:space="preserve"> </w:t>
+      </w:r>
+      <w:r>
+        <w:rPr>
+          <w:rFonts w:ascii="Times New Roman" w:hAnsi="Times New Roman" w:cs="Times New Roman"/>
+          <w:sz w:val="20"/>
+          <w:szCs w:val="20"/>
+        </w:rPr>
+        <w:t xml:space="preserve">select “Delete” </w:t>
+      </w:r>
+      <w:r>
+        <w:rPr>
+          <w:rFonts w:ascii="Times New Roman" w:hAnsi="Times New Roman" w:cs="Times New Roman"/>
+          <w:sz w:val="20"/>
+          <w:szCs w:val="20"/>
+        </w:rPr>
+        <w:sym w:font="Wingdings" w:char="F0E0"/>
+      </w:r>
+      <w:r>
+        <w:rPr>
+          <w:rFonts w:ascii="Times New Roman" w:hAnsi="Times New Roman" w:cs="Times New Roman"/>
+          <w:sz w:val="20"/>
+          <w:szCs w:val="20"/>
+        </w:rPr>
+        <w:t xml:space="preserve"> </w:t>
+      </w:r>
+      <w:r>
+        <w:rPr>
+          <w:rFonts w:ascii="Times New Roman" w:hAnsi="Times New Roman" w:cs="Times New Roman"/>
+          <w:sz w:val="20"/>
+          <w:szCs w:val="20"/>
+        </w:rPr>
+        <w:t xml:space="preserve">click on the “Find” search bar on the top-middle section of the screen </w:t>
+      </w:r>
+      <w:r>
+        <w:rPr>
+          <w:rFonts w:ascii="Times New Roman" w:hAnsi="Times New Roman" w:cs="Times New Roman"/>
+          <w:sz w:val="20"/>
+          <w:szCs w:val="20"/>
+        </w:rPr>
+        <w:sym w:font="Wingdings" w:char="F0E0"/>
+      </w:r>
+      <w:r>
+        <w:rPr>
+          <w:rFonts w:ascii="Times New Roman" w:hAnsi="Times New Roman" w:cs="Times New Roman"/>
+          <w:sz w:val="20"/>
+          <w:szCs w:val="20"/>
+        </w:rPr>
+        <w:t xml:space="preserve"> </w:t>
+      </w:r>
+      <w:r>
+        <w:rPr>
+          <w:rFonts w:ascii="Times New Roman" w:hAnsi="Times New Roman" w:cs="Times New Roman"/>
+          <w:sz w:val="20"/>
+          <w:szCs w:val="20"/>
+        </w:rPr>
+        <w:t>type</w:t>
+      </w:r>
+      <w:r>
+        <w:rPr>
+          <w:rFonts w:ascii="Times New Roman" w:hAnsi="Times New Roman" w:cs="Times New Roman"/>
+          <w:sz w:val="20"/>
+          <w:szCs w:val="20"/>
+        </w:rPr>
+        <w:t xml:space="preserve"> CH_3O+</w:t>
+      </w:r>
+      <w:r>
+        <w:rPr>
+          <w:rFonts w:ascii="Times New Roman" w:hAnsi="Times New Roman" w:cs="Times New Roman"/>
+          <w:sz w:val="20"/>
+          <w:szCs w:val="20"/>
+        </w:rPr>
+        <w:t xml:space="preserve"> and press enter </w:t>
+      </w:r>
+      <w:r>
+        <w:rPr>
+          <w:rFonts w:ascii="Times New Roman" w:hAnsi="Times New Roman" w:cs="Times New Roman"/>
+          <w:sz w:val="20"/>
+          <w:szCs w:val="20"/>
+        </w:rPr>
+        <w:sym w:font="Wingdings" w:char="F0E0"/>
+      </w:r>
+      <w:r>
+        <w:rPr>
+          <w:rFonts w:ascii="Times New Roman" w:hAnsi="Times New Roman" w:cs="Times New Roman"/>
+          <w:sz w:val="20"/>
+          <w:szCs w:val="20"/>
+        </w:rPr>
+        <w:t xml:space="preserve"> click on the red arrow that pops up on the center panel </w:t>
+      </w:r>
+      <w:r>
+        <w:rPr>
+          <w:rFonts w:ascii="Times New Roman" w:hAnsi="Times New Roman" w:cs="Times New Roman"/>
+          <w:sz w:val="20"/>
+          <w:szCs w:val="20"/>
+        </w:rPr>
+        <w:sym w:font="Wingdings" w:char="F0E0"/>
+      </w:r>
+      <w:r>
+        <w:rPr>
+          <w:rFonts w:ascii="Times New Roman" w:hAnsi="Times New Roman" w:cs="Times New Roman"/>
+          <w:sz w:val="20"/>
+          <w:szCs w:val="20"/>
+        </w:rPr>
+        <w:t xml:space="preserve"> an ID for the species you selected should pop up on the mass calibration menu </w:t>
+      </w:r>
+      <w:r>
+        <w:rPr>
+          <w:rFonts w:ascii="Times New Roman" w:hAnsi="Times New Roman" w:cs="Times New Roman"/>
+          <w:sz w:val="20"/>
+          <w:szCs w:val="20"/>
+        </w:rPr>
+        <w:sym w:font="Wingdings" w:char="F0E0"/>
+      </w:r>
+      <w:r>
+        <w:rPr>
+          <w:rFonts w:ascii="Times New Roman" w:hAnsi="Times New Roman" w:cs="Times New Roman"/>
+          <w:sz w:val="20"/>
+          <w:szCs w:val="20"/>
+        </w:rPr>
+        <w:t xml:space="preserve"> if it is incorrect, tune your result on the zoomed-in spectrum panel below the main panel by clicking the red arrow on that panel </w:t>
+      </w:r>
+      <w:r>
+        <w:rPr>
+          <w:rFonts w:ascii="Times New Roman" w:hAnsi="Times New Roman" w:cs="Times New Roman"/>
+          <w:sz w:val="20"/>
+          <w:szCs w:val="20"/>
+        </w:rPr>
+        <w:sym w:font="Wingdings" w:char="F0E0"/>
+      </w:r>
+      <w:r>
+        <w:rPr>
+          <w:rFonts w:ascii="Times New Roman" w:hAnsi="Times New Roman" w:cs="Times New Roman"/>
+          <w:sz w:val="20"/>
+          <w:szCs w:val="20"/>
+        </w:rPr>
+        <w:t xml:space="preserve"> now CH_3O+ should show up in the mass calibration panel’s text box </w:t>
+      </w:r>
+      <w:r>
+        <w:rPr>
+          <w:rFonts w:ascii="Times New Roman" w:hAnsi="Times New Roman" w:cs="Times New Roman"/>
+          <w:sz w:val="20"/>
+          <w:szCs w:val="20"/>
+        </w:rPr>
+        <w:sym w:font="Wingdings" w:char="F0E0"/>
+      </w:r>
+      <w:r>
+        <w:rPr>
+          <w:rFonts w:ascii="Times New Roman" w:hAnsi="Times New Roman" w:cs="Times New Roman"/>
+          <w:sz w:val="20"/>
+          <w:szCs w:val="20"/>
+        </w:rPr>
+        <w:t xml:space="preserve"> select “Add” </w:t>
+      </w:r>
+      <w:r>
+        <w:rPr>
+          <w:rFonts w:ascii="Times New Roman" w:hAnsi="Times New Roman" w:cs="Times New Roman"/>
+          <w:sz w:val="20"/>
+          <w:szCs w:val="20"/>
+        </w:rPr>
+        <w:sym w:font="Wingdings" w:char="F0E0"/>
+      </w:r>
+      <w:r>
+        <w:rPr>
+          <w:rFonts w:ascii="Times New Roman" w:hAnsi="Times New Roman" w:cs="Times New Roman"/>
+          <w:sz w:val="20"/>
+          <w:szCs w:val="20"/>
+        </w:rPr>
+        <w:t xml:space="preserve"> select “Recalibrate” </w:t>
+      </w:r>
+      <w:r>
+        <w:rPr>
+          <w:rFonts w:ascii="Times New Roman" w:hAnsi="Times New Roman" w:cs="Times New Roman"/>
+          <w:sz w:val="20"/>
+          <w:szCs w:val="20"/>
+        </w:rPr>
+        <w:sym w:font="Wingdings" w:char="F0E0"/>
+      </w:r>
+      <w:r>
+        <w:rPr>
+          <w:rFonts w:ascii="Times New Roman" w:hAnsi="Times New Roman" w:cs="Times New Roman"/>
+          <w:sz w:val="20"/>
+          <w:szCs w:val="20"/>
+        </w:rPr>
+        <w:t xml:space="preserve"> your calibration should </w:t>
+      </w:r>
+      <w:r>
+        <w:rPr>
+          <w:rFonts w:ascii="Times New Roman" w:hAnsi="Times New Roman" w:cs="Times New Roman"/>
+          <w:sz w:val="20"/>
+          <w:szCs w:val="20"/>
+        </w:rPr>
+        <w:t>have smaller deviations now</w:t>
+      </w:r>
+      <w:r>
+        <w:rPr>
+          <w:rFonts w:ascii="Times New Roman" w:hAnsi="Times New Roman" w:cs="Times New Roman"/>
+          <w:sz w:val="20"/>
+          <w:szCs w:val="20"/>
+        </w:rPr>
+        <w:t>!</w:t>
       </w:r>
     </w:p>
     <w:p>
@@ -477,25 +789,7 @@
           <w:sz w:val="20"/>
           <w:szCs w:val="20"/>
         </w:rPr>
-        <w:t xml:space="preserve">and click “Add to </w:t>
-      </w:r>
-      <w:proofErr w:type="spellStart"/>
-      <w:r>
-        <w:rPr>
-          <w:rFonts w:ascii="Times New Roman" w:hAnsi="Times New Roman" w:cs="Times New Roman"/>
-          <w:sz w:val="20"/>
-          <w:szCs w:val="20"/>
-        </w:rPr>
-        <w:t>Peaklist</w:t>
-      </w:r>
-      <w:proofErr w:type="spellEnd"/>
-      <w:r>
-        <w:rPr>
-          <w:rFonts w:ascii="Times New Roman" w:hAnsi="Times New Roman" w:cs="Times New Roman"/>
-          <w:sz w:val="20"/>
-          <w:szCs w:val="20"/>
-        </w:rPr>
-        <w:t>”</w:t>
+        <w:t>and click “Add to Peaklist”</w:t>
       </w:r>
     </w:p>
     <w:p>
@@ -582,7 +876,23 @@
           <w:sz w:val="20"/>
           <w:szCs w:val="20"/>
         </w:rPr>
-        <w:t xml:space="preserve">close the small window </w:t>
+        <w:t xml:space="preserve">close the </w:t>
+      </w:r>
+      <w:r>
+        <w:rPr>
+          <w:rFonts w:ascii="Times New Roman" w:hAnsi="Times New Roman" w:cs="Times New Roman"/>
+          <w:sz w:val="20"/>
+          <w:szCs w:val="20"/>
+        </w:rPr>
+        <w:t>pop-up</w:t>
+      </w:r>
+      <w:r>
+        <w:rPr>
+          <w:rFonts w:ascii="Times New Roman" w:hAnsi="Times New Roman" w:cs="Times New Roman"/>
+          <w:sz w:val="20"/>
+          <w:szCs w:val="20"/>
+        </w:rPr>
+        <w:t xml:space="preserve"> window </w:t>
       </w:r>
       <w:r>
         <w:rPr>
@@ -695,6 +1005,30 @@
           <w:szCs w:val="20"/>
         </w:rPr>
         <w:t xml:space="preserve"> to make sure all new peak lists have been created</w:t>
+      </w:r>
+      <w:r>
+        <w:rPr>
+          <w:rFonts w:ascii="Times New Roman" w:hAnsi="Times New Roman" w:cs="Times New Roman"/>
+          <w:sz w:val="20"/>
+          <w:szCs w:val="20"/>
+        </w:rPr>
+        <w:t xml:space="preserve"> </w:t>
+      </w:r>
+      <w:r>
+        <w:rPr>
+          <w:rFonts w:ascii="Times New Roman" w:hAnsi="Times New Roman" w:cs="Times New Roman"/>
+          <w:sz w:val="20"/>
+          <w:szCs w:val="20"/>
+        </w:rPr>
+        <w:sym w:font="Symbol" w:char="F0AE"/>
+      </w:r>
+      <w:r>
+        <w:rPr>
+          <w:rFonts w:ascii="Times New Roman" w:hAnsi="Times New Roman" w:cs="Times New Roman"/>
+          <w:sz w:val="20"/>
+          <w:szCs w:val="20"/>
+        </w:rPr>
+        <w:t xml:space="preserve"> now close the pop-up window</w:t>
       </w:r>
     </w:p>
     <w:p>
@@ -716,31 +1050,47 @@
           <w:sz w:val="20"/>
           <w:szCs w:val="20"/>
         </w:rPr>
-        <w:t>In the dialog box next to “Nominal Mass Binning</w:t>
-      </w:r>
-      <w:r>
-        <w:rPr>
-          <w:rFonts w:ascii="Times New Roman" w:hAnsi="Times New Roman" w:cs="Times New Roman"/>
-          <w:sz w:val="20"/>
-          <w:szCs w:val="20"/>
-        </w:rPr>
-        <w:t xml:space="preserve">”, </w:t>
-      </w:r>
-      <w:r>
-        <w:rPr>
-          <w:rFonts w:ascii="Times New Roman" w:hAnsi="Times New Roman" w:cs="Times New Roman"/>
-          <w:sz w:val="20"/>
-          <w:szCs w:val="20"/>
-        </w:rPr>
-        <w:t xml:space="preserve">there should be </w:t>
-      </w:r>
-      <w:r>
-        <w:rPr>
-          <w:rFonts w:ascii="Times New Roman" w:hAnsi="Times New Roman" w:cs="Times New Roman"/>
-          <w:sz w:val="20"/>
-          <w:szCs w:val="20"/>
-        </w:rPr>
-        <w:t xml:space="preserve">another that says “List 1” </w:t>
+        <w:t>Now right click</w:t>
+      </w:r>
+      <w:r>
+        <w:rPr>
+          <w:rFonts w:ascii="Times New Roman" w:hAnsi="Times New Roman" w:cs="Times New Roman"/>
+          <w:sz w:val="20"/>
+          <w:szCs w:val="20"/>
+        </w:rPr>
+        <w:t xml:space="preserve"> the dialog box next </w:t>
+      </w:r>
+      <w:r>
+        <w:rPr>
+          <w:rFonts w:ascii="Times New Roman" w:hAnsi="Times New Roman" w:cs="Times New Roman"/>
+          <w:sz w:val="20"/>
+          <w:szCs w:val="20"/>
+        </w:rPr>
+        <w:t>that says</w:t>
+      </w:r>
+      <w:r>
+        <w:rPr>
+          <w:rFonts w:ascii="Times New Roman" w:hAnsi="Times New Roman" w:cs="Times New Roman"/>
+          <w:sz w:val="20"/>
+          <w:szCs w:val="20"/>
+        </w:rPr>
+        <w:t xml:space="preserve"> “Nominal Mass Binning</w:t>
+      </w:r>
+      <w:r>
+        <w:rPr>
+          <w:rFonts w:ascii="Times New Roman" w:hAnsi="Times New Roman" w:cs="Times New Roman"/>
+          <w:sz w:val="20"/>
+          <w:szCs w:val="20"/>
+        </w:rPr>
+        <w:t>”</w:t>
+      </w:r>
+      <w:r>
+        <w:rPr>
+          <w:rFonts w:ascii="Times New Roman" w:hAnsi="Times New Roman" w:cs="Times New Roman"/>
+          <w:sz w:val="20"/>
+          <w:szCs w:val="20"/>
+        </w:rPr>
+        <w:t xml:space="preserve"> again </w:t>
       </w:r>
       <w:r>
         <w:rPr>
@@ -756,7 +1106,104 @@
           <w:sz w:val="20"/>
           <w:szCs w:val="20"/>
         </w:rPr>
-        <w:t xml:space="preserve"> right-click the box, then select “Replace All Existing Peak Lists Of -&gt; All Spectra to delete this extraneous list for all spectra </w:t>
+        <w:t xml:space="preserve"> </w:t>
+      </w:r>
+      <w:r>
+        <w:rPr>
+          <w:rFonts w:ascii="Times New Roman" w:hAnsi="Times New Roman" w:cs="Times New Roman"/>
+          <w:sz w:val="20"/>
+          <w:szCs w:val="20"/>
+        </w:rPr>
+        <w:t xml:space="preserve">select “Replace All Existing Peak Lists Of -&gt; All Spectra to delete </w:t>
+      </w:r>
+      <w:r>
+        <w:rPr>
+          <w:rFonts w:ascii="Times New Roman" w:hAnsi="Times New Roman" w:cs="Times New Roman"/>
+          <w:sz w:val="20"/>
+          <w:szCs w:val="20"/>
+        </w:rPr>
+        <w:t>the</w:t>
+      </w:r>
+      <w:r>
+        <w:rPr>
+          <w:rFonts w:ascii="Times New Roman" w:hAnsi="Times New Roman" w:cs="Times New Roman"/>
+          <w:sz w:val="20"/>
+          <w:szCs w:val="20"/>
+        </w:rPr>
+        <w:t xml:space="preserve"> extraneous </w:t>
+      </w:r>
+      <w:r>
+        <w:rPr>
+          <w:rFonts w:ascii="Times New Roman" w:hAnsi="Times New Roman" w:cs="Times New Roman"/>
+          <w:sz w:val="20"/>
+          <w:szCs w:val="20"/>
+        </w:rPr>
+        <w:t>“List 1”</w:t>
+      </w:r>
+      <w:r>
+        <w:rPr>
+          <w:rFonts w:ascii="Times New Roman" w:hAnsi="Times New Roman" w:cs="Times New Roman"/>
+          <w:sz w:val="20"/>
+          <w:szCs w:val="20"/>
+        </w:rPr>
+        <w:t xml:space="preserve"> for all </w:t>
+      </w:r>
+      <w:r>
+        <w:rPr>
+          <w:rFonts w:ascii="Times New Roman" w:hAnsi="Times New Roman" w:cs="Times New Roman"/>
+          <w:sz w:val="20"/>
+          <w:szCs w:val="20"/>
+        </w:rPr>
+        <w:t xml:space="preserve">other </w:t>
+      </w:r>
+      <w:r>
+        <w:rPr>
+          <w:rFonts w:ascii="Times New Roman" w:hAnsi="Times New Roman" w:cs="Times New Roman"/>
+          <w:sz w:val="20"/>
+          <w:szCs w:val="20"/>
+        </w:rPr>
+        <w:t xml:space="preserve">spectra </w:t>
+      </w:r>
+      <w:r>
+        <w:rPr>
+          <w:rFonts w:ascii="Times New Roman" w:hAnsi="Times New Roman" w:cs="Times New Roman"/>
+          <w:sz w:val="20"/>
+          <w:szCs w:val="20"/>
+        </w:rPr>
+        <w:sym w:font="Symbol" w:char="F0AE"/>
+      </w:r>
+      <w:r>
+        <w:rPr>
+          <w:rFonts w:ascii="Times New Roman" w:hAnsi="Times New Roman" w:cs="Times New Roman"/>
+          <w:sz w:val="20"/>
+          <w:szCs w:val="20"/>
+        </w:rPr>
+        <w:t xml:space="preserve"> </w:t>
+      </w:r>
+      <w:r>
+        <w:rPr>
+          <w:rFonts w:ascii="Times New Roman" w:hAnsi="Times New Roman" w:cs="Times New Roman"/>
+          <w:sz w:val="20"/>
+          <w:szCs w:val="20"/>
+        </w:rPr>
+        <w:t>a</w:t>
+      </w:r>
+      <w:r>
+        <w:rPr>
+          <w:rFonts w:ascii="Times New Roman" w:hAnsi="Times New Roman" w:cs="Times New Roman"/>
+          <w:sz w:val="20"/>
+          <w:szCs w:val="20"/>
+        </w:rPr>
+        <w:t xml:space="preserve">lso make sure to delete “List 1” for the current </w:t>
+      </w:r>
+      <w:r>
+        <w:rPr>
+          <w:rFonts w:ascii="Times New Roman" w:hAnsi="Times New Roman" w:cs="Times New Roman"/>
+          <w:sz w:val="20"/>
+          <w:szCs w:val="20"/>
+        </w:rPr>
+        <w:lastRenderedPageBreak/>
+        <w:t xml:space="preserve">spectra if it is still there </w:t>
       </w:r>
       <w:r>
         <w:rPr>
@@ -1128,25 +1575,14 @@
         </w:rPr>
         <w:t xml:space="preserve"> in line of the default working directory, “</w:t>
       </w:r>
-      <w:proofErr w:type="spellStart"/>
-      <w:r>
-        <w:rPr>
-          <w:rFonts w:ascii="Times New Roman" w:hAnsi="Times New Roman" w:cs="Times New Roman"/>
-          <w:color w:val="FF0000"/>
-          <w:sz w:val="20"/>
-          <w:szCs w:val="20"/>
-        </w:rPr>
-        <w:t>pcaDir</w:t>
-      </w:r>
-      <w:proofErr w:type="spellEnd"/>
-      <w:r>
-        <w:rPr>
-          <w:rFonts w:ascii="Times New Roman" w:hAnsi="Times New Roman" w:cs="Times New Roman"/>
-          <w:color w:val="FF0000"/>
-          <w:sz w:val="20"/>
-          <w:szCs w:val="20"/>
-        </w:rPr>
-        <w:t>=</w:t>
+      <w:r>
+        <w:rPr>
+          <w:rFonts w:ascii="Times New Roman" w:hAnsi="Times New Roman" w:cs="Times New Roman"/>
+          <w:color w:val="FF0000"/>
+          <w:sz w:val="20"/>
+          <w:szCs w:val="20"/>
+        </w:rPr>
+        <w:t>pcaDir=</w:t>
       </w:r>
       <w:r>
         <w:rPr>
@@ -1262,7 +1698,31 @@
           <w:sz w:val="20"/>
           <w:szCs w:val="20"/>
         </w:rPr>
-        <w:t xml:space="preserve"> cut the relevant data columns </w:t>
+        <w:t xml:space="preserve"> </w:t>
+      </w:r>
+      <w:r>
+        <w:rPr>
+          <w:rFonts w:ascii="Times New Roman" w:hAnsi="Times New Roman" w:cs="Times New Roman"/>
+          <w:sz w:val="20"/>
+          <w:szCs w:val="20"/>
+        </w:rPr>
+        <w:t>remove any irrelevant columns and rows (i.e., we probably don’t need the top- or bottom-most</w:t>
+      </w:r>
+      <w:r>
+        <w:rPr>
+          <w:rFonts w:ascii="Times New Roman" w:hAnsi="Times New Roman" w:cs="Times New Roman"/>
+          <w:sz w:val="20"/>
+          <w:szCs w:val="20"/>
+        </w:rPr>
+        <w:t xml:space="preserve"> </w:t>
+      </w:r>
+      <w:r>
+        <w:rPr>
+          <w:rFonts w:ascii="Times New Roman" w:hAnsi="Times New Roman" w:cs="Times New Roman"/>
+          <w:sz w:val="20"/>
+          <w:szCs w:val="20"/>
+        </w:rPr>
+        <w:t xml:space="preserve">two rows or the stats columns at the end (mean, median, etc.) </w:t>
       </w:r>
       <w:r>
         <w:rPr>
@@ -1278,7 +1738,39 @@
           <w:sz w:val="20"/>
           <w:szCs w:val="20"/>
         </w:rPr>
-        <w:t xml:space="preserve"> Paste in a new Excel file </w:t>
+        <w:t xml:space="preserve"> </w:t>
+      </w:r>
+      <w:r>
+        <w:rPr>
+          <w:rFonts w:ascii="Times New Roman" w:hAnsi="Times New Roman" w:cs="Times New Roman"/>
+          <w:sz w:val="20"/>
+          <w:szCs w:val="20"/>
+        </w:rPr>
+        <w:t xml:space="preserve">make sure the columns are in order: Do this by </w:t>
+      </w:r>
+      <w:r>
+        <w:rPr>
+          <w:rFonts w:ascii="Times New Roman" w:hAnsi="Times New Roman" w:cs="Times New Roman"/>
+          <w:sz w:val="20"/>
+          <w:szCs w:val="20"/>
+        </w:rPr>
+        <w:t xml:space="preserve">highlighting all cells and </w:t>
+      </w:r>
+      <w:r>
+        <w:rPr>
+          <w:rFonts w:ascii="Times New Roman" w:hAnsi="Times New Roman" w:cs="Times New Roman"/>
+          <w:sz w:val="20"/>
+          <w:szCs w:val="20"/>
+        </w:rPr>
+        <w:t>going to “Data” -&gt; “Sort” -&gt; add “Sort by” “Row 1”, then select “Options” -&gt; “Sort left to right” -&gt; click OK</w:t>
+      </w:r>
+      <w:r>
+        <w:rPr>
+          <w:rFonts w:ascii="Times New Roman" w:hAnsi="Times New Roman" w:cs="Times New Roman"/>
+          <w:sz w:val="20"/>
+          <w:szCs w:val="20"/>
+        </w:rPr>
+        <w:t xml:space="preserve"> </w:t>
       </w:r>
       <w:r>
         <w:rPr>
@@ -1294,56 +1786,65 @@
           <w:sz w:val="20"/>
           <w:szCs w:val="20"/>
         </w:rPr>
-        <w:t xml:space="preserve"> Group spectra by chang</w:t>
-      </w:r>
-      <w:r>
-        <w:rPr>
-          <w:rFonts w:ascii="Times New Roman" w:hAnsi="Times New Roman" w:cs="Times New Roman"/>
-          <w:sz w:val="20"/>
-          <w:szCs w:val="20"/>
-        </w:rPr>
-        <w:t>ing</w:t>
-      </w:r>
-      <w:r>
-        <w:rPr>
-          <w:rFonts w:ascii="Times New Roman" w:hAnsi="Times New Roman" w:cs="Times New Roman"/>
-          <w:sz w:val="20"/>
-          <w:szCs w:val="20"/>
-        </w:rPr>
-        <w:t xml:space="preserve"> name</w:t>
-      </w:r>
-      <w:r>
-        <w:rPr>
-          <w:rFonts w:ascii="Times New Roman" w:hAnsi="Times New Roman" w:cs="Times New Roman"/>
-          <w:sz w:val="20"/>
-          <w:szCs w:val="20"/>
-        </w:rPr>
-        <w:t>s</w:t>
-      </w:r>
-      <w:r>
-        <w:rPr>
-          <w:rFonts w:ascii="Times New Roman" w:hAnsi="Times New Roman" w:cs="Times New Roman"/>
-          <w:sz w:val="20"/>
-          <w:szCs w:val="20"/>
-        </w:rPr>
-        <w:t xml:space="preserve"> of the </w:t>
-      </w:r>
-      <w:r>
-        <w:rPr>
-          <w:rFonts w:ascii="Times New Roman" w:hAnsi="Times New Roman" w:cs="Times New Roman"/>
-          <w:sz w:val="20"/>
-          <w:szCs w:val="20"/>
-        </w:rPr>
-        <w:lastRenderedPageBreak/>
-        <w:t>column</w:t>
-      </w:r>
-      <w:r>
-        <w:rPr>
-          <w:rFonts w:ascii="Times New Roman" w:hAnsi="Times New Roman" w:cs="Times New Roman"/>
-          <w:sz w:val="20"/>
-          <w:szCs w:val="20"/>
-        </w:rPr>
-        <w:t>s if necessary</w:t>
+        <w:t xml:space="preserve"> (1) </w:t>
+      </w:r>
+      <w:r>
+        <w:rPr>
+          <w:rFonts w:ascii="Times New Roman" w:hAnsi="Times New Roman" w:cs="Times New Roman"/>
+          <w:sz w:val="20"/>
+          <w:szCs w:val="20"/>
+        </w:rPr>
+        <w:t>m</w:t>
+      </w:r>
+      <w:r>
+        <w:rPr>
+          <w:rFonts w:ascii="Times New Roman" w:hAnsi="Times New Roman" w:cs="Times New Roman"/>
+          <w:sz w:val="20"/>
+          <w:szCs w:val="20"/>
+        </w:rPr>
+        <w:t>ake sure the 1</w:t>
+      </w:r>
+      <w:r>
+        <w:rPr>
+          <w:rFonts w:ascii="Times New Roman" w:hAnsi="Times New Roman" w:cs="Times New Roman"/>
+          <w:sz w:val="20"/>
+          <w:szCs w:val="20"/>
+          <w:vertAlign w:val="superscript"/>
+        </w:rPr>
+        <w:t>st</w:t>
+      </w:r>
+      <w:r>
+        <w:rPr>
+          <w:rFonts w:ascii="Times New Roman" w:hAnsi="Times New Roman" w:cs="Times New Roman"/>
+          <w:sz w:val="20"/>
+          <w:szCs w:val="20"/>
+        </w:rPr>
+        <w:t xml:space="preserve"> column’s name is “</w:t>
+      </w:r>
+      <w:r>
+        <w:rPr>
+          <w:rFonts w:ascii="Times New Roman" w:hAnsi="Times New Roman" w:cs="Times New Roman"/>
+          <w:color w:val="FF0000"/>
+          <w:sz w:val="20"/>
+          <w:szCs w:val="20"/>
+        </w:rPr>
+        <w:t>Mass (u)</w:t>
+      </w:r>
+      <w:r>
+        <w:rPr>
+          <w:rFonts w:ascii="Times New Roman" w:hAnsi="Times New Roman" w:cs="Times New Roman"/>
+          <w:sz w:val="20"/>
+          <w:szCs w:val="20"/>
+        </w:rPr>
+        <w:t xml:space="preserve">” </w:t>
+      </w:r>
+      <w:r>
+        <w:rPr>
+          <w:rFonts w:ascii="Times New Roman" w:hAnsi="Times New Roman" w:cs="Times New Roman"/>
+          <w:sz w:val="20"/>
+          <w:szCs w:val="20"/>
+        </w:rPr>
+        <w:sym w:font="Wingdings" w:char="F0E0"/>
       </w:r>
       <w:r>
         <w:rPr>
@@ -1359,6 +1860,54 @@
           <w:sz w:val="20"/>
           <w:szCs w:val="20"/>
         </w:rPr>
+        <w:t>e</w:t>
+      </w:r>
+      <w:r>
+        <w:rPr>
+          <w:rFonts w:ascii="Times New Roman" w:hAnsi="Times New Roman" w:cs="Times New Roman"/>
+          <w:sz w:val="20"/>
+          <w:szCs w:val="20"/>
+        </w:rPr>
+        <w:t>dit column headers; currently, they might be something like &lt;No Sample Name&gt; (01-N1) *</w:t>
+      </w:r>
+      <w:r>
+        <w:rPr>
+          <w:rFonts w:ascii="Times New Roman" w:hAnsi="Times New Roman" w:cs="Times New Roman"/>
+          <w:sz w:val="20"/>
+          <w:szCs w:val="20"/>
+        </w:rPr>
+        <w:t xml:space="preserve">, </w:t>
+      </w:r>
+      <w:r>
+        <w:rPr>
+          <w:rFonts w:ascii="Times New Roman" w:hAnsi="Times New Roman" w:cs="Times New Roman"/>
+          <w:sz w:val="20"/>
+          <w:szCs w:val="20"/>
+        </w:rPr>
+        <w:t>&lt;No Sample Name&gt; (01-N2) *</w:t>
+      </w:r>
+      <w:r>
+        <w:rPr>
+          <w:rFonts w:ascii="Times New Roman" w:hAnsi="Times New Roman" w:cs="Times New Roman"/>
+          <w:sz w:val="20"/>
+          <w:szCs w:val="20"/>
+        </w:rPr>
+        <w:t>…..</w:t>
+      </w:r>
+      <w:r>
+        <w:rPr>
+          <w:rFonts w:ascii="Times New Roman" w:hAnsi="Times New Roman" w:cs="Times New Roman"/>
+          <w:sz w:val="20"/>
+          <w:szCs w:val="20"/>
+        </w:rPr>
+        <w:t xml:space="preserve">; change them to 01-N1, 01-N2, 01-N3, 01-N4, 01-N5, 01-N6, 02-N1, 02-N2, ….. using CTRL+H to find and replace any extraneous character expressions </w:t>
+      </w:r>
+      <w:r>
+        <w:rPr>
+          <w:rFonts w:ascii="Times New Roman" w:hAnsi="Times New Roman" w:cs="Times New Roman"/>
+          <w:sz w:val="20"/>
+          <w:szCs w:val="20"/>
+        </w:rPr>
         <w:sym w:font="Symbol" w:char="F0AE"/>
       </w:r>
       <w:r>
@@ -1367,49 +1916,16 @@
           <w:sz w:val="20"/>
           <w:szCs w:val="20"/>
         </w:rPr>
-        <w:t xml:space="preserve"> (1) Make sure the 1</w:t>
-      </w:r>
-      <w:r>
-        <w:rPr>
-          <w:rFonts w:ascii="Times New Roman" w:hAnsi="Times New Roman" w:cs="Times New Roman"/>
-          <w:sz w:val="20"/>
-          <w:szCs w:val="20"/>
-          <w:vertAlign w:val="superscript"/>
-        </w:rPr>
-        <w:t>st</w:t>
-      </w:r>
-      <w:r>
-        <w:rPr>
-          <w:rFonts w:ascii="Times New Roman" w:hAnsi="Times New Roman" w:cs="Times New Roman"/>
-          <w:sz w:val="20"/>
-          <w:szCs w:val="20"/>
-        </w:rPr>
-        <w:t xml:space="preserve"> column’s name is “</w:t>
-      </w:r>
-      <w:r>
-        <w:rPr>
-          <w:rFonts w:ascii="Times New Roman" w:hAnsi="Times New Roman" w:cs="Times New Roman"/>
-          <w:color w:val="FF0000"/>
-          <w:sz w:val="20"/>
-          <w:szCs w:val="20"/>
-        </w:rPr>
-        <w:t>Mass (u)</w:t>
-      </w:r>
-      <w:r>
-        <w:rPr>
-          <w:rFonts w:ascii="Times New Roman" w:hAnsi="Times New Roman" w:cs="Times New Roman"/>
-          <w:sz w:val="20"/>
-          <w:szCs w:val="20"/>
-        </w:rPr>
-        <w:t xml:space="preserve">” </w:t>
-      </w:r>
-      <w:r>
-        <w:rPr>
-          <w:rFonts w:ascii="Times New Roman" w:hAnsi="Times New Roman" w:cs="Times New Roman"/>
-          <w:sz w:val="20"/>
-          <w:szCs w:val="20"/>
-        </w:rPr>
-        <w:sym w:font="Wingdings" w:char="F0E0"/>
+        <w:t xml:space="preserve"> save the new file as “</w:t>
+      </w:r>
+      <w:r>
+        <w:rPr>
+          <w:rFonts w:ascii="Times New Roman" w:hAnsi="Times New Roman" w:cs="Times New Roman"/>
+          <w:sz w:val="20"/>
+          <w:szCs w:val="20"/>
+          <w:u w:val="single"/>
+        </w:rPr>
+        <w:t>sims_data.txt”</w:t>
       </w:r>
       <w:r>
         <w:rPr>
@@ -1425,78 +1941,6 @@
           <w:sz w:val="20"/>
           <w:szCs w:val="20"/>
         </w:rPr>
-        <w:t>Edit column headers; currently, they might be something like &lt;No Sample Name&gt; (01-N1) *</w:t>
-      </w:r>
-      <w:r>
-        <w:rPr>
-          <w:rFonts w:ascii="Times New Roman" w:hAnsi="Times New Roman" w:cs="Times New Roman"/>
-          <w:sz w:val="20"/>
-          <w:szCs w:val="20"/>
-        </w:rPr>
-        <w:t xml:space="preserve">, </w:t>
-      </w:r>
-      <w:r>
-        <w:rPr>
-          <w:rFonts w:ascii="Times New Roman" w:hAnsi="Times New Roman" w:cs="Times New Roman"/>
-          <w:sz w:val="20"/>
-          <w:szCs w:val="20"/>
-        </w:rPr>
-        <w:t>&lt;No Sample Name&gt; (01-N</w:t>
-      </w:r>
-      <w:r>
-        <w:rPr>
-          <w:rFonts w:ascii="Times New Roman" w:hAnsi="Times New Roman" w:cs="Times New Roman"/>
-          <w:sz w:val="20"/>
-          <w:szCs w:val="20"/>
-        </w:rPr>
-        <w:t>2</w:t>
-      </w:r>
-      <w:r>
-        <w:rPr>
-          <w:rFonts w:ascii="Times New Roman" w:hAnsi="Times New Roman" w:cs="Times New Roman"/>
-          <w:sz w:val="20"/>
-          <w:szCs w:val="20"/>
-        </w:rPr>
-        <w:t>) *</w:t>
-      </w:r>
-      <w:r>
-        <w:rPr>
-          <w:rFonts w:ascii="Times New Roman" w:hAnsi="Times New Roman" w:cs="Times New Roman"/>
-          <w:sz w:val="20"/>
-          <w:szCs w:val="20"/>
-        </w:rPr>
-        <w:t>…..</w:t>
-      </w:r>
-      <w:r>
-        <w:rPr>
-          <w:rFonts w:ascii="Times New Roman" w:hAnsi="Times New Roman" w:cs="Times New Roman"/>
-          <w:sz w:val="20"/>
-          <w:szCs w:val="20"/>
-        </w:rPr>
-        <w:t xml:space="preserve">; change them to </w:t>
-      </w:r>
-      <w:r>
-        <w:rPr>
-          <w:rFonts w:ascii="Times New Roman" w:hAnsi="Times New Roman" w:cs="Times New Roman"/>
-          <w:sz w:val="20"/>
-          <w:szCs w:val="20"/>
-        </w:rPr>
-        <w:t>01-N1, 01-N2, 01-N3, 01-N4, 01-N5, 01-N6, 02-N1, 02-N2, …..</w:t>
-      </w:r>
-      <w:r>
-        <w:rPr>
-          <w:rFonts w:ascii="Times New Roman" w:hAnsi="Times New Roman" w:cs="Times New Roman"/>
-          <w:sz w:val="20"/>
-          <w:szCs w:val="20"/>
-        </w:rPr>
-        <w:t xml:space="preserve"> using CTRL+H to find and replace any extraneous character expressions </w:t>
-      </w:r>
-      <w:r>
-        <w:rPr>
-          <w:rFonts w:ascii="Times New Roman" w:hAnsi="Times New Roman" w:cs="Times New Roman"/>
-          <w:sz w:val="20"/>
-          <w:szCs w:val="20"/>
-        </w:rPr>
         <w:sym w:font="Symbol" w:char="F0AE"/>
       </w:r>
       <w:r>
@@ -1505,16 +1949,43 @@
           <w:sz w:val="20"/>
           <w:szCs w:val="20"/>
         </w:rPr>
-        <w:t xml:space="preserve"> save the new file as “</w:t>
-      </w:r>
-      <w:r>
-        <w:rPr>
-          <w:rFonts w:ascii="Times New Roman" w:hAnsi="Times New Roman" w:cs="Times New Roman"/>
-          <w:sz w:val="20"/>
-          <w:szCs w:val="20"/>
-          <w:u w:val="single"/>
-        </w:rPr>
-        <w:t>sims_data.txt”</w:t>
+        <w:t xml:space="preserve"> paste the new file into the folder: </w:t>
+      </w:r>
+      <w:r>
+        <w:rPr>
+          <w:rFonts w:ascii="Times New Roman" w:hAnsi="Times New Roman" w:cs="Times New Roman"/>
+          <w:color w:val="FF0000"/>
+          <w:sz w:val="20"/>
+          <w:szCs w:val="20"/>
+        </w:rPr>
+        <w:t>C</w:t>
+      </w:r>
+      <w:r>
+        <w:rPr>
+          <w:rFonts w:ascii="Times New Roman" w:hAnsi="Times New Roman" w:cs="Times New Roman"/>
+          <w:color w:val="FF0000"/>
+          <w:sz w:val="20"/>
+          <w:szCs w:val="20"/>
+        </w:rPr>
+        <w:t>:/</w:t>
+      </w:r>
+      <w:r>
+        <w:rPr>
+          <w:rFonts w:ascii="Times New Roman" w:hAnsi="Times New Roman" w:cs="Times New Roman"/>
+          <w:color w:val="FF0000"/>
+          <w:sz w:val="20"/>
+          <w:szCs w:val="20"/>
+        </w:rPr>
+        <w:t>Anaconda</w:t>
+      </w:r>
+      <w:r>
+        <w:rPr>
+          <w:rFonts w:ascii="Times New Roman" w:hAnsi="Times New Roman" w:cs="Times New Roman"/>
+          <w:color w:val="FF0000"/>
+          <w:sz w:val="20"/>
+          <w:szCs w:val="20"/>
+        </w:rPr>
+        <w:t>/scripts/PCA/OriginalData/</w:t>
       </w:r>
       <w:r>
         <w:rPr>
@@ -1531,50 +2002,6 @@
           <w:szCs w:val="20"/>
         </w:rPr>
         <w:sym w:font="Symbol" w:char="F0AE"/>
-      </w:r>
-      <w:r>
-        <w:rPr>
-          <w:rFonts w:ascii="Times New Roman" w:hAnsi="Times New Roman" w:cs="Times New Roman"/>
-          <w:sz w:val="20"/>
-          <w:szCs w:val="20"/>
-        </w:rPr>
-        <w:t xml:space="preserve"> paste the new file into the folder: </w:t>
-      </w:r>
-      <w:r>
-        <w:rPr>
-          <w:rFonts w:ascii="Times New Roman" w:hAnsi="Times New Roman" w:cs="Times New Roman"/>
-          <w:color w:val="FF0000"/>
-          <w:sz w:val="20"/>
-          <w:szCs w:val="20"/>
-        </w:rPr>
-        <w:t>C</w:t>
-      </w:r>
-      <w:r>
-        <w:rPr>
-          <w:rFonts w:ascii="Times New Roman" w:hAnsi="Times New Roman" w:cs="Times New Roman"/>
-          <w:color w:val="FF0000"/>
-          <w:sz w:val="20"/>
-          <w:szCs w:val="20"/>
-        </w:rPr>
-        <w:t>:/</w:t>
-      </w:r>
-      <w:r>
-        <w:rPr>
-          <w:rFonts w:ascii="Times New Roman" w:hAnsi="Times New Roman" w:cs="Times New Roman"/>
-          <w:color w:val="FF0000"/>
-          <w:sz w:val="20"/>
-          <w:szCs w:val="20"/>
-        </w:rPr>
-        <w:t>Anaconda</w:t>
-      </w:r>
-      <w:r>
-        <w:rPr>
-          <w:rFonts w:ascii="Times New Roman" w:hAnsi="Times New Roman" w:cs="Times New Roman"/>
-          <w:color w:val="FF0000"/>
-          <w:sz w:val="20"/>
-          <w:szCs w:val="20"/>
-        </w:rPr>
-        <w:t>/scripts/PCA/OriginalData/</w:t>
       </w:r>
       <w:r>
         <w:rPr>
@@ -1604,43 +2031,23 @@
           <w:sz w:val="20"/>
           <w:szCs w:val="20"/>
         </w:rPr>
-        <w:t xml:space="preserve">Rename group names in final figures: go to </w:t>
-      </w:r>
-      <w:r>
-        <w:rPr>
-          <w:rFonts w:ascii="Times New Roman" w:hAnsi="Times New Roman" w:cs="Times New Roman"/>
-          <w:color w:val="FF0000"/>
-          <w:sz w:val="20"/>
-          <w:szCs w:val="20"/>
-        </w:rPr>
-        <w:t>C</w:t>
-      </w:r>
-      <w:r>
-        <w:rPr>
-          <w:rFonts w:ascii="Times New Roman" w:hAnsi="Times New Roman" w:cs="Times New Roman"/>
-          <w:color w:val="FF0000"/>
-          <w:sz w:val="20"/>
-          <w:szCs w:val="20"/>
-        </w:rPr>
-        <w:t>:\</w:t>
-      </w:r>
-      <w:r>
-        <w:rPr>
-          <w:rFonts w:ascii="Times New Roman" w:hAnsi="Times New Roman" w:cs="Times New Roman"/>
-          <w:color w:val="FF0000"/>
-          <w:sz w:val="20"/>
-          <w:szCs w:val="20"/>
-        </w:rPr>
-        <w:t>Anaconda</w:t>
-      </w:r>
-      <w:r>
-        <w:rPr>
-          <w:rFonts w:ascii="Times New Roman" w:hAnsi="Times New Roman" w:cs="Times New Roman"/>
-          <w:color w:val="FF0000"/>
-          <w:sz w:val="20"/>
-          <w:szCs w:val="20"/>
-        </w:rPr>
-        <w:t>\scripts\PCA\Group Names\</w:t>
+        <w:t>N</w:t>
+      </w:r>
+      <w:r>
+        <w:rPr>
+          <w:rFonts w:ascii="Times New Roman" w:hAnsi="Times New Roman" w:cs="Times New Roman"/>
+          <w:sz w:val="20"/>
+          <w:szCs w:val="20"/>
+        </w:rPr>
+        <w:t>ow open the file again in notepad</w:t>
+      </w:r>
+      <w:r>
+        <w:rPr>
+          <w:rFonts w:ascii="Times New Roman" w:hAnsi="Times New Roman" w:cs="Times New Roman"/>
+          <w:sz w:val="20"/>
+          <w:szCs w:val="20"/>
+        </w:rPr>
+        <w:t xml:space="preserve"> (preferably Notepad++ for RegEx editing purposes)</w:t>
       </w:r>
       <w:r>
         <w:rPr>
@@ -1664,16 +2071,95 @@
           <w:sz w:val="20"/>
           <w:szCs w:val="20"/>
         </w:rPr>
-        <w:t xml:space="preserve"> open </w:t>
-      </w:r>
-      <w:r>
-        <w:rPr>
-          <w:rFonts w:ascii="Times New Roman" w:hAnsi="Times New Roman" w:cs="Times New Roman"/>
-          <w:color w:val="FF0000"/>
-          <w:sz w:val="20"/>
-          <w:szCs w:val="20"/>
-        </w:rPr>
-        <w:t>Group Names.txt</w:t>
+        <w:t xml:space="preserve"> if there are any blank lines, remove them using either RegEx or by writing a quick Python script </w:t>
+      </w:r>
+      <w:r>
+        <w:rPr>
+          <w:rFonts w:ascii="Times New Roman" w:hAnsi="Times New Roman" w:cs="Times New Roman"/>
+          <w:sz w:val="20"/>
+          <w:szCs w:val="20"/>
+        </w:rPr>
+        <w:sym w:font="Symbol" w:char="F0AE"/>
+      </w:r>
+      <w:r>
+        <w:rPr>
+          <w:rFonts w:ascii="Times New Roman" w:hAnsi="Times New Roman" w:cs="Times New Roman"/>
+          <w:sz w:val="20"/>
+          <w:szCs w:val="20"/>
+        </w:rPr>
+        <w:t xml:space="preserve"> also remove any trailing whitespace using Notepad++</w:t>
+      </w:r>
+      <w:r>
+        <w:rPr>
+          <w:rFonts w:ascii="Times New Roman" w:hAnsi="Times New Roman" w:cs="Times New Roman"/>
+          <w:sz w:val="20"/>
+          <w:szCs w:val="20"/>
+        </w:rPr>
+        <w:t xml:space="preserve"> by selecting “Edit” -&gt; “Blank Operations” -&gt; “Trim Trailing Space” </w:t>
+      </w:r>
+      <w:r>
+        <w:rPr>
+          <w:rFonts w:ascii="Times New Roman" w:hAnsi="Times New Roman" w:cs="Times New Roman"/>
+          <w:sz w:val="20"/>
+          <w:szCs w:val="20"/>
+        </w:rPr>
+        <w:sym w:font="Symbol" w:char="F0AE"/>
+      </w:r>
+      <w:r>
+        <w:rPr>
+          <w:rFonts w:ascii="Times New Roman" w:hAnsi="Times New Roman" w:cs="Times New Roman"/>
+          <w:sz w:val="20"/>
+          <w:szCs w:val="20"/>
+        </w:rPr>
+        <w:t xml:space="preserve"> once you are certain that no </w:t>
+      </w:r>
+      <w:r>
+        <w:rPr>
+          <w:rFonts w:ascii="Times New Roman" w:hAnsi="Times New Roman" w:cs="Times New Roman"/>
+          <w:sz w:val="20"/>
+          <w:szCs w:val="20"/>
+        </w:rPr>
+        <w:t xml:space="preserve">pesky </w:t>
+      </w:r>
+      <w:r>
+        <w:rPr>
+          <w:rFonts w:ascii="Times New Roman" w:hAnsi="Times New Roman" w:cs="Times New Roman"/>
+          <w:sz w:val="20"/>
+          <w:szCs w:val="20"/>
+        </w:rPr>
+        <w:t>extraneou</w:t>
+      </w:r>
+      <w:r>
+        <w:rPr>
+          <w:rFonts w:ascii="Times New Roman" w:hAnsi="Times New Roman" w:cs="Times New Roman"/>
+          <w:sz w:val="20"/>
+          <w:szCs w:val="20"/>
+        </w:rPr>
+        <w:t>s</w:t>
+      </w:r>
+      <w:r>
+        <w:rPr>
+          <w:rFonts w:ascii="Times New Roman" w:hAnsi="Times New Roman" w:cs="Times New Roman"/>
+          <w:sz w:val="20"/>
+          <w:szCs w:val="20"/>
+        </w:rPr>
+        <w:t xml:space="preserve"> whitespaces are remaining, </w:t>
+      </w:r>
+      <w:r>
+        <w:rPr>
+          <w:rFonts w:ascii="Times New Roman" w:hAnsi="Times New Roman" w:cs="Times New Roman"/>
+          <w:sz w:val="20"/>
+          <w:szCs w:val="20"/>
+        </w:rPr>
+        <w:t>save the file</w:t>
+      </w:r>
+      <w:r>
+        <w:rPr>
+          <w:rFonts w:ascii="Times New Roman" w:hAnsi="Times New Roman" w:cs="Times New Roman"/>
+          <w:sz w:val="20"/>
+          <w:szCs w:val="20"/>
+        </w:rPr>
+        <w:t xml:space="preserve"> and exit (if you have ANY left, you could get an error when doing PCA analysis</w:t>
       </w:r>
       <w:r>
         <w:rPr>
@@ -1689,47 +2175,23 @@
           <w:sz w:val="20"/>
           <w:szCs w:val="20"/>
         </w:rPr>
-        <w:sym w:font="Symbol" w:char="F0AE"/>
-      </w:r>
-      <w:r>
-        <w:rPr>
-          <w:rFonts w:ascii="Times New Roman" w:hAnsi="Times New Roman" w:cs="Times New Roman"/>
-          <w:sz w:val="20"/>
-          <w:szCs w:val="20"/>
-        </w:rPr>
-        <w:t xml:space="preserve"> after 1,</w:t>
-      </w:r>
-      <w:r>
-        <w:rPr>
-          <w:rFonts w:ascii="Times New Roman" w:hAnsi="Times New Roman" w:cs="Times New Roman"/>
-          <w:sz w:val="20"/>
-          <w:szCs w:val="20"/>
-        </w:rPr>
-        <w:t xml:space="preserve"> </w:t>
-      </w:r>
-      <w:r>
-        <w:rPr>
-          <w:rFonts w:ascii="Times New Roman" w:hAnsi="Times New Roman" w:cs="Times New Roman"/>
-          <w:sz w:val="20"/>
-          <w:szCs w:val="20"/>
-        </w:rPr>
-        <w:t>2,</w:t>
-      </w:r>
-      <w:r>
-        <w:rPr>
-          <w:rFonts w:ascii="Times New Roman" w:hAnsi="Times New Roman" w:cs="Times New Roman"/>
-          <w:sz w:val="20"/>
-          <w:szCs w:val="20"/>
-        </w:rPr>
-        <w:t xml:space="preserve"> </w:t>
-      </w:r>
-      <w:r>
-        <w:rPr>
-          <w:rFonts w:ascii="Times New Roman" w:hAnsi="Times New Roman" w:cs="Times New Roman"/>
-          <w:sz w:val="20"/>
-          <w:szCs w:val="20"/>
-        </w:rPr>
-        <w:t>3, 4 …, rename or input names you want to show in the final figure for group 01, 02, 03, 04….</w:t>
+        <w:t>later</w:t>
+      </w:r>
+      <w:r>
+        <w:rPr>
+          <w:rFonts w:ascii="Times New Roman" w:hAnsi="Times New Roman" w:cs="Times New Roman"/>
+          <w:sz w:val="20"/>
+          <w:szCs w:val="20"/>
+        </w:rPr>
+        <w:t xml:space="preserve">; usually, </w:t>
+      </w:r>
+      <w:r>
+        <w:rPr>
+          <w:rFonts w:ascii="Times New Roman" w:hAnsi="Times New Roman" w:cs="Times New Roman"/>
+          <w:sz w:val="20"/>
+          <w:szCs w:val="20"/>
+        </w:rPr>
+        <w:t>***Error! Cannot Recognize Data!***</w:t>
       </w:r>
     </w:p>
     <w:p>
@@ -1751,134 +2213,107 @@
           <w:sz w:val="20"/>
           <w:szCs w:val="20"/>
         </w:rPr>
-        <w:t>In “</w:t>
-      </w:r>
-      <w:r>
-        <w:rPr>
-          <w:rFonts w:ascii="Times New Roman" w:hAnsi="Times New Roman" w:cs="Times New Roman"/>
-          <w:color w:val="FF0000"/>
-          <w:sz w:val="20"/>
-          <w:szCs w:val="20"/>
-        </w:rPr>
-        <w:t>Start menu</w:t>
-      </w:r>
-      <w:r>
-        <w:rPr>
-          <w:rFonts w:ascii="Times New Roman" w:hAnsi="Times New Roman" w:cs="Times New Roman"/>
-          <w:sz w:val="20"/>
-          <w:szCs w:val="20"/>
-        </w:rPr>
-        <w:t>”</w:t>
-      </w:r>
-      <w:r>
-        <w:rPr>
-          <w:rFonts w:ascii="Times New Roman" w:hAnsi="Times New Roman" w:cs="Times New Roman"/>
-          <w:sz w:val="20"/>
-          <w:szCs w:val="20"/>
-        </w:rPr>
-        <w:t xml:space="preserve"> find out “</w:t>
-      </w:r>
-      <w:r>
-        <w:rPr>
-          <w:rFonts w:ascii="Times New Roman" w:hAnsi="Times New Roman" w:cs="Times New Roman"/>
-          <w:color w:val="FF0000"/>
-          <w:sz w:val="20"/>
-          <w:szCs w:val="20"/>
-        </w:rPr>
-        <w:t xml:space="preserve">Anaconda </w:t>
-      </w:r>
-      <w:proofErr w:type="spellStart"/>
-      <w:r>
-        <w:rPr>
-          <w:rFonts w:ascii="Times New Roman" w:hAnsi="Times New Roman" w:cs="Times New Roman"/>
-          <w:color w:val="FF0000"/>
-          <w:sz w:val="20"/>
-          <w:szCs w:val="20"/>
-        </w:rPr>
-        <w:t>Powershell</w:t>
-      </w:r>
-      <w:proofErr w:type="spellEnd"/>
-      <w:r>
-        <w:rPr>
-          <w:rFonts w:ascii="Times New Roman" w:hAnsi="Times New Roman" w:cs="Times New Roman"/>
-          <w:color w:val="FF0000"/>
-          <w:sz w:val="20"/>
-          <w:szCs w:val="20"/>
-        </w:rPr>
-        <w:t xml:space="preserve"> Prompt (anaconda).exe</w:t>
-      </w:r>
-      <w:r>
-        <w:rPr>
-          <w:rFonts w:ascii="Times New Roman" w:hAnsi="Times New Roman" w:cs="Times New Roman"/>
-          <w:sz w:val="20"/>
-          <w:szCs w:val="20"/>
-        </w:rPr>
-        <w:t>”</w:t>
-      </w:r>
-      <w:r>
-        <w:rPr>
-          <w:rFonts w:ascii="Times New Roman" w:hAnsi="Times New Roman" w:cs="Times New Roman"/>
-          <w:sz w:val="20"/>
-          <w:szCs w:val="20"/>
-        </w:rPr>
-        <w:t xml:space="preserve">, Right click </w:t>
-      </w:r>
-      <w:bookmarkStart w:id="2" w:name="_Hlk61962459"/>
-      <w:r>
-        <w:rPr>
-          <w:rFonts w:ascii="Times New Roman" w:hAnsi="Times New Roman" w:cs="Times New Roman"/>
-          <w:sz w:val="20"/>
-          <w:szCs w:val="20"/>
-        </w:rPr>
-        <w:t>“</w:t>
-      </w:r>
-      <w:r>
-        <w:rPr>
-          <w:rFonts w:ascii="Times New Roman" w:hAnsi="Times New Roman" w:cs="Times New Roman"/>
-          <w:color w:val="FF0000"/>
-          <w:sz w:val="20"/>
-          <w:szCs w:val="20"/>
-        </w:rPr>
-        <w:t xml:space="preserve">Anaconda </w:t>
-      </w:r>
-      <w:proofErr w:type="spellStart"/>
-      <w:r>
-        <w:rPr>
-          <w:rFonts w:ascii="Times New Roman" w:hAnsi="Times New Roman" w:cs="Times New Roman"/>
-          <w:color w:val="FF0000"/>
-          <w:sz w:val="20"/>
-          <w:szCs w:val="20"/>
-        </w:rPr>
-        <w:t>Powershell</w:t>
-      </w:r>
-      <w:proofErr w:type="spellEnd"/>
-      <w:r>
-        <w:rPr>
-          <w:rFonts w:ascii="Times New Roman" w:hAnsi="Times New Roman" w:cs="Times New Roman"/>
-          <w:color w:val="FF0000"/>
-          <w:sz w:val="20"/>
-          <w:szCs w:val="20"/>
-        </w:rPr>
-        <w:t xml:space="preserve"> Prompt</w:t>
-      </w:r>
-      <w:r>
-        <w:rPr>
-          <w:rFonts w:ascii="Times New Roman" w:hAnsi="Times New Roman" w:cs="Times New Roman"/>
-          <w:color w:val="FF0000"/>
-          <w:sz w:val="20"/>
-          <w:szCs w:val="20"/>
-        </w:rPr>
-        <w:t xml:space="preserve"> (anaconda).exe</w:t>
-      </w:r>
-      <w:r>
-        <w:rPr>
-          <w:rFonts w:ascii="Times New Roman" w:hAnsi="Times New Roman" w:cs="Times New Roman"/>
-          <w:sz w:val="20"/>
-          <w:szCs w:val="20"/>
-        </w:rPr>
-        <w:t>”</w:t>
-      </w:r>
-      <w:bookmarkEnd w:id="2"/>
+        <w:t xml:space="preserve">Rename group names in final figures: go to </w:t>
+      </w:r>
+      <w:r>
+        <w:rPr>
+          <w:rFonts w:ascii="Times New Roman" w:hAnsi="Times New Roman" w:cs="Times New Roman"/>
+          <w:color w:val="FF0000"/>
+          <w:sz w:val="20"/>
+          <w:szCs w:val="20"/>
+        </w:rPr>
+        <w:t>C</w:t>
+      </w:r>
+      <w:r>
+        <w:rPr>
+          <w:rFonts w:ascii="Times New Roman" w:hAnsi="Times New Roman" w:cs="Times New Roman"/>
+          <w:color w:val="FF0000"/>
+          <w:sz w:val="20"/>
+          <w:szCs w:val="20"/>
+        </w:rPr>
+        <w:t>:</w:t>
+      </w:r>
+      <w:r>
+        <w:rPr>
+          <w:rFonts w:ascii="Times New Roman" w:hAnsi="Times New Roman" w:cs="Times New Roman"/>
+          <w:color w:val="FF0000"/>
+          <w:sz w:val="20"/>
+          <w:szCs w:val="20"/>
+        </w:rPr>
+        <w:t>/</w:t>
+      </w:r>
+      <w:r>
+        <w:rPr>
+          <w:rFonts w:ascii="Times New Roman" w:hAnsi="Times New Roman" w:cs="Times New Roman"/>
+          <w:color w:val="FF0000"/>
+          <w:sz w:val="20"/>
+          <w:szCs w:val="20"/>
+        </w:rPr>
+        <w:t>Anaconda</w:t>
+      </w:r>
+      <w:r>
+        <w:rPr>
+          <w:rFonts w:ascii="Times New Roman" w:hAnsi="Times New Roman" w:cs="Times New Roman"/>
+          <w:color w:val="FF0000"/>
+          <w:sz w:val="20"/>
+          <w:szCs w:val="20"/>
+        </w:rPr>
+        <w:t>/</w:t>
+      </w:r>
+      <w:r>
+        <w:rPr>
+          <w:rFonts w:ascii="Times New Roman" w:hAnsi="Times New Roman" w:cs="Times New Roman"/>
+          <w:color w:val="FF0000"/>
+          <w:sz w:val="20"/>
+          <w:szCs w:val="20"/>
+        </w:rPr>
+        <w:t>scripts</w:t>
+      </w:r>
+      <w:r>
+        <w:rPr>
+          <w:rFonts w:ascii="Times New Roman" w:hAnsi="Times New Roman" w:cs="Times New Roman"/>
+          <w:color w:val="FF0000"/>
+          <w:sz w:val="20"/>
+          <w:szCs w:val="20"/>
+        </w:rPr>
+        <w:t>/</w:t>
+      </w:r>
+      <w:r>
+        <w:rPr>
+          <w:rFonts w:ascii="Times New Roman" w:hAnsi="Times New Roman" w:cs="Times New Roman"/>
+          <w:color w:val="FF0000"/>
+          <w:sz w:val="20"/>
+          <w:szCs w:val="20"/>
+        </w:rPr>
+        <w:t>PCA</w:t>
+      </w:r>
+      <w:r>
+        <w:rPr>
+          <w:rFonts w:ascii="Times New Roman" w:hAnsi="Times New Roman" w:cs="Times New Roman"/>
+          <w:color w:val="FF0000"/>
+          <w:sz w:val="20"/>
+          <w:szCs w:val="20"/>
+        </w:rPr>
+        <w:t>/</w:t>
+      </w:r>
+      <w:r>
+        <w:rPr>
+          <w:rFonts w:ascii="Times New Roman" w:hAnsi="Times New Roman" w:cs="Times New Roman"/>
+          <w:color w:val="FF0000"/>
+          <w:sz w:val="20"/>
+          <w:szCs w:val="20"/>
+        </w:rPr>
+        <w:t>Group Names</w:t>
+      </w:r>
+      <w:r>
+        <w:rPr>
+          <w:rFonts w:ascii="Times New Roman" w:hAnsi="Times New Roman" w:cs="Times New Roman"/>
+          <w:color w:val="FF0000"/>
+          <w:sz w:val="20"/>
+          <w:szCs w:val="20"/>
+        </w:rPr>
+        <w:t>/</w:t>
+      </w:r>
       <w:r>
         <w:rPr>
           <w:rFonts w:ascii="Times New Roman" w:hAnsi="Times New Roman" w:cs="Times New Roman"/>
@@ -1893,90 +2328,48 @@
           <w:sz w:val="20"/>
           <w:szCs w:val="20"/>
         </w:rPr>
-        <w:sym w:font="Wingdings" w:char="F0E0"/>
-      </w:r>
-      <w:r>
-        <w:rPr>
-          <w:rFonts w:ascii="Times New Roman" w:hAnsi="Times New Roman" w:cs="Times New Roman"/>
-          <w:sz w:val="20"/>
-          <w:szCs w:val="20"/>
-        </w:rPr>
-        <w:t xml:space="preserve"> Run as administrator </w:t>
-      </w:r>
-      <w:r>
-        <w:rPr>
-          <w:rFonts w:ascii="Times New Roman" w:hAnsi="Times New Roman" w:cs="Times New Roman"/>
-          <w:sz w:val="20"/>
-          <w:szCs w:val="20"/>
-        </w:rPr>
-        <w:sym w:font="Wingdings" w:char="F0E0"/>
-      </w:r>
-      <w:r>
-        <w:rPr>
-          <w:rFonts w:ascii="Times New Roman" w:hAnsi="Times New Roman" w:cs="Times New Roman"/>
-          <w:sz w:val="20"/>
-          <w:szCs w:val="20"/>
-        </w:rPr>
-        <w:t xml:space="preserve"> Input “</w:t>
-      </w:r>
-      <w:r>
-        <w:rPr>
-          <w:rFonts w:ascii="Times New Roman" w:hAnsi="Times New Roman" w:cs="Times New Roman"/>
-          <w:color w:val="FF0000"/>
-          <w:sz w:val="20"/>
-          <w:szCs w:val="20"/>
-        </w:rPr>
-        <w:t>cd</w:t>
-      </w:r>
-      <w:r>
-        <w:rPr>
-          <w:rFonts w:ascii="Times New Roman" w:hAnsi="Times New Roman" w:cs="Times New Roman"/>
+        <w:sym w:font="Symbol" w:char="F0AE"/>
+      </w:r>
+      <w:r>
+        <w:rPr>
+          <w:rFonts w:ascii="Times New Roman" w:hAnsi="Times New Roman" w:cs="Times New Roman"/>
+          <w:sz w:val="20"/>
+          <w:szCs w:val="20"/>
+        </w:rPr>
+        <w:t xml:space="preserve"> open </w:t>
+      </w:r>
+      <w:r>
+        <w:rPr>
+          <w:rFonts w:ascii="Times New Roman" w:hAnsi="Times New Roman" w:cs="Times New Roman"/>
+          <w:color w:val="FF0000"/>
+          <w:sz w:val="20"/>
+          <w:szCs w:val="20"/>
+        </w:rPr>
+        <w:t>Group Names.txt</w:t>
+      </w:r>
+      <w:r>
+        <w:rPr>
+          <w:rFonts w:ascii="Times New Roman" w:hAnsi="Times New Roman" w:cs="Times New Roman"/>
+          <w:sz w:val="20"/>
+          <w:szCs w:val="20"/>
         </w:rPr>
         <w:t xml:space="preserve"> </w:t>
       </w:r>
       <w:r>
         <w:rPr>
           <w:rFonts w:ascii="Times New Roman" w:hAnsi="Times New Roman" w:cs="Times New Roman"/>
-          <w:color w:val="FF0000"/>
-          <w:sz w:val="20"/>
-          <w:szCs w:val="20"/>
-        </w:rPr>
-        <w:t>C</w:t>
-      </w:r>
-      <w:r>
-        <w:rPr>
-          <w:rFonts w:ascii="Times New Roman" w:hAnsi="Times New Roman" w:cs="Times New Roman"/>
-          <w:color w:val="FF0000"/>
-          <w:sz w:val="20"/>
-          <w:szCs w:val="20"/>
-        </w:rPr>
-        <w:t>:\</w:t>
-      </w:r>
-      <w:r>
-        <w:rPr>
-          <w:rFonts w:ascii="Times New Roman" w:hAnsi="Times New Roman" w:cs="Times New Roman"/>
-          <w:color w:val="FF0000"/>
-          <w:sz w:val="20"/>
-          <w:szCs w:val="20"/>
-        </w:rPr>
-        <w:t>Anaconda</w:t>
-      </w:r>
-      <w:r>
-        <w:rPr>
-          <w:rFonts w:ascii="Times New Roman" w:hAnsi="Times New Roman" w:cs="Times New Roman"/>
-          <w:color w:val="FF0000"/>
-          <w:sz w:val="20"/>
-          <w:szCs w:val="20"/>
-        </w:rPr>
-        <w:t>\scripts</w:t>
-      </w:r>
-      <w:r>
-        <w:rPr>
-          <w:rFonts w:ascii="Times New Roman" w:hAnsi="Times New Roman" w:cs="Times New Roman"/>
-          <w:sz w:val="20"/>
-          <w:szCs w:val="20"/>
-        </w:rPr>
-        <w:t>” then press Enter</w:t>
+          <w:sz w:val="20"/>
+          <w:szCs w:val="20"/>
+        </w:rPr>
+        <w:sym w:font="Symbol" w:char="F0AE"/>
+      </w:r>
+      <w:r>
+        <w:rPr>
+          <w:rFonts w:ascii="Times New Roman" w:hAnsi="Times New Roman" w:cs="Times New Roman"/>
+          <w:sz w:val="20"/>
+          <w:szCs w:val="20"/>
+        </w:rPr>
+        <w:t xml:space="preserve"> after 1,</w:t>
       </w:r>
       <w:r>
         <w:rPr>
@@ -1992,32 +2385,23 @@
           <w:sz w:val="20"/>
           <w:szCs w:val="20"/>
         </w:rPr>
-        <w:sym w:font="Wingdings" w:char="F0E0"/>
-      </w:r>
-      <w:r>
-        <w:rPr>
-          <w:rFonts w:ascii="Times New Roman" w:hAnsi="Times New Roman" w:cs="Times New Roman"/>
-          <w:sz w:val="20"/>
-          <w:szCs w:val="20"/>
-        </w:rPr>
-        <w:t xml:space="preserve">Input command </w:t>
-      </w:r>
-      <w:r>
-        <w:rPr>
-          <w:rFonts w:ascii="Times New Roman" w:hAnsi="Times New Roman" w:cs="Times New Roman"/>
-          <w:color w:val="FF0000"/>
-          <w:sz w:val="20"/>
-          <w:szCs w:val="20"/>
-        </w:rPr>
-        <w:t>python pca7.py</w:t>
-      </w:r>
-      <w:r>
-        <w:rPr>
-          <w:rFonts w:ascii="Times New Roman" w:hAnsi="Times New Roman" w:cs="Times New Roman"/>
-          <w:sz w:val="20"/>
-          <w:szCs w:val="20"/>
-        </w:rPr>
-        <w:t xml:space="preserve"> then press Enter</w:t>
+        <w:t>2,</w:t>
+      </w:r>
+      <w:r>
+        <w:rPr>
+          <w:rFonts w:ascii="Times New Roman" w:hAnsi="Times New Roman" w:cs="Times New Roman"/>
+          <w:sz w:val="20"/>
+          <w:szCs w:val="20"/>
+        </w:rPr>
+        <w:t xml:space="preserve"> </w:t>
+      </w:r>
+      <w:r>
+        <w:rPr>
+          <w:rFonts w:ascii="Times New Roman" w:hAnsi="Times New Roman" w:cs="Times New Roman"/>
+          <w:sz w:val="20"/>
+          <w:szCs w:val="20"/>
+        </w:rPr>
+        <w:t>3, 4 …, rename or input names you want to show in the final figure for group 01, 02, 03, 04….</w:t>
       </w:r>
     </w:p>
     <w:p>
@@ -2039,6 +2423,254 @@
           <w:sz w:val="20"/>
           <w:szCs w:val="20"/>
         </w:rPr>
+        <w:t>In “</w:t>
+      </w:r>
+      <w:r>
+        <w:rPr>
+          <w:rFonts w:ascii="Times New Roman" w:hAnsi="Times New Roman" w:cs="Times New Roman"/>
+          <w:color w:val="FF0000"/>
+          <w:sz w:val="20"/>
+          <w:szCs w:val="20"/>
+        </w:rPr>
+        <w:t>Start menu</w:t>
+      </w:r>
+      <w:r>
+        <w:rPr>
+          <w:rFonts w:ascii="Times New Roman" w:hAnsi="Times New Roman" w:cs="Times New Roman"/>
+          <w:sz w:val="20"/>
+          <w:szCs w:val="20"/>
+        </w:rPr>
+        <w:t>”</w:t>
+      </w:r>
+      <w:r>
+        <w:rPr>
+          <w:rFonts w:ascii="Times New Roman" w:hAnsi="Times New Roman" w:cs="Times New Roman"/>
+          <w:sz w:val="20"/>
+          <w:szCs w:val="20"/>
+        </w:rPr>
+        <w:t xml:space="preserve"> find out “</w:t>
+      </w:r>
+      <w:r>
+        <w:rPr>
+          <w:rFonts w:ascii="Times New Roman" w:hAnsi="Times New Roman" w:cs="Times New Roman"/>
+          <w:color w:val="FF0000"/>
+          <w:sz w:val="20"/>
+          <w:szCs w:val="20"/>
+        </w:rPr>
+        <w:t>Anaconda Powershell Prompt (anaconda).exe</w:t>
+      </w:r>
+      <w:r>
+        <w:rPr>
+          <w:rFonts w:ascii="Times New Roman" w:hAnsi="Times New Roman" w:cs="Times New Roman"/>
+          <w:sz w:val="20"/>
+          <w:szCs w:val="20"/>
+        </w:rPr>
+        <w:t>”</w:t>
+      </w:r>
+      <w:r>
+        <w:rPr>
+          <w:rFonts w:ascii="Times New Roman" w:hAnsi="Times New Roman" w:cs="Times New Roman"/>
+          <w:sz w:val="20"/>
+          <w:szCs w:val="20"/>
+        </w:rPr>
+        <w:t xml:space="preserve">, Right click </w:t>
+      </w:r>
+      <w:bookmarkStart w:id="2" w:name="_Hlk61962459"/>
+      <w:r>
+        <w:rPr>
+          <w:rFonts w:ascii="Times New Roman" w:hAnsi="Times New Roman" w:cs="Times New Roman"/>
+          <w:sz w:val="20"/>
+          <w:szCs w:val="20"/>
+        </w:rPr>
+        <w:t>“</w:t>
+      </w:r>
+      <w:r>
+        <w:rPr>
+          <w:rFonts w:ascii="Times New Roman" w:hAnsi="Times New Roman" w:cs="Times New Roman"/>
+          <w:color w:val="FF0000"/>
+          <w:sz w:val="20"/>
+          <w:szCs w:val="20"/>
+        </w:rPr>
+        <w:t>Anaconda Powershell Prompt</w:t>
+      </w:r>
+      <w:r>
+        <w:rPr>
+          <w:rFonts w:ascii="Times New Roman" w:hAnsi="Times New Roman" w:cs="Times New Roman"/>
+          <w:color w:val="FF0000"/>
+          <w:sz w:val="20"/>
+          <w:szCs w:val="20"/>
+        </w:rPr>
+        <w:t xml:space="preserve"> (anaconda).exe</w:t>
+      </w:r>
+      <w:r>
+        <w:rPr>
+          <w:rFonts w:ascii="Times New Roman" w:hAnsi="Times New Roman" w:cs="Times New Roman"/>
+          <w:sz w:val="20"/>
+          <w:szCs w:val="20"/>
+        </w:rPr>
+        <w:t>”</w:t>
+      </w:r>
+      <w:bookmarkEnd w:id="2"/>
+      <w:r>
+        <w:rPr>
+          <w:rFonts w:ascii="Times New Roman" w:hAnsi="Times New Roman" w:cs="Times New Roman"/>
+          <w:sz w:val="20"/>
+          <w:szCs w:val="20"/>
+        </w:rPr>
+        <w:t xml:space="preserve"> </w:t>
+      </w:r>
+      <w:r>
+        <w:rPr>
+          <w:rFonts w:ascii="Times New Roman" w:hAnsi="Times New Roman" w:cs="Times New Roman"/>
+          <w:sz w:val="20"/>
+          <w:szCs w:val="20"/>
+        </w:rPr>
+        <w:sym w:font="Wingdings" w:char="F0E0"/>
+      </w:r>
+      <w:r>
+        <w:rPr>
+          <w:rFonts w:ascii="Times New Roman" w:hAnsi="Times New Roman" w:cs="Times New Roman"/>
+          <w:sz w:val="20"/>
+          <w:szCs w:val="20"/>
+        </w:rPr>
+        <w:t xml:space="preserve"> Run as administrator </w:t>
+      </w:r>
+      <w:r>
+        <w:rPr>
+          <w:rFonts w:ascii="Times New Roman" w:hAnsi="Times New Roman" w:cs="Times New Roman"/>
+          <w:sz w:val="20"/>
+          <w:szCs w:val="20"/>
+        </w:rPr>
+        <w:sym w:font="Wingdings" w:char="F0E0"/>
+      </w:r>
+      <w:r>
+        <w:rPr>
+          <w:rFonts w:ascii="Times New Roman" w:hAnsi="Times New Roman" w:cs="Times New Roman"/>
+          <w:sz w:val="20"/>
+          <w:szCs w:val="20"/>
+        </w:rPr>
+        <w:t xml:space="preserve"> Input “</w:t>
+      </w:r>
+      <w:r>
+        <w:rPr>
+          <w:rFonts w:ascii="Times New Roman" w:hAnsi="Times New Roman" w:cs="Times New Roman"/>
+          <w:color w:val="FF0000"/>
+          <w:sz w:val="20"/>
+          <w:szCs w:val="20"/>
+        </w:rPr>
+        <w:t>cd</w:t>
+      </w:r>
+      <w:r>
+        <w:rPr>
+          <w:rFonts w:ascii="Times New Roman" w:hAnsi="Times New Roman" w:cs="Times New Roman"/>
+        </w:rPr>
+        <w:t xml:space="preserve"> </w:t>
+      </w:r>
+      <w:r>
+        <w:rPr>
+          <w:rFonts w:ascii="Times New Roman" w:hAnsi="Times New Roman" w:cs="Times New Roman"/>
+          <w:color w:val="FF0000"/>
+          <w:sz w:val="20"/>
+          <w:szCs w:val="20"/>
+        </w:rPr>
+        <w:t>C</w:t>
+      </w:r>
+      <w:r>
+        <w:rPr>
+          <w:rFonts w:ascii="Times New Roman" w:hAnsi="Times New Roman" w:cs="Times New Roman"/>
+          <w:color w:val="FF0000"/>
+          <w:sz w:val="20"/>
+          <w:szCs w:val="20"/>
+        </w:rPr>
+        <w:t>:\</w:t>
+      </w:r>
+      <w:r>
+        <w:rPr>
+          <w:rFonts w:ascii="Times New Roman" w:hAnsi="Times New Roman" w:cs="Times New Roman"/>
+          <w:color w:val="FF0000"/>
+          <w:sz w:val="20"/>
+          <w:szCs w:val="20"/>
+        </w:rPr>
+        <w:t>Anaconda</w:t>
+      </w:r>
+      <w:r>
+        <w:rPr>
+          <w:rFonts w:ascii="Times New Roman" w:hAnsi="Times New Roman" w:cs="Times New Roman"/>
+          <w:color w:val="FF0000"/>
+          <w:sz w:val="20"/>
+          <w:szCs w:val="20"/>
+        </w:rPr>
+        <w:t>\scripts</w:t>
+      </w:r>
+      <w:r>
+        <w:rPr>
+          <w:rFonts w:ascii="Times New Roman" w:hAnsi="Times New Roman" w:cs="Times New Roman"/>
+          <w:sz w:val="20"/>
+          <w:szCs w:val="20"/>
+        </w:rPr>
+        <w:t>” then press Enter</w:t>
+      </w:r>
+      <w:r>
+        <w:rPr>
+          <w:rFonts w:ascii="Times New Roman" w:hAnsi="Times New Roman" w:cs="Times New Roman"/>
+          <w:sz w:val="20"/>
+          <w:szCs w:val="20"/>
+        </w:rPr>
+        <w:t xml:space="preserve"> </w:t>
+      </w:r>
+      <w:r>
+        <w:rPr>
+          <w:rFonts w:ascii="Times New Roman" w:hAnsi="Times New Roman" w:cs="Times New Roman"/>
+          <w:sz w:val="20"/>
+          <w:szCs w:val="20"/>
+        </w:rPr>
+        <w:sym w:font="Wingdings" w:char="F0E0"/>
+      </w:r>
+      <w:r>
+        <w:rPr>
+          <w:rFonts w:ascii="Times New Roman" w:hAnsi="Times New Roman" w:cs="Times New Roman"/>
+          <w:sz w:val="20"/>
+          <w:szCs w:val="20"/>
+        </w:rPr>
+        <w:t xml:space="preserve">Input command </w:t>
+      </w:r>
+      <w:r>
+        <w:rPr>
+          <w:rFonts w:ascii="Times New Roman" w:hAnsi="Times New Roman" w:cs="Times New Roman"/>
+          <w:color w:val="FF0000"/>
+          <w:sz w:val="20"/>
+          <w:szCs w:val="20"/>
+        </w:rPr>
+        <w:t>python pca7.py</w:t>
+      </w:r>
+      <w:r>
+        <w:rPr>
+          <w:rFonts w:ascii="Times New Roman" w:hAnsi="Times New Roman" w:cs="Times New Roman"/>
+          <w:sz w:val="20"/>
+          <w:szCs w:val="20"/>
+        </w:rPr>
+        <w:t xml:space="preserve"> then press Enter</w:t>
+      </w:r>
+    </w:p>
+    <w:p>
+      <w:pPr>
+        <w:pStyle w:val="ListParagraph"/>
+        <w:numPr>
+          <w:ilvl w:val="0"/>
+          <w:numId w:val="1"/>
+        </w:numPr>
+        <w:rPr>
+          <w:rFonts w:ascii="Times New Roman" w:hAnsi="Times New Roman" w:cs="Times New Roman"/>
+          <w:sz w:val="20"/>
+          <w:szCs w:val="20"/>
+        </w:rPr>
+      </w:pPr>
+      <w:r>
+        <w:rPr>
+          <w:rFonts w:ascii="Times New Roman" w:hAnsi="Times New Roman" w:cs="Times New Roman"/>
+          <w:sz w:val="20"/>
+          <w:szCs w:val="20"/>
+        </w:rPr>
         <w:t xml:space="preserve">Go to the folder </w:t>
       </w:r>
       <w:r>
@@ -2350,6 +2982,7 @@
           <w:sz w:val="20"/>
           <w:szCs w:val="20"/>
         </w:rPr>
+        <w:lastRenderedPageBreak/>
         <w:t>PC1 to PC10 weight “Percentage of explained variance” table</w:t>
       </w:r>
     </w:p>
@@ -2729,23 +3362,13 @@
         <w:t>'</w:t>
       </w:r>
       <w:bookmarkEnd w:id="6"/>
-      <w:proofErr w:type="spellStart"/>
-      <w:r>
-        <w:rPr>
-          <w:rFonts w:ascii="Times New Roman" w:hAnsi="Times New Roman" w:cs="Times New Roman"/>
-          <w:sz w:val="20"/>
-          <w:szCs w:val="20"/>
-        </w:rPr>
-        <w:t>axes.labelsize</w:t>
-      </w:r>
-      <w:proofErr w:type="spellEnd"/>
-      <w:r>
-        <w:rPr>
-          <w:rFonts w:ascii="Times New Roman" w:hAnsi="Times New Roman" w:cs="Times New Roman"/>
-          <w:sz w:val="20"/>
-          <w:szCs w:val="20"/>
-        </w:rPr>
-        <w:t>': '</w:t>
+      <w:r>
+        <w:rPr>
+          <w:rFonts w:ascii="Times New Roman" w:hAnsi="Times New Roman" w:cs="Times New Roman"/>
+          <w:sz w:val="20"/>
+          <w:szCs w:val="20"/>
+        </w:rPr>
+        <w:t>axes.labelsize': '</w:t>
       </w:r>
       <w:r>
         <w:rPr>
@@ -2925,25 +3548,7 @@
           <w:sz w:val="20"/>
           <w:szCs w:val="20"/>
         </w:rPr>
-        <w:t xml:space="preserve">         '</w:t>
-      </w:r>
-      <w:proofErr w:type="spellStart"/>
-      <w:r>
-        <w:rPr>
-          <w:rFonts w:ascii="Times New Roman" w:hAnsi="Times New Roman" w:cs="Times New Roman"/>
-          <w:sz w:val="20"/>
-          <w:szCs w:val="20"/>
-        </w:rPr>
-        <w:t>legend.fontsize</w:t>
-      </w:r>
-      <w:proofErr w:type="spellEnd"/>
-      <w:r>
-        <w:rPr>
-          <w:rFonts w:ascii="Times New Roman" w:hAnsi="Times New Roman" w:cs="Times New Roman"/>
-          <w:sz w:val="20"/>
-          <w:szCs w:val="20"/>
-        </w:rPr>
-        <w:t>': '</w:t>
+        <w:t xml:space="preserve">         'legend.fontsize': '</w:t>
       </w:r>
       <w:r>
         <w:rPr>
@@ -3096,25 +3701,7 @@
           <w:sz w:val="20"/>
           <w:szCs w:val="20"/>
         </w:rPr>
-        <w:t xml:space="preserve"> find “</w:t>
-      </w:r>
-      <w:proofErr w:type="spellStart"/>
-      <w:r>
-        <w:rPr>
-          <w:rFonts w:ascii="Times New Roman" w:hAnsi="Times New Roman" w:cs="Times New Roman"/>
-          <w:sz w:val="20"/>
-          <w:szCs w:val="20"/>
-        </w:rPr>
-        <w:t>nstd</w:t>
-      </w:r>
-      <w:proofErr w:type="spellEnd"/>
-      <w:r>
-        <w:rPr>
-          <w:rFonts w:ascii="Times New Roman" w:hAnsi="Times New Roman" w:cs="Times New Roman"/>
-          <w:sz w:val="20"/>
-          <w:szCs w:val="20"/>
-        </w:rPr>
-        <w:t xml:space="preserve"> = 1.645” </w:t>
+        <w:t xml:space="preserve"> find “nstd = 1.645” </w:t>
       </w:r>
       <w:r>
         <w:rPr>
@@ -3409,7 +3996,6 @@
                 <w:szCs w:val="20"/>
                 <w:highlight w:val="yellow"/>
               </w:rPr>
-              <w:lastRenderedPageBreak/>
               <w:t>90%</w:t>
             </w:r>
           </w:p>
@@ -4030,25 +4616,7 @@
           <w:sz w:val="20"/>
           <w:szCs w:val="20"/>
         </w:rPr>
-        <w:t>labels=['</w:t>
-      </w:r>
-      <w:proofErr w:type="spellStart"/>
-      <w:r>
-        <w:rPr>
-          <w:rFonts w:ascii="Times New Roman" w:hAnsi="Times New Roman" w:cs="Times New Roman"/>
-          <w:sz w:val="20"/>
-          <w:szCs w:val="20"/>
-        </w:rPr>
-        <w:t>PC'+str</w:t>
-      </w:r>
-      <w:proofErr w:type="spellEnd"/>
-      <w:r>
-        <w:rPr>
-          <w:rFonts w:ascii="Times New Roman" w:hAnsi="Times New Roman" w:cs="Times New Roman"/>
-          <w:sz w:val="20"/>
-          <w:szCs w:val="20"/>
-        </w:rPr>
-        <w:t>(x) for x in range(1,</w:t>
+        <w:t>labels=['PC'+str(x) for x in range(1,</w:t>
       </w:r>
       <w:bookmarkStart w:id="9" w:name="_Hlk60910489"/>
       <w:r>
@@ -4096,41 +4664,13 @@
         </w:rPr>
         <w:t xml:space="preserve">ine 92: </w:t>
       </w:r>
-      <w:proofErr w:type="spellStart"/>
-      <w:r>
-        <w:rPr>
-          <w:rFonts w:ascii="Times New Roman" w:hAnsi="Times New Roman" w:cs="Times New Roman"/>
-          <w:sz w:val="20"/>
-          <w:szCs w:val="20"/>
-        </w:rPr>
-        <w:t>pca_data</w:t>
-      </w:r>
-      <w:proofErr w:type="spellEnd"/>
-      <w:r>
-        <w:rPr>
-          <w:rFonts w:ascii="Times New Roman" w:hAnsi="Times New Roman" w:cs="Times New Roman"/>
-          <w:sz w:val="20"/>
-          <w:szCs w:val="20"/>
-        </w:rPr>
-        <w:t>=</w:t>
-      </w:r>
-      <w:proofErr w:type="spellStart"/>
-      <w:r>
-        <w:rPr>
-          <w:rFonts w:ascii="Times New Roman" w:hAnsi="Times New Roman" w:cs="Times New Roman"/>
-          <w:sz w:val="20"/>
-          <w:szCs w:val="20"/>
-        </w:rPr>
-        <w:t>pca_data</w:t>
-      </w:r>
-      <w:proofErr w:type="spellEnd"/>
-      <w:r>
-        <w:rPr>
-          <w:rFonts w:ascii="Times New Roman" w:hAnsi="Times New Roman" w:cs="Times New Roman"/>
-          <w:sz w:val="20"/>
-          <w:szCs w:val="20"/>
-        </w:rPr>
-        <w:t>[:,:</w:t>
+      <w:r>
+        <w:rPr>
+          <w:rFonts w:ascii="Times New Roman" w:hAnsi="Times New Roman" w:cs="Times New Roman"/>
+          <w:sz w:val="20"/>
+          <w:szCs w:val="20"/>
+        </w:rPr>
+        <w:t>pca_data=pca_data[:,:</w:t>
       </w:r>
       <w:r>
         <w:rPr>
@@ -4176,41 +4716,13 @@
         </w:rPr>
         <w:t xml:space="preserve">ine 111: </w:t>
       </w:r>
-      <w:proofErr w:type="spellStart"/>
-      <w:r>
-        <w:rPr>
-          <w:rFonts w:ascii="Times New Roman" w:hAnsi="Times New Roman" w:cs="Times New Roman"/>
-          <w:sz w:val="20"/>
-          <w:szCs w:val="20"/>
-        </w:rPr>
-        <w:t>pca_df.to_csv</w:t>
-      </w:r>
-      <w:proofErr w:type="spellEnd"/>
-      <w:r>
-        <w:rPr>
-          <w:rFonts w:ascii="Times New Roman" w:hAnsi="Times New Roman" w:cs="Times New Roman"/>
-          <w:sz w:val="20"/>
-          <w:szCs w:val="20"/>
-        </w:rPr>
-        <w:t>(</w:t>
-      </w:r>
-      <w:proofErr w:type="spellStart"/>
-      <w:r>
-        <w:rPr>
-          <w:rFonts w:ascii="Times New Roman" w:hAnsi="Times New Roman" w:cs="Times New Roman"/>
-          <w:sz w:val="20"/>
-          <w:szCs w:val="20"/>
-        </w:rPr>
-        <w:t>pcaDir</w:t>
-      </w:r>
-      <w:proofErr w:type="spellEnd"/>
-      <w:r>
-        <w:rPr>
-          <w:rFonts w:ascii="Times New Roman" w:hAnsi="Times New Roman" w:cs="Times New Roman"/>
-          <w:sz w:val="20"/>
-          <w:szCs w:val="20"/>
-        </w:rPr>
-        <w:t>+'Exports/PC1-</w:t>
+      <w:r>
+        <w:rPr>
+          <w:rFonts w:ascii="Times New Roman" w:hAnsi="Times New Roman" w:cs="Times New Roman"/>
+          <w:sz w:val="20"/>
+          <w:szCs w:val="20"/>
+        </w:rPr>
+        <w:t>pca_df.to_csv(pcaDir+'Exports/PC1-</w:t>
       </w:r>
       <w:r>
         <w:rPr>
@@ -4310,23 +4822,13 @@
         </w:rPr>
         <w:t xml:space="preserve">      </w:t>
       </w:r>
-      <w:proofErr w:type="spellStart"/>
-      <w:r>
-        <w:rPr>
-          <w:rFonts w:ascii="Times New Roman" w:hAnsi="Times New Roman" w:cs="Times New Roman"/>
-          <w:sz w:val="20"/>
-          <w:szCs w:val="20"/>
-        </w:rPr>
-        <w:t>for k</w:t>
-      </w:r>
-      <w:proofErr w:type="spellEnd"/>
-      <w:r>
-        <w:rPr>
-          <w:rFonts w:ascii="Times New Roman" w:hAnsi="Times New Roman" w:cs="Times New Roman"/>
-          <w:sz w:val="20"/>
-          <w:szCs w:val="20"/>
-        </w:rPr>
-        <w:t xml:space="preserve"> in range(j+1,</w:t>
+      <w:r>
+        <w:rPr>
+          <w:rFonts w:ascii="Times New Roman" w:hAnsi="Times New Roman" w:cs="Times New Roman"/>
+          <w:sz w:val="20"/>
+          <w:szCs w:val="20"/>
+        </w:rPr>
+        <w:t>for k in range(j+1,</w:t>
       </w:r>
       <w:r>
         <w:rPr>
@@ -4441,23 +4943,13 @@
         </w:rPr>
         <w:t xml:space="preserve">      </w:t>
       </w:r>
-      <w:proofErr w:type="spellStart"/>
-      <w:r>
-        <w:rPr>
-          <w:rFonts w:ascii="Times New Roman" w:hAnsi="Times New Roman" w:cs="Times New Roman"/>
-          <w:sz w:val="20"/>
-          <w:szCs w:val="20"/>
-        </w:rPr>
-        <w:t>for k</w:t>
-      </w:r>
-      <w:proofErr w:type="spellEnd"/>
-      <w:r>
-        <w:rPr>
-          <w:rFonts w:ascii="Times New Roman" w:hAnsi="Times New Roman" w:cs="Times New Roman"/>
-          <w:sz w:val="20"/>
-          <w:szCs w:val="20"/>
-        </w:rPr>
-        <w:t xml:space="preserve"> in range(j+1,</w:t>
+      <w:r>
+        <w:rPr>
+          <w:rFonts w:ascii="Times New Roman" w:hAnsi="Times New Roman" w:cs="Times New Roman"/>
+          <w:sz w:val="20"/>
+          <w:szCs w:val="20"/>
+        </w:rPr>
+        <w:t>for k in range(j+1,</w:t>
       </w:r>
       <w:r>
         <w:rPr>
@@ -4564,41 +5056,13 @@
         </w:rPr>
         <w:t xml:space="preserve">ine 242-243: </w:t>
       </w:r>
-      <w:proofErr w:type="spellStart"/>
-      <w:r>
-        <w:rPr>
-          <w:rFonts w:ascii="Times New Roman" w:hAnsi="Times New Roman" w:cs="Times New Roman"/>
-          <w:sz w:val="20"/>
-          <w:szCs w:val="20"/>
-        </w:rPr>
-        <w:t>loading_scores</w:t>
-      </w:r>
-      <w:proofErr w:type="spellEnd"/>
-      <w:r>
-        <w:rPr>
-          <w:rFonts w:ascii="Times New Roman" w:hAnsi="Times New Roman" w:cs="Times New Roman"/>
-          <w:sz w:val="20"/>
-          <w:szCs w:val="20"/>
-        </w:rPr>
-        <w:t>=</w:t>
-      </w:r>
-      <w:proofErr w:type="spellStart"/>
-      <w:r>
-        <w:rPr>
-          <w:rFonts w:ascii="Times New Roman" w:hAnsi="Times New Roman" w:cs="Times New Roman"/>
-          <w:sz w:val="20"/>
-          <w:szCs w:val="20"/>
-        </w:rPr>
-        <w:t>pca.components</w:t>
-      </w:r>
-      <w:proofErr w:type="spellEnd"/>
-      <w:r>
-        <w:rPr>
-          <w:rFonts w:ascii="Times New Roman" w:hAnsi="Times New Roman" w:cs="Times New Roman"/>
-          <w:sz w:val="20"/>
-          <w:szCs w:val="20"/>
-        </w:rPr>
-        <w:t>_[:</w:t>
+      <w:r>
+        <w:rPr>
+          <w:rFonts w:ascii="Times New Roman" w:hAnsi="Times New Roman" w:cs="Times New Roman"/>
+          <w:sz w:val="20"/>
+          <w:szCs w:val="20"/>
+        </w:rPr>
+        <w:t>loading_scores=pca.components_[:</w:t>
       </w:r>
       <w:r>
         <w:rPr>
@@ -4705,6 +5169,7 @@
           <w:sz w:val="20"/>
           <w:szCs w:val="20"/>
         </w:rPr>
+        <w:lastRenderedPageBreak/>
         <w:t>L</w:t>
       </w:r>
       <w:r>
@@ -4979,27 +5444,7 @@
           <w:sz w:val="20"/>
           <w:szCs w:val="20"/>
         </w:rPr>
-        <w:t>'</w:t>
-      </w:r>
-      <w:proofErr w:type="spellStart"/>
-      <w:r>
-        <w:rPr>
-          <w:rFonts w:ascii="Times New Roman" w:hAnsi="Times New Roman" w:cs="Times New Roman"/>
-          <w:color w:val="FF0000"/>
-          <w:sz w:val="20"/>
-          <w:szCs w:val="20"/>
-        </w:rPr>
-        <w:t>PCn</w:t>
-      </w:r>
-      <w:proofErr w:type="spellEnd"/>
-      <w:r>
-        <w:rPr>
-          <w:rFonts w:ascii="Times New Roman" w:hAnsi="Times New Roman" w:cs="Times New Roman"/>
-          <w:color w:val="FF0000"/>
-          <w:sz w:val="20"/>
-          <w:szCs w:val="20"/>
-        </w:rPr>
-        <w:t>'</w:t>
+        <w:t>'PCn'</w:t>
       </w:r>
       <w:r>
         <w:rPr>
@@ -5036,41 +5481,13 @@
         </w:rPr>
         <w:t xml:space="preserve">ine 300: </w:t>
       </w:r>
-      <w:proofErr w:type="spellStart"/>
-      <w:r>
-        <w:rPr>
-          <w:rFonts w:ascii="Times New Roman" w:hAnsi="Times New Roman" w:cs="Times New Roman"/>
-          <w:sz w:val="20"/>
-          <w:szCs w:val="20"/>
-        </w:rPr>
-        <w:t>loadingTable.to_csv</w:t>
-      </w:r>
-      <w:proofErr w:type="spellEnd"/>
-      <w:r>
-        <w:rPr>
-          <w:rFonts w:ascii="Times New Roman" w:hAnsi="Times New Roman" w:cs="Times New Roman"/>
-          <w:sz w:val="20"/>
-          <w:szCs w:val="20"/>
-        </w:rPr>
-        <w:t>(</w:t>
-      </w:r>
-      <w:proofErr w:type="spellStart"/>
-      <w:r>
-        <w:rPr>
-          <w:rFonts w:ascii="Times New Roman" w:hAnsi="Times New Roman" w:cs="Times New Roman"/>
-          <w:sz w:val="20"/>
-          <w:szCs w:val="20"/>
-        </w:rPr>
-        <w:t>pcaDir</w:t>
-      </w:r>
-      <w:proofErr w:type="spellEnd"/>
-      <w:r>
-        <w:rPr>
-          <w:rFonts w:ascii="Times New Roman" w:hAnsi="Times New Roman" w:cs="Times New Roman"/>
-          <w:sz w:val="20"/>
-          <w:szCs w:val="20"/>
-        </w:rPr>
-        <w:t>+'Exports/PC1-</w:t>
+      <w:r>
+        <w:rPr>
+          <w:rFonts w:ascii="Times New Roman" w:hAnsi="Times New Roman" w:cs="Times New Roman"/>
+          <w:sz w:val="20"/>
+          <w:szCs w:val="20"/>
+        </w:rPr>
+        <w:t>loadingTable.to_csv(pcaDir+'Exports/PC1-</w:t>
       </w:r>
       <w:r>
         <w:rPr>
@@ -5493,42 +5910,173 @@
           <w:sz w:val="20"/>
           <w:szCs w:val="20"/>
         </w:rPr>
-        <w:t xml:space="preserve">label </w:t>
-      </w:r>
-      <w:proofErr w:type="spellStart"/>
+        <w:t>label fontsize, fontname, fontweight and circle linestyle, linewidth, facecolor, alpha</w:t>
+      </w:r>
+      <w:r>
+        <w:rPr>
+          <w:rFonts w:ascii="Times New Roman" w:hAnsi="Times New Roman" w:cs="Times New Roman"/>
+          <w:sz w:val="20"/>
+          <w:szCs w:val="20"/>
+        </w:rPr>
+        <w:t xml:space="preserve">: open </w:t>
+      </w:r>
+      <w:r>
+        <w:rPr>
+          <w:rFonts w:ascii="Times New Roman" w:hAnsi="Times New Roman" w:cs="Times New Roman"/>
+          <w:color w:val="FF0000"/>
+          <w:sz w:val="20"/>
+          <w:szCs w:val="20"/>
+        </w:rPr>
+        <w:t>pca7.py</w:t>
+      </w:r>
+      <w:r>
+        <w:rPr>
+          <w:rFonts w:ascii="Times New Roman" w:hAnsi="Times New Roman" w:cs="Times New Roman"/>
+          <w:sz w:val="20"/>
+          <w:szCs w:val="20"/>
+        </w:rPr>
+        <w:t xml:space="preserve"> </w:t>
+      </w:r>
+      <w:r>
+        <w:rPr>
+          <w:rFonts w:ascii="Times New Roman" w:hAnsi="Times New Roman" w:cs="Times New Roman"/>
+          <w:sz w:val="20"/>
+          <w:szCs w:val="20"/>
+        </w:rPr>
+        <w:sym w:font="Wingdings" w:char="F0E0"/>
+      </w:r>
+      <w:r>
+        <w:rPr>
+          <w:rFonts w:ascii="Times New Roman" w:hAnsi="Times New Roman" w:cs="Times New Roman"/>
+          <w:sz w:val="20"/>
+          <w:szCs w:val="20"/>
+        </w:rPr>
+        <w:t xml:space="preserve"> find the corresponding parameters:</w:t>
+      </w:r>
+      <w:r>
+        <w:rPr>
+          <w:rFonts w:ascii="Times New Roman" w:hAnsi="Times New Roman" w:cs="Times New Roman"/>
+          <w:color w:val="FF0000"/>
+          <w:sz w:val="20"/>
+          <w:szCs w:val="20"/>
+        </w:rPr>
+        <w:t xml:space="preserve"> line 169-201</w:t>
+      </w:r>
+      <w:r>
+        <w:rPr>
+          <w:rFonts w:ascii="Times New Roman" w:hAnsi="Times New Roman" w:cs="Times New Roman"/>
+          <w:sz w:val="20"/>
+          <w:szCs w:val="20"/>
+        </w:rPr>
+        <w:t xml:space="preserve"> </w:t>
+      </w:r>
+      <w:r>
+        <w:rPr>
+          <w:rFonts w:ascii="Times New Roman" w:hAnsi="Times New Roman" w:cs="Times New Roman"/>
+          <w:sz w:val="20"/>
+          <w:szCs w:val="20"/>
+        </w:rPr>
+        <w:sym w:font="Wingdings" w:char="F0E0"/>
+      </w:r>
+      <w:r>
+        <w:rPr>
+          <w:rFonts w:ascii="Times New Roman" w:hAnsi="Times New Roman" w:cs="Times New Roman"/>
+          <w:sz w:val="20"/>
+          <w:szCs w:val="20"/>
+        </w:rPr>
+        <w:t xml:space="preserve"> change the </w:t>
+      </w:r>
+      <w:bookmarkStart w:id="13" w:name="OLE_LINK1"/>
+      <w:r>
+        <w:rPr>
+          <w:rFonts w:ascii="Times New Roman" w:hAnsi="Times New Roman" w:cs="Times New Roman"/>
+          <w:sz w:val="20"/>
+          <w:szCs w:val="20"/>
+        </w:rPr>
+        <w:t>parameters</w:t>
+      </w:r>
+      <w:bookmarkEnd w:id="13"/>
+      <w:r>
+        <w:rPr>
+          <w:rFonts w:ascii="Times New Roman" w:hAnsi="Times New Roman" w:cs="Times New Roman"/>
+          <w:sz w:val="20"/>
+          <w:szCs w:val="20"/>
+        </w:rPr>
+        <w:t xml:space="preserve"> </w:t>
+      </w:r>
+      <w:r>
+        <w:rPr>
+          <w:rFonts w:ascii="Times New Roman" w:hAnsi="Times New Roman" w:cs="Times New Roman"/>
+          <w:sz w:val="20"/>
+          <w:szCs w:val="20"/>
+        </w:rPr>
+        <w:sym w:font="Wingdings" w:char="F0E0"/>
+      </w:r>
+      <w:r>
+        <w:rPr>
+          <w:rFonts w:ascii="Times New Roman" w:hAnsi="Times New Roman" w:cs="Times New Roman"/>
+          <w:sz w:val="20"/>
+          <w:szCs w:val="20"/>
+        </w:rPr>
+        <w:t xml:space="preserve"> save </w:t>
+      </w:r>
+      <w:r>
+        <w:rPr>
+          <w:rFonts w:ascii="Times New Roman" w:hAnsi="Times New Roman" w:cs="Times New Roman"/>
+          <w:color w:val="FF0000"/>
+          <w:sz w:val="20"/>
+          <w:szCs w:val="20"/>
+        </w:rPr>
+        <w:t>pca7.py</w:t>
+      </w:r>
+      <w:r>
+        <w:rPr>
+          <w:rFonts w:ascii="Times New Roman" w:hAnsi="Times New Roman" w:cs="Times New Roman"/>
+          <w:sz w:val="20"/>
+          <w:szCs w:val="20"/>
+        </w:rPr>
+        <w:t xml:space="preserve"> and run again.</w:t>
+      </w:r>
+    </w:p>
+    <w:p>
+      <w:pPr>
+        <w:rPr>
+          <w:rFonts w:ascii="Times New Roman" w:hAnsi="Times New Roman" w:cs="Times New Roman"/>
+          <w:sz w:val="20"/>
+          <w:szCs w:val="20"/>
+        </w:rPr>
+      </w:pPr>
+      <w:bookmarkStart w:id="14" w:name="OLE_LINK5"/>
       <w:r>
         <w:rPr>
           <w:rFonts w:ascii="Times New Roman" w:hAnsi="Times New Roman" w:cs="Times New Roman"/>
           <w:b/>
           <w:bCs/>
-          <w:sz w:val="20"/>
-          <w:szCs w:val="20"/>
-        </w:rPr>
-        <w:t>fontsize</w:t>
-      </w:r>
-      <w:proofErr w:type="spellEnd"/>
+          <w:sz w:val="21"/>
+          <w:szCs w:val="21"/>
+        </w:rPr>
+        <w:t xml:space="preserve">Note </w:t>
+      </w:r>
       <w:r>
         <w:rPr>
           <w:rFonts w:ascii="Times New Roman" w:hAnsi="Times New Roman" w:cs="Times New Roman"/>
           <w:b/>
           <w:bCs/>
-          <w:sz w:val="20"/>
-          <w:szCs w:val="20"/>
-        </w:rPr>
-        <w:t xml:space="preserve">, </w:t>
-      </w:r>
-      <w:proofErr w:type="spellStart"/>
+          <w:sz w:val="21"/>
+          <w:szCs w:val="21"/>
+        </w:rPr>
+        <w:t>6</w:t>
+      </w:r>
       <w:r>
         <w:rPr>
           <w:rFonts w:ascii="Times New Roman" w:hAnsi="Times New Roman" w:cs="Times New Roman"/>
           <w:b/>
           <w:bCs/>
-          <w:sz w:val="20"/>
-          <w:szCs w:val="20"/>
-        </w:rPr>
-        <w:t>fontname</w:t>
-      </w:r>
-      <w:proofErr w:type="spellEnd"/>
+          <w:sz w:val="21"/>
+          <w:szCs w:val="21"/>
+        </w:rPr>
+        <w:t>:</w:t>
+      </w:r>
       <w:r>
         <w:rPr>
           <w:rFonts w:ascii="Times New Roman" w:hAnsi="Times New Roman" w:cs="Times New Roman"/>
@@ -5537,20 +6085,67 @@
           <w:sz w:val="20"/>
           <w:szCs w:val="20"/>
         </w:rPr>
-        <w:t xml:space="preserve">, </w:t>
-      </w:r>
-      <w:proofErr w:type="spellStart"/>
-      <w:r>
-        <w:rPr>
-          <w:rFonts w:ascii="Times New Roman" w:hAnsi="Times New Roman" w:cs="Times New Roman"/>
+        <w:t xml:space="preserve"> </w:t>
+      </w:r>
+      <w:r>
+        <w:rPr>
+          <w:rFonts w:ascii="Times New Roman" w:hAnsi="Times New Roman" w:cs="Times New Roman"/>
+          <w:sz w:val="20"/>
+          <w:szCs w:val="20"/>
+        </w:rPr>
+        <w:t xml:space="preserve">In </w:t>
+      </w:r>
+      <w:r>
+        <w:rPr>
+          <w:rFonts w:ascii="Times New Roman" w:hAnsi="Times New Roman" w:cs="Times New Roman"/>
+          <w:sz w:val="20"/>
+          <w:szCs w:val="20"/>
+        </w:rPr>
+        <w:t>10 combinations of 2-d PCA score</w:t>
+      </w:r>
+      <w:r>
+        <w:rPr>
+          <w:rFonts w:ascii="Times New Roman" w:hAnsi="Times New Roman" w:cs="Times New Roman"/>
+          <w:sz w:val="20"/>
+          <w:szCs w:val="20"/>
+        </w:rPr>
+        <w:t>s</w:t>
+      </w:r>
+      <w:r>
+        <w:rPr>
+          <w:rFonts w:ascii="Times New Roman" w:hAnsi="Times New Roman" w:cs="Times New Roman"/>
+          <w:sz w:val="20"/>
+          <w:szCs w:val="20"/>
+        </w:rPr>
+        <w:t xml:space="preserve"> plots of PC1-PC5 without confidence circle</w:t>
+      </w:r>
+      <w:r>
+        <w:rPr>
+          <w:rFonts w:ascii="Times New Roman" w:hAnsi="Times New Roman" w:cs="Times New Roman"/>
+          <w:sz w:val="20"/>
+          <w:szCs w:val="20"/>
+        </w:rPr>
+        <w:t xml:space="preserve">, change </w:t>
+      </w:r>
+      <w:r>
+        <w:rPr>
+          <w:rFonts w:ascii="Times New Roman" w:hAnsi="Times New Roman" w:cs="Times New Roman"/>
+          <w:sz w:val="20"/>
+          <w:szCs w:val="20"/>
+        </w:rPr>
+        <w:t xml:space="preserve"> </w:t>
+      </w:r>
+      <w:bookmarkStart w:id="15" w:name="OLE_LINK3"/>
+      <w:r>
+        <w:rPr>
+          <w:rFonts w:ascii="Times New Roman" w:hAnsi="Times New Roman" w:cs="Times New Roman" w:hint="eastAsia"/>
           <w:b/>
           <w:bCs/>
           <w:sz w:val="20"/>
           <w:szCs w:val="20"/>
         </w:rPr>
-        <w:t>fontweight</w:t>
-      </w:r>
-      <w:proofErr w:type="spellEnd"/>
+        <w:t>f</w:t>
+      </w:r>
       <w:r>
         <w:rPr>
           <w:rFonts w:ascii="Times New Roman" w:hAnsi="Times New Roman" w:cs="Times New Roman"/>
@@ -5559,9 +6154,9 @@
           <w:sz w:val="20"/>
           <w:szCs w:val="20"/>
         </w:rPr>
-        <w:t xml:space="preserve"> and circle </w:t>
-      </w:r>
-      <w:proofErr w:type="spellStart"/>
+        <w:t>igure scale,</w:t>
+      </w:r>
+      <w:bookmarkEnd w:id="15"/>
       <w:r>
         <w:rPr>
           <w:rFonts w:ascii="Times New Roman" w:hAnsi="Times New Roman" w:cs="Times New Roman"/>
@@ -5570,40 +6165,248 @@
           <w:sz w:val="20"/>
           <w:szCs w:val="20"/>
         </w:rPr>
-        <w:t>linestyle</w:t>
-      </w:r>
-      <w:proofErr w:type="spellEnd"/>
+        <w:t xml:space="preserve"> label fontsize, fontname, fontweight</w:t>
+      </w:r>
+      <w:r>
+        <w:rPr>
+          <w:rFonts w:ascii="Times New Roman" w:hAnsi="Times New Roman" w:cs="Times New Roman"/>
+          <w:sz w:val="20"/>
+          <w:szCs w:val="20"/>
+        </w:rPr>
+        <w:t xml:space="preserve">: open </w:t>
+      </w:r>
+      <w:r>
+        <w:rPr>
+          <w:rFonts w:ascii="Times New Roman" w:hAnsi="Times New Roman" w:cs="Times New Roman"/>
+          <w:color w:val="FF0000"/>
+          <w:sz w:val="20"/>
+          <w:szCs w:val="20"/>
+        </w:rPr>
+        <w:t>pca7.py</w:t>
+      </w:r>
+      <w:r>
+        <w:rPr>
+          <w:rFonts w:ascii="Times New Roman" w:hAnsi="Times New Roman" w:cs="Times New Roman"/>
+          <w:sz w:val="20"/>
+          <w:szCs w:val="20"/>
+        </w:rPr>
+        <w:t xml:space="preserve"> </w:t>
+      </w:r>
+      <w:r>
+        <w:rPr>
+          <w:rFonts w:ascii="Times New Roman" w:hAnsi="Times New Roman" w:cs="Times New Roman"/>
+          <w:sz w:val="20"/>
+          <w:szCs w:val="20"/>
+        </w:rPr>
+        <w:sym w:font="Wingdings" w:char="F0E0"/>
+      </w:r>
+      <w:r>
+        <w:rPr>
+          <w:rFonts w:ascii="Times New Roman" w:hAnsi="Times New Roman" w:cs="Times New Roman"/>
+          <w:sz w:val="20"/>
+          <w:szCs w:val="20"/>
+        </w:rPr>
+        <w:t xml:space="preserve"> find the corresponding parameters:</w:t>
+      </w:r>
+      <w:r>
+        <w:rPr>
+          <w:rFonts w:ascii="Times New Roman" w:hAnsi="Times New Roman" w:cs="Times New Roman"/>
+          <w:color w:val="FF0000"/>
+          <w:sz w:val="20"/>
+          <w:szCs w:val="20"/>
+        </w:rPr>
+        <w:t xml:space="preserve"> line 147-167 </w:t>
+      </w:r>
+      <w:r>
+        <w:rPr>
+          <w:rFonts w:ascii="Times New Roman" w:hAnsi="Times New Roman" w:cs="Times New Roman"/>
+          <w:sz w:val="20"/>
+          <w:szCs w:val="20"/>
+        </w:rPr>
+        <w:sym w:font="Wingdings" w:char="F0E0"/>
+      </w:r>
+      <w:r>
+        <w:rPr>
+          <w:rFonts w:ascii="Times New Roman" w:hAnsi="Times New Roman" w:cs="Times New Roman"/>
+          <w:sz w:val="20"/>
+          <w:szCs w:val="20"/>
+        </w:rPr>
+        <w:t xml:space="preserve"> change the parameters </w:t>
+      </w:r>
+      <w:r>
+        <w:rPr>
+          <w:rFonts w:ascii="Times New Roman" w:hAnsi="Times New Roman" w:cs="Times New Roman"/>
+          <w:sz w:val="20"/>
+          <w:szCs w:val="20"/>
+        </w:rPr>
+        <w:sym w:font="Wingdings" w:char="F0E0"/>
+      </w:r>
+      <w:r>
+        <w:rPr>
+          <w:rFonts w:ascii="Times New Roman" w:hAnsi="Times New Roman" w:cs="Times New Roman"/>
+          <w:sz w:val="20"/>
+          <w:szCs w:val="20"/>
+        </w:rPr>
+        <w:t xml:space="preserve"> save </w:t>
+      </w:r>
+      <w:r>
+        <w:rPr>
+          <w:rFonts w:ascii="Times New Roman" w:hAnsi="Times New Roman" w:cs="Times New Roman"/>
+          <w:color w:val="FF0000"/>
+          <w:sz w:val="20"/>
+          <w:szCs w:val="20"/>
+        </w:rPr>
+        <w:t>pca7.py</w:t>
+      </w:r>
+      <w:r>
+        <w:rPr>
+          <w:rFonts w:ascii="Times New Roman" w:hAnsi="Times New Roman" w:cs="Times New Roman"/>
+          <w:sz w:val="20"/>
+          <w:szCs w:val="20"/>
+        </w:rPr>
+        <w:t xml:space="preserve"> and run again.</w:t>
+      </w:r>
+    </w:p>
+    <w:bookmarkEnd w:id="14"/>
+    <w:p>
+      <w:pPr>
+        <w:rPr>
+          <w:rFonts w:ascii="Times New Roman" w:hAnsi="Times New Roman" w:cs="Times New Roman"/>
+          <w:sz w:val="20"/>
+          <w:szCs w:val="20"/>
+        </w:rPr>
+      </w:pPr>
       <w:r>
         <w:rPr>
           <w:rFonts w:ascii="Times New Roman" w:hAnsi="Times New Roman" w:cs="Times New Roman"/>
           <w:b/>
           <w:bCs/>
-          <w:sz w:val="20"/>
-          <w:szCs w:val="20"/>
-        </w:rPr>
-        <w:t xml:space="preserve">, linewidth, </w:t>
-      </w:r>
-      <w:proofErr w:type="spellStart"/>
+          <w:sz w:val="21"/>
+          <w:szCs w:val="21"/>
+        </w:rPr>
+        <w:t xml:space="preserve">Note </w:t>
+      </w:r>
       <w:r>
         <w:rPr>
           <w:rFonts w:ascii="Times New Roman" w:hAnsi="Times New Roman" w:cs="Times New Roman"/>
           <w:b/>
           <w:bCs/>
-          <w:sz w:val="20"/>
-          <w:szCs w:val="20"/>
-        </w:rPr>
-        <w:t>facecolor</w:t>
-      </w:r>
-      <w:proofErr w:type="spellEnd"/>
+          <w:sz w:val="21"/>
+          <w:szCs w:val="21"/>
+        </w:rPr>
+        <w:t>7</w:t>
+      </w:r>
       <w:r>
         <w:rPr>
           <w:rFonts w:ascii="Times New Roman" w:hAnsi="Times New Roman" w:cs="Times New Roman"/>
           <w:b/>
           <w:bCs/>
-          <w:sz w:val="20"/>
-          <w:szCs w:val="20"/>
-        </w:rPr>
-        <w:t>, alpha</w:t>
+          <w:sz w:val="21"/>
+          <w:szCs w:val="21"/>
+        </w:rPr>
+        <w:t>:</w:t>
+      </w:r>
+      <w:r>
+        <w:rPr>
+          <w:rFonts w:ascii="Times New Roman" w:hAnsi="Times New Roman" w:cs="Times New Roman"/>
+          <w:b/>
+          <w:bCs/>
+          <w:sz w:val="20"/>
+          <w:szCs w:val="20"/>
+        </w:rPr>
+        <w:t xml:space="preserve"> </w:t>
+      </w:r>
+      <w:r>
+        <w:rPr>
+          <w:rFonts w:ascii="Times New Roman" w:hAnsi="Times New Roman" w:cs="Times New Roman"/>
+          <w:sz w:val="20"/>
+          <w:szCs w:val="20"/>
+        </w:rPr>
+        <w:t xml:space="preserve">In </w:t>
+      </w:r>
+      <w:r>
+        <w:rPr>
+          <w:rFonts w:ascii="Times New Roman" w:hAnsi="Times New Roman" w:cs="Times New Roman"/>
+          <w:sz w:val="20"/>
+          <w:szCs w:val="20"/>
+        </w:rPr>
+        <w:t>PC1 to PC5</w:t>
+      </w:r>
+      <w:r>
+        <w:rPr>
+          <w:rFonts w:ascii="Times New Roman" w:hAnsi="Times New Roman" w:cs="Times New Roman"/>
+          <w:sz w:val="20"/>
+          <w:szCs w:val="20"/>
+        </w:rPr>
+        <w:t xml:space="preserve"> single</w:t>
+      </w:r>
+      <w:r>
+        <w:rPr>
+          <w:rFonts w:ascii="Times New Roman" w:hAnsi="Times New Roman" w:cs="Times New Roman"/>
+          <w:sz w:val="20"/>
+          <w:szCs w:val="20"/>
+        </w:rPr>
+        <w:t xml:space="preserve"> </w:t>
+      </w:r>
+      <w:r>
+        <w:rPr>
+          <w:rFonts w:ascii="Times New Roman" w:hAnsi="Times New Roman" w:cs="Times New Roman"/>
+          <w:sz w:val="20"/>
+          <w:szCs w:val="20"/>
+        </w:rPr>
+        <w:t xml:space="preserve">PC </w:t>
+      </w:r>
+      <w:r>
+        <w:rPr>
+          <w:rFonts w:ascii="Times New Roman" w:hAnsi="Times New Roman" w:cs="Times New Roman"/>
+          <w:sz w:val="20"/>
+          <w:szCs w:val="20"/>
+        </w:rPr>
+        <w:t>score</w:t>
+      </w:r>
+      <w:r>
+        <w:rPr>
+          <w:rFonts w:ascii="Times New Roman" w:hAnsi="Times New Roman" w:cs="Times New Roman"/>
+          <w:sz w:val="20"/>
+          <w:szCs w:val="20"/>
+        </w:rPr>
+        <w:t>s</w:t>
+      </w:r>
+      <w:r>
+        <w:rPr>
+          <w:rFonts w:ascii="Times New Roman" w:hAnsi="Times New Roman" w:cs="Times New Roman"/>
+          <w:sz w:val="20"/>
+          <w:szCs w:val="20"/>
+        </w:rPr>
+        <w:t xml:space="preserve"> plots</w:t>
+      </w:r>
+      <w:r>
+        <w:rPr>
+          <w:rFonts w:ascii="Times New Roman" w:hAnsi="Times New Roman" w:cs="Times New Roman"/>
+          <w:sz w:val="20"/>
+          <w:szCs w:val="20"/>
+        </w:rPr>
+        <w:t xml:space="preserve">, change </w:t>
+      </w:r>
+      <w:r>
+        <w:rPr>
+          <w:rFonts w:ascii="Times New Roman" w:hAnsi="Times New Roman" w:cs="Times New Roman" w:hint="eastAsia"/>
+          <w:b/>
+          <w:bCs/>
+          <w:sz w:val="20"/>
+          <w:szCs w:val="20"/>
+        </w:rPr>
+        <w:t>f</w:t>
+      </w:r>
+      <w:r>
+        <w:rPr>
+          <w:rFonts w:ascii="Times New Roman" w:hAnsi="Times New Roman" w:cs="Times New Roman"/>
+          <w:b/>
+          <w:bCs/>
+          <w:sz w:val="20"/>
+          <w:szCs w:val="20"/>
+        </w:rPr>
+        <w:t>igure scale, label fontsize, fontname, fontweight</w:t>
       </w:r>
       <w:r>
         <w:rPr>
@@ -5653,11 +6456,102 @@
           <w:sz w:val="20"/>
           <w:szCs w:val="20"/>
         </w:rPr>
-        <w:t xml:space="preserve"> line 169-201</w:t>
-      </w:r>
-      <w:r>
-        <w:rPr>
-          <w:rFonts w:ascii="Times New Roman" w:hAnsi="Times New Roman" w:cs="Times New Roman"/>
+        <w:t xml:space="preserve"> line 204-228 </w:t>
+      </w:r>
+      <w:r>
+        <w:rPr>
+          <w:rFonts w:ascii="Times New Roman" w:hAnsi="Times New Roman" w:cs="Times New Roman"/>
+          <w:sz w:val="20"/>
+          <w:szCs w:val="20"/>
+        </w:rPr>
+        <w:sym w:font="Wingdings" w:char="F0E0"/>
+      </w:r>
+      <w:r>
+        <w:rPr>
+          <w:rFonts w:ascii="Times New Roman" w:hAnsi="Times New Roman" w:cs="Times New Roman"/>
+          <w:sz w:val="20"/>
+          <w:szCs w:val="20"/>
+        </w:rPr>
+        <w:t xml:space="preserve"> change the parameters </w:t>
+      </w:r>
+      <w:r>
+        <w:rPr>
+          <w:rFonts w:ascii="Times New Roman" w:hAnsi="Times New Roman" w:cs="Times New Roman"/>
+          <w:sz w:val="20"/>
+          <w:szCs w:val="20"/>
+        </w:rPr>
+        <w:sym w:font="Wingdings" w:char="F0E0"/>
+      </w:r>
+      <w:r>
+        <w:rPr>
+          <w:rFonts w:ascii="Times New Roman" w:hAnsi="Times New Roman" w:cs="Times New Roman"/>
+          <w:sz w:val="20"/>
+          <w:szCs w:val="20"/>
+        </w:rPr>
+        <w:t xml:space="preserve"> save </w:t>
+      </w:r>
+      <w:r>
+        <w:rPr>
+          <w:rFonts w:ascii="Times New Roman" w:hAnsi="Times New Roman" w:cs="Times New Roman"/>
+          <w:color w:val="FF0000"/>
+          <w:sz w:val="20"/>
+          <w:szCs w:val="20"/>
+        </w:rPr>
+        <w:t>pca7.py</w:t>
+      </w:r>
+      <w:r>
+        <w:rPr>
+          <w:rFonts w:ascii="Times New Roman" w:hAnsi="Times New Roman" w:cs="Times New Roman"/>
+          <w:sz w:val="20"/>
+          <w:szCs w:val="20"/>
+        </w:rPr>
+        <w:t xml:space="preserve"> and run again.</w:t>
+      </w:r>
+    </w:p>
+    <w:p>
+      <w:pPr>
+        <w:rPr>
+          <w:rFonts w:ascii="Times New Roman" w:hAnsi="Times New Roman" w:cs="Times New Roman"/>
+          <w:sz w:val="20"/>
+          <w:szCs w:val="20"/>
+        </w:rPr>
+      </w:pPr>
+      <w:bookmarkStart w:id="16" w:name="OLE_LINK4"/>
+      <w:r>
+        <w:rPr>
+          <w:rFonts w:ascii="Times New Roman" w:hAnsi="Times New Roman" w:cs="Times New Roman"/>
+          <w:b/>
+          <w:bCs/>
+          <w:sz w:val="21"/>
+          <w:szCs w:val="21"/>
+        </w:rPr>
+        <w:t xml:space="preserve">Note </w:t>
+      </w:r>
+      <w:r>
+        <w:rPr>
+          <w:rFonts w:ascii="Times New Roman" w:hAnsi="Times New Roman" w:cs="Times New Roman"/>
+          <w:b/>
+          <w:bCs/>
+          <w:sz w:val="21"/>
+          <w:szCs w:val="21"/>
+        </w:rPr>
+        <w:t>8</w:t>
+      </w:r>
+      <w:r>
+        <w:rPr>
+          <w:rFonts w:ascii="Times New Roman" w:hAnsi="Times New Roman" w:cs="Times New Roman"/>
+          <w:b/>
+          <w:bCs/>
+          <w:sz w:val="21"/>
+          <w:szCs w:val="21"/>
+        </w:rPr>
+        <w:t>:</w:t>
+      </w:r>
+      <w:r>
+        <w:rPr>
+          <w:rFonts w:ascii="Times New Roman" w:hAnsi="Times New Roman" w:cs="Times New Roman"/>
+          <w:b/>
+          <w:bCs/>
           <w:sz w:val="20"/>
           <w:szCs w:val="20"/>
         </w:rPr>
@@ -5669,29 +6563,13 @@
           <w:sz w:val="20"/>
           <w:szCs w:val="20"/>
         </w:rPr>
-        <w:sym w:font="Wingdings" w:char="F0E0"/>
-      </w:r>
-      <w:r>
-        <w:rPr>
-          <w:rFonts w:ascii="Times New Roman" w:hAnsi="Times New Roman" w:cs="Times New Roman"/>
-          <w:sz w:val="20"/>
-          <w:szCs w:val="20"/>
-        </w:rPr>
-        <w:t xml:space="preserve"> change the </w:t>
-      </w:r>
-      <w:bookmarkStart w:id="13" w:name="OLE_LINK1"/>
-      <w:r>
-        <w:rPr>
-          <w:rFonts w:ascii="Times New Roman" w:hAnsi="Times New Roman" w:cs="Times New Roman"/>
-          <w:sz w:val="20"/>
-          <w:szCs w:val="20"/>
-        </w:rPr>
-        <w:t>parameters</w:t>
-      </w:r>
-      <w:bookmarkEnd w:id="13"/>
-      <w:r>
-        <w:rPr>
-          <w:rFonts w:ascii="Times New Roman" w:hAnsi="Times New Roman" w:cs="Times New Roman"/>
+        <w:t>In</w:t>
+      </w:r>
+      <w:r>
+        <w:rPr>
+          <w:rFonts w:ascii="Times New Roman" w:hAnsi="Times New Roman" w:cs="Times New Roman"/>
+          <w:b/>
+          <w:bCs/>
           <w:sz w:val="20"/>
           <w:szCs w:val="20"/>
         </w:rPr>
@@ -5703,852 +6581,90 @@
           <w:sz w:val="20"/>
           <w:szCs w:val="20"/>
         </w:rPr>
-        <w:sym w:font="Wingdings" w:char="F0E0"/>
-      </w:r>
-      <w:r>
-        <w:rPr>
-          <w:rFonts w:ascii="Times New Roman" w:hAnsi="Times New Roman" w:cs="Times New Roman"/>
-          <w:sz w:val="20"/>
-          <w:szCs w:val="20"/>
-        </w:rPr>
-        <w:t xml:space="preserve"> save </w:t>
-      </w:r>
-      <w:r>
-        <w:rPr>
-          <w:rFonts w:ascii="Times New Roman" w:hAnsi="Times New Roman" w:cs="Times New Roman"/>
-          <w:color w:val="FF0000"/>
-          <w:sz w:val="20"/>
-          <w:szCs w:val="20"/>
-        </w:rPr>
-        <w:t>pca7.py</w:t>
-      </w:r>
-      <w:r>
-        <w:rPr>
-          <w:rFonts w:ascii="Times New Roman" w:hAnsi="Times New Roman" w:cs="Times New Roman"/>
-          <w:sz w:val="20"/>
-          <w:szCs w:val="20"/>
-        </w:rPr>
-        <w:t xml:space="preserve"> and run again.</w:t>
-      </w:r>
-    </w:p>
-    <w:p>
-      <w:pPr>
-        <w:rPr>
-          <w:rFonts w:ascii="Times New Roman" w:hAnsi="Times New Roman" w:cs="Times New Roman"/>
-          <w:sz w:val="20"/>
-          <w:szCs w:val="20"/>
-        </w:rPr>
-      </w:pPr>
-      <w:bookmarkStart w:id="14" w:name="OLE_LINK5"/>
-      <w:r>
-        <w:rPr>
-          <w:rFonts w:ascii="Times New Roman" w:hAnsi="Times New Roman" w:cs="Times New Roman"/>
+        <w:t>PC1 to PC5 loading</w:t>
+      </w:r>
+      <w:r>
+        <w:rPr>
+          <w:rFonts w:ascii="Times New Roman" w:hAnsi="Times New Roman" w:cs="Times New Roman"/>
+          <w:sz w:val="20"/>
+          <w:szCs w:val="20"/>
+        </w:rPr>
+        <w:t>s</w:t>
+      </w:r>
+      <w:r>
+        <w:rPr>
+          <w:rFonts w:ascii="Times New Roman" w:hAnsi="Times New Roman" w:cs="Times New Roman"/>
+          <w:sz w:val="20"/>
+          <w:szCs w:val="20"/>
+        </w:rPr>
+        <w:t xml:space="preserve"> plots</w:t>
+      </w:r>
+      <w:r>
+        <w:rPr>
+          <w:rFonts w:ascii="Times New Roman" w:hAnsi="Times New Roman" w:cs="Times New Roman"/>
+          <w:sz w:val="20"/>
+          <w:szCs w:val="20"/>
+        </w:rPr>
+        <w:t xml:space="preserve">, change </w:t>
+      </w:r>
+      <w:r>
+        <w:rPr>
+          <w:rFonts w:ascii="Times New Roman" w:eastAsia="SimSun" w:hAnsi="Times New Roman" w:cs="Times New Roman" w:hint="eastAsia"/>
           <w:b/>
           <w:bCs/>
-          <w:sz w:val="21"/>
-          <w:szCs w:val="21"/>
-        </w:rPr>
-        <w:t xml:space="preserve">Note </w:t>
-      </w:r>
-      <w:r>
-        <w:rPr>
-          <w:rFonts w:ascii="Times New Roman" w:hAnsi="Times New Roman" w:cs="Times New Roman"/>
+          <w:sz w:val="20"/>
+          <w:szCs w:val="20"/>
+        </w:rPr>
+        <w:t>f</w:t>
+      </w:r>
+      <w:r>
+        <w:rPr>
+          <w:rFonts w:ascii="Times New Roman" w:eastAsia="SimSun" w:hAnsi="Times New Roman" w:cs="Times New Roman"/>
           <w:b/>
           <w:bCs/>
-          <w:sz w:val="21"/>
-          <w:szCs w:val="21"/>
-        </w:rPr>
-        <w:t>6</w:t>
+          <w:sz w:val="20"/>
+          <w:szCs w:val="20"/>
+        </w:rPr>
+        <w:t>igure scale,</w:t>
+      </w:r>
+      <w:r>
+        <w:rPr>
+          <w:rFonts w:ascii="Times New Roman" w:eastAsia="SimSun" w:hAnsi="Times New Roman" w:cs="Times New Roman"/>
+          <w:sz w:val="20"/>
+          <w:szCs w:val="20"/>
+        </w:rPr>
+        <w:t xml:space="preserve"> </w:t>
       </w:r>
       <w:r>
         <w:rPr>
           <w:rFonts w:ascii="Times New Roman" w:hAnsi="Times New Roman" w:cs="Times New Roman"/>
           <w:b/>
           <w:bCs/>
-          <w:sz w:val="21"/>
-          <w:szCs w:val="21"/>
-        </w:rPr>
-        <w:t>:</w:t>
-      </w:r>
-      <w:r>
-        <w:rPr>
-          <w:rFonts w:ascii="Times New Roman" w:hAnsi="Times New Roman" w:cs="Times New Roman"/>
+          <w:sz w:val="20"/>
+          <w:szCs w:val="20"/>
+        </w:rPr>
+        <w:t>fetch number, label fontsize, fontname, fontweight and bar size,</w:t>
+      </w:r>
+      <w:r>
+        <w:rPr>
+          <w:rFonts w:ascii="Times New Roman" w:hAnsi="Times New Roman" w:cs="Times New Roman" w:hint="eastAsia"/>
           <w:b/>
           <w:bCs/>
           <w:sz w:val="20"/>
           <w:szCs w:val="20"/>
         </w:rPr>
-        <w:t xml:space="preserve"> </w:t>
-      </w:r>
-      <w:r>
-        <w:rPr>
-          <w:rFonts w:ascii="Times New Roman" w:hAnsi="Times New Roman" w:cs="Times New Roman"/>
-          <w:sz w:val="20"/>
-          <w:szCs w:val="20"/>
-        </w:rPr>
-        <w:t xml:space="preserve">In </w:t>
-      </w:r>
-      <w:r>
-        <w:rPr>
-          <w:rFonts w:ascii="Times New Roman" w:hAnsi="Times New Roman" w:cs="Times New Roman"/>
-          <w:sz w:val="20"/>
-          <w:szCs w:val="20"/>
-        </w:rPr>
-        <w:t>10 combinations of 2-d PCA score</w:t>
-      </w:r>
-      <w:r>
-        <w:rPr>
-          <w:rFonts w:ascii="Times New Roman" w:hAnsi="Times New Roman" w:cs="Times New Roman"/>
-          <w:sz w:val="20"/>
-          <w:szCs w:val="20"/>
-        </w:rPr>
-        <w:t>s</w:t>
-      </w:r>
-      <w:r>
-        <w:rPr>
-          <w:rFonts w:ascii="Times New Roman" w:hAnsi="Times New Roman" w:cs="Times New Roman"/>
-          <w:sz w:val="20"/>
-          <w:szCs w:val="20"/>
-        </w:rPr>
-        <w:t xml:space="preserve"> plots of PC1-PC5 without confidence circle</w:t>
-      </w:r>
-      <w:r>
-        <w:rPr>
-          <w:rFonts w:ascii="Times New Roman" w:hAnsi="Times New Roman" w:cs="Times New Roman"/>
-          <w:sz w:val="20"/>
-          <w:szCs w:val="20"/>
-        </w:rPr>
-        <w:t xml:space="preserve">, change </w:t>
-      </w:r>
-      <w:r>
-        <w:rPr>
-          <w:rFonts w:ascii="Times New Roman" w:hAnsi="Times New Roman" w:cs="Times New Roman"/>
-          <w:sz w:val="20"/>
-          <w:szCs w:val="20"/>
-        </w:rPr>
-        <w:t xml:space="preserve"> </w:t>
-      </w:r>
-      <w:bookmarkStart w:id="15" w:name="OLE_LINK3"/>
-      <w:r>
-        <w:rPr>
-          <w:rFonts w:ascii="Times New Roman" w:hAnsi="Times New Roman" w:cs="Times New Roman" w:hint="eastAsia"/>
+        <w:t xml:space="preserve"> color,</w:t>
+      </w:r>
+      <w:r>
+        <w:rPr>
+          <w:rFonts w:ascii="Times New Roman" w:hAnsi="Times New Roman" w:cs="Times New Roman"/>
           <w:b/>
           <w:bCs/>
           <w:sz w:val="20"/>
           <w:szCs w:val="20"/>
         </w:rPr>
-        <w:t>f</w:t>
-      </w:r>
-      <w:r>
-        <w:rPr>
-          <w:rFonts w:ascii="Times New Roman" w:hAnsi="Times New Roman" w:cs="Times New Roman"/>
-          <w:b/>
-          <w:bCs/>
-          <w:sz w:val="20"/>
-          <w:szCs w:val="20"/>
-        </w:rPr>
-        <w:t>igure scale,</w:t>
-      </w:r>
-      <w:bookmarkEnd w:id="15"/>
-      <w:r>
-        <w:rPr>
-          <w:rFonts w:ascii="Times New Roman" w:hAnsi="Times New Roman" w:cs="Times New Roman"/>
-          <w:b/>
-          <w:bCs/>
-          <w:sz w:val="20"/>
-          <w:szCs w:val="20"/>
-        </w:rPr>
-        <w:t xml:space="preserve"> label </w:t>
-      </w:r>
-      <w:proofErr w:type="spellStart"/>
-      <w:r>
-        <w:rPr>
-          <w:rFonts w:ascii="Times New Roman" w:hAnsi="Times New Roman" w:cs="Times New Roman"/>
-          <w:b/>
-          <w:bCs/>
-          <w:sz w:val="20"/>
-          <w:szCs w:val="20"/>
-        </w:rPr>
-        <w:t>fontsize</w:t>
-      </w:r>
-      <w:proofErr w:type="spellEnd"/>
-      <w:r>
-        <w:rPr>
-          <w:rFonts w:ascii="Times New Roman" w:hAnsi="Times New Roman" w:cs="Times New Roman"/>
-          <w:b/>
-          <w:bCs/>
-          <w:sz w:val="20"/>
-          <w:szCs w:val="20"/>
-        </w:rPr>
-        <w:t xml:space="preserve">, </w:t>
-      </w:r>
-      <w:proofErr w:type="spellStart"/>
-      <w:r>
-        <w:rPr>
-          <w:rFonts w:ascii="Times New Roman" w:hAnsi="Times New Roman" w:cs="Times New Roman"/>
-          <w:b/>
-          <w:bCs/>
-          <w:sz w:val="20"/>
-          <w:szCs w:val="20"/>
-        </w:rPr>
-        <w:t>fontname</w:t>
-      </w:r>
-      <w:proofErr w:type="spellEnd"/>
-      <w:r>
-        <w:rPr>
-          <w:rFonts w:ascii="Times New Roman" w:hAnsi="Times New Roman" w:cs="Times New Roman"/>
-          <w:b/>
-          <w:bCs/>
-          <w:sz w:val="20"/>
-          <w:szCs w:val="20"/>
-        </w:rPr>
-        <w:t xml:space="preserve">, </w:t>
-      </w:r>
-      <w:proofErr w:type="spellStart"/>
-      <w:r>
-        <w:rPr>
-          <w:rFonts w:ascii="Times New Roman" w:hAnsi="Times New Roman" w:cs="Times New Roman"/>
-          <w:b/>
-          <w:bCs/>
-          <w:sz w:val="20"/>
-          <w:szCs w:val="20"/>
-        </w:rPr>
-        <w:t>fontweight</w:t>
-      </w:r>
-      <w:proofErr w:type="spellEnd"/>
-      <w:r>
-        <w:rPr>
-          <w:rFonts w:ascii="Times New Roman" w:hAnsi="Times New Roman" w:cs="Times New Roman"/>
-          <w:sz w:val="20"/>
-          <w:szCs w:val="20"/>
-        </w:rPr>
-        <w:t xml:space="preserve">: open </w:t>
-      </w:r>
-      <w:r>
-        <w:rPr>
-          <w:rFonts w:ascii="Times New Roman" w:hAnsi="Times New Roman" w:cs="Times New Roman"/>
-          <w:color w:val="FF0000"/>
-          <w:sz w:val="20"/>
-          <w:szCs w:val="20"/>
-        </w:rPr>
-        <w:t>pca7.py</w:t>
-      </w:r>
-      <w:r>
-        <w:rPr>
-          <w:rFonts w:ascii="Times New Roman" w:hAnsi="Times New Roman" w:cs="Times New Roman"/>
-          <w:sz w:val="20"/>
-          <w:szCs w:val="20"/>
-        </w:rPr>
-        <w:t xml:space="preserve"> </w:t>
-      </w:r>
-      <w:r>
-        <w:rPr>
-          <w:rFonts w:ascii="Times New Roman" w:hAnsi="Times New Roman" w:cs="Times New Roman"/>
-          <w:sz w:val="20"/>
-          <w:szCs w:val="20"/>
-        </w:rPr>
-        <w:sym w:font="Wingdings" w:char="F0E0"/>
-      </w:r>
-      <w:r>
-        <w:rPr>
-          <w:rFonts w:ascii="Times New Roman" w:hAnsi="Times New Roman" w:cs="Times New Roman"/>
-          <w:sz w:val="20"/>
-          <w:szCs w:val="20"/>
-        </w:rPr>
-        <w:t xml:space="preserve"> find the corresponding parameters:</w:t>
-      </w:r>
-      <w:r>
-        <w:rPr>
-          <w:rFonts w:ascii="Times New Roman" w:hAnsi="Times New Roman" w:cs="Times New Roman"/>
-          <w:color w:val="FF0000"/>
-          <w:sz w:val="20"/>
-          <w:szCs w:val="20"/>
-        </w:rPr>
-        <w:t xml:space="preserve"> line 147-167 </w:t>
-      </w:r>
-      <w:r>
-        <w:rPr>
-          <w:rFonts w:ascii="Times New Roman" w:hAnsi="Times New Roman" w:cs="Times New Roman"/>
-          <w:sz w:val="20"/>
-          <w:szCs w:val="20"/>
-        </w:rPr>
-        <w:sym w:font="Wingdings" w:char="F0E0"/>
-      </w:r>
-      <w:r>
-        <w:rPr>
-          <w:rFonts w:ascii="Times New Roman" w:hAnsi="Times New Roman" w:cs="Times New Roman"/>
-          <w:sz w:val="20"/>
-          <w:szCs w:val="20"/>
-        </w:rPr>
-        <w:t xml:space="preserve"> change the parameters </w:t>
-      </w:r>
-      <w:r>
-        <w:rPr>
-          <w:rFonts w:ascii="Times New Roman" w:hAnsi="Times New Roman" w:cs="Times New Roman"/>
-          <w:sz w:val="20"/>
-          <w:szCs w:val="20"/>
-        </w:rPr>
-        <w:sym w:font="Wingdings" w:char="F0E0"/>
-      </w:r>
-      <w:r>
-        <w:rPr>
-          <w:rFonts w:ascii="Times New Roman" w:hAnsi="Times New Roman" w:cs="Times New Roman"/>
-          <w:sz w:val="20"/>
-          <w:szCs w:val="20"/>
-        </w:rPr>
-        <w:t xml:space="preserve"> save </w:t>
-      </w:r>
-      <w:r>
-        <w:rPr>
-          <w:rFonts w:ascii="Times New Roman" w:hAnsi="Times New Roman" w:cs="Times New Roman"/>
-          <w:color w:val="FF0000"/>
-          <w:sz w:val="20"/>
-          <w:szCs w:val="20"/>
-        </w:rPr>
-        <w:t>pca7.py</w:t>
-      </w:r>
-      <w:r>
-        <w:rPr>
-          <w:rFonts w:ascii="Times New Roman" w:hAnsi="Times New Roman" w:cs="Times New Roman"/>
-          <w:sz w:val="20"/>
-          <w:szCs w:val="20"/>
-        </w:rPr>
-        <w:t xml:space="preserve"> and run again.</w:t>
-      </w:r>
-    </w:p>
-    <w:bookmarkEnd w:id="14"/>
-    <w:p>
-      <w:pPr>
-        <w:rPr>
-          <w:rFonts w:ascii="Times New Roman" w:hAnsi="Times New Roman" w:cs="Times New Roman"/>
-          <w:sz w:val="20"/>
-          <w:szCs w:val="20"/>
-        </w:rPr>
-      </w:pPr>
-      <w:r>
-        <w:rPr>
-          <w:rFonts w:ascii="Times New Roman" w:hAnsi="Times New Roman" w:cs="Times New Roman"/>
-          <w:b/>
-          <w:bCs/>
-          <w:sz w:val="21"/>
-          <w:szCs w:val="21"/>
-        </w:rPr>
-        <w:t xml:space="preserve">Note </w:t>
-      </w:r>
-      <w:r>
-        <w:rPr>
-          <w:rFonts w:ascii="Times New Roman" w:hAnsi="Times New Roman" w:cs="Times New Roman"/>
-          <w:b/>
-          <w:bCs/>
-          <w:sz w:val="21"/>
-          <w:szCs w:val="21"/>
-        </w:rPr>
-        <w:t>7</w:t>
-      </w:r>
-      <w:r>
-        <w:rPr>
-          <w:rFonts w:ascii="Times New Roman" w:hAnsi="Times New Roman" w:cs="Times New Roman"/>
-          <w:b/>
-          <w:bCs/>
-          <w:sz w:val="21"/>
-          <w:szCs w:val="21"/>
-        </w:rPr>
-        <w:t>:</w:t>
-      </w:r>
-      <w:r>
-        <w:rPr>
-          <w:rFonts w:ascii="Times New Roman" w:hAnsi="Times New Roman" w:cs="Times New Roman"/>
-          <w:b/>
-          <w:bCs/>
-          <w:sz w:val="20"/>
-          <w:szCs w:val="20"/>
-        </w:rPr>
-        <w:t xml:space="preserve"> </w:t>
-      </w:r>
-      <w:r>
-        <w:rPr>
-          <w:rFonts w:ascii="Times New Roman" w:hAnsi="Times New Roman" w:cs="Times New Roman"/>
-          <w:sz w:val="20"/>
-          <w:szCs w:val="20"/>
-        </w:rPr>
-        <w:t xml:space="preserve">In </w:t>
-      </w:r>
-      <w:r>
-        <w:rPr>
-          <w:rFonts w:ascii="Times New Roman" w:hAnsi="Times New Roman" w:cs="Times New Roman"/>
-          <w:sz w:val="20"/>
-          <w:szCs w:val="20"/>
-        </w:rPr>
-        <w:t>PC1 to PC5</w:t>
-      </w:r>
-      <w:r>
-        <w:rPr>
-          <w:rFonts w:ascii="Times New Roman" w:hAnsi="Times New Roman" w:cs="Times New Roman"/>
-          <w:sz w:val="20"/>
-          <w:szCs w:val="20"/>
-        </w:rPr>
-        <w:t xml:space="preserve"> single</w:t>
-      </w:r>
-      <w:r>
-        <w:rPr>
-          <w:rFonts w:ascii="Times New Roman" w:hAnsi="Times New Roman" w:cs="Times New Roman"/>
-          <w:sz w:val="20"/>
-          <w:szCs w:val="20"/>
-        </w:rPr>
-        <w:t xml:space="preserve"> </w:t>
-      </w:r>
-      <w:r>
-        <w:rPr>
-          <w:rFonts w:ascii="Times New Roman" w:hAnsi="Times New Roman" w:cs="Times New Roman"/>
-          <w:sz w:val="20"/>
-          <w:szCs w:val="20"/>
-        </w:rPr>
-        <w:t xml:space="preserve">PC </w:t>
-      </w:r>
-      <w:r>
-        <w:rPr>
-          <w:rFonts w:ascii="Times New Roman" w:hAnsi="Times New Roman" w:cs="Times New Roman"/>
-          <w:sz w:val="20"/>
-          <w:szCs w:val="20"/>
-        </w:rPr>
-        <w:t>score</w:t>
-      </w:r>
-      <w:r>
-        <w:rPr>
-          <w:rFonts w:ascii="Times New Roman" w:hAnsi="Times New Roman" w:cs="Times New Roman"/>
-          <w:sz w:val="20"/>
-          <w:szCs w:val="20"/>
-        </w:rPr>
-        <w:t>s</w:t>
-      </w:r>
-      <w:r>
-        <w:rPr>
-          <w:rFonts w:ascii="Times New Roman" w:hAnsi="Times New Roman" w:cs="Times New Roman"/>
-          <w:sz w:val="20"/>
-          <w:szCs w:val="20"/>
-        </w:rPr>
-        <w:t xml:space="preserve"> plots</w:t>
-      </w:r>
-      <w:r>
-        <w:rPr>
-          <w:rFonts w:ascii="Times New Roman" w:hAnsi="Times New Roman" w:cs="Times New Roman"/>
-          <w:sz w:val="20"/>
-          <w:szCs w:val="20"/>
-        </w:rPr>
-        <w:t xml:space="preserve">, change </w:t>
-      </w:r>
-      <w:r>
-        <w:rPr>
-          <w:rFonts w:ascii="Times New Roman" w:hAnsi="Times New Roman" w:cs="Times New Roman" w:hint="eastAsia"/>
-          <w:b/>
-          <w:bCs/>
-          <w:sz w:val="20"/>
-          <w:szCs w:val="20"/>
-        </w:rPr>
-        <w:t>f</w:t>
-      </w:r>
-      <w:r>
-        <w:rPr>
-          <w:rFonts w:ascii="Times New Roman" w:hAnsi="Times New Roman" w:cs="Times New Roman"/>
-          <w:b/>
-          <w:bCs/>
-          <w:sz w:val="20"/>
-          <w:szCs w:val="20"/>
-        </w:rPr>
-        <w:t xml:space="preserve">igure scale, label </w:t>
-      </w:r>
-      <w:proofErr w:type="spellStart"/>
-      <w:r>
-        <w:rPr>
-          <w:rFonts w:ascii="Times New Roman" w:hAnsi="Times New Roman" w:cs="Times New Roman"/>
-          <w:b/>
-          <w:bCs/>
-          <w:sz w:val="20"/>
-          <w:szCs w:val="20"/>
-        </w:rPr>
-        <w:t>fontsize</w:t>
-      </w:r>
-      <w:proofErr w:type="spellEnd"/>
-      <w:r>
-        <w:rPr>
-          <w:rFonts w:ascii="Times New Roman" w:hAnsi="Times New Roman" w:cs="Times New Roman"/>
-          <w:b/>
-          <w:bCs/>
-          <w:sz w:val="20"/>
-          <w:szCs w:val="20"/>
-        </w:rPr>
-        <w:t xml:space="preserve">, </w:t>
-      </w:r>
-      <w:proofErr w:type="spellStart"/>
-      <w:r>
-        <w:rPr>
-          <w:rFonts w:ascii="Times New Roman" w:hAnsi="Times New Roman" w:cs="Times New Roman"/>
-          <w:b/>
-          <w:bCs/>
-          <w:sz w:val="20"/>
-          <w:szCs w:val="20"/>
-        </w:rPr>
-        <w:t>fontname</w:t>
-      </w:r>
-      <w:proofErr w:type="spellEnd"/>
-      <w:r>
-        <w:rPr>
-          <w:rFonts w:ascii="Times New Roman" w:hAnsi="Times New Roman" w:cs="Times New Roman"/>
-          <w:b/>
-          <w:bCs/>
-          <w:sz w:val="20"/>
-          <w:szCs w:val="20"/>
-        </w:rPr>
-        <w:t xml:space="preserve">, </w:t>
-      </w:r>
-      <w:proofErr w:type="spellStart"/>
-      <w:r>
-        <w:rPr>
-          <w:rFonts w:ascii="Times New Roman" w:hAnsi="Times New Roman" w:cs="Times New Roman"/>
-          <w:b/>
-          <w:bCs/>
-          <w:sz w:val="20"/>
-          <w:szCs w:val="20"/>
-        </w:rPr>
-        <w:t>fontweight</w:t>
-      </w:r>
-      <w:proofErr w:type="spellEnd"/>
-      <w:r>
-        <w:rPr>
-          <w:rFonts w:ascii="Times New Roman" w:hAnsi="Times New Roman" w:cs="Times New Roman"/>
-          <w:sz w:val="20"/>
-          <w:szCs w:val="20"/>
-        </w:rPr>
-        <w:t xml:space="preserve">: open </w:t>
-      </w:r>
-      <w:r>
-        <w:rPr>
-          <w:rFonts w:ascii="Times New Roman" w:hAnsi="Times New Roman" w:cs="Times New Roman"/>
-          <w:color w:val="FF0000"/>
-          <w:sz w:val="20"/>
-          <w:szCs w:val="20"/>
-        </w:rPr>
-        <w:t>pca7.py</w:t>
-      </w:r>
-      <w:r>
-        <w:rPr>
-          <w:rFonts w:ascii="Times New Roman" w:hAnsi="Times New Roman" w:cs="Times New Roman"/>
-          <w:sz w:val="20"/>
-          <w:szCs w:val="20"/>
-        </w:rPr>
-        <w:t xml:space="preserve"> </w:t>
-      </w:r>
-      <w:r>
-        <w:rPr>
-          <w:rFonts w:ascii="Times New Roman" w:hAnsi="Times New Roman" w:cs="Times New Roman"/>
-          <w:sz w:val="20"/>
-          <w:szCs w:val="20"/>
-        </w:rPr>
-        <w:sym w:font="Wingdings" w:char="F0E0"/>
-      </w:r>
-      <w:r>
-        <w:rPr>
-          <w:rFonts w:ascii="Times New Roman" w:hAnsi="Times New Roman" w:cs="Times New Roman"/>
-          <w:sz w:val="20"/>
-          <w:szCs w:val="20"/>
-        </w:rPr>
-        <w:t xml:space="preserve"> find the corresponding parameters:</w:t>
-      </w:r>
-      <w:r>
-        <w:rPr>
-          <w:rFonts w:ascii="Times New Roman" w:hAnsi="Times New Roman" w:cs="Times New Roman"/>
-          <w:color w:val="FF0000"/>
-          <w:sz w:val="20"/>
-          <w:szCs w:val="20"/>
-        </w:rPr>
-        <w:t xml:space="preserve"> line 204-228 </w:t>
-      </w:r>
-      <w:r>
-        <w:rPr>
-          <w:rFonts w:ascii="Times New Roman" w:hAnsi="Times New Roman" w:cs="Times New Roman"/>
-          <w:sz w:val="20"/>
-          <w:szCs w:val="20"/>
-        </w:rPr>
-        <w:sym w:font="Wingdings" w:char="F0E0"/>
-      </w:r>
-      <w:r>
-        <w:rPr>
-          <w:rFonts w:ascii="Times New Roman" w:hAnsi="Times New Roman" w:cs="Times New Roman"/>
-          <w:sz w:val="20"/>
-          <w:szCs w:val="20"/>
-        </w:rPr>
-        <w:t xml:space="preserve"> change the parameters </w:t>
-      </w:r>
-      <w:r>
-        <w:rPr>
-          <w:rFonts w:ascii="Times New Roman" w:hAnsi="Times New Roman" w:cs="Times New Roman"/>
-          <w:sz w:val="20"/>
-          <w:szCs w:val="20"/>
-        </w:rPr>
-        <w:sym w:font="Wingdings" w:char="F0E0"/>
-      </w:r>
-      <w:r>
-        <w:rPr>
-          <w:rFonts w:ascii="Times New Roman" w:hAnsi="Times New Roman" w:cs="Times New Roman"/>
-          <w:sz w:val="20"/>
-          <w:szCs w:val="20"/>
-        </w:rPr>
-        <w:t xml:space="preserve"> save </w:t>
-      </w:r>
-      <w:r>
-        <w:rPr>
-          <w:rFonts w:ascii="Times New Roman" w:hAnsi="Times New Roman" w:cs="Times New Roman"/>
-          <w:color w:val="FF0000"/>
-          <w:sz w:val="20"/>
-          <w:szCs w:val="20"/>
-        </w:rPr>
-        <w:t>pca7.py</w:t>
-      </w:r>
-      <w:r>
-        <w:rPr>
-          <w:rFonts w:ascii="Times New Roman" w:hAnsi="Times New Roman" w:cs="Times New Roman"/>
-          <w:sz w:val="20"/>
-          <w:szCs w:val="20"/>
-        </w:rPr>
-        <w:t xml:space="preserve"> and run again.</w:t>
-      </w:r>
-    </w:p>
-    <w:p>
-      <w:pPr>
-        <w:rPr>
-          <w:rFonts w:ascii="Times New Roman" w:hAnsi="Times New Roman" w:cs="Times New Roman"/>
-          <w:sz w:val="20"/>
-          <w:szCs w:val="20"/>
-        </w:rPr>
-      </w:pPr>
-      <w:bookmarkStart w:id="16" w:name="OLE_LINK4"/>
-      <w:r>
-        <w:rPr>
-          <w:rFonts w:ascii="Times New Roman" w:hAnsi="Times New Roman" w:cs="Times New Roman"/>
-          <w:b/>
-          <w:bCs/>
-          <w:sz w:val="21"/>
-          <w:szCs w:val="21"/>
-        </w:rPr>
-        <w:lastRenderedPageBreak/>
-        <w:t xml:space="preserve">Note </w:t>
-      </w:r>
-      <w:r>
-        <w:rPr>
-          <w:rFonts w:ascii="Times New Roman" w:hAnsi="Times New Roman" w:cs="Times New Roman"/>
-          <w:b/>
-          <w:bCs/>
-          <w:sz w:val="21"/>
-          <w:szCs w:val="21"/>
-        </w:rPr>
-        <w:t>8</w:t>
-      </w:r>
-      <w:r>
-        <w:rPr>
-          <w:rFonts w:ascii="Times New Roman" w:hAnsi="Times New Roman" w:cs="Times New Roman"/>
-          <w:b/>
-          <w:bCs/>
-          <w:sz w:val="21"/>
-          <w:szCs w:val="21"/>
-        </w:rPr>
-        <w:t>:</w:t>
-      </w:r>
-      <w:r>
-        <w:rPr>
-          <w:rFonts w:ascii="Times New Roman" w:hAnsi="Times New Roman" w:cs="Times New Roman"/>
-          <w:b/>
-          <w:bCs/>
-          <w:sz w:val="20"/>
-          <w:szCs w:val="20"/>
-        </w:rPr>
-        <w:t xml:space="preserve"> </w:t>
-      </w:r>
-      <w:r>
-        <w:rPr>
-          <w:rFonts w:ascii="Times New Roman" w:hAnsi="Times New Roman" w:cs="Times New Roman"/>
-          <w:sz w:val="20"/>
-          <w:szCs w:val="20"/>
-        </w:rPr>
-        <w:t>In</w:t>
-      </w:r>
-      <w:r>
-        <w:rPr>
-          <w:rFonts w:ascii="Times New Roman" w:hAnsi="Times New Roman" w:cs="Times New Roman"/>
-          <w:b/>
-          <w:bCs/>
-          <w:sz w:val="20"/>
-          <w:szCs w:val="20"/>
-        </w:rPr>
-        <w:t xml:space="preserve"> </w:t>
-      </w:r>
-      <w:r>
-        <w:rPr>
-          <w:rFonts w:ascii="Times New Roman" w:hAnsi="Times New Roman" w:cs="Times New Roman"/>
-          <w:sz w:val="20"/>
-          <w:szCs w:val="20"/>
-        </w:rPr>
-        <w:t>PC1 to PC5 loading</w:t>
-      </w:r>
-      <w:r>
-        <w:rPr>
-          <w:rFonts w:ascii="Times New Roman" w:hAnsi="Times New Roman" w:cs="Times New Roman"/>
-          <w:sz w:val="20"/>
-          <w:szCs w:val="20"/>
-        </w:rPr>
-        <w:t>s</w:t>
-      </w:r>
-      <w:r>
-        <w:rPr>
-          <w:rFonts w:ascii="Times New Roman" w:hAnsi="Times New Roman" w:cs="Times New Roman"/>
-          <w:sz w:val="20"/>
-          <w:szCs w:val="20"/>
-        </w:rPr>
-        <w:t xml:space="preserve"> plots</w:t>
-      </w:r>
-      <w:r>
-        <w:rPr>
-          <w:rFonts w:ascii="Times New Roman" w:hAnsi="Times New Roman" w:cs="Times New Roman"/>
-          <w:sz w:val="20"/>
-          <w:szCs w:val="20"/>
-        </w:rPr>
-        <w:t xml:space="preserve">, change </w:t>
-      </w:r>
-      <w:r>
-        <w:rPr>
-          <w:rFonts w:ascii="Times New Roman" w:eastAsia="SimSun" w:hAnsi="Times New Roman" w:cs="Times New Roman" w:hint="eastAsia"/>
-          <w:b/>
-          <w:bCs/>
-          <w:sz w:val="20"/>
-          <w:szCs w:val="20"/>
-        </w:rPr>
-        <w:t>f</w:t>
-      </w:r>
-      <w:r>
-        <w:rPr>
-          <w:rFonts w:ascii="Times New Roman" w:eastAsia="SimSun" w:hAnsi="Times New Roman" w:cs="Times New Roman"/>
-          <w:b/>
-          <w:bCs/>
-          <w:sz w:val="20"/>
-          <w:szCs w:val="20"/>
-        </w:rPr>
-        <w:t>igure scale,</w:t>
-      </w:r>
-      <w:r>
-        <w:rPr>
-          <w:rFonts w:ascii="Times New Roman" w:eastAsia="SimSun" w:hAnsi="Times New Roman" w:cs="Times New Roman"/>
-          <w:sz w:val="20"/>
-          <w:szCs w:val="20"/>
-        </w:rPr>
-        <w:t xml:space="preserve"> </w:t>
-      </w:r>
-      <w:r>
-        <w:rPr>
-          <w:rFonts w:ascii="Times New Roman" w:hAnsi="Times New Roman" w:cs="Times New Roman"/>
-          <w:b/>
-          <w:bCs/>
-          <w:sz w:val="20"/>
-          <w:szCs w:val="20"/>
-        </w:rPr>
-        <w:t xml:space="preserve">fetch number, label </w:t>
-      </w:r>
-      <w:proofErr w:type="spellStart"/>
-      <w:r>
-        <w:rPr>
-          <w:rFonts w:ascii="Times New Roman" w:hAnsi="Times New Roman" w:cs="Times New Roman"/>
-          <w:b/>
-          <w:bCs/>
-          <w:sz w:val="20"/>
-          <w:szCs w:val="20"/>
-        </w:rPr>
-        <w:t>fontsize</w:t>
-      </w:r>
-      <w:proofErr w:type="spellEnd"/>
-      <w:r>
-        <w:rPr>
-          <w:rFonts w:ascii="Times New Roman" w:hAnsi="Times New Roman" w:cs="Times New Roman"/>
-          <w:b/>
-          <w:bCs/>
-          <w:sz w:val="20"/>
-          <w:szCs w:val="20"/>
-        </w:rPr>
-        <w:t xml:space="preserve">, </w:t>
-      </w:r>
-      <w:proofErr w:type="spellStart"/>
-      <w:r>
-        <w:rPr>
-          <w:rFonts w:ascii="Times New Roman" w:hAnsi="Times New Roman" w:cs="Times New Roman"/>
-          <w:b/>
-          <w:bCs/>
-          <w:sz w:val="20"/>
-          <w:szCs w:val="20"/>
-        </w:rPr>
-        <w:t>fontname</w:t>
-      </w:r>
-      <w:proofErr w:type="spellEnd"/>
-      <w:r>
-        <w:rPr>
-          <w:rFonts w:ascii="Times New Roman" w:hAnsi="Times New Roman" w:cs="Times New Roman"/>
-          <w:b/>
-          <w:bCs/>
-          <w:sz w:val="20"/>
-          <w:szCs w:val="20"/>
-        </w:rPr>
-        <w:t xml:space="preserve">, </w:t>
-      </w:r>
-      <w:proofErr w:type="spellStart"/>
-      <w:r>
-        <w:rPr>
-          <w:rFonts w:ascii="Times New Roman" w:hAnsi="Times New Roman" w:cs="Times New Roman"/>
-          <w:b/>
-          <w:bCs/>
-          <w:sz w:val="20"/>
-          <w:szCs w:val="20"/>
-        </w:rPr>
-        <w:t>fontweight</w:t>
-      </w:r>
-      <w:proofErr w:type="spellEnd"/>
-      <w:r>
-        <w:rPr>
-          <w:rFonts w:ascii="Times New Roman" w:hAnsi="Times New Roman" w:cs="Times New Roman"/>
-          <w:b/>
-          <w:bCs/>
-          <w:sz w:val="20"/>
-          <w:szCs w:val="20"/>
-        </w:rPr>
-        <w:t xml:space="preserve"> and bar size,</w:t>
-      </w:r>
-      <w:r>
-        <w:rPr>
-          <w:rFonts w:ascii="Times New Roman" w:hAnsi="Times New Roman" w:cs="Times New Roman" w:hint="eastAsia"/>
-          <w:b/>
-          <w:bCs/>
-          <w:sz w:val="20"/>
-          <w:szCs w:val="20"/>
-        </w:rPr>
-        <w:t xml:space="preserve"> color,</w:t>
-      </w:r>
-      <w:r>
-        <w:rPr>
-          <w:rFonts w:ascii="Times New Roman" w:hAnsi="Times New Roman" w:cs="Times New Roman"/>
-          <w:b/>
-          <w:bCs/>
-          <w:sz w:val="20"/>
-          <w:szCs w:val="20"/>
-        </w:rPr>
-        <w:t xml:space="preserve"> text </w:t>
-      </w:r>
-      <w:proofErr w:type="spellStart"/>
-      <w:r>
-        <w:rPr>
-          <w:rFonts w:ascii="Times New Roman" w:hAnsi="Times New Roman" w:cs="Times New Roman"/>
-          <w:b/>
-          <w:bCs/>
-          <w:sz w:val="20"/>
-          <w:szCs w:val="20"/>
-        </w:rPr>
-        <w:t>fontsize</w:t>
-      </w:r>
-      <w:proofErr w:type="spellEnd"/>
+        <w:t xml:space="preserve"> text fontsize</w:t>
+      </w:r>
       <w:r>
         <w:rPr>
           <w:rFonts w:ascii="Times New Roman" w:hAnsi="Times New Roman" w:cs="Times New Roman"/>
@@ -6773,95 +6889,7 @@
           <w:sz w:val="20"/>
           <w:szCs w:val="20"/>
         </w:rPr>
-        <w:t xml:space="preserve">igure scale, </w:t>
-      </w:r>
-      <w:proofErr w:type="spellStart"/>
-      <w:r>
-        <w:rPr>
-          <w:rFonts w:ascii="Times New Roman" w:hAnsi="Times New Roman" w:cs="Times New Roman"/>
-          <w:b/>
-          <w:bCs/>
-          <w:sz w:val="20"/>
-          <w:szCs w:val="20"/>
-        </w:rPr>
-        <w:t>ticklabel</w:t>
-      </w:r>
-      <w:proofErr w:type="spellEnd"/>
-      <w:r>
-        <w:rPr>
-          <w:rFonts w:ascii="Times New Roman" w:hAnsi="Times New Roman" w:cs="Times New Roman"/>
-          <w:b/>
-          <w:bCs/>
-          <w:sz w:val="20"/>
-          <w:szCs w:val="20"/>
-        </w:rPr>
-        <w:t xml:space="preserve"> size, label name, </w:t>
-      </w:r>
-      <w:proofErr w:type="spellStart"/>
-      <w:r>
-        <w:rPr>
-          <w:rFonts w:ascii="Times New Roman" w:hAnsi="Times New Roman" w:cs="Times New Roman"/>
-          <w:b/>
-          <w:bCs/>
-          <w:sz w:val="20"/>
-          <w:szCs w:val="20"/>
-        </w:rPr>
-        <w:t>fontsize</w:t>
-      </w:r>
-      <w:proofErr w:type="spellEnd"/>
-      <w:r>
-        <w:rPr>
-          <w:rFonts w:ascii="Times New Roman" w:hAnsi="Times New Roman" w:cs="Times New Roman"/>
-          <w:b/>
-          <w:bCs/>
-          <w:sz w:val="20"/>
-          <w:szCs w:val="20"/>
-        </w:rPr>
-        <w:t xml:space="preserve">, </w:t>
-      </w:r>
-      <w:proofErr w:type="spellStart"/>
-      <w:r>
-        <w:rPr>
-          <w:rFonts w:ascii="Times New Roman" w:hAnsi="Times New Roman" w:cs="Times New Roman"/>
-          <w:b/>
-          <w:bCs/>
-          <w:sz w:val="20"/>
-          <w:szCs w:val="20"/>
-        </w:rPr>
-        <w:t>fontname</w:t>
-      </w:r>
-      <w:proofErr w:type="spellEnd"/>
-      <w:r>
-        <w:rPr>
-          <w:rFonts w:ascii="Times New Roman" w:hAnsi="Times New Roman" w:cs="Times New Roman"/>
-          <w:b/>
-          <w:bCs/>
-          <w:sz w:val="20"/>
-          <w:szCs w:val="20"/>
-        </w:rPr>
-        <w:t xml:space="preserve">, </w:t>
-      </w:r>
-      <w:proofErr w:type="spellStart"/>
-      <w:r>
-        <w:rPr>
-          <w:rFonts w:ascii="Times New Roman" w:hAnsi="Times New Roman" w:cs="Times New Roman"/>
-          <w:b/>
-          <w:bCs/>
-          <w:sz w:val="20"/>
-          <w:szCs w:val="20"/>
-        </w:rPr>
-        <w:t>fontweight</w:t>
-      </w:r>
-      <w:proofErr w:type="spellEnd"/>
-      <w:r>
-        <w:rPr>
-          <w:rFonts w:ascii="Times New Roman" w:hAnsi="Times New Roman" w:cs="Times New Roman"/>
-          <w:b/>
-          <w:bCs/>
-          <w:sz w:val="20"/>
-          <w:szCs w:val="20"/>
-        </w:rPr>
-        <w:t xml:space="preserve"> and bar size</w:t>
+        <w:t>igure scale, ticklabel size, label name, fontsize, fontname, fontweight and bar size</w:t>
       </w:r>
       <w:r>
         <w:rPr>
@@ -7183,23 +7211,13 @@
           <w:szCs w:val="20"/>
         </w:rPr>
       </w:pPr>
-      <w:proofErr w:type="spellStart"/>
-      <w:r>
-        <w:rPr>
-          <w:rFonts w:ascii="Times New Roman" w:hAnsi="Times New Roman" w:cs="Times New Roman"/>
-          <w:sz w:val="20"/>
-          <w:szCs w:val="20"/>
-        </w:rPr>
-        <w:t>fetchn</w:t>
-      </w:r>
-      <w:proofErr w:type="spellEnd"/>
-      <w:r>
-        <w:rPr>
-          <w:rFonts w:ascii="Times New Roman" w:hAnsi="Times New Roman" w:cs="Times New Roman"/>
-          <w:sz w:val="20"/>
-          <w:szCs w:val="20"/>
-        </w:rPr>
-        <w:t>=</w:t>
+      <w:r>
+        <w:rPr>
+          <w:rFonts w:ascii="Times New Roman" w:hAnsi="Times New Roman" w:cs="Times New Roman"/>
+          <w:sz w:val="20"/>
+          <w:szCs w:val="20"/>
+        </w:rPr>
+        <w:t>fetchn=</w:t>
       </w:r>
       <w:r>
         <w:rPr>
@@ -7404,23 +7422,13 @@
           <w:szCs w:val="20"/>
         </w:rPr>
       </w:pPr>
-      <w:proofErr w:type="spellStart"/>
-      <w:r>
-        <w:rPr>
-          <w:rFonts w:ascii="Times New Roman" w:hAnsi="Times New Roman" w:cs="Times New Roman"/>
-          <w:sz w:val="20"/>
-          <w:szCs w:val="20"/>
-        </w:rPr>
-        <w:t>fetchn_more</w:t>
-      </w:r>
-      <w:proofErr w:type="spellEnd"/>
-      <w:r>
-        <w:rPr>
-          <w:rFonts w:ascii="Times New Roman" w:hAnsi="Times New Roman" w:cs="Times New Roman"/>
-          <w:sz w:val="20"/>
-          <w:szCs w:val="20"/>
-        </w:rPr>
-        <w:t>=</w:t>
+      <w:r>
+        <w:rPr>
+          <w:rFonts w:ascii="Times New Roman" w:hAnsi="Times New Roman" w:cs="Times New Roman"/>
+          <w:sz w:val="20"/>
+          <w:szCs w:val="20"/>
+        </w:rPr>
+        <w:t>fetchn_more=</w:t>
       </w:r>
       <w:r>
         <w:rPr>
@@ -8024,6 +8032,7 @@
           <w:sz w:val="21"/>
           <w:szCs w:val="21"/>
         </w:rPr>
+        <w:lastRenderedPageBreak/>
         <w:t>Additional e</w:t>
       </w:r>
       <w:r>
@@ -8315,19 +8324,8 @@
           <w:sz w:val="21"/>
           <w:szCs w:val="21"/>
         </w:rPr>
-        <w:t>SIM_PCA/sims-data/</w:t>
-      </w:r>
-      <w:proofErr w:type="spellStart"/>
-      <w:r>
-        <w:rPr>
-          <w:rFonts w:ascii="Times New Roman" w:hAnsi="Times New Roman" w:cs="Times New Roman"/>
-          <w:color w:val="FF0000"/>
-          <w:sz w:val="21"/>
-          <w:szCs w:val="21"/>
-        </w:rPr>
-        <w:t>OriginalData</w:t>
-      </w:r>
-      <w:proofErr w:type="spellEnd"/>
+        <w:t>SIM_PCA/sims-data/OriginalData</w:t>
+      </w:r>
     </w:p>
     <w:p>
       <w:pPr>
@@ -8509,19 +8507,8 @@
           <w:sz w:val="21"/>
           <w:szCs w:val="21"/>
         </w:rPr>
-        <w:t>SIM_PCA/sims-data/</w:t>
-      </w:r>
-      <w:proofErr w:type="spellStart"/>
-      <w:r>
-        <w:rPr>
-          <w:rFonts w:ascii="Times New Roman" w:hAnsi="Times New Roman" w:cs="Times New Roman"/>
-          <w:color w:val="FF0000"/>
-          <w:sz w:val="21"/>
-          <w:szCs w:val="21"/>
-        </w:rPr>
-        <w:t>OriginalData</w:t>
-      </w:r>
-      <w:proofErr w:type="spellEnd"/>
+        <w:t>SIM_PCA/sims-data/OriginalData</w:t>
+      </w:r>
       <w:r>
         <w:rPr>
           <w:rFonts w:ascii="Times New Roman" w:hAnsi="Times New Roman" w:cs="Times New Roman"/>
@@ -8560,6 +8547,7 @@
           <w:sz w:val="21"/>
           <w:szCs w:val="21"/>
         </w:rPr>
+        <w:lastRenderedPageBreak/>
         <w:drawing>
           <wp:inline distT="0" distB="0" distL="0" distR="0" wp14:anchorId="021FD359" wp14:editId="663DC90E">
             <wp:extent cx="3716607" cy="3160059"/>
@@ -8889,7 +8877,6 @@
           <w:sz w:val="21"/>
           <w:szCs w:val="21"/>
         </w:rPr>
-        <w:lastRenderedPageBreak/>
         <w:t xml:space="preserve">Note 3: </w:t>
       </w:r>
       <w:r>
@@ -9092,6 +9079,7 @@
           <w:sz w:val="21"/>
           <w:szCs w:val="21"/>
         </w:rPr>
+        <w:lastRenderedPageBreak/>
         <w:t>For example,</w:t>
       </w:r>
       <w:r>
@@ -10304,7 +10292,6 @@
                 <w:sz w:val="20"/>
                 <w:szCs w:val="20"/>
               </w:rPr>
-              <w:lastRenderedPageBreak/>
               <w:t>76</w:t>
             </w:r>
           </w:p>
@@ -10772,6 +10759,7 @@
           <w:sz w:val="21"/>
           <w:szCs w:val="21"/>
         </w:rPr>
+        <w:lastRenderedPageBreak/>
         <w:t>Note 2:</w:t>
       </w:r>
       <w:r>
@@ -11780,6 +11768,118 @@
     </w:lvl>
   </w:abstractNum>
   <w:abstractNum w:abstractNumId="5" w15:restartNumberingAfterBreak="0">
+    <w:nsid w:val="57080BA3"/>
+    <w:multiLevelType w:val="hybridMultilevel"/>
+    <w:tmpl w:val="FA3449C8"/>
+    <w:lvl w:ilvl="0" w:tplc="42E49712">
+      <w:numFmt w:val="bullet"/>
+      <w:lvlText w:val=""/>
+      <w:lvlJc w:val="left"/>
+      <w:pPr>
+        <w:ind w:left="2460" w:hanging="360"/>
+      </w:pPr>
+      <w:rPr>
+        <w:rFonts w:ascii="Symbol" w:eastAsiaTheme="minorEastAsia" w:hAnsi="Symbol" w:cs="Times New Roman" w:hint="default"/>
+      </w:rPr>
+    </w:lvl>
+    <w:lvl w:ilvl="1" w:tplc="04090003" w:tentative="1">
+      <w:start w:val="1"/>
+      <w:numFmt w:val="bullet"/>
+      <w:lvlText w:val="o"/>
+      <w:lvlJc w:val="left"/>
+      <w:pPr>
+        <w:ind w:left="3180" w:hanging="360"/>
+      </w:pPr>
+      <w:rPr>
+        <w:rFonts w:ascii="Courier New" w:hAnsi="Courier New" w:cs="Courier New" w:hint="default"/>
+      </w:rPr>
+    </w:lvl>
+    <w:lvl w:ilvl="2" w:tplc="04090005" w:tentative="1">
+      <w:start w:val="1"/>
+      <w:numFmt w:val="bullet"/>
+      <w:lvlText w:val=""/>
+      <w:lvlJc w:val="left"/>
+      <w:pPr>
+        <w:ind w:left="3900" w:hanging="360"/>
+      </w:pPr>
+      <w:rPr>
+        <w:rFonts w:ascii="Wingdings" w:hAnsi="Wingdings" w:hint="default"/>
+      </w:rPr>
+    </w:lvl>
+    <w:lvl w:ilvl="3" w:tplc="04090001" w:tentative="1">
+      <w:start w:val="1"/>
+      <w:numFmt w:val="bullet"/>
+      <w:lvlText w:val=""/>
+      <w:lvlJc w:val="left"/>
+      <w:pPr>
+        <w:ind w:left="4620" w:hanging="360"/>
+      </w:pPr>
+      <w:rPr>
+        <w:rFonts w:ascii="Symbol" w:hAnsi="Symbol" w:hint="default"/>
+      </w:rPr>
+    </w:lvl>
+    <w:lvl w:ilvl="4" w:tplc="04090003" w:tentative="1">
+      <w:start w:val="1"/>
+      <w:numFmt w:val="bullet"/>
+      <w:lvlText w:val="o"/>
+      <w:lvlJc w:val="left"/>
+      <w:pPr>
+        <w:ind w:left="5340" w:hanging="360"/>
+      </w:pPr>
+      <w:rPr>
+        <w:rFonts w:ascii="Courier New" w:hAnsi="Courier New" w:cs="Courier New" w:hint="default"/>
+      </w:rPr>
+    </w:lvl>
+    <w:lvl w:ilvl="5" w:tplc="04090005" w:tentative="1">
+      <w:start w:val="1"/>
+      <w:numFmt w:val="bullet"/>
+      <w:lvlText w:val=""/>
+      <w:lvlJc w:val="left"/>
+      <w:pPr>
+        <w:ind w:left="6060" w:hanging="360"/>
+      </w:pPr>
+      <w:rPr>
+        <w:rFonts w:ascii="Wingdings" w:hAnsi="Wingdings" w:hint="default"/>
+      </w:rPr>
+    </w:lvl>
+    <w:lvl w:ilvl="6" w:tplc="04090001" w:tentative="1">
+      <w:start w:val="1"/>
+      <w:numFmt w:val="bullet"/>
+      <w:lvlText w:val=""/>
+      <w:lvlJc w:val="left"/>
+      <w:pPr>
+        <w:ind w:left="6780" w:hanging="360"/>
+      </w:pPr>
+      <w:rPr>
+        <w:rFonts w:ascii="Symbol" w:hAnsi="Symbol" w:hint="default"/>
+      </w:rPr>
+    </w:lvl>
+    <w:lvl w:ilvl="7" w:tplc="04090003" w:tentative="1">
+      <w:start w:val="1"/>
+      <w:numFmt w:val="bullet"/>
+      <w:lvlText w:val="o"/>
+      <w:lvlJc w:val="left"/>
+      <w:pPr>
+        <w:ind w:left="7500" w:hanging="360"/>
+      </w:pPr>
+      <w:rPr>
+        <w:rFonts w:ascii="Courier New" w:hAnsi="Courier New" w:cs="Courier New" w:hint="default"/>
+      </w:rPr>
+    </w:lvl>
+    <w:lvl w:ilvl="8" w:tplc="04090005" w:tentative="1">
+      <w:start w:val="1"/>
+      <w:numFmt w:val="bullet"/>
+      <w:lvlText w:val=""/>
+      <w:lvlJc w:val="left"/>
+      <w:pPr>
+        <w:ind w:left="8220" w:hanging="360"/>
+      </w:pPr>
+      <w:rPr>
+        <w:rFonts w:ascii="Wingdings" w:hAnsi="Wingdings" w:hint="default"/>
+      </w:rPr>
+    </w:lvl>
+  </w:abstractNum>
+  <w:abstractNum w:abstractNumId="6" w15:restartNumberingAfterBreak="0">
     <w:nsid w:val="60893C8B"/>
     <w:multiLevelType w:val="multilevel"/>
     <w:tmpl w:val="60893C8B"/>
@@ -11865,7 +11965,7 @@
       </w:pPr>
     </w:lvl>
   </w:abstractNum>
-  <w:abstractNum w:abstractNumId="6" w15:restartNumberingAfterBreak="0">
+  <w:abstractNum w:abstractNumId="7" w15:restartNumberingAfterBreak="0">
     <w:nsid w:val="7E060A66"/>
     <w:multiLevelType w:val="hybridMultilevel"/>
     <w:tmpl w:val="4D4CF544"/>
@@ -11982,10 +12082,10 @@
     <w:abstractNumId w:val="2"/>
   </w:num>
   <w:num w:numId="2" w16cid:durableId="2097508739">
-    <w:abstractNumId w:val="5"/>
+    <w:abstractNumId w:val="6"/>
   </w:num>
   <w:num w:numId="3" w16cid:durableId="1816410622">
-    <w:abstractNumId w:val="6"/>
+    <w:abstractNumId w:val="7"/>
   </w:num>
   <w:num w:numId="4" w16cid:durableId="1018503091">
     <w:abstractNumId w:val="4"/>
@@ -11998,6 +12098,9 @@
   </w:num>
   <w:num w:numId="7" w16cid:durableId="1660382299">
     <w:abstractNumId w:val="1"/>
+  </w:num>
+  <w:num w:numId="8" w16cid:durableId="1987201743">
+    <w:abstractNumId w:val="5"/>
   </w:num>
 </w:numbering>
 </file>

</xml_diff>

<commit_message>
Revised PCA analysis manual.
</commit_message>
<xml_diff>
--- a/PCA_Analysis_Manual_rev3.docx
+++ b/PCA_Analysis_Manual_rev3.docx
@@ -40,7 +40,1025 @@
           <w:sz w:val="20"/>
           <w:szCs w:val="20"/>
         </w:rPr>
-        <w:t>Export txt data</w:t>
+        <w:t>The PCA analysis softwar</w:t>
+      </w:r>
+      <w:r>
+        <w:rPr>
+          <w:rFonts w:ascii="Times New Roman" w:hAnsi="Times New Roman" w:cs="Times New Roman"/>
+          <w:sz w:val="20"/>
+          <w:szCs w:val="20"/>
+        </w:rPr>
+        <w:t>e</w:t>
+      </w:r>
+      <w:r>
+        <w:rPr>
+          <w:rFonts w:ascii="Times New Roman" w:hAnsi="Times New Roman" w:cs="Times New Roman"/>
+          <w:sz w:val="20"/>
+          <w:szCs w:val="20"/>
+        </w:rPr>
+        <w:t xml:space="preserve"> </w:t>
+      </w:r>
+      <w:r>
+        <w:rPr>
+          <w:rFonts w:ascii="Times New Roman" w:hAnsi="Times New Roman" w:cs="Times New Roman"/>
+          <w:sz w:val="20"/>
+          <w:szCs w:val="20"/>
+        </w:rPr>
+        <w:t>h</w:t>
+      </w:r>
+      <w:r>
+        <w:rPr>
+          <w:rFonts w:ascii="Times New Roman" w:hAnsi="Times New Roman" w:cs="Times New Roman"/>
+          <w:sz w:val="20"/>
+          <w:szCs w:val="20"/>
+        </w:rPr>
+        <w:t>as</w:t>
+      </w:r>
+      <w:r>
+        <w:rPr>
+          <w:rFonts w:ascii="Times New Roman" w:hAnsi="Times New Roman" w:cs="Times New Roman"/>
+          <w:sz w:val="20"/>
+          <w:szCs w:val="20"/>
+        </w:rPr>
+        <w:t xml:space="preserve"> been</w:t>
+      </w:r>
+      <w:r>
+        <w:rPr>
+          <w:rFonts w:ascii="Times New Roman" w:hAnsi="Times New Roman" w:cs="Times New Roman"/>
+          <w:sz w:val="20"/>
+          <w:szCs w:val="20"/>
+        </w:rPr>
+        <w:t xml:space="preserve"> developed using Python 3.8.2 on a Windows 10 machine with the following packag</w:t>
+      </w:r>
+      <w:r>
+        <w:rPr>
+          <w:rFonts w:ascii="Times New Roman" w:hAnsi="Times New Roman" w:cs="Times New Roman"/>
+          <w:sz w:val="20"/>
+          <w:szCs w:val="20"/>
+        </w:rPr>
+        <w:t>es installed</w:t>
+      </w:r>
+      <w:r>
+        <w:rPr>
+          <w:rFonts w:ascii="Times New Roman" w:hAnsi="Times New Roman" w:cs="Times New Roman"/>
+          <w:sz w:val="20"/>
+          <w:szCs w:val="20"/>
+        </w:rPr>
+        <w:t>:</w:t>
+      </w:r>
+    </w:p>
+    <w:p>
+      <w:pPr>
+        <w:pStyle w:val="ListParagraph"/>
+        <w:rPr>
+          <w:rFonts w:ascii="Times New Roman" w:hAnsi="Times New Roman" w:cs="Times New Roman"/>
+          <w:sz w:val="20"/>
+          <w:szCs w:val="20"/>
+        </w:rPr>
+      </w:pPr>
+      <w:r>
+        <w:rPr>
+          <w:rFonts w:ascii="Times New Roman" w:hAnsi="Times New Roman" w:cs="Times New Roman"/>
+          <w:sz w:val="20"/>
+          <w:szCs w:val="20"/>
+        </w:rPr>
+        <w:drawing>
+          <wp:inline distT="0" distB="0" distL="0" distR="0" wp14:anchorId="3B946A90" wp14:editId="7438E391">
+            <wp:extent cx="5274310" cy="1285875"/>
+            <wp:effectExtent l="0" t="0" r="2540" b="9525"/>
+            <wp:docPr id="2" name="Picture 2"/>
+            <wp:cNvGraphicFramePr>
+              <a:graphicFrameLocks xmlns:a="http://schemas.openxmlformats.org/drawingml/2006/main" noChangeAspect="1"/>
+            </wp:cNvGraphicFramePr>
+            <a:graphic xmlns:a="http://schemas.openxmlformats.org/drawingml/2006/main">
+              <a:graphicData uri="http://schemas.openxmlformats.org/drawingml/2006/picture">
+                <pic:pic xmlns:pic="http://schemas.openxmlformats.org/drawingml/2006/picture">
+                  <pic:nvPicPr>
+                    <pic:cNvPr id="1" name=""/>
+                    <pic:cNvPicPr/>
+                  </pic:nvPicPr>
+                  <pic:blipFill>
+                    <a:blip r:embed="rId9"/>
+                    <a:stretch>
+                      <a:fillRect/>
+                    </a:stretch>
+                  </pic:blipFill>
+                  <pic:spPr>
+                    <a:xfrm>
+                      <a:off x="0" y="0"/>
+                      <a:ext cx="5274310" cy="1285875"/>
+                    </a:xfrm>
+                    <a:prstGeom prst="rect">
+                      <a:avLst/>
+                    </a:prstGeom>
+                  </pic:spPr>
+                </pic:pic>
+              </a:graphicData>
+            </a:graphic>
+          </wp:inline>
+        </w:drawing>
+      </w:r>
+    </w:p>
+    <w:p>
+      <w:pPr>
+        <w:pStyle w:val="ListParagraph"/>
+        <w:rPr>
+          <w:rFonts w:ascii="Times New Roman" w:hAnsi="Times New Roman" w:cs="Times New Roman"/>
+          <w:sz w:val="20"/>
+          <w:szCs w:val="20"/>
+        </w:rPr>
+      </w:pPr>
+      <w:r>
+        <w:rPr>
+          <w:rFonts w:ascii="Times New Roman" w:hAnsi="Times New Roman" w:cs="Times New Roman"/>
+          <w:sz w:val="20"/>
+          <w:szCs w:val="20"/>
+        </w:rPr>
+        <w:t>Follow the instructions below to set up the necessary software and packages on your PC</w:t>
+      </w:r>
+      <w:r>
+        <w:rPr>
+          <w:rFonts w:ascii="Times New Roman" w:hAnsi="Times New Roman" w:cs="Times New Roman"/>
+          <w:sz w:val="20"/>
+          <w:szCs w:val="20"/>
+        </w:rPr>
+        <w:t>.</w:t>
+      </w:r>
+    </w:p>
+    <w:p>
+      <w:pPr>
+        <w:pStyle w:val="ListParagraph"/>
+        <w:rPr>
+          <w:rFonts w:ascii="Times New Roman" w:hAnsi="Times New Roman" w:cs="Times New Roman"/>
+          <w:sz w:val="20"/>
+          <w:szCs w:val="20"/>
+        </w:rPr>
+      </w:pPr>
+    </w:p>
+    <w:p>
+      <w:pPr>
+        <w:pStyle w:val="ListParagraph"/>
+        <w:numPr>
+          <w:ilvl w:val="0"/>
+          <w:numId w:val="9"/>
+        </w:numPr>
+        <w:shd w:val="clear" w:color="auto" w:fill="FFFFFF"/>
+        <w:spacing w:after="150" w:line="240" w:lineRule="auto"/>
+        <w:rPr>
+          <w:rFonts w:ascii="Helvetica" w:eastAsia="Times New Roman" w:hAnsi="Helvetica" w:cs="Helvetica"/>
+          <w:color w:val="333333"/>
+          <w:sz w:val="21"/>
+          <w:szCs w:val="21"/>
+          <w:lang w:eastAsia="en-US"/>
+        </w:rPr>
+      </w:pPr>
+      <w:r>
+        <w:rPr>
+          <w:rFonts w:ascii="Helvetica" w:eastAsia="Times New Roman" w:hAnsi="Helvetica" w:cs="Helvetica"/>
+          <w:color w:val="333333"/>
+          <w:sz w:val="21"/>
+          <w:szCs w:val="21"/>
+          <w:lang w:eastAsia="en-US"/>
+        </w:rPr>
+        <w:t>If on Windows, download the latest Ubuntu version in addition to the Windows Subsystem for Linux (WSL) on your computer. If you are a Mac user, you can skip to the next step.</w:t>
+      </w:r>
+    </w:p>
+    <w:p>
+      <w:pPr>
+        <w:pStyle w:val="ListParagraph"/>
+        <w:shd w:val="clear" w:color="auto" w:fill="FFFFFF"/>
+        <w:spacing w:after="150" w:line="240" w:lineRule="auto"/>
+        <w:ind w:left="1080"/>
+        <w:rPr>
+          <w:rFonts w:ascii="Helvetica" w:eastAsia="Times New Roman" w:hAnsi="Helvetica" w:cs="Helvetica"/>
+          <w:color w:val="333333"/>
+          <w:sz w:val="21"/>
+          <w:szCs w:val="21"/>
+          <w:lang w:eastAsia="en-US"/>
+        </w:rPr>
+      </w:pPr>
+    </w:p>
+    <w:p>
+      <w:pPr>
+        <w:pStyle w:val="ListParagraph"/>
+        <w:numPr>
+          <w:ilvl w:val="1"/>
+          <w:numId w:val="10"/>
+        </w:numPr>
+        <w:shd w:val="clear" w:color="auto" w:fill="FFFFFF"/>
+        <w:spacing w:after="150" w:line="240" w:lineRule="auto"/>
+        <w:rPr>
+          <w:rFonts w:ascii="Helvetica" w:eastAsia="Times New Roman" w:hAnsi="Helvetica" w:cs="Helvetica"/>
+          <w:color w:val="333333"/>
+          <w:sz w:val="21"/>
+          <w:szCs w:val="21"/>
+          <w:lang w:eastAsia="en-US"/>
+        </w:rPr>
+      </w:pPr>
+      <w:r>
+        <w:rPr>
+          <w:rFonts w:ascii="Helvetica" w:eastAsia="Times New Roman" w:hAnsi="Helvetica" w:cs="Helvetica"/>
+          <w:color w:val="333333"/>
+          <w:sz w:val="21"/>
+          <w:szCs w:val="21"/>
+          <w:lang w:eastAsia="en-US"/>
+        </w:rPr>
+        <w:t>Download and install Python software with version 3.8.2 or newer at </w:t>
+      </w:r>
+      <w:r>
+        <w:rPr>
+          <w:rFonts w:ascii="Courier New" w:eastAsia="Times New Roman" w:hAnsi="Courier New" w:cs="Courier New"/>
+          <w:color w:val="333333"/>
+          <w:sz w:val="19"/>
+          <w:szCs w:val="19"/>
+          <w:lang w:eastAsia="en-US"/>
+        </w:rPr>
+        <w:t>https://www.python.org/downloads/</w:t>
+      </w:r>
+      <w:r>
+        <w:rPr>
+          <w:rFonts w:ascii="Helvetica" w:eastAsia="Times New Roman" w:hAnsi="Helvetica" w:cs="Helvetica"/>
+          <w:color w:val="333333"/>
+          <w:sz w:val="21"/>
+          <w:szCs w:val="21"/>
+          <w:lang w:eastAsia="en-US"/>
+        </w:rPr>
+        <w:t> or by using your preferred package manager between pip and Anaconda.</w:t>
+      </w:r>
+    </w:p>
+    <w:p>
+      <w:pPr>
+        <w:pStyle w:val="ListParagraph"/>
+        <w:shd w:val="clear" w:color="auto" w:fill="FFFFFF"/>
+        <w:spacing w:after="150" w:line="240" w:lineRule="auto"/>
+        <w:ind w:left="1125"/>
+        <w:rPr>
+          <w:rFonts w:ascii="Helvetica" w:eastAsia="Times New Roman" w:hAnsi="Helvetica" w:cs="Helvetica"/>
+          <w:color w:val="333333"/>
+          <w:sz w:val="21"/>
+          <w:szCs w:val="21"/>
+          <w:lang w:eastAsia="en-US"/>
+        </w:rPr>
+      </w:pPr>
+    </w:p>
+    <w:p>
+      <w:pPr>
+        <w:pStyle w:val="ListParagraph"/>
+        <w:shd w:val="clear" w:color="auto" w:fill="FFFFFF"/>
+        <w:spacing w:after="150" w:line="240" w:lineRule="auto"/>
+        <w:rPr>
+          <w:rFonts w:ascii="Helvetica" w:eastAsia="Times New Roman" w:hAnsi="Helvetica" w:cs="Helvetica"/>
+          <w:color w:val="333333"/>
+          <w:sz w:val="21"/>
+          <w:szCs w:val="21"/>
+          <w:lang w:eastAsia="en-US"/>
+        </w:rPr>
+      </w:pPr>
+      <w:r>
+        <w:rPr>
+          <w:rFonts w:ascii="Helvetica" w:eastAsia="Times New Roman" w:hAnsi="Helvetica" w:cs="Helvetica"/>
+          <w:color w:val="333333"/>
+          <w:sz w:val="21"/>
+          <w:szCs w:val="21"/>
+          <w:lang w:eastAsia="en-US"/>
+        </w:rPr>
+        <w:t xml:space="preserve">1.2. </w:t>
+      </w:r>
+      <w:r>
+        <w:rPr>
+          <w:rFonts w:ascii="Helvetica" w:eastAsia="Times New Roman" w:hAnsi="Helvetica" w:cs="Helvetica"/>
+          <w:color w:val="333333"/>
+          <w:sz w:val="21"/>
+          <w:szCs w:val="21"/>
+          <w:lang w:eastAsia="en-US"/>
+        </w:rPr>
+        <w:t>Open Terminal and activate your Python environment.</w:t>
+      </w:r>
+    </w:p>
+    <w:p>
+      <w:pPr>
+        <w:pStyle w:val="ListParagraph"/>
+        <w:shd w:val="clear" w:color="auto" w:fill="FFFFFF"/>
+        <w:spacing w:after="0" w:line="240" w:lineRule="auto"/>
+        <w:rPr>
+          <w:rFonts w:ascii="Helvetica" w:eastAsia="Times New Roman" w:hAnsi="Helvetica" w:cs="Helvetica"/>
+          <w:color w:val="333333"/>
+          <w:sz w:val="21"/>
+          <w:szCs w:val="21"/>
+          <w:lang w:eastAsia="en-US"/>
+        </w:rPr>
+      </w:pPr>
+    </w:p>
+    <w:p>
+      <w:pPr>
+        <w:pStyle w:val="ListParagraph"/>
+        <w:shd w:val="clear" w:color="auto" w:fill="FFFFFF"/>
+        <w:spacing w:after="150" w:line="240" w:lineRule="auto"/>
+        <w:rPr>
+          <w:rFonts w:ascii="Helvetica" w:eastAsia="Times New Roman" w:hAnsi="Helvetica" w:cs="Helvetica"/>
+          <w:color w:val="333333"/>
+          <w:sz w:val="21"/>
+          <w:szCs w:val="21"/>
+          <w:lang w:eastAsia="en-US"/>
+        </w:rPr>
+      </w:pPr>
+      <w:r>
+        <w:rPr>
+          <w:rFonts w:ascii="Helvetica" w:eastAsia="Times New Roman" w:hAnsi="Helvetica" w:cs="Helvetica"/>
+          <w:color w:val="333333"/>
+          <w:sz w:val="21"/>
+          <w:szCs w:val="21"/>
+          <w:lang w:eastAsia="en-US"/>
+        </w:rPr>
+        <w:t>1.3. Check installed packages.</w:t>
+      </w:r>
+    </w:p>
+    <w:p>
+      <w:pPr>
+        <w:pStyle w:val="ListParagraph"/>
+        <w:shd w:val="clear" w:color="auto" w:fill="FFFFFF"/>
+        <w:spacing w:after="0" w:line="240" w:lineRule="auto"/>
+        <w:rPr>
+          <w:rFonts w:ascii="Helvetica" w:eastAsia="Times New Roman" w:hAnsi="Helvetica" w:cs="Helvetica"/>
+          <w:color w:val="333333"/>
+          <w:sz w:val="21"/>
+          <w:szCs w:val="21"/>
+          <w:lang w:eastAsia="en-US"/>
+        </w:rPr>
+      </w:pPr>
+      <w:r>
+        <w:rPr>
+          <w:rFonts w:ascii="Helvetica" w:eastAsia="Times New Roman" w:hAnsi="Helvetica" w:cs="Helvetica"/>
+          <w:color w:val="333333"/>
+          <w:sz w:val="21"/>
+          <w:szCs w:val="21"/>
+          <w:lang w:eastAsia="en-US"/>
+        </w:rPr>
+        <w:t>       1.3.1 (Optional) Exit python in the Terminal by typing </w:t>
+      </w:r>
+      <w:r>
+        <w:rPr>
+          <w:rFonts w:ascii="Courier New" w:eastAsia="Times New Roman" w:hAnsi="Courier New" w:cs="Courier New"/>
+          <w:color w:val="333333"/>
+          <w:sz w:val="19"/>
+          <w:szCs w:val="19"/>
+          <w:lang w:eastAsia="en-US"/>
+        </w:rPr>
+        <w:t>exi</w:t>
+      </w:r>
+      <w:r>
+        <w:rPr>
+          <w:rFonts w:ascii="Courier New" w:eastAsia="Times New Roman" w:hAnsi="Courier New" w:cs="Courier New"/>
+          <w:color w:val="333333"/>
+          <w:sz w:val="19"/>
+          <w:szCs w:val="19"/>
+          <w:lang w:eastAsia="en-US"/>
+        </w:rPr>
+        <w:t>t</w:t>
+      </w:r>
+      <w:r>
+        <w:rPr>
+          <w:rFonts w:ascii="Helvetica" w:eastAsia="Times New Roman" w:hAnsi="Helvetica" w:cs="Helvetica"/>
+          <w:color w:val="333333"/>
+          <w:sz w:val="21"/>
+          <w:szCs w:val="21"/>
+          <w:lang w:eastAsia="en-US"/>
+        </w:rPr>
+        <w:t>. Now, your path should under </w:t>
+      </w:r>
+      <w:proofErr w:type="spellStart"/>
+      <w:proofErr w:type="gramStart"/>
+      <w:r>
+        <w:rPr>
+          <w:rFonts w:ascii="Courier New" w:eastAsia="Times New Roman" w:hAnsi="Courier New" w:cs="Courier New"/>
+          <w:color w:val="333333"/>
+          <w:sz w:val="19"/>
+          <w:szCs w:val="19"/>
+          <w:lang w:eastAsia="en-US"/>
+        </w:rPr>
+        <w:t>computername</w:t>
+      </w:r>
+      <w:proofErr w:type="spellEnd"/>
+      <w:r>
+        <w:rPr>
+          <w:rFonts w:ascii="Courier New" w:eastAsia="Times New Roman" w:hAnsi="Courier New" w:cs="Courier New"/>
+          <w:color w:val="333333"/>
+          <w:sz w:val="19"/>
+          <w:szCs w:val="19"/>
+          <w:lang w:eastAsia="en-US"/>
+        </w:rPr>
+        <w:t>:~</w:t>
+      </w:r>
+      <w:proofErr w:type="gramEnd"/>
+      <w:r>
+        <w:rPr>
+          <w:rFonts w:ascii="Courier New" w:eastAsia="Times New Roman" w:hAnsi="Courier New" w:cs="Courier New"/>
+          <w:color w:val="333333"/>
+          <w:sz w:val="19"/>
+          <w:szCs w:val="19"/>
+          <w:lang w:eastAsia="en-US"/>
+        </w:rPr>
+        <w:t>username$</w:t>
+      </w:r>
+      <w:r>
+        <w:rPr>
+          <w:rFonts w:ascii="Helvetica" w:eastAsia="Times New Roman" w:hAnsi="Helvetica" w:cs="Helvetica"/>
+          <w:color w:val="333333"/>
+          <w:sz w:val="21"/>
+          <w:szCs w:val="21"/>
+          <w:lang w:eastAsia="en-US"/>
+        </w:rPr>
+        <w:br/>
+        <w:t>       1.3.2 type </w:t>
+      </w:r>
+      <w:r>
+        <w:rPr>
+          <w:rFonts w:ascii="Courier New" w:eastAsia="Times New Roman" w:hAnsi="Courier New" w:cs="Courier New"/>
+          <w:color w:val="333333"/>
+          <w:sz w:val="19"/>
+          <w:szCs w:val="19"/>
+          <w:lang w:eastAsia="en-US"/>
+        </w:rPr>
+        <w:t>pip list</w:t>
+      </w:r>
+      <w:r>
+        <w:rPr>
+          <w:rFonts w:ascii="Helvetica" w:eastAsia="Times New Roman" w:hAnsi="Helvetica" w:cs="Helvetica"/>
+          <w:color w:val="333333"/>
+          <w:sz w:val="21"/>
+          <w:szCs w:val="21"/>
+          <w:lang w:eastAsia="en-US"/>
+        </w:rPr>
+        <w:t xml:space="preserve"> to check the list of packages installed. You need to have packages listed </w:t>
+      </w:r>
+      <w:r>
+        <w:rPr>
+          <w:rFonts w:ascii="Helvetica" w:eastAsia="Times New Roman" w:hAnsi="Helvetica" w:cs="Helvetica"/>
+          <w:color w:val="333333"/>
+          <w:sz w:val="21"/>
+          <w:szCs w:val="21"/>
+          <w:lang w:eastAsia="en-US"/>
+        </w:rPr>
+        <w:t>in the table above.</w:t>
+      </w:r>
+    </w:p>
+    <w:p>
+      <w:pPr>
+        <w:pStyle w:val="ListParagraph"/>
+        <w:shd w:val="clear" w:color="auto" w:fill="FFFFFF"/>
+        <w:spacing w:after="0" w:line="240" w:lineRule="auto"/>
+        <w:rPr>
+          <w:rFonts w:ascii="Helvetica" w:eastAsia="Times New Roman" w:hAnsi="Helvetica" w:cs="Helvetica"/>
+          <w:color w:val="333333"/>
+          <w:sz w:val="21"/>
+          <w:szCs w:val="21"/>
+          <w:lang w:eastAsia="en-US"/>
+        </w:rPr>
+      </w:pPr>
+    </w:p>
+    <w:p>
+      <w:pPr>
+        <w:pStyle w:val="ListParagraph"/>
+        <w:shd w:val="clear" w:color="auto" w:fill="FFFFFF"/>
+        <w:spacing w:after="150" w:line="240" w:lineRule="auto"/>
+        <w:rPr>
+          <w:rFonts w:ascii="Helvetica" w:eastAsia="Times New Roman" w:hAnsi="Helvetica" w:cs="Helvetica"/>
+          <w:color w:val="333333"/>
+          <w:sz w:val="21"/>
+          <w:szCs w:val="21"/>
+          <w:lang w:eastAsia="en-US"/>
+        </w:rPr>
+      </w:pPr>
+      <w:r>
+        <w:rPr>
+          <w:rFonts w:ascii="Helvetica" w:eastAsia="Times New Roman" w:hAnsi="Helvetica" w:cs="Helvetica"/>
+          <w:color w:val="333333"/>
+          <w:sz w:val="21"/>
+          <w:szCs w:val="21"/>
+          <w:lang w:eastAsia="en-US"/>
+        </w:rPr>
+        <w:t>1.4. Install packages (If not already installed).</w:t>
+      </w:r>
+    </w:p>
+    <w:p>
+      <w:pPr>
+        <w:pStyle w:val="ListParagraph"/>
+        <w:shd w:val="clear" w:color="auto" w:fill="FFFFFF"/>
+        <w:spacing w:after="0" w:line="240" w:lineRule="auto"/>
+        <w:rPr>
+          <w:rFonts w:ascii="Helvetica" w:eastAsia="Times New Roman" w:hAnsi="Helvetica" w:cs="Helvetica"/>
+          <w:color w:val="333333"/>
+          <w:sz w:val="21"/>
+          <w:szCs w:val="21"/>
+          <w:lang w:eastAsia="en-US"/>
+        </w:rPr>
+      </w:pPr>
+      <w:r>
+        <w:rPr>
+          <w:rFonts w:ascii="Helvetica" w:eastAsia="Times New Roman" w:hAnsi="Helvetica" w:cs="Helvetica"/>
+          <w:color w:val="333333"/>
+          <w:sz w:val="21"/>
+          <w:szCs w:val="21"/>
+          <w:lang w:eastAsia="en-US"/>
+        </w:rPr>
+        <w:t>       1.4.1 Enter </w:t>
+      </w:r>
+      <w:r>
+        <w:rPr>
+          <w:rFonts w:ascii="Courier New" w:eastAsia="Times New Roman" w:hAnsi="Courier New" w:cs="Courier New"/>
+          <w:color w:val="333333"/>
+          <w:sz w:val="19"/>
+          <w:szCs w:val="19"/>
+          <w:lang w:eastAsia="en-US"/>
+        </w:rPr>
+        <w:t>pip install</w:t>
+      </w:r>
+      <w:r>
+        <w:rPr>
+          <w:rFonts w:ascii="Courier New" w:eastAsia="Times New Roman" w:hAnsi="Courier New" w:cs="Courier New"/>
+          <w:color w:val="333333"/>
+          <w:sz w:val="19"/>
+          <w:szCs w:val="19"/>
+          <w:lang w:eastAsia="en-US"/>
+        </w:rPr>
+        <w:t xml:space="preserve"> </w:t>
+      </w:r>
+      <w:proofErr w:type="spellStart"/>
+      <w:r>
+        <w:rPr>
+          <w:rFonts w:ascii="Courier New" w:eastAsia="Times New Roman" w:hAnsi="Courier New" w:cs="Courier New"/>
+          <w:color w:val="333333"/>
+          <w:sz w:val="19"/>
+          <w:szCs w:val="19"/>
+          <w:lang w:eastAsia="en-US"/>
+        </w:rPr>
+        <w:t>packagename</w:t>
+      </w:r>
+      <w:proofErr w:type="spellEnd"/>
+      <w:r>
+        <w:rPr>
+          <w:rFonts w:ascii="Helvetica" w:eastAsia="Times New Roman" w:hAnsi="Helvetica" w:cs="Helvetica"/>
+          <w:color w:val="333333"/>
+          <w:sz w:val="21"/>
+          <w:szCs w:val="21"/>
+          <w:lang w:eastAsia="en-US"/>
+        </w:rPr>
+        <w:t> into Terminal</w:t>
+      </w:r>
+      <w:r>
+        <w:rPr>
+          <w:rFonts w:ascii="Helvetica" w:eastAsia="Times New Roman" w:hAnsi="Helvetica" w:cs="Helvetica"/>
+          <w:color w:val="333333"/>
+          <w:sz w:val="21"/>
+          <w:szCs w:val="21"/>
+          <w:lang w:eastAsia="en-US"/>
+        </w:rPr>
+        <w:t>.</w:t>
+      </w:r>
+    </w:p>
+    <w:p>
+      <w:pPr>
+        <w:pStyle w:val="ListParagraph"/>
+        <w:shd w:val="clear" w:color="auto" w:fill="FFFFFF"/>
+        <w:spacing w:after="0" w:line="240" w:lineRule="auto"/>
+        <w:rPr>
+          <w:rFonts w:ascii="Helvetica" w:eastAsia="Times New Roman" w:hAnsi="Helvetica" w:cs="Helvetica"/>
+          <w:color w:val="333333"/>
+          <w:sz w:val="21"/>
+          <w:szCs w:val="21"/>
+          <w:lang w:eastAsia="en-US"/>
+        </w:rPr>
+      </w:pPr>
+      <w:r>
+        <w:rPr>
+          <w:rFonts w:ascii="Helvetica" w:eastAsia="Times New Roman" w:hAnsi="Helvetica" w:cs="Helvetica"/>
+          <w:color w:val="333333"/>
+          <w:sz w:val="21"/>
+          <w:szCs w:val="21"/>
+          <w:lang w:eastAsia="en-US"/>
+        </w:rPr>
+        <w:br/>
+        <w:t>       1.4.2 If you cannot install with </w:t>
+      </w:r>
+      <w:r>
+        <w:rPr>
+          <w:rFonts w:ascii="Courier New" w:eastAsia="Times New Roman" w:hAnsi="Courier New" w:cs="Courier New"/>
+          <w:color w:val="333333"/>
+          <w:sz w:val="19"/>
+          <w:szCs w:val="19"/>
+          <w:lang w:eastAsia="en-US"/>
+        </w:rPr>
+        <w:t>pip install</w:t>
+      </w:r>
+      <w:r>
+        <w:rPr>
+          <w:rFonts w:ascii="Helvetica" w:eastAsia="Times New Roman" w:hAnsi="Helvetica" w:cs="Helvetica"/>
+          <w:color w:val="333333"/>
+          <w:sz w:val="21"/>
+          <w:szCs w:val="21"/>
+          <w:lang w:eastAsia="en-US"/>
+        </w:rPr>
+        <w:t> command, install package manually. For example: Google </w:t>
+      </w:r>
+      <w:r>
+        <w:rPr>
+          <w:rFonts w:ascii="Courier New" w:eastAsia="Times New Roman" w:hAnsi="Courier New" w:cs="Courier New"/>
+          <w:color w:val="333333"/>
+          <w:sz w:val="19"/>
+          <w:szCs w:val="19"/>
+          <w:lang w:eastAsia="en-US"/>
+        </w:rPr>
+        <w:t>python-docx</w:t>
+      </w:r>
+      <w:r>
+        <w:rPr>
+          <w:rFonts w:ascii="Helvetica" w:eastAsia="Times New Roman" w:hAnsi="Helvetica" w:cs="Helvetica"/>
+          <w:color w:val="333333"/>
+          <w:sz w:val="21"/>
+          <w:szCs w:val="21"/>
+          <w:lang w:eastAsia="en-US"/>
+        </w:rPr>
+        <w:t> to download this package at </w:t>
+      </w:r>
+      <w:hyperlink r:id="rId10" w:history="1">
+        <w:r>
+          <w:rPr>
+            <w:rStyle w:val="Hyperlink"/>
+            <w:rFonts w:ascii="Courier New" w:eastAsia="Times New Roman" w:hAnsi="Courier New" w:cs="Courier New"/>
+            <w:sz w:val="19"/>
+            <w:szCs w:val="19"/>
+            <w:lang w:eastAsia="en-US"/>
+          </w:rPr>
+          <w:t>https://pypi.org/project/python-docx/</w:t>
+        </w:r>
+      </w:hyperlink>
+      <w:r>
+        <w:rPr>
+          <w:rFonts w:ascii="Helvetica" w:eastAsia="Times New Roman" w:hAnsi="Helvetica" w:cs="Helvetica"/>
+          <w:color w:val="333333"/>
+          <w:sz w:val="21"/>
+          <w:szCs w:val="21"/>
+          <w:lang w:eastAsia="en-US"/>
+        </w:rPr>
+        <w:t xml:space="preserve">. </w:t>
+      </w:r>
+      <w:r>
+        <w:rPr>
+          <w:rFonts w:ascii="Helvetica" w:eastAsia="Times New Roman" w:hAnsi="Helvetica" w:cs="Helvetica"/>
+          <w:color w:val="333333"/>
+          <w:sz w:val="21"/>
+          <w:szCs w:val="21"/>
+          <w:lang w:eastAsia="en-US"/>
+        </w:rPr>
+        <w:t>Manually install this package by typing </w:t>
+      </w:r>
+      <w:r>
+        <w:rPr>
+          <w:rFonts w:ascii="Courier New" w:eastAsia="Times New Roman" w:hAnsi="Courier New" w:cs="Courier New"/>
+          <w:color w:val="333333"/>
+          <w:sz w:val="19"/>
+          <w:szCs w:val="19"/>
+          <w:lang w:eastAsia="en-US"/>
+        </w:rPr>
+        <w:t>python3 -m pip install ./downloads/python-docx-0.8.11.tar.gz</w:t>
+      </w:r>
+      <w:r>
+        <w:rPr>
+          <w:rFonts w:ascii="Helvetica" w:eastAsia="Times New Roman" w:hAnsi="Helvetica" w:cs="Helvetica"/>
+          <w:color w:val="333333"/>
+          <w:sz w:val="21"/>
+          <w:szCs w:val="21"/>
+          <w:lang w:eastAsia="en-US"/>
+        </w:rPr>
+        <w:t> (Mac version) in the</w:t>
+      </w:r>
+      <w:r>
+        <w:rPr>
+          <w:rFonts w:ascii="Helvetica" w:eastAsia="Times New Roman" w:hAnsi="Helvetica" w:cs="Helvetica"/>
+          <w:color w:val="333333"/>
+          <w:sz w:val="21"/>
+          <w:szCs w:val="21"/>
+          <w:lang w:eastAsia="en-US"/>
+        </w:rPr>
+        <w:t xml:space="preserve"> Te</w:t>
+      </w:r>
+      <w:r>
+        <w:rPr>
+          <w:rFonts w:ascii="Helvetica" w:eastAsia="Times New Roman" w:hAnsi="Helvetica" w:cs="Helvetica"/>
+          <w:color w:val="333333"/>
+          <w:sz w:val="21"/>
+          <w:szCs w:val="21"/>
+          <w:lang w:eastAsia="en-US"/>
+        </w:rPr>
+        <w:t>rminal or typing </w:t>
+      </w:r>
+      <w:proofErr w:type="spellStart"/>
+      <w:r>
+        <w:rPr>
+          <w:rFonts w:ascii="Courier New" w:eastAsia="Times New Roman" w:hAnsi="Courier New" w:cs="Courier New"/>
+          <w:color w:val="333333"/>
+          <w:sz w:val="19"/>
+          <w:szCs w:val="19"/>
+          <w:lang w:eastAsia="en-US"/>
+        </w:rPr>
+        <w:t>py</w:t>
+      </w:r>
+      <w:proofErr w:type="spellEnd"/>
+      <w:r>
+        <w:rPr>
+          <w:rFonts w:ascii="Courier New" w:eastAsia="Times New Roman" w:hAnsi="Courier New" w:cs="Courier New"/>
+          <w:color w:val="333333"/>
+          <w:sz w:val="19"/>
+          <w:szCs w:val="19"/>
+          <w:lang w:eastAsia="en-US"/>
+        </w:rPr>
+        <w:t xml:space="preserve"> -m pip install ./downloads/python-docx-0.8.11.tar.gz</w:t>
+      </w:r>
+      <w:r>
+        <w:rPr>
+          <w:rFonts w:ascii="Helvetica" w:eastAsia="Times New Roman" w:hAnsi="Helvetica" w:cs="Helvetica"/>
+          <w:color w:val="333333"/>
+          <w:sz w:val="21"/>
+          <w:szCs w:val="21"/>
+          <w:lang w:eastAsia="en-US"/>
+        </w:rPr>
+        <w:t> (PC version) in the Terminal.</w:t>
+      </w:r>
+      <w:r>
+        <w:rPr>
+          <w:rFonts w:ascii="Helvetica" w:eastAsia="Times New Roman" w:hAnsi="Helvetica" w:cs="Helvetica"/>
+          <w:color w:val="333333"/>
+          <w:sz w:val="21"/>
+          <w:szCs w:val="21"/>
+          <w:lang w:eastAsia="en-US"/>
+        </w:rPr>
+        <w:t xml:space="preserve"> </w:t>
+      </w:r>
+      <w:r>
+        <w:rPr>
+          <w:rFonts w:ascii="Helvetica" w:eastAsia="Times New Roman" w:hAnsi="Helvetica" w:cs="Helvetica"/>
+          <w:color w:val="333333"/>
+          <w:sz w:val="21"/>
+          <w:szCs w:val="21"/>
+          <w:lang w:eastAsia="en-US"/>
+        </w:rPr>
+        <w:t>(Use the correct path of the file</w:t>
+      </w:r>
+      <w:r>
+        <w:rPr>
+          <w:rFonts w:ascii="Helvetica" w:eastAsia="Times New Roman" w:hAnsi="Helvetica" w:cs="Helvetica"/>
+          <w:color w:val="333333"/>
+          <w:sz w:val="21"/>
+          <w:szCs w:val="21"/>
+          <w:lang w:eastAsia="en-US"/>
+        </w:rPr>
+        <w:t>.</w:t>
+      </w:r>
+      <w:r>
+        <w:rPr>
+          <w:rFonts w:ascii="Helvetica" w:eastAsia="Times New Roman" w:hAnsi="Helvetica" w:cs="Helvetica"/>
+          <w:color w:val="333333"/>
+          <w:sz w:val="21"/>
+          <w:szCs w:val="21"/>
+          <w:lang w:eastAsia="en-US"/>
+        </w:rPr>
+        <w:t>)</w:t>
+      </w:r>
+    </w:p>
+    <w:p>
+      <w:pPr>
+        <w:pStyle w:val="ListParagraph"/>
+        <w:shd w:val="clear" w:color="auto" w:fill="FFFFFF"/>
+        <w:spacing w:after="0" w:line="240" w:lineRule="auto"/>
+        <w:rPr>
+          <w:rFonts w:ascii="Helvetica" w:eastAsia="Times New Roman" w:hAnsi="Helvetica" w:cs="Helvetica"/>
+          <w:color w:val="333333"/>
+          <w:sz w:val="21"/>
+          <w:szCs w:val="21"/>
+          <w:lang w:eastAsia="en-US"/>
+        </w:rPr>
+      </w:pPr>
+    </w:p>
+    <w:p>
+      <w:pPr>
+        <w:pStyle w:val="ListParagraph"/>
+        <w:numPr>
+          <w:ilvl w:val="0"/>
+          <w:numId w:val="1"/>
+        </w:numPr>
+        <w:rPr>
+          <w:rFonts w:ascii="Times New Roman" w:hAnsi="Times New Roman" w:cs="Times New Roman"/>
+          <w:sz w:val="20"/>
+          <w:szCs w:val="20"/>
+        </w:rPr>
+      </w:pPr>
+      <w:r>
+        <w:rPr>
+          <w:rFonts w:ascii="Times New Roman" w:hAnsi="Times New Roman" w:cs="Times New Roman"/>
+          <w:sz w:val="20"/>
+          <w:szCs w:val="20"/>
+        </w:rPr>
+        <w:t xml:space="preserve">Generate </w:t>
+      </w:r>
+      <w:r>
+        <w:rPr>
+          <w:rFonts w:ascii="Times New Roman" w:hAnsi="Times New Roman" w:cs="Times New Roman"/>
+          <w:sz w:val="20"/>
+          <w:szCs w:val="20"/>
+        </w:rPr>
+        <w:t xml:space="preserve">the </w:t>
+      </w:r>
+      <w:r>
+        <w:rPr>
+          <w:rFonts w:ascii="Times New Roman" w:hAnsi="Times New Roman" w:cs="Times New Roman"/>
+          <w:sz w:val="20"/>
+          <w:szCs w:val="20"/>
+        </w:rPr>
+        <w:t>spectra data</w:t>
+      </w:r>
+      <w:r>
+        <w:rPr>
+          <w:rFonts w:ascii="Times New Roman" w:hAnsi="Times New Roman" w:cs="Times New Roman"/>
+          <w:sz w:val="20"/>
+          <w:szCs w:val="20"/>
+        </w:rPr>
+        <w:t xml:space="preserve"> in .</w:t>
+      </w:r>
+      <w:r>
+        <w:rPr>
+          <w:rFonts w:ascii="Times New Roman" w:hAnsi="Times New Roman" w:cs="Times New Roman"/>
+          <w:sz w:val="20"/>
+          <w:szCs w:val="20"/>
+        </w:rPr>
+        <w:t>txt</w:t>
+      </w:r>
+      <w:r>
+        <w:rPr>
+          <w:rFonts w:ascii="Times New Roman" w:hAnsi="Times New Roman" w:cs="Times New Roman"/>
+          <w:sz w:val="20"/>
+          <w:szCs w:val="20"/>
+        </w:rPr>
+        <w:t xml:space="preserve"> </w:t>
+      </w:r>
+      <w:r>
+        <w:rPr>
+          <w:rFonts w:ascii="Times New Roman" w:hAnsi="Times New Roman" w:cs="Times New Roman"/>
+          <w:sz w:val="20"/>
+          <w:szCs w:val="20"/>
+        </w:rPr>
+        <w:t xml:space="preserve">format </w:t>
+      </w:r>
+      <w:r>
+        <w:rPr>
+          <w:rFonts w:ascii="Times New Roman" w:hAnsi="Times New Roman" w:cs="Times New Roman"/>
+          <w:sz w:val="20"/>
+          <w:szCs w:val="20"/>
+        </w:rPr>
+        <w:t xml:space="preserve">(we use IONTOF’s Surface Lab software as an example to show how to </w:t>
+      </w:r>
+      <w:r>
+        <w:rPr>
+          <w:rFonts w:ascii="Times New Roman" w:hAnsi="Times New Roman" w:cs="Times New Roman"/>
+          <w:sz w:val="20"/>
+          <w:szCs w:val="20"/>
+        </w:rPr>
+        <w:t>e</w:t>
+      </w:r>
+      <w:r>
+        <w:rPr>
+          <w:rFonts w:ascii="Times New Roman" w:hAnsi="Times New Roman" w:cs="Times New Roman"/>
+          <w:sz w:val="20"/>
+          <w:szCs w:val="20"/>
+        </w:rPr>
+        <w:t>xport</w:t>
+      </w:r>
+      <w:r>
+        <w:rPr>
+          <w:rFonts w:ascii="Times New Roman" w:hAnsi="Times New Roman" w:cs="Times New Roman"/>
+          <w:sz w:val="20"/>
+          <w:szCs w:val="20"/>
+        </w:rPr>
+        <w:t xml:space="preserve"> the</w:t>
+      </w:r>
+      <w:r>
+        <w:rPr>
+          <w:rFonts w:ascii="Times New Roman" w:hAnsi="Times New Roman" w:cs="Times New Roman"/>
+          <w:sz w:val="20"/>
+          <w:szCs w:val="20"/>
+        </w:rPr>
+        <w:t xml:space="preserve"> </w:t>
+      </w:r>
+      <w:r>
+        <w:rPr>
+          <w:rFonts w:ascii="Times New Roman" w:hAnsi="Times New Roman" w:cs="Times New Roman"/>
+          <w:sz w:val="20"/>
+          <w:szCs w:val="20"/>
+        </w:rPr>
+        <w:t>unit</w:t>
+      </w:r>
+      <w:r>
+        <w:rPr>
+          <w:rFonts w:ascii="Times New Roman" w:hAnsi="Times New Roman" w:cs="Times New Roman"/>
+          <w:sz w:val="20"/>
+          <w:szCs w:val="20"/>
+        </w:rPr>
+        <w:t xml:space="preserve"> </w:t>
+      </w:r>
+      <w:r>
+        <w:rPr>
+          <w:rFonts w:ascii="Times New Roman" w:hAnsi="Times New Roman" w:cs="Times New Roman"/>
+          <w:sz w:val="20"/>
+          <w:szCs w:val="20"/>
+        </w:rPr>
+        <w:t xml:space="preserve">mass </w:t>
+      </w:r>
+      <w:r>
+        <w:rPr>
+          <w:rFonts w:ascii="Times New Roman" w:hAnsi="Times New Roman" w:cs="Times New Roman"/>
+          <w:sz w:val="20"/>
+          <w:szCs w:val="20"/>
+        </w:rPr>
+        <w:t>.</w:t>
+      </w:r>
+      <w:r>
+        <w:rPr>
+          <w:rFonts w:ascii="Times New Roman" w:hAnsi="Times New Roman" w:cs="Times New Roman"/>
+          <w:sz w:val="20"/>
+          <w:szCs w:val="20"/>
+        </w:rPr>
+        <w:t xml:space="preserve">txt </w:t>
+      </w:r>
+      <w:r>
+        <w:rPr>
+          <w:rFonts w:ascii="Times New Roman" w:hAnsi="Times New Roman" w:cs="Times New Roman"/>
+          <w:sz w:val="20"/>
+          <w:szCs w:val="20"/>
+        </w:rPr>
+        <w:t>spectra</w:t>
+      </w:r>
+      <w:r>
+        <w:rPr>
+          <w:rFonts w:ascii="Times New Roman" w:hAnsi="Times New Roman" w:cs="Times New Roman"/>
+          <w:sz w:val="20"/>
+          <w:szCs w:val="20"/>
+        </w:rPr>
+        <w:t>l</w:t>
+      </w:r>
+      <w:r>
+        <w:rPr>
+          <w:rFonts w:ascii="Times New Roman" w:hAnsi="Times New Roman" w:cs="Times New Roman"/>
+          <w:sz w:val="20"/>
+          <w:szCs w:val="20"/>
+        </w:rPr>
+        <w:t xml:space="preserve"> </w:t>
+      </w:r>
+      <w:r>
+        <w:rPr>
+          <w:rFonts w:ascii="Times New Roman" w:hAnsi="Times New Roman" w:cs="Times New Roman"/>
+          <w:sz w:val="20"/>
+          <w:szCs w:val="20"/>
+        </w:rPr>
+        <w:t>data</w:t>
+      </w:r>
+      <w:r>
+        <w:rPr>
+          <w:rFonts w:ascii="Times New Roman" w:hAnsi="Times New Roman" w:cs="Times New Roman"/>
+          <w:sz w:val="20"/>
+          <w:szCs w:val="20"/>
+        </w:rPr>
+        <w:t xml:space="preserve">. If other manufacturers’ instruments are used, please follow their instructions to generate </w:t>
+      </w:r>
+      <w:r>
+        <w:rPr>
+          <w:rFonts w:ascii="Times New Roman" w:hAnsi="Times New Roman" w:cs="Times New Roman"/>
+          <w:sz w:val="20"/>
+          <w:szCs w:val="20"/>
+        </w:rPr>
+        <w:t xml:space="preserve">the </w:t>
+      </w:r>
+      <w:r>
+        <w:rPr>
+          <w:rFonts w:ascii="Times New Roman" w:hAnsi="Times New Roman" w:cs="Times New Roman"/>
+          <w:sz w:val="20"/>
+          <w:szCs w:val="20"/>
+        </w:rPr>
+        <w:t>data</w:t>
+      </w:r>
+      <w:r>
+        <w:rPr>
+          <w:rFonts w:ascii="Times New Roman" w:hAnsi="Times New Roman" w:cs="Times New Roman"/>
+          <w:sz w:val="20"/>
+          <w:szCs w:val="20"/>
+        </w:rPr>
+        <w:t>.</w:t>
+      </w:r>
+      <w:r>
+        <w:rPr>
+          <w:rFonts w:ascii="Times New Roman" w:hAnsi="Times New Roman" w:cs="Times New Roman"/>
+          <w:sz w:val="20"/>
+          <w:szCs w:val="20"/>
+        </w:rPr>
+        <w:t>)</w:t>
       </w:r>
     </w:p>
     <w:p>
@@ -62,7 +1080,23 @@
           <w:sz w:val="20"/>
           <w:szCs w:val="20"/>
         </w:rPr>
-        <w:t xml:space="preserve">In the “spectra” window of Surface Lab 6 software </w:t>
+        <w:t xml:space="preserve">In the “spectra” window of Surface Lab 6 </w:t>
+      </w:r>
+      <w:r>
+        <w:rPr>
+          <w:rFonts w:ascii="Times New Roman" w:hAnsi="Times New Roman" w:cs="Times New Roman"/>
+          <w:sz w:val="20"/>
+          <w:szCs w:val="20"/>
+        </w:rPr>
+        <w:t xml:space="preserve">or 7 </w:t>
+      </w:r>
+      <w:r>
+        <w:rPr>
+          <w:rFonts w:ascii="Times New Roman" w:hAnsi="Times New Roman" w:cs="Times New Roman"/>
+          <w:sz w:val="20"/>
+          <w:szCs w:val="20"/>
+        </w:rPr>
+        <w:t xml:space="preserve">software </w:t>
       </w:r>
       <w:r>
         <w:rPr>
@@ -207,15 +1241,189 @@
           <w:sz w:val="20"/>
           <w:szCs w:val="20"/>
         </w:rPr>
-        <w:t xml:space="preserve">efault calibration points for negative spectra should be H-, C-, C_2-, C_3- and for positive spectra should be H+, H_2+, CH_3+, </w:t>
-      </w:r>
-      <w:r>
-        <w:rPr>
-          <w:rFonts w:ascii="Times New Roman" w:hAnsi="Times New Roman" w:cs="Times New Roman"/>
-          <w:sz w:val="20"/>
-          <w:szCs w:val="20"/>
-        </w:rPr>
-        <w:t xml:space="preserve">C_3H_3+ </w:t>
+        <w:t xml:space="preserve">efault calibration points for negative spectra should be </w:t>
+      </w:r>
+      <w:r>
+        <w:rPr>
+          <w:rFonts w:ascii="Times New Roman" w:hAnsi="Times New Roman" w:cs="Times New Roman"/>
+          <w:sz w:val="20"/>
+          <w:szCs w:val="20"/>
+        </w:rPr>
+        <w:t>H-, C</w:t>
+      </w:r>
+      <w:r>
+        <w:rPr>
+          <w:rFonts w:ascii="Times New Roman" w:hAnsi="Times New Roman" w:cs="Times New Roman"/>
+          <w:sz w:val="20"/>
+          <w:szCs w:val="20"/>
+        </w:rPr>
+        <w:t>-,</w:t>
+      </w:r>
+      <w:r>
+        <w:rPr>
+          <w:rFonts w:ascii="Times New Roman" w:hAnsi="Times New Roman" w:cs="Times New Roman"/>
+          <w:sz w:val="20"/>
+          <w:szCs w:val="20"/>
+        </w:rPr>
+        <w:t xml:space="preserve"> C</w:t>
+      </w:r>
+      <w:r>
+        <w:rPr>
+          <w:rFonts w:ascii="Times New Roman" w:hAnsi="Times New Roman" w:cs="Times New Roman"/>
+          <w:sz w:val="20"/>
+          <w:szCs w:val="20"/>
+          <w:vertAlign w:val="subscript"/>
+        </w:rPr>
+        <w:t>2</w:t>
+      </w:r>
+      <w:r>
+        <w:rPr>
+          <w:rFonts w:ascii="Times New Roman" w:hAnsi="Times New Roman" w:cs="Times New Roman"/>
+          <w:sz w:val="20"/>
+          <w:szCs w:val="20"/>
+        </w:rPr>
+        <w:t>-,</w:t>
+      </w:r>
+      <w:r>
+        <w:rPr>
+          <w:rFonts w:ascii="Times New Roman" w:hAnsi="Times New Roman" w:cs="Times New Roman"/>
+          <w:sz w:val="20"/>
+          <w:szCs w:val="20"/>
+        </w:rPr>
+        <w:t xml:space="preserve"> C</w:t>
+      </w:r>
+      <w:r>
+        <w:rPr>
+          <w:rFonts w:ascii="Times New Roman" w:hAnsi="Times New Roman" w:cs="Times New Roman"/>
+          <w:sz w:val="20"/>
+          <w:szCs w:val="20"/>
+          <w:vertAlign w:val="subscript"/>
+        </w:rPr>
+        <w:t>3</w:t>
+      </w:r>
+      <w:r>
+        <w:rPr>
+          <w:rFonts w:ascii="Times New Roman" w:hAnsi="Times New Roman" w:cs="Times New Roman"/>
+          <w:sz w:val="20"/>
+          <w:szCs w:val="20"/>
+        </w:rPr>
+        <w:t>-</w:t>
+      </w:r>
+      <w:r>
+        <w:rPr>
+          <w:rFonts w:ascii="Times New Roman" w:hAnsi="Times New Roman" w:cs="Times New Roman"/>
+          <w:sz w:val="20"/>
+          <w:szCs w:val="20"/>
+        </w:rPr>
+        <w:t xml:space="preserve"> </w:t>
+      </w:r>
+      <w:r>
+        <w:rPr>
+          <w:rFonts w:ascii="Times New Roman" w:hAnsi="Times New Roman" w:cs="Times New Roman"/>
+          <w:sz w:val="20"/>
+          <w:szCs w:val="20"/>
+        </w:rPr>
+        <w:t xml:space="preserve">and for positive spectra should </w:t>
+      </w:r>
+      <w:r>
+        <w:rPr>
+          <w:rFonts w:ascii="Times New Roman" w:hAnsi="Times New Roman" w:cs="Times New Roman"/>
+          <w:sz w:val="20"/>
+          <w:szCs w:val="20"/>
+        </w:rPr>
+        <w:t>be H+, H</w:t>
+      </w:r>
+      <w:r>
+        <w:rPr>
+          <w:rFonts w:ascii="Times New Roman" w:hAnsi="Times New Roman" w:cs="Times New Roman"/>
+          <w:sz w:val="20"/>
+          <w:szCs w:val="20"/>
+          <w:vertAlign w:val="subscript"/>
+        </w:rPr>
+        <w:t>2</w:t>
+      </w:r>
+      <w:r>
+        <w:rPr>
+          <w:rFonts w:ascii="Times New Roman" w:hAnsi="Times New Roman" w:cs="Times New Roman"/>
+          <w:sz w:val="20"/>
+          <w:szCs w:val="20"/>
+        </w:rPr>
+        <w:t>+, CH</w:t>
+      </w:r>
+      <w:r>
+        <w:rPr>
+          <w:rFonts w:ascii="Times New Roman" w:hAnsi="Times New Roman" w:cs="Times New Roman"/>
+          <w:sz w:val="20"/>
+          <w:szCs w:val="20"/>
+        </w:rPr>
+        <w:softHyphen/>
+      </w:r>
+      <w:r>
+        <w:rPr>
+          <w:rFonts w:ascii="Times New Roman" w:hAnsi="Times New Roman" w:cs="Times New Roman"/>
+          <w:sz w:val="20"/>
+          <w:szCs w:val="20"/>
+          <w:vertAlign w:val="subscript"/>
+        </w:rPr>
+        <w:t>3</w:t>
+      </w:r>
+      <w:r>
+        <w:rPr>
+          <w:rFonts w:ascii="Times New Roman" w:hAnsi="Times New Roman" w:cs="Times New Roman"/>
+          <w:sz w:val="20"/>
+          <w:szCs w:val="20"/>
+        </w:rPr>
+        <w:t xml:space="preserve">+, </w:t>
+      </w:r>
+      <w:r>
+        <w:rPr>
+          <w:rFonts w:ascii="Times New Roman" w:hAnsi="Times New Roman" w:cs="Times New Roman"/>
+          <w:sz w:val="20"/>
+          <w:szCs w:val="20"/>
+        </w:rPr>
+        <w:t>C</w:t>
+      </w:r>
+      <w:r>
+        <w:rPr>
+          <w:rFonts w:ascii="Times New Roman" w:hAnsi="Times New Roman" w:cs="Times New Roman"/>
+          <w:sz w:val="20"/>
+          <w:szCs w:val="20"/>
+        </w:rPr>
+        <w:softHyphen/>
+      </w:r>
+      <w:r>
+        <w:rPr>
+          <w:rFonts w:ascii="Times New Roman" w:hAnsi="Times New Roman" w:cs="Times New Roman"/>
+          <w:sz w:val="20"/>
+          <w:szCs w:val="20"/>
+          <w:vertAlign w:val="subscript"/>
+        </w:rPr>
+        <w:t>3</w:t>
+      </w:r>
+      <w:r>
+        <w:rPr>
+          <w:rFonts w:ascii="Times New Roman" w:hAnsi="Times New Roman" w:cs="Times New Roman"/>
+          <w:sz w:val="20"/>
+          <w:szCs w:val="20"/>
+        </w:rPr>
+        <w:t>H</w:t>
+      </w:r>
+      <w:r>
+        <w:rPr>
+          <w:rFonts w:ascii="Times New Roman" w:hAnsi="Times New Roman" w:cs="Times New Roman"/>
+          <w:sz w:val="20"/>
+          <w:szCs w:val="20"/>
+          <w:vertAlign w:val="subscript"/>
+        </w:rPr>
+        <w:t>3</w:t>
+      </w:r>
+      <w:r>
+        <w:rPr>
+          <w:rFonts w:ascii="Times New Roman" w:hAnsi="Times New Roman" w:cs="Times New Roman"/>
+          <w:sz w:val="20"/>
+          <w:szCs w:val="20"/>
+        </w:rPr>
+        <w:t xml:space="preserve">+ </w:t>
       </w:r>
       <w:r>
         <w:rPr>
@@ -255,7 +1463,15 @@
           <w:sz w:val="20"/>
           <w:szCs w:val="20"/>
         </w:rPr>
-        <w:t>H- is highlighted red</w:t>
+        <w:t>H-</w:t>
+      </w:r>
+      <w:r>
+        <w:rPr>
+          <w:rFonts w:ascii="Times New Roman" w:hAnsi="Times New Roman" w:cs="Times New Roman"/>
+          <w:sz w:val="20"/>
+          <w:szCs w:val="20"/>
+        </w:rPr>
+        <w:t xml:space="preserve"> is highlighted red</w:t>
       </w:r>
       <w:r>
         <w:rPr>
@@ -407,23 +1623,122 @@
           <w:sz w:val="20"/>
           <w:szCs w:val="20"/>
         </w:rPr>
-        <w:t xml:space="preserve"> default ion, C_3H_3+, usually causes large deviations (&gt;100ppm) on the calibration</w:t>
-      </w:r>
-      <w:r>
-        <w:rPr>
-          <w:rFonts w:ascii="Times New Roman" w:hAnsi="Times New Roman" w:cs="Times New Roman"/>
-          <w:sz w:val="20"/>
-          <w:szCs w:val="20"/>
-        </w:rPr>
-        <w:t>; we should be using CH_3O+ instead. To fix this, on</w:t>
-      </w:r>
-      <w:r>
-        <w:rPr>
-          <w:rFonts w:ascii="Times New Roman" w:hAnsi="Times New Roman" w:cs="Times New Roman"/>
-          <w:sz w:val="20"/>
-          <w:szCs w:val="20"/>
-        </w:rPr>
-        <w:t xml:space="preserve"> each spectra’s mass calibration menu, y</w:t>
+        <w:t xml:space="preserve"> defa</w:t>
+      </w:r>
+      <w:r>
+        <w:rPr>
+          <w:rFonts w:ascii="Times New Roman" w:hAnsi="Times New Roman" w:cs="Times New Roman"/>
+          <w:sz w:val="20"/>
+          <w:szCs w:val="20"/>
+        </w:rPr>
+        <w:t>ult ion, C</w:t>
+      </w:r>
+      <w:r>
+        <w:rPr>
+          <w:rFonts w:ascii="Times New Roman" w:hAnsi="Times New Roman" w:cs="Times New Roman"/>
+          <w:sz w:val="20"/>
+          <w:szCs w:val="20"/>
+          <w:vertAlign w:val="subscript"/>
+        </w:rPr>
+        <w:t>3</w:t>
+      </w:r>
+      <w:r>
+        <w:rPr>
+          <w:rFonts w:ascii="Times New Roman" w:hAnsi="Times New Roman" w:cs="Times New Roman"/>
+          <w:sz w:val="20"/>
+          <w:szCs w:val="20"/>
+        </w:rPr>
+        <w:t>H</w:t>
+      </w:r>
+      <w:r>
+        <w:rPr>
+          <w:rFonts w:ascii="Times New Roman" w:hAnsi="Times New Roman" w:cs="Times New Roman"/>
+          <w:sz w:val="20"/>
+          <w:szCs w:val="20"/>
+        </w:rPr>
+        <w:softHyphen/>
+      </w:r>
+      <w:r>
+        <w:rPr>
+          <w:rFonts w:ascii="Times New Roman" w:hAnsi="Times New Roman" w:cs="Times New Roman"/>
+          <w:sz w:val="20"/>
+          <w:szCs w:val="20"/>
+          <w:vertAlign w:val="subscript"/>
+        </w:rPr>
+        <w:t>3</w:t>
+      </w:r>
+      <w:r>
+        <w:rPr>
+          <w:rFonts w:ascii="Times New Roman" w:hAnsi="Times New Roman" w:cs="Times New Roman"/>
+          <w:sz w:val="20"/>
+          <w:szCs w:val="20"/>
+        </w:rPr>
+        <w:t>+, usually</w:t>
+      </w:r>
+      <w:r>
+        <w:rPr>
+          <w:rFonts w:ascii="Times New Roman" w:hAnsi="Times New Roman" w:cs="Times New Roman"/>
+          <w:sz w:val="20"/>
+          <w:szCs w:val="20"/>
+        </w:rPr>
+        <w:t xml:space="preserve"> causes large deviations (&gt;100ppm) on the calibration</w:t>
+      </w:r>
+      <w:r>
+        <w:rPr>
+          <w:rFonts w:ascii="Times New Roman" w:hAnsi="Times New Roman" w:cs="Times New Roman"/>
+          <w:sz w:val="20"/>
+          <w:szCs w:val="20"/>
+        </w:rPr>
+        <w:t xml:space="preserve">; we should be using </w:t>
+      </w:r>
+      <w:r>
+        <w:rPr>
+          <w:rFonts w:ascii="Times New Roman" w:hAnsi="Times New Roman" w:cs="Times New Roman"/>
+          <w:sz w:val="20"/>
+          <w:szCs w:val="20"/>
+        </w:rPr>
+        <w:t>CH</w:t>
+      </w:r>
+      <w:r>
+        <w:rPr>
+          <w:rFonts w:ascii="Times New Roman" w:hAnsi="Times New Roman" w:cs="Times New Roman"/>
+          <w:sz w:val="20"/>
+          <w:szCs w:val="20"/>
+          <w:vertAlign w:val="subscript"/>
+        </w:rPr>
+        <w:t>3</w:t>
+      </w:r>
+      <w:r>
+        <w:rPr>
+          <w:rFonts w:ascii="Times New Roman" w:hAnsi="Times New Roman" w:cs="Times New Roman"/>
+          <w:sz w:val="20"/>
+          <w:szCs w:val="20"/>
+        </w:rPr>
+        <w:t>O+</w:t>
+      </w:r>
+      <w:r>
+        <w:rPr>
+          <w:rFonts w:ascii="Times New Roman" w:hAnsi="Times New Roman" w:cs="Times New Roman"/>
+          <w:sz w:val="20"/>
+          <w:szCs w:val="20"/>
+        </w:rPr>
+        <w:t xml:space="preserve"> instead. To fix this, on</w:t>
+      </w:r>
+      <w:r>
+        <w:rPr>
+          <w:rFonts w:ascii="Times New Roman" w:hAnsi="Times New Roman" w:cs="Times New Roman"/>
+          <w:sz w:val="20"/>
+          <w:szCs w:val="20"/>
+        </w:rPr>
+        <w:t xml:space="preserve"> each spectra’s mass calibration </w:t>
+      </w:r>
+      <w:r>
+        <w:rPr>
+          <w:rFonts w:ascii="Times New Roman" w:hAnsi="Times New Roman" w:cs="Times New Roman"/>
+          <w:sz w:val="20"/>
+          <w:szCs w:val="20"/>
+        </w:rPr>
+        <w:t>menu, y</w:t>
       </w:r>
       <w:r>
         <w:rPr>
@@ -519,7 +1834,24 @@
           <w:sz w:val="20"/>
           <w:szCs w:val="20"/>
         </w:rPr>
-        <w:t xml:space="preserve"> CH_3O+</w:t>
+        <w:t xml:space="preserve"> CH</w:t>
+      </w:r>
+      <w:r>
+        <w:rPr>
+          <w:rFonts w:ascii="Times New Roman" w:hAnsi="Times New Roman" w:cs="Times New Roman"/>
+          <w:sz w:val="20"/>
+          <w:szCs w:val="20"/>
+          <w:vertAlign w:val="subscript"/>
+        </w:rPr>
+        <w:t>3</w:t>
+      </w:r>
+      <w:r>
+        <w:rPr>
+          <w:rFonts w:ascii="Times New Roman" w:hAnsi="Times New Roman" w:cs="Times New Roman"/>
+          <w:sz w:val="20"/>
+          <w:szCs w:val="20"/>
+        </w:rPr>
+        <w:t>O+</w:t>
       </w:r>
       <w:r>
         <w:rPr>
@@ -591,7 +1923,32 @@
           <w:sz w:val="20"/>
           <w:szCs w:val="20"/>
         </w:rPr>
-        <w:t xml:space="preserve"> now CH_3O+ should show up in the mass calibration panel’s text box </w:t>
+        <w:t xml:space="preserve"> now CH</w:t>
+      </w:r>
+      <w:r>
+        <w:rPr>
+          <w:rFonts w:ascii="Times New Roman" w:hAnsi="Times New Roman" w:cs="Times New Roman"/>
+          <w:sz w:val="20"/>
+          <w:szCs w:val="20"/>
+        </w:rPr>
+        <w:softHyphen/>
+      </w:r>
+      <w:r>
+        <w:rPr>
+          <w:rFonts w:ascii="Times New Roman" w:hAnsi="Times New Roman" w:cs="Times New Roman"/>
+          <w:sz w:val="20"/>
+          <w:szCs w:val="20"/>
+          <w:vertAlign w:val="subscript"/>
+        </w:rPr>
+        <w:t>3</w:t>
+      </w:r>
+      <w:r>
+        <w:rPr>
+          <w:rFonts w:ascii="Times New Roman" w:hAnsi="Times New Roman" w:cs="Times New Roman"/>
+          <w:sz w:val="20"/>
+          <w:szCs w:val="20"/>
+        </w:rPr>
+        <w:t xml:space="preserve">O+ should show up in the mass calibration panel’s text box </w:t>
       </w:r>
       <w:r>
         <w:rPr>
@@ -623,7 +1980,15 @@
           <w:sz w:val="20"/>
           <w:szCs w:val="20"/>
         </w:rPr>
-        <w:t xml:space="preserve"> select “Recalibrate” </w:t>
+        <w:t xml:space="preserve"> sel</w:t>
+      </w:r>
+      <w:r>
+        <w:rPr>
+          <w:rFonts w:ascii="Times New Roman" w:hAnsi="Times New Roman" w:cs="Times New Roman"/>
+          <w:sz w:val="20"/>
+          <w:szCs w:val="20"/>
+        </w:rPr>
+        <w:t xml:space="preserve">ect “Recalibrate” </w:t>
       </w:r>
       <w:r>
         <w:rPr>
@@ -840,7 +2205,7 @@
                     </pic:cNvPicPr>
                   </pic:nvPicPr>
                   <pic:blipFill>
-                    <a:blip r:embed="rId8"/>
+                    <a:blip r:embed="rId11"/>
                     <a:stretch>
                       <a:fillRect/>
                     </a:stretch>
@@ -961,7 +2326,16 @@
           <w:sz w:val="20"/>
           <w:szCs w:val="20"/>
         </w:rPr>
-        <w:t xml:space="preserve">select “Add To” -&gt; “All Spectra” </w:t>
+        <w:t xml:space="preserve">select “Add To” -&gt; </w:t>
+      </w:r>
+      <w:r>
+        <w:rPr>
+          <w:rFonts w:ascii="Times New Roman" w:hAnsi="Times New Roman" w:cs="Times New Roman"/>
+          <w:sz w:val="20"/>
+          <w:szCs w:val="20"/>
+        </w:rPr>
+        <w:lastRenderedPageBreak/>
+        <w:t xml:space="preserve">“All Spectra” </w:t>
       </w:r>
       <w:r>
         <w:rPr>
@@ -1217,16 +2591,7 @@
           <w:sz w:val="20"/>
           <w:szCs w:val="20"/>
         </w:rPr>
-        <w:t xml:space="preserve">lso make sure to delete “List 1” for the current </w:t>
-      </w:r>
-      <w:r>
-        <w:rPr>
-          <w:rFonts w:ascii="Times New Roman" w:hAnsi="Times New Roman" w:cs="Times New Roman"/>
-          <w:sz w:val="20"/>
-          <w:szCs w:val="20"/>
-        </w:rPr>
-        <w:lastRenderedPageBreak/>
-        <w:t xml:space="preserve">spectra if it is still there </w:t>
+        <w:t xml:space="preserve">lso make sure to delete “List 1” for the current spectra if it is still there </w:t>
       </w:r>
       <w:r>
         <w:rPr>
@@ -2941,6 +4306,7 @@
           <w:sz w:val="20"/>
           <w:szCs w:val="20"/>
         </w:rPr>
+        <w:lastRenderedPageBreak/>
         <w:t>PC1 to PC5 loading</w:t>
       </w:r>
       <w:r>
@@ -3302,16 +4668,7 @@
           <w:sz w:val="20"/>
           <w:szCs w:val="20"/>
         </w:rPr>
-        <w:t xml:space="preserve">along </w:t>
-      </w:r>
-      <w:r>
-        <w:rPr>
-          <w:rFonts w:ascii="Times New Roman" w:hAnsi="Times New Roman" w:cs="Times New Roman"/>
-          <w:sz w:val="20"/>
-          <w:szCs w:val="20"/>
-        </w:rPr>
-        <w:lastRenderedPageBreak/>
-        <w:t xml:space="preserve">with the plot </w:t>
+        <w:t xml:space="preserve">along with the plot </w:t>
       </w:r>
       <w:r>
         <w:rPr>
@@ -5826,7 +7183,6 @@
           <w:sz w:val="20"/>
           <w:szCs w:val="20"/>
         </w:rPr>
-        <w:lastRenderedPageBreak/>
         <w:t>                    '</w:t>
       </w:r>
       <w:proofErr w:type="spellStart"/>
@@ -7214,7 +8570,7 @@
                     <pic:cNvPicPr/>
                   </pic:nvPicPr>
                   <pic:blipFill>
-                    <a:blip r:embed="rId9"/>
+                    <a:blip r:embed="rId12"/>
                     <a:stretch>
                       <a:fillRect/>
                     </a:stretch>
@@ -7694,7 +9050,7 @@
                     <pic:cNvPicPr/>
                   </pic:nvPicPr>
                   <pic:blipFill>
-                    <a:blip r:embed="rId10"/>
+                    <a:blip r:embed="rId13"/>
                     <a:stretch>
                       <a:fillRect/>
                     </a:stretch>
@@ -7966,7 +9322,7 @@
                     <pic:cNvPicPr/>
                   </pic:nvPicPr>
                   <pic:blipFill>
-                    <a:blip r:embed="rId11"/>
+                    <a:blip r:embed="rId14"/>
                     <a:stretch>
                       <a:fillRect/>
                     </a:stretch>
@@ -8051,7 +9407,7 @@
                     <pic:cNvPicPr/>
                   </pic:nvPicPr>
                   <pic:blipFill>
-                    <a:blip r:embed="rId12"/>
+                    <a:blip r:embed="rId15"/>
                     <a:stretch>
                       <a:fillRect/>
                     </a:stretch>
@@ -9042,7 +10398,45 @@
                 <w:sz w:val="21"/>
                 <w:szCs w:val="21"/>
               </w:rPr>
-              <w:t>C2H3+</w:t>
+              <w:t>C</w:t>
+            </w:r>
+            <w:r>
+              <w:rPr>
+                <w:rFonts w:ascii="Times New Roman" w:hAnsi="Times New Roman" w:cs="Times New Roman"/>
+                <w:color w:val="000000" w:themeColor="text1"/>
+                <w:sz w:val="21"/>
+                <w:szCs w:val="21"/>
+                <w:vertAlign w:val="subscript"/>
+              </w:rPr>
+              <w:t>2</w:t>
+            </w:r>
+            <w:r>
+              <w:rPr>
+                <w:rFonts w:ascii="Times New Roman" w:hAnsi="Times New Roman" w:cs="Times New Roman"/>
+                <w:color w:val="000000" w:themeColor="text1"/>
+                <w:sz w:val="21"/>
+                <w:szCs w:val="21"/>
+              </w:rPr>
+              <w:t>H</w:t>
+            </w:r>
+            <w:r>
+              <w:rPr>
+                <w:rFonts w:ascii="Times New Roman" w:hAnsi="Times New Roman" w:cs="Times New Roman"/>
+                <w:color w:val="000000" w:themeColor="text1"/>
+                <w:sz w:val="21"/>
+                <w:szCs w:val="21"/>
+                <w:vertAlign w:val="subscript"/>
+              </w:rPr>
+              <w:t>3</w:t>
+            </w:r>
+            <w:r>
+              <w:rPr>
+                <w:rFonts w:ascii="Times New Roman" w:hAnsi="Times New Roman" w:cs="Times New Roman"/>
+                <w:color w:val="000000" w:themeColor="text1"/>
+                <w:sz w:val="21"/>
+                <w:szCs w:val="21"/>
+              </w:rPr>
+              <w:t>+</w:t>
             </w:r>
           </w:p>
         </w:tc>
@@ -9145,7 +10539,45 @@
                 <w:sz w:val="21"/>
                 <w:szCs w:val="21"/>
               </w:rPr>
-              <w:t>C2H3+</w:t>
+              <w:t>C</w:t>
+            </w:r>
+            <w:r>
+              <w:rPr>
+                <w:rFonts w:ascii="Times New Roman" w:hAnsi="Times New Roman" w:cs="Times New Roman"/>
+                <w:color w:val="000000" w:themeColor="text1"/>
+                <w:sz w:val="21"/>
+                <w:szCs w:val="21"/>
+                <w:vertAlign w:val="subscript"/>
+              </w:rPr>
+              <w:t>2</w:t>
+            </w:r>
+            <w:r>
+              <w:rPr>
+                <w:rFonts w:ascii="Times New Roman" w:hAnsi="Times New Roman" w:cs="Times New Roman"/>
+                <w:color w:val="000000" w:themeColor="text1"/>
+                <w:sz w:val="21"/>
+                <w:szCs w:val="21"/>
+              </w:rPr>
+              <w:t>H</w:t>
+            </w:r>
+            <w:r>
+              <w:rPr>
+                <w:rFonts w:ascii="Times New Roman" w:hAnsi="Times New Roman" w:cs="Times New Roman"/>
+                <w:color w:val="000000" w:themeColor="text1"/>
+                <w:sz w:val="21"/>
+                <w:szCs w:val="21"/>
+                <w:vertAlign w:val="subscript"/>
+              </w:rPr>
+              <w:t>3</w:t>
+            </w:r>
+            <w:r>
+              <w:rPr>
+                <w:rFonts w:ascii="Times New Roman" w:hAnsi="Times New Roman" w:cs="Times New Roman"/>
+                <w:color w:val="000000" w:themeColor="text1"/>
+                <w:sz w:val="21"/>
+                <w:szCs w:val="21"/>
+              </w:rPr>
+              <w:t>+</w:t>
             </w:r>
             <w:r>
               <w:rPr>
@@ -9637,7 +11069,26 @@
                 <w:sz w:val="20"/>
                 <w:szCs w:val="20"/>
               </w:rPr>
-              <w:t>SiO2-</w:t>
+              <w:t>SiO</w:t>
+            </w:r>
+            <w:r>
+              <w:rPr>
+                <w:rFonts w:ascii="Times New Roman" w:hAnsi="Times New Roman" w:cs="Times New Roman"/>
+                <w:color w:val="000000"/>
+                <w:sz w:val="20"/>
+                <w:szCs w:val="20"/>
+                <w:vertAlign w:val="subscript"/>
+              </w:rPr>
+              <w:t>2</w:t>
+            </w:r>
+            <w:r>
+              <w:rPr>
+                <w:rFonts w:ascii="Times New Roman" w:hAnsi="Times New Roman" w:cs="Times New Roman"/>
+                <w:color w:val="000000"/>
+                <w:sz w:val="20"/>
+                <w:szCs w:val="20"/>
+              </w:rPr>
+              <w:t>-</w:t>
             </w:r>
           </w:p>
         </w:tc>
@@ -9707,7 +11158,26 @@
                 <w:sz w:val="20"/>
                 <w:szCs w:val="20"/>
               </w:rPr>
-              <w:t>SiO2H-</w:t>
+              <w:t>SiO</w:t>
+            </w:r>
+            <w:r>
+              <w:rPr>
+                <w:rFonts w:ascii="Times New Roman" w:hAnsi="Times New Roman" w:cs="Times New Roman"/>
+                <w:color w:val="000000"/>
+                <w:sz w:val="20"/>
+                <w:szCs w:val="20"/>
+                <w:vertAlign w:val="subscript"/>
+              </w:rPr>
+              <w:t>2</w:t>
+            </w:r>
+            <w:r>
+              <w:rPr>
+                <w:rFonts w:ascii="Times New Roman" w:hAnsi="Times New Roman" w:cs="Times New Roman"/>
+                <w:color w:val="000000"/>
+                <w:sz w:val="20"/>
+                <w:szCs w:val="20"/>
+              </w:rPr>
+              <w:t>H-</w:t>
             </w:r>
           </w:p>
         </w:tc>
@@ -9777,7 +11247,26 @@
                 <w:sz w:val="20"/>
                 <w:szCs w:val="20"/>
               </w:rPr>
-              <w:t>SiO3-</w:t>
+              <w:t>SiO</w:t>
+            </w:r>
+            <w:r>
+              <w:rPr>
+                <w:rFonts w:ascii="Times New Roman" w:hAnsi="Times New Roman" w:cs="Times New Roman"/>
+                <w:color w:val="000000"/>
+                <w:sz w:val="20"/>
+                <w:szCs w:val="20"/>
+                <w:vertAlign w:val="subscript"/>
+              </w:rPr>
+              <w:t>3</w:t>
+            </w:r>
+            <w:r>
+              <w:rPr>
+                <w:rFonts w:ascii="Times New Roman" w:hAnsi="Times New Roman" w:cs="Times New Roman"/>
+                <w:color w:val="000000"/>
+                <w:sz w:val="20"/>
+                <w:szCs w:val="20"/>
+              </w:rPr>
+              <w:t>-</w:t>
             </w:r>
           </w:p>
         </w:tc>
@@ -9847,7 +11336,26 @@
                 <w:sz w:val="20"/>
                 <w:szCs w:val="20"/>
               </w:rPr>
-              <w:t>SiO3H-</w:t>
+              <w:t>SiO</w:t>
+            </w:r>
+            <w:r>
+              <w:rPr>
+                <w:rFonts w:ascii="Times New Roman" w:hAnsi="Times New Roman" w:cs="Times New Roman"/>
+                <w:color w:val="000000"/>
+                <w:sz w:val="20"/>
+                <w:szCs w:val="20"/>
+                <w:vertAlign w:val="subscript"/>
+              </w:rPr>
+              <w:t>3</w:t>
+            </w:r>
+            <w:r>
+              <w:rPr>
+                <w:rFonts w:ascii="Times New Roman" w:hAnsi="Times New Roman" w:cs="Times New Roman"/>
+                <w:color w:val="000000"/>
+                <w:sz w:val="20"/>
+                <w:szCs w:val="20"/>
+              </w:rPr>
+              <w:t>H-</w:t>
             </w:r>
           </w:p>
         </w:tc>
@@ -9918,7 +11426,45 @@
                 <w:sz w:val="20"/>
                 <w:szCs w:val="20"/>
               </w:rPr>
-              <w:t>Si2O5-</w:t>
+              <w:t>Si</w:t>
+            </w:r>
+            <w:r>
+              <w:rPr>
+                <w:rFonts w:ascii="Times New Roman" w:hAnsi="Times New Roman" w:cs="Times New Roman"/>
+                <w:color w:val="000000"/>
+                <w:sz w:val="20"/>
+                <w:szCs w:val="20"/>
+                <w:vertAlign w:val="subscript"/>
+              </w:rPr>
+              <w:t>2</w:t>
+            </w:r>
+            <w:r>
+              <w:rPr>
+                <w:rFonts w:ascii="Times New Roman" w:hAnsi="Times New Roman" w:cs="Times New Roman"/>
+                <w:color w:val="000000"/>
+                <w:sz w:val="20"/>
+                <w:szCs w:val="20"/>
+              </w:rPr>
+              <w:t>O</w:t>
+            </w:r>
+            <w:r>
+              <w:rPr>
+                <w:rFonts w:ascii="Times New Roman" w:hAnsi="Times New Roman" w:cs="Times New Roman"/>
+                <w:color w:val="000000"/>
+                <w:sz w:val="20"/>
+                <w:szCs w:val="20"/>
+                <w:vertAlign w:val="subscript"/>
+              </w:rPr>
+              <w:t>5</w:t>
+            </w:r>
+            <w:r>
+              <w:rPr>
+                <w:rFonts w:ascii="Times New Roman" w:hAnsi="Times New Roman" w:cs="Times New Roman"/>
+                <w:color w:val="000000"/>
+                <w:sz w:val="20"/>
+                <w:szCs w:val="20"/>
+              </w:rPr>
+              <w:t>-</w:t>
             </w:r>
           </w:p>
         </w:tc>
@@ -9988,7 +11534,45 @@
                 <w:sz w:val="20"/>
                 <w:szCs w:val="20"/>
               </w:rPr>
-              <w:t>Si2O5H-</w:t>
+              <w:t>Si</w:t>
+            </w:r>
+            <w:r>
+              <w:rPr>
+                <w:rFonts w:ascii="Times New Roman" w:hAnsi="Times New Roman" w:cs="Times New Roman"/>
+                <w:color w:val="000000"/>
+                <w:sz w:val="20"/>
+                <w:szCs w:val="20"/>
+                <w:vertAlign w:val="subscript"/>
+              </w:rPr>
+              <w:t>2</w:t>
+            </w:r>
+            <w:r>
+              <w:rPr>
+                <w:rFonts w:ascii="Times New Roman" w:hAnsi="Times New Roman" w:cs="Times New Roman"/>
+                <w:color w:val="000000"/>
+                <w:sz w:val="20"/>
+                <w:szCs w:val="20"/>
+              </w:rPr>
+              <w:t>O</w:t>
+            </w:r>
+            <w:r>
+              <w:rPr>
+                <w:rFonts w:ascii="Times New Roman" w:hAnsi="Times New Roman" w:cs="Times New Roman"/>
+                <w:color w:val="000000"/>
+                <w:sz w:val="20"/>
+                <w:szCs w:val="20"/>
+                <w:vertAlign w:val="subscript"/>
+              </w:rPr>
+              <w:t>5</w:t>
+            </w:r>
+            <w:r>
+              <w:rPr>
+                <w:rFonts w:ascii="Times New Roman" w:hAnsi="Times New Roman" w:cs="Times New Roman"/>
+                <w:color w:val="000000"/>
+                <w:sz w:val="20"/>
+                <w:szCs w:val="20"/>
+              </w:rPr>
+              <w:t>H-</w:t>
             </w:r>
           </w:p>
         </w:tc>
@@ -10792,7 +12376,7 @@
                     <pic:cNvPicPr/>
                   </pic:nvPicPr>
                   <pic:blipFill>
-                    <a:blip r:embed="rId13"/>
+                    <a:blip r:embed="rId16"/>
                     <a:stretch>
                       <a:fillRect/>
                     </a:stretch>
@@ -10825,7 +12409,7 @@
       </w:pPr>
     </w:p>
     <w:sectPr>
-      <w:footerReference w:type="default" r:id="rId14"/>
+      <w:footerReference w:type="default" r:id="rId17"/>
       <w:pgSz w:w="11906" w:h="16838"/>
       <w:pgMar w:top="1440" w:right="1800" w:bottom="1440" w:left="1800" w:header="851" w:footer="992" w:gutter="0"/>
       <w:pgNumType w:start="1"/>
@@ -11020,6 +12604,119 @@
     </w:lvl>
   </w:abstractNum>
   <w:abstractNum w:abstractNumId="1" w15:restartNumberingAfterBreak="0">
+    <w:nsid w:val="198940AE"/>
+    <w:multiLevelType w:val="multilevel"/>
+    <w:tmpl w:val="4F4C8438"/>
+    <w:lvl w:ilvl="0">
+      <w:start w:val="1"/>
+      <w:numFmt w:val="decimal"/>
+      <w:lvlText w:val="%1.0"/>
+      <w:lvlJc w:val="left"/>
+      <w:pPr>
+        <w:ind w:left="1080" w:hanging="360"/>
+      </w:pPr>
+      <w:rPr>
+        <w:rFonts w:hint="default"/>
+      </w:rPr>
+    </w:lvl>
+    <w:lvl w:ilvl="1">
+      <w:start w:val="1"/>
+      <w:numFmt w:val="decimal"/>
+      <w:lvlText w:val="%1.%2"/>
+      <w:lvlJc w:val="left"/>
+      <w:pPr>
+        <w:ind w:left="1500" w:hanging="360"/>
+      </w:pPr>
+      <w:rPr>
+        <w:rFonts w:hint="default"/>
+      </w:rPr>
+    </w:lvl>
+    <w:lvl w:ilvl="2">
+      <w:start w:val="1"/>
+      <w:numFmt w:val="decimal"/>
+      <w:lvlText w:val="%1.%2.%3"/>
+      <w:lvlJc w:val="left"/>
+      <w:pPr>
+        <w:ind w:left="2280" w:hanging="720"/>
+      </w:pPr>
+      <w:rPr>
+        <w:rFonts w:hint="default"/>
+      </w:rPr>
+    </w:lvl>
+    <w:lvl w:ilvl="3">
+      <w:start w:val="1"/>
+      <w:numFmt w:val="decimal"/>
+      <w:lvlText w:val="%1.%2.%3.%4"/>
+      <w:lvlJc w:val="left"/>
+      <w:pPr>
+        <w:ind w:left="2700" w:hanging="720"/>
+      </w:pPr>
+      <w:rPr>
+        <w:rFonts w:hint="default"/>
+      </w:rPr>
+    </w:lvl>
+    <w:lvl w:ilvl="4">
+      <w:start w:val="1"/>
+      <w:numFmt w:val="decimal"/>
+      <w:lvlText w:val="%1.%2.%3.%4.%5"/>
+      <w:lvlJc w:val="left"/>
+      <w:pPr>
+        <w:ind w:left="3480" w:hanging="1080"/>
+      </w:pPr>
+      <w:rPr>
+        <w:rFonts w:hint="default"/>
+      </w:rPr>
+    </w:lvl>
+    <w:lvl w:ilvl="5">
+      <w:start w:val="1"/>
+      <w:numFmt w:val="decimal"/>
+      <w:lvlText w:val="%1.%2.%3.%4.%5.%6"/>
+      <w:lvlJc w:val="left"/>
+      <w:pPr>
+        <w:ind w:left="3900" w:hanging="1080"/>
+      </w:pPr>
+      <w:rPr>
+        <w:rFonts w:hint="default"/>
+      </w:rPr>
+    </w:lvl>
+    <w:lvl w:ilvl="6">
+      <w:start w:val="1"/>
+      <w:numFmt w:val="decimal"/>
+      <w:lvlText w:val="%1.%2.%3.%4.%5.%6.%7"/>
+      <w:lvlJc w:val="left"/>
+      <w:pPr>
+        <w:ind w:left="4680" w:hanging="1440"/>
+      </w:pPr>
+      <w:rPr>
+        <w:rFonts w:hint="default"/>
+      </w:rPr>
+    </w:lvl>
+    <w:lvl w:ilvl="7">
+      <w:start w:val="1"/>
+      <w:numFmt w:val="decimal"/>
+      <w:lvlText w:val="%1.%2.%3.%4.%5.%6.%7.%8"/>
+      <w:lvlJc w:val="left"/>
+      <w:pPr>
+        <w:ind w:left="5100" w:hanging="1440"/>
+      </w:pPr>
+      <w:rPr>
+        <w:rFonts w:hint="default"/>
+      </w:rPr>
+    </w:lvl>
+    <w:lvl w:ilvl="8">
+      <w:start w:val="1"/>
+      <w:numFmt w:val="decimal"/>
+      <w:lvlText w:val="%1.%2.%3.%4.%5.%6.%7.%8.%9"/>
+      <w:lvlJc w:val="left"/>
+      <w:pPr>
+        <w:ind w:left="5880" w:hanging="1800"/>
+      </w:pPr>
+      <w:rPr>
+        <w:rFonts w:hint="default"/>
+      </w:rPr>
+    </w:lvl>
+  </w:abstractNum>
+  <w:abstractNum w:abstractNumId="2" w15:restartNumberingAfterBreak="0">
     <w:nsid w:val="1E02631F"/>
     <w:multiLevelType w:val="hybridMultilevel"/>
     <w:tmpl w:val="F552E058"/>
@@ -11132,7 +12829,7 @@
       </w:rPr>
     </w:lvl>
   </w:abstractNum>
-  <w:abstractNum w:abstractNumId="2" w15:restartNumberingAfterBreak="0">
+  <w:abstractNum w:abstractNumId="3" w15:restartNumberingAfterBreak="0">
     <w:nsid w:val="1F9004C8"/>
     <w:multiLevelType w:val="multilevel"/>
     <w:tmpl w:val="BAF25C8C"/>
@@ -11222,7 +12919,7 @@
       </w:pPr>
     </w:lvl>
   </w:abstractNum>
-  <w:abstractNum w:abstractNumId="3" w15:restartNumberingAfterBreak="0">
+  <w:abstractNum w:abstractNumId="4" w15:restartNumberingAfterBreak="0">
     <w:nsid w:val="2664738C"/>
     <w:multiLevelType w:val="hybridMultilevel"/>
     <w:tmpl w:val="3CB8E05E"/>
@@ -11335,7 +13032,120 @@
       </w:rPr>
     </w:lvl>
   </w:abstractNum>
-  <w:abstractNum w:abstractNumId="4" w15:restartNumberingAfterBreak="0">
+  <w:abstractNum w:abstractNumId="5" w15:restartNumberingAfterBreak="0">
+    <w:nsid w:val="27162006"/>
+    <w:multiLevelType w:val="multilevel"/>
+    <w:tmpl w:val="A23C4722"/>
+    <w:lvl w:ilvl="0">
+      <w:start w:val="1"/>
+      <w:numFmt w:val="decimal"/>
+      <w:lvlText w:val="%1."/>
+      <w:lvlJc w:val="left"/>
+      <w:pPr>
+        <w:ind w:left="405" w:hanging="405"/>
+      </w:pPr>
+      <w:rPr>
+        <w:rFonts w:hint="default"/>
+      </w:rPr>
+    </w:lvl>
+    <w:lvl w:ilvl="1">
+      <w:start w:val="1"/>
+      <w:numFmt w:val="decimal"/>
+      <w:lvlText w:val="%1.%2."/>
+      <w:lvlJc w:val="left"/>
+      <w:pPr>
+        <w:ind w:left="1125" w:hanging="405"/>
+      </w:pPr>
+      <w:rPr>
+        <w:rFonts w:hint="default"/>
+      </w:rPr>
+    </w:lvl>
+    <w:lvl w:ilvl="2">
+      <w:start w:val="1"/>
+      <w:numFmt w:val="decimal"/>
+      <w:lvlText w:val="%1.%2.%3."/>
+      <w:lvlJc w:val="left"/>
+      <w:pPr>
+        <w:ind w:left="2160" w:hanging="720"/>
+      </w:pPr>
+      <w:rPr>
+        <w:rFonts w:hint="default"/>
+      </w:rPr>
+    </w:lvl>
+    <w:lvl w:ilvl="3">
+      <w:start w:val="1"/>
+      <w:numFmt w:val="decimal"/>
+      <w:lvlText w:val="%1.%2.%3.%4."/>
+      <w:lvlJc w:val="left"/>
+      <w:pPr>
+        <w:ind w:left="2880" w:hanging="720"/>
+      </w:pPr>
+      <w:rPr>
+        <w:rFonts w:hint="default"/>
+      </w:rPr>
+    </w:lvl>
+    <w:lvl w:ilvl="4">
+      <w:start w:val="1"/>
+      <w:numFmt w:val="decimal"/>
+      <w:lvlText w:val="%1.%2.%3.%4.%5."/>
+      <w:lvlJc w:val="left"/>
+      <w:pPr>
+        <w:ind w:left="3960" w:hanging="1080"/>
+      </w:pPr>
+      <w:rPr>
+        <w:rFonts w:hint="default"/>
+      </w:rPr>
+    </w:lvl>
+    <w:lvl w:ilvl="5">
+      <w:start w:val="1"/>
+      <w:numFmt w:val="decimal"/>
+      <w:lvlText w:val="%1.%2.%3.%4.%5.%6."/>
+      <w:lvlJc w:val="left"/>
+      <w:pPr>
+        <w:ind w:left="4680" w:hanging="1080"/>
+      </w:pPr>
+      <w:rPr>
+        <w:rFonts w:hint="default"/>
+      </w:rPr>
+    </w:lvl>
+    <w:lvl w:ilvl="6">
+      <w:start w:val="1"/>
+      <w:numFmt w:val="decimal"/>
+      <w:lvlText w:val="%1.%2.%3.%4.%5.%6.%7."/>
+      <w:lvlJc w:val="left"/>
+      <w:pPr>
+        <w:ind w:left="5760" w:hanging="1440"/>
+      </w:pPr>
+      <w:rPr>
+        <w:rFonts w:hint="default"/>
+      </w:rPr>
+    </w:lvl>
+    <w:lvl w:ilvl="7">
+      <w:start w:val="1"/>
+      <w:numFmt w:val="decimal"/>
+      <w:lvlText w:val="%1.%2.%3.%4.%5.%6.%7.%8."/>
+      <w:lvlJc w:val="left"/>
+      <w:pPr>
+        <w:ind w:left="6480" w:hanging="1440"/>
+      </w:pPr>
+      <w:rPr>
+        <w:rFonts w:hint="default"/>
+      </w:rPr>
+    </w:lvl>
+    <w:lvl w:ilvl="8">
+      <w:start w:val="1"/>
+      <w:numFmt w:val="decimal"/>
+      <w:lvlText w:val="%1.%2.%3.%4.%5.%6.%7.%8.%9."/>
+      <w:lvlJc w:val="left"/>
+      <w:pPr>
+        <w:ind w:left="7560" w:hanging="1800"/>
+      </w:pPr>
+      <w:rPr>
+        <w:rFonts w:hint="default"/>
+      </w:rPr>
+    </w:lvl>
+  </w:abstractNum>
+  <w:abstractNum w:abstractNumId="6" w15:restartNumberingAfterBreak="0">
     <w:nsid w:val="4C9A7A39"/>
     <w:multiLevelType w:val="hybridMultilevel"/>
     <w:tmpl w:val="7F5A467A"/>
@@ -11448,7 +13258,7 @@
       </w:rPr>
     </w:lvl>
   </w:abstractNum>
-  <w:abstractNum w:abstractNumId="5" w15:restartNumberingAfterBreak="0">
+  <w:abstractNum w:abstractNumId="7" w15:restartNumberingAfterBreak="0">
     <w:nsid w:val="57080BA3"/>
     <w:multiLevelType w:val="hybridMultilevel"/>
     <w:tmpl w:val="FA3449C8"/>
@@ -11560,7 +13370,7 @@
       </w:rPr>
     </w:lvl>
   </w:abstractNum>
-  <w:abstractNum w:abstractNumId="6" w15:restartNumberingAfterBreak="0">
+  <w:abstractNum w:abstractNumId="8" w15:restartNumberingAfterBreak="0">
     <w:nsid w:val="60893C8B"/>
     <w:multiLevelType w:val="multilevel"/>
     <w:tmpl w:val="60893C8B"/>
@@ -11646,7 +13456,7 @@
       </w:pPr>
     </w:lvl>
   </w:abstractNum>
-  <w:abstractNum w:abstractNumId="7" w15:restartNumberingAfterBreak="0">
+  <w:abstractNum w:abstractNumId="9" w15:restartNumberingAfterBreak="0">
     <w:nsid w:val="7E060A66"/>
     <w:multiLevelType w:val="hybridMultilevel"/>
     <w:tmpl w:val="4D4CF544"/>
@@ -11760,27 +13570,33 @@
     </w:lvl>
   </w:abstractNum>
   <w:num w:numId="1" w16cid:durableId="2132438938">
-    <w:abstractNumId w:val="2"/>
+    <w:abstractNumId w:val="3"/>
   </w:num>
   <w:num w:numId="2" w16cid:durableId="2097508739">
+    <w:abstractNumId w:val="8"/>
+  </w:num>
+  <w:num w:numId="3" w16cid:durableId="1816410622">
+    <w:abstractNumId w:val="9"/>
+  </w:num>
+  <w:num w:numId="4" w16cid:durableId="1018503091">
     <w:abstractNumId w:val="6"/>
   </w:num>
-  <w:num w:numId="3" w16cid:durableId="1816410622">
-    <w:abstractNumId w:val="7"/>
-  </w:num>
-  <w:num w:numId="4" w16cid:durableId="1018503091">
+  <w:num w:numId="5" w16cid:durableId="56827359">
     <w:abstractNumId w:val="4"/>
-  </w:num>
-  <w:num w:numId="5" w16cid:durableId="56827359">
-    <w:abstractNumId w:val="3"/>
   </w:num>
   <w:num w:numId="6" w16cid:durableId="1983344240">
     <w:abstractNumId w:val="0"/>
   </w:num>
   <w:num w:numId="7" w16cid:durableId="1660382299">
+    <w:abstractNumId w:val="2"/>
+  </w:num>
+  <w:num w:numId="8" w16cid:durableId="1987201743">
+    <w:abstractNumId w:val="7"/>
+  </w:num>
+  <w:num w:numId="9" w16cid:durableId="1608003252">
     <w:abstractNumId w:val="1"/>
   </w:num>
-  <w:num w:numId="8" w16cid:durableId="1987201743">
+  <w:num w:numId="10" w16cid:durableId="920597843">
     <w:abstractNumId w:val="5"/>
   </w:num>
 </w:numbering>
@@ -11817,6 +13633,8 @@
     <w:lsdException w:name="Emphasis" w:qFormat="1"/>
     <w:lsdException w:name="HTML Top of Form" w:semiHidden="1" w:uiPriority="99" w:unhideWhenUsed="1"/>
     <w:lsdException w:name="HTML Bottom of Form" w:semiHidden="1" w:uiPriority="99" w:unhideWhenUsed="1"/>
+    <w:lsdException w:name="Normal (Web)" w:uiPriority="99"/>
+    <w:lsdException w:name="HTML Code" w:uiPriority="99"/>
     <w:lsdException w:name="Normal Table" w:semiHidden="1" w:unhideWhenUsed="1" w:qFormat="1"/>
     <w:lsdException w:name="No List" w:semiHidden="1" w:uiPriority="99" w:unhideWhenUsed="1"/>
     <w:lsdException w:name="Outline List 1" w:semiHidden="1" w:uiPriority="99" w:unhideWhenUsed="1"/>
@@ -12101,7 +13919,6 @@
   <w:style w:type="character" w:default="1" w:styleId="DefaultParagraphFont">
     <w:name w:val="Default Paragraph Font"/>
     <w:uiPriority w:val="1"/>
-    <w:semiHidden/>
     <w:unhideWhenUsed/>
   </w:style>
   <w:style w:type="table" w:default="1" w:styleId="TableNormal">
@@ -12295,6 +14112,76 @@
         <w:insideV w:val="single" w:sz="4" w:space="0" w:color="auto"/>
       </w:tblBorders>
     </w:tblPr>
+  </w:style>
+  <w:style w:type="paragraph" w:styleId="Revision">
+    <w:name w:val="Revision"/>
+    <w:hidden/>
+    <w:uiPriority w:val="99"/>
+    <w:semiHidden/>
+    <w:rsid w:val="002F66C4"/>
+    <w:rPr>
+      <w:rFonts w:asciiTheme="minorHAnsi" w:eastAsiaTheme="minorEastAsia" w:hAnsiTheme="minorHAnsi" w:cstheme="minorBidi"/>
+      <w:sz w:val="22"/>
+      <w:szCs w:val="22"/>
+    </w:rPr>
+  </w:style>
+  <w:style w:type="paragraph" w:styleId="NormalWeb">
+    <w:name w:val="Normal (Web)"/>
+    <w:basedOn w:val="Normal"/>
+    <w:uiPriority w:val="99"/>
+    <w:unhideWhenUsed/>
+    <w:rsid w:val="00CB1B2A"/>
+    <w:pPr>
+      <w:spacing w:before="100" w:beforeAutospacing="1" w:after="100" w:afterAutospacing="1" w:line="240" w:lineRule="auto"/>
+    </w:pPr>
+    <w:rPr>
+      <w:rFonts w:ascii="Times New Roman" w:eastAsia="Times New Roman" w:hAnsi="Times New Roman" w:cs="Times New Roman"/>
+      <w:sz w:val="24"/>
+      <w:szCs w:val="24"/>
+      <w:lang w:eastAsia="en-US"/>
+    </w:rPr>
+  </w:style>
+  <w:style w:type="character" w:styleId="HTMLCode">
+    <w:name w:val="HTML Code"/>
+    <w:basedOn w:val="DefaultParagraphFont"/>
+    <w:uiPriority w:val="99"/>
+    <w:unhideWhenUsed/>
+    <w:rsid w:val="00CB1B2A"/>
+    <w:rPr>
+      <w:rFonts w:ascii="Courier New" w:eastAsia="Times New Roman" w:hAnsi="Courier New" w:cs="Courier New"/>
+      <w:sz w:val="20"/>
+      <w:szCs w:val="20"/>
+    </w:rPr>
+  </w:style>
+  <w:style w:type="character" w:styleId="Hyperlink">
+    <w:name w:val="Hyperlink"/>
+    <w:basedOn w:val="DefaultParagraphFont"/>
+    <w:rsid w:val="00D96389"/>
+    <w:rPr>
+      <w:color w:val="0563C1" w:themeColor="hyperlink"/>
+      <w:u w:val="single"/>
+    </w:rPr>
+  </w:style>
+  <w:style w:type="character" w:styleId="UnresolvedMention">
+    <w:name w:val="Unresolved Mention"/>
+    <w:basedOn w:val="DefaultParagraphFont"/>
+    <w:uiPriority w:val="99"/>
+    <w:semiHidden/>
+    <w:unhideWhenUsed/>
+    <w:rsid w:val="00D96389"/>
+    <w:rPr>
+      <w:color w:val="605E5C"/>
+      <w:shd w:val="clear" w:color="auto" w:fill="E1DFDD"/>
+    </w:rPr>
+  </w:style>
+  <w:style w:type="character" w:styleId="FollowedHyperlink">
+    <w:name w:val="FollowedHyperlink"/>
+    <w:basedOn w:val="DefaultParagraphFont"/>
+    <w:rsid w:val="00986150"/>
+    <w:rPr>
+      <w:color w:val="954F72" w:themeColor="followedHyperlink"/>
+      <w:u w:val="single"/>
+    </w:rPr>
   </w:style>
 </w:styles>
 </file>
@@ -12563,10 +14450,22 @@
 </s:customData>
 </file>
 
+<file path=customXml/item2.xml><?xml version="1.0" encoding="utf-8"?>
+<b:Sources xmlns:b="http://schemas.openxmlformats.org/officeDocument/2006/bibliography" xmlns="http://schemas.openxmlformats.org/officeDocument/2006/bibliography" SelectedStyle="\APASixthEditionOfficeOnline.xsl" StyleName="APA" Version="6"/>
+</file>
+
 <file path=customXml/itemProps1.xml><?xml version="1.0" encoding="utf-8"?>
 <ds:datastoreItem xmlns:ds="http://schemas.openxmlformats.org/officeDocument/2006/customXml" ds:itemID="{B1977F7D-205B-4081-913C-38D41E755F92}">
   <ds:schemaRefs>
     <ds:schemaRef ds:uri="http://www.wps.cn/officeDocument/2013/wpsCustomData"/>
   </ds:schemaRefs>
 </ds:datastoreItem>
+</file>
+
+<file path=customXml/itemProps2.xml><?xml version="1.0" encoding="utf-8"?>
+<ds:datastoreItem xmlns:ds="http://schemas.openxmlformats.org/officeDocument/2006/customXml" ds:itemID="{4BF8F0CE-F7C5-4534-94E1-1FD85E4FBDA4}">
+  <ds:schemaRefs>
+    <ds:schemaRef ds:uri="http://schemas.openxmlformats.org/officeDocument/2006/bibliography"/>
+  </ds:schemaRefs>
+</ds:datastoreItem>
 </file>
</xml_diff>

<commit_message>
Further revisions to manual.
</commit_message>
<xml_diff>
--- a/PCA_Analysis_Manual_rev3.docx
+++ b/PCA_Analysis_Manual_rev3.docx
@@ -119,6 +119,7 @@
       <w:r>
         <w:rPr>
           <w:rFonts w:ascii="Times New Roman" w:hAnsi="Times New Roman" w:cs="Times New Roman"/>
+          <w:noProof/>
           <w:sz w:val="20"/>
           <w:szCs w:val="20"/>
         </w:rPr>
@@ -174,7 +175,39 @@
           <w:sz w:val="20"/>
           <w:szCs w:val="20"/>
         </w:rPr>
-        <w:t>Follow the instructions below to set up the necessary software and packages on your PC</w:t>
+        <w:t>Follow the instructions below to set up</w:t>
+      </w:r>
+      <w:r>
+        <w:rPr>
+          <w:rFonts w:ascii="Times New Roman" w:hAnsi="Times New Roman" w:cs="Times New Roman"/>
+          <w:sz w:val="20"/>
+          <w:szCs w:val="20"/>
+        </w:rPr>
+        <w:t xml:space="preserve"> Python </w:t>
+      </w:r>
+      <w:r>
+        <w:rPr>
+          <w:rFonts w:ascii="Times New Roman" w:hAnsi="Times New Roman" w:cs="Times New Roman"/>
+          <w:sz w:val="20"/>
+          <w:szCs w:val="20"/>
+        </w:rPr>
+        <w:t xml:space="preserve">and </w:t>
+      </w:r>
+      <w:r>
+        <w:rPr>
+          <w:rFonts w:ascii="Times New Roman" w:hAnsi="Times New Roman" w:cs="Times New Roman"/>
+          <w:sz w:val="20"/>
+          <w:szCs w:val="20"/>
+        </w:rPr>
+        <w:t>the necessary</w:t>
+      </w:r>
+      <w:r>
+        <w:rPr>
+          <w:rFonts w:ascii="Times New Roman" w:hAnsi="Times New Roman" w:cs="Times New Roman"/>
+          <w:sz w:val="20"/>
+          <w:szCs w:val="20"/>
+        </w:rPr>
+        <w:t xml:space="preserve"> packages on your PC</w:t>
       </w:r>
       <w:r>
         <w:rPr>
@@ -427,7 +460,6 @@
         <w:t>. Now, your path should under </w:t>
       </w:r>
       <w:proofErr w:type="spellStart"/>
-      <w:proofErr w:type="gramStart"/>
       <w:r>
         <w:rPr>
           <w:rFonts w:ascii="Courier New" w:eastAsia="Times New Roman" w:hAnsi="Courier New" w:cs="Courier New"/>
@@ -447,18 +479,7 @@
           <w:szCs w:val="19"/>
           <w:lang w:eastAsia="en-US"/>
         </w:rPr>
-        <w:t>:~</w:t>
-      </w:r>
-      <w:proofErr w:type="gramEnd"/>
-      <w:r>
-        <w:rPr>
-          <w:rFonts w:ascii="Courier New" w:eastAsia="Times New Roman" w:hAnsi="Courier New" w:cs="Courier New"/>
-          <w:color w:val="333333"/>
-          <w:sz w:val="19"/>
-          <w:szCs w:val="19"/>
-          <w:lang w:eastAsia="en-US"/>
-        </w:rPr>
-        <w:t>username$</w:t>
+        <w:t>:~username$</w:t>
       </w:r>
       <w:r>
         <w:rPr>
@@ -882,15 +903,7 @@
           <w:sz w:val="20"/>
           <w:szCs w:val="20"/>
         </w:rPr>
-        <w:t xml:space="preserve"> in .</w:t>
-      </w:r>
-      <w:r>
-        <w:rPr>
-          <w:rFonts w:ascii="Times New Roman" w:hAnsi="Times New Roman" w:cs="Times New Roman"/>
-          <w:sz w:val="20"/>
-          <w:szCs w:val="20"/>
-        </w:rPr>
-        <w:t>txt</w:t>
+        <w:t xml:space="preserve"> in .txt</w:t>
       </w:r>
       <w:r>
         <w:rPr>
@@ -1080,6 +1093,7 @@
           <w:sz w:val="20"/>
           <w:szCs w:val="20"/>
         </w:rPr>
+        <w:lastRenderedPageBreak/>
         <w:t xml:space="preserve">In the “spectra” window of Surface Lab 6 </w:t>
       </w:r>
       <w:r>
@@ -2150,7 +2164,6 @@
         <w:t xml:space="preserve">and click “Add to </w:t>
       </w:r>
       <w:proofErr w:type="spellStart"/>
-      <w:proofErr w:type="gramStart"/>
       <w:r>
         <w:rPr>
           <w:rFonts w:ascii="Times New Roman" w:hAnsi="Times New Roman" w:cs="Times New Roman"/>
@@ -2168,7 +2181,6 @@
         </w:rPr>
         <w:t>”</w:t>
       </w:r>
-      <w:proofErr w:type="gramEnd"/>
     </w:p>
     <w:p>
       <w:pPr>
@@ -2326,16 +2338,7 @@
           <w:sz w:val="20"/>
           <w:szCs w:val="20"/>
         </w:rPr>
-        <w:t xml:space="preserve">select “Add To” -&gt; </w:t>
-      </w:r>
-      <w:r>
-        <w:rPr>
-          <w:rFonts w:ascii="Times New Roman" w:hAnsi="Times New Roman" w:cs="Times New Roman"/>
-          <w:sz w:val="20"/>
-          <w:szCs w:val="20"/>
-        </w:rPr>
-        <w:lastRenderedPageBreak/>
-        <w:t xml:space="preserve">“All Spectra” </w:t>
+        <w:t xml:space="preserve">select “Add To” -&gt; “All Spectra” </w:t>
       </w:r>
       <w:r>
         <w:rPr>
@@ -2415,18 +2418,8 @@
           <w:sz w:val="20"/>
           <w:szCs w:val="20"/>
         </w:rPr>
-        <w:t xml:space="preserve"> now close the pop-up </w:t>
-      </w:r>
-      <w:proofErr w:type="gramStart"/>
-      <w:r>
-        <w:rPr>
-          <w:rFonts w:ascii="Times New Roman" w:hAnsi="Times New Roman" w:cs="Times New Roman"/>
-          <w:sz w:val="20"/>
-          <w:szCs w:val="20"/>
-        </w:rPr>
-        <w:t>window</w:t>
-      </w:r>
-      <w:proofErr w:type="gramEnd"/>
+        <w:t xml:space="preserve"> now close the pop-up window</w:t>
+      </w:r>
     </w:p>
     <w:p>
       <w:pPr>
@@ -2629,6 +2622,7 @@
           <w:sz w:val="20"/>
           <w:szCs w:val="20"/>
         </w:rPr>
+        <w:lastRenderedPageBreak/>
         <w:t xml:space="preserve">Select all spectra </w:t>
       </w:r>
       <w:r>
@@ -2669,25 +2663,7 @@
           <w:sz w:val="20"/>
           <w:szCs w:val="20"/>
         </w:rPr>
-        <w:t xml:space="preserve">the “Peak Statistics </w:t>
-      </w:r>
-      <w:proofErr w:type="gramStart"/>
-      <w:r>
-        <w:rPr>
-          <w:rFonts w:ascii="Times New Roman" w:hAnsi="Times New Roman" w:cs="Times New Roman"/>
-          <w:sz w:val="20"/>
-          <w:szCs w:val="20"/>
-        </w:rPr>
-        <w:t>On</w:t>
-      </w:r>
-      <w:proofErr w:type="gramEnd"/>
-      <w:r>
-        <w:rPr>
-          <w:rFonts w:ascii="Times New Roman" w:hAnsi="Times New Roman" w:cs="Times New Roman"/>
-          <w:sz w:val="20"/>
-          <w:szCs w:val="20"/>
-        </w:rPr>
-        <w:t xml:space="preserve"> Selected Spectra”</w:t>
+        <w:t>the “Peak Statistics On Selected Spectra”</w:t>
       </w:r>
       <w:r>
         <w:rPr>
@@ -2846,7 +2822,71 @@
           <w:sz w:val="20"/>
           <w:szCs w:val="20"/>
         </w:rPr>
-        <w:t xml:space="preserve"> and the folder in which it is found—this should be the path of the location to which you cloned the repository followed by “</w:t>
+        <w:t xml:space="preserve"> and the folder in which it </w:t>
+      </w:r>
+      <w:r>
+        <w:rPr>
+          <w:rFonts w:ascii="Times New Roman" w:hAnsi="Times New Roman" w:cs="Times New Roman"/>
+          <w:sz w:val="20"/>
+          <w:szCs w:val="20"/>
+        </w:rPr>
+        <w:t>exists</w:t>
+      </w:r>
+      <w:r>
+        <w:rPr>
+          <w:rFonts w:ascii="Times New Roman" w:hAnsi="Times New Roman" w:cs="Times New Roman"/>
+          <w:sz w:val="20"/>
+          <w:szCs w:val="20"/>
+        </w:rPr>
+        <w:t xml:space="preserve">—this should be the path of the location </w:t>
+      </w:r>
+      <w:r>
+        <w:rPr>
+          <w:rFonts w:ascii="Times New Roman" w:hAnsi="Times New Roman" w:cs="Times New Roman"/>
+          <w:sz w:val="20"/>
+          <w:szCs w:val="20"/>
+        </w:rPr>
+        <w:t>in which you downloaded the</w:t>
+      </w:r>
+      <w:r>
+        <w:rPr>
+          <w:rFonts w:ascii="Times New Roman" w:hAnsi="Times New Roman" w:cs="Times New Roman"/>
+          <w:sz w:val="20"/>
+          <w:szCs w:val="20"/>
+        </w:rPr>
+        <w:t xml:space="preserve"> PCA analysis</w:t>
+      </w:r>
+      <w:r>
+        <w:rPr>
+          <w:rFonts w:ascii="Times New Roman" w:hAnsi="Times New Roman" w:cs="Times New Roman"/>
+          <w:sz w:val="20"/>
+          <w:szCs w:val="20"/>
+        </w:rPr>
+        <w:t xml:space="preserve"> </w:t>
+      </w:r>
+      <w:r>
+        <w:rPr>
+          <w:rFonts w:ascii="Times New Roman" w:hAnsi="Times New Roman" w:cs="Times New Roman"/>
+          <w:sz w:val="20"/>
+          <w:szCs w:val="20"/>
+        </w:rPr>
+        <w:t>software</w:t>
+      </w:r>
+      <w:r>
+        <w:rPr>
+          <w:rFonts w:ascii="Times New Roman" w:hAnsi="Times New Roman" w:cs="Times New Roman"/>
+          <w:sz w:val="20"/>
+          <w:szCs w:val="20"/>
+        </w:rPr>
+        <w:t xml:space="preserve"> followed by </w:t>
+      </w:r>
+      <w:r>
+        <w:rPr>
+          <w:rFonts w:ascii="Times New Roman" w:hAnsi="Times New Roman" w:cs="Times New Roman"/>
+          <w:sz w:val="20"/>
+          <w:szCs w:val="20"/>
+        </w:rPr>
+        <w:t>“</w:t>
       </w:r>
       <w:proofErr w:type="spellStart"/>
       <w:r>
@@ -3039,7 +3079,6 @@
         </w:rPr>
         <w:t xml:space="preserve"> </w:t>
       </w:r>
-      <w:proofErr w:type="gramStart"/>
       <w:r>
         <w:rPr>
           <w:rFonts w:ascii="Times New Roman" w:hAnsi="Times New Roman" w:cs="Times New Roman"/>
@@ -3055,17 +3094,7 @@
           <w:sz w:val="20"/>
           <w:szCs w:val="20"/>
         </w:rPr>
-        <w:t>”</w:t>
-      </w:r>
-      <w:proofErr w:type="gramEnd"/>
-      <w:r>
-        <w:rPr>
-          <w:rFonts w:ascii="Times New Roman" w:hAnsi="Times New Roman" w:cs="Times New Roman"/>
-          <w:color w:val="FF0000"/>
-          <w:sz w:val="20"/>
-          <w:szCs w:val="20"/>
-        </w:rPr>
-        <w:t>&lt;</w:t>
+        <w:t>”&lt;</w:t>
       </w:r>
       <w:r>
         <w:rPr>
@@ -3729,25 +3758,7 @@
           <w:sz w:val="20"/>
           <w:szCs w:val="20"/>
         </w:rPr>
-        <w:t xml:space="preserve">***Error! Cannot Recognize </w:t>
-      </w:r>
-      <w:proofErr w:type="gramStart"/>
-      <w:r>
-        <w:rPr>
-          <w:rFonts w:ascii="Times New Roman" w:hAnsi="Times New Roman" w:cs="Times New Roman"/>
-          <w:sz w:val="20"/>
-          <w:szCs w:val="20"/>
-        </w:rPr>
-        <w:t>Data!*</w:t>
-      </w:r>
-      <w:proofErr w:type="gramEnd"/>
-      <w:r>
-        <w:rPr>
-          <w:rFonts w:ascii="Times New Roman" w:hAnsi="Times New Roman" w:cs="Times New Roman"/>
-          <w:sz w:val="20"/>
-          <w:szCs w:val="20"/>
-        </w:rPr>
-        <w:t>**</w:t>
+        <w:t>***Error! Cannot Recognize Data!***</w:t>
       </w:r>
     </w:p>
     <w:p>
@@ -3996,18 +4007,8 @@
           <w:sz w:val="20"/>
           <w:szCs w:val="20"/>
         </w:rPr>
-        <w:t xml:space="preserve">then press </w:t>
-      </w:r>
-      <w:proofErr w:type="gramStart"/>
-      <w:r>
-        <w:rPr>
-          <w:rFonts w:ascii="Times New Roman" w:hAnsi="Times New Roman" w:cs="Times New Roman"/>
-          <w:sz w:val="20"/>
-          <w:szCs w:val="20"/>
-        </w:rPr>
-        <w:t>Enter</w:t>
-      </w:r>
-      <w:proofErr w:type="gramEnd"/>
+        <w:t>then press Enter</w:t>
+      </w:r>
     </w:p>
     <w:p>
       <w:pPr>
@@ -4148,16 +4149,7 @@
           <w:sz w:val="20"/>
           <w:szCs w:val="20"/>
         </w:rPr>
-        <w:t xml:space="preserve"> plots of PC1-PC5 with confidence </w:t>
-      </w:r>
-      <w:proofErr w:type="gramStart"/>
-      <w:r>
-        <w:rPr>
-          <w:rFonts w:ascii="Times New Roman" w:hAnsi="Times New Roman" w:cs="Times New Roman"/>
-          <w:sz w:val="20"/>
-          <w:szCs w:val="20"/>
-        </w:rPr>
-        <w:t>circle</w:t>
+        <w:t xml:space="preserve"> plots of PC1-PC5 with confidence circle</w:t>
       </w:r>
       <w:r>
         <w:rPr>
@@ -4167,7 +4159,6 @@
         </w:rPr>
         <w:t>s</w:t>
       </w:r>
-      <w:proofErr w:type="gramEnd"/>
     </w:p>
     <w:p>
       <w:pPr>
@@ -4205,16 +4196,7 @@
           <w:sz w:val="20"/>
           <w:szCs w:val="20"/>
         </w:rPr>
-        <w:t xml:space="preserve"> plots of PC1-PC5 without confidence </w:t>
-      </w:r>
-      <w:proofErr w:type="gramStart"/>
-      <w:r>
-        <w:rPr>
-          <w:rFonts w:ascii="Times New Roman" w:hAnsi="Times New Roman" w:cs="Times New Roman"/>
-          <w:sz w:val="20"/>
-          <w:szCs w:val="20"/>
-        </w:rPr>
-        <w:t>circle</w:t>
+        <w:t xml:space="preserve"> plots of PC1-PC5 without confidence circle</w:t>
       </w:r>
       <w:r>
         <w:rPr>
@@ -4224,7 +4206,6 @@
         </w:rPr>
         <w:t>s</w:t>
       </w:r>
-      <w:proofErr w:type="gramEnd"/>
     </w:p>
     <w:bookmarkEnd w:id="0"/>
     <w:p>
@@ -4306,7 +4287,6 @@
           <w:sz w:val="20"/>
           <w:szCs w:val="20"/>
         </w:rPr>
-        <w:lastRenderedPageBreak/>
         <w:t>PC1 to PC5 loading</w:t>
       </w:r>
       <w:r>
@@ -4325,7 +4305,6 @@
         </w:rPr>
         <w:t xml:space="preserve"> </w:t>
       </w:r>
-      <w:proofErr w:type="gramStart"/>
       <w:r>
         <w:rPr>
           <w:rFonts w:ascii="Times New Roman" w:hAnsi="Times New Roman" w:cs="Times New Roman"/>
@@ -4334,7 +4313,6 @@
         </w:rPr>
         <w:t>plots</w:t>
       </w:r>
-      <w:proofErr w:type="gramEnd"/>
     </w:p>
     <w:p>
       <w:pPr>
@@ -4754,6 +4732,7 @@
           <w:sz w:val="20"/>
           <w:szCs w:val="20"/>
         </w:rPr>
+        <w:lastRenderedPageBreak/>
         <w:t>&lt;PATH_TO_PCA&gt;</w:t>
       </w:r>
       <w:r>
@@ -4976,23 +4955,13 @@
         <w:t>'</w:t>
       </w:r>
       <w:proofErr w:type="spellStart"/>
-      <w:proofErr w:type="gramStart"/>
-      <w:r>
-        <w:rPr>
-          <w:rFonts w:ascii="Times New Roman" w:hAnsi="Times New Roman" w:cs="Times New Roman"/>
-          <w:sz w:val="20"/>
-          <w:szCs w:val="20"/>
-        </w:rPr>
-        <w:t>font.family</w:t>
-      </w:r>
-      <w:proofErr w:type="gramEnd"/>
-      <w:r>
-        <w:rPr>
-          <w:rFonts w:ascii="Times New Roman" w:hAnsi="Times New Roman" w:cs="Times New Roman"/>
-          <w:sz w:val="20"/>
-          <w:szCs w:val="20"/>
-        </w:rPr>
-        <w:t>':</w:t>
+      <w:r>
+        <w:rPr>
+          <w:rFonts w:ascii="Times New Roman" w:hAnsi="Times New Roman" w:cs="Times New Roman"/>
+          <w:sz w:val="20"/>
+          <w:szCs w:val="20"/>
+        </w:rPr>
+        <w:t>font.family':</w:t>
       </w:r>
       <w:r>
         <w:rPr>
@@ -5041,23 +5010,13 @@
         <w:t>    '</w:t>
       </w:r>
       <w:proofErr w:type="spellStart"/>
-      <w:proofErr w:type="gramStart"/>
-      <w:r>
-        <w:rPr>
-          <w:rFonts w:ascii="Times New Roman" w:hAnsi="Times New Roman" w:cs="Times New Roman"/>
-          <w:sz w:val="20"/>
-          <w:szCs w:val="20"/>
-        </w:rPr>
-        <w:t>font.serif</w:t>
-      </w:r>
-      <w:proofErr w:type="gramEnd"/>
-      <w:r>
-        <w:rPr>
-          <w:rFonts w:ascii="Times New Roman" w:hAnsi="Times New Roman" w:cs="Times New Roman"/>
-          <w:sz w:val="20"/>
-          <w:szCs w:val="20"/>
-        </w:rPr>
-        <w:t>':</w:t>
+      <w:r>
+        <w:rPr>
+          <w:rFonts w:ascii="Times New Roman" w:hAnsi="Times New Roman" w:cs="Times New Roman"/>
+          <w:sz w:val="20"/>
+          <w:szCs w:val="20"/>
+        </w:rPr>
+        <w:t>font.serif':</w:t>
       </w:r>
       <w:r>
         <w:rPr>
@@ -5106,7 +5065,6 @@
         <w:t>    '</w:t>
       </w:r>
       <w:proofErr w:type="spellStart"/>
-      <w:proofErr w:type="gramStart"/>
       <w:r>
         <w:rPr>
           <w:rFonts w:ascii="Times New Roman" w:hAnsi="Times New Roman" w:cs="Times New Roman"/>
@@ -5116,7 +5074,6 @@
         <w:t>axes.labelsize</w:t>
       </w:r>
       <w:proofErr w:type="spellEnd"/>
-      <w:proofErr w:type="gramEnd"/>
       <w:r>
         <w:rPr>
           <w:rFonts w:ascii="Times New Roman" w:hAnsi="Times New Roman" w:cs="Times New Roman"/>
@@ -5159,25 +5116,7 @@
           <w:sz w:val="20"/>
           <w:szCs w:val="20"/>
         </w:rPr>
-        <w:t>    '</w:t>
-      </w:r>
-      <w:proofErr w:type="gramStart"/>
-      <w:r>
-        <w:rPr>
-          <w:rFonts w:ascii="Times New Roman" w:hAnsi="Times New Roman" w:cs="Times New Roman"/>
-          <w:sz w:val="20"/>
-          <w:szCs w:val="20"/>
-        </w:rPr>
-        <w:t>xtick.labelsize</w:t>
-      </w:r>
-      <w:proofErr w:type="gramEnd"/>
-      <w:r>
-        <w:rPr>
-          <w:rFonts w:ascii="Times New Roman" w:hAnsi="Times New Roman" w:cs="Times New Roman"/>
-          <w:sz w:val="20"/>
-          <w:szCs w:val="20"/>
-        </w:rPr>
-        <w:t>':</w:t>
+        <w:t>    'xtick.labelsize':</w:t>
       </w:r>
       <w:r>
         <w:rPr>
@@ -5213,25 +5152,7 @@
           <w:sz w:val="20"/>
           <w:szCs w:val="20"/>
         </w:rPr>
-        <w:t>    '</w:t>
-      </w:r>
-      <w:proofErr w:type="gramStart"/>
-      <w:r>
-        <w:rPr>
-          <w:rFonts w:ascii="Times New Roman" w:hAnsi="Times New Roman" w:cs="Times New Roman"/>
-          <w:sz w:val="20"/>
-          <w:szCs w:val="20"/>
-        </w:rPr>
-        <w:t>ytick.labelsize</w:t>
-      </w:r>
-      <w:proofErr w:type="gramEnd"/>
-      <w:r>
-        <w:rPr>
-          <w:rFonts w:ascii="Times New Roman" w:hAnsi="Times New Roman" w:cs="Times New Roman"/>
-          <w:sz w:val="20"/>
-          <w:szCs w:val="20"/>
-        </w:rPr>
-        <w:t>':</w:t>
+        <w:t>    'ytick.labelsize':</w:t>
       </w:r>
       <w:r>
         <w:rPr>
@@ -5267,25 +5188,7 @@
           <w:sz w:val="20"/>
           <w:szCs w:val="20"/>
         </w:rPr>
-        <w:t>    '</w:t>
-      </w:r>
-      <w:proofErr w:type="gramStart"/>
-      <w:r>
-        <w:rPr>
-          <w:rFonts w:ascii="Times New Roman" w:hAnsi="Times New Roman" w:cs="Times New Roman"/>
-          <w:sz w:val="20"/>
-          <w:szCs w:val="20"/>
-        </w:rPr>
-        <w:t>lines.linewidth</w:t>
-      </w:r>
-      <w:proofErr w:type="gramEnd"/>
-      <w:r>
-        <w:rPr>
-          <w:rFonts w:ascii="Times New Roman" w:hAnsi="Times New Roman" w:cs="Times New Roman"/>
-          <w:sz w:val="20"/>
-          <w:szCs w:val="20"/>
-        </w:rPr>
-        <w:t>':</w:t>
+        <w:t>    'lines.linewidth':</w:t>
       </w:r>
       <w:r>
         <w:rPr>
@@ -5321,25 +5224,7 @@
           <w:sz w:val="20"/>
           <w:szCs w:val="20"/>
         </w:rPr>
-        <w:t>    '</w:t>
-      </w:r>
-      <w:proofErr w:type="gramStart"/>
-      <w:r>
-        <w:rPr>
-          <w:rFonts w:ascii="Times New Roman" w:hAnsi="Times New Roman" w:cs="Times New Roman"/>
-          <w:sz w:val="20"/>
-          <w:szCs w:val="20"/>
-        </w:rPr>
-        <w:t>lines.markersize</w:t>
-      </w:r>
-      <w:proofErr w:type="gramEnd"/>
-      <w:r>
-        <w:rPr>
-          <w:rFonts w:ascii="Times New Roman" w:hAnsi="Times New Roman" w:cs="Times New Roman"/>
-          <w:sz w:val="20"/>
-          <w:szCs w:val="20"/>
-        </w:rPr>
-        <w:t>':</w:t>
+        <w:t>    'lines.markersize':</w:t>
       </w:r>
       <w:r>
         <w:rPr>
@@ -5378,7 +5263,6 @@
         <w:t>    '</w:t>
       </w:r>
       <w:proofErr w:type="spellStart"/>
-      <w:proofErr w:type="gramStart"/>
       <w:r>
         <w:rPr>
           <w:rFonts w:ascii="Times New Roman" w:hAnsi="Times New Roman" w:cs="Times New Roman"/>
@@ -5388,7 +5272,6 @@
         <w:t>legend.fontsize</w:t>
       </w:r>
       <w:proofErr w:type="spellEnd"/>
-      <w:proofErr w:type="gramEnd"/>
       <w:r>
         <w:rPr>
           <w:rFonts w:ascii="Times New Roman" w:hAnsi="Times New Roman" w:cs="Times New Roman"/>
@@ -6399,27 +6282,7 @@
           <w:sz w:val="20"/>
           <w:szCs w:val="20"/>
         </w:rPr>
-        <w:t>pca_</w:t>
-      </w:r>
-      <w:proofErr w:type="gramStart"/>
-      <w:r>
-        <w:rPr>
-          <w:rFonts w:ascii="Times New Roman" w:hAnsi="Times New Roman" w:cs="Times New Roman"/>
-          <w:color w:val="FF0000"/>
-          <w:sz w:val="20"/>
-          <w:szCs w:val="20"/>
-        </w:rPr>
-        <w:t>sims.plot</w:t>
-      </w:r>
-      <w:proofErr w:type="gramEnd"/>
-      <w:r>
-        <w:rPr>
-          <w:rFonts w:ascii="Times New Roman" w:hAnsi="Times New Roman" w:cs="Times New Roman"/>
-          <w:color w:val="FF0000"/>
-          <w:sz w:val="20"/>
-          <w:szCs w:val="20"/>
-        </w:rPr>
-        <w:t>_pca_result</w:t>
+        <w:t>pca_sims.plot_pca_result</w:t>
       </w:r>
       <w:proofErr w:type="spellEnd"/>
       <w:r>
@@ -6991,18 +6854,8 @@
           <w:sz w:val="20"/>
           <w:szCs w:val="20"/>
         </w:rPr>
-        <w:t xml:space="preserve"> </w:t>
-      </w:r>
-      <w:proofErr w:type="gramStart"/>
-      <w:r>
-        <w:rPr>
-          <w:rFonts w:ascii="Times New Roman" w:hAnsi="Times New Roman" w:cs="Times New Roman"/>
-          <w:sz w:val="20"/>
-          <w:szCs w:val="20"/>
-        </w:rPr>
-        <w:t>again</w:t>
-      </w:r>
-      <w:proofErr w:type="gramEnd"/>
+        <w:t xml:space="preserve"> again</w:t>
+      </w:r>
     </w:p>
     <w:p>
       <w:pPr>
@@ -7039,25 +6892,7 @@
           <w:sz w:val="20"/>
           <w:szCs w:val="20"/>
         </w:rPr>
-        <w:t xml:space="preserve"> = [ ',','o','H','^','v','x','1','D','X','2','3','4','8','s','p</w:t>
-      </w:r>
-      <w:proofErr w:type="gramStart"/>
-      <w:r>
-        <w:rPr>
-          <w:rFonts w:ascii="Times New Roman" w:hAnsi="Times New Roman" w:cs="Times New Roman"/>
-          <w:sz w:val="20"/>
-          <w:szCs w:val="20"/>
-        </w:rPr>
-        <w:t>','.'</w:t>
-      </w:r>
-      <w:proofErr w:type="gramEnd"/>
-      <w:r>
-        <w:rPr>
-          <w:rFonts w:ascii="Times New Roman" w:hAnsi="Times New Roman" w:cs="Times New Roman"/>
-          <w:sz w:val="20"/>
-          <w:szCs w:val="20"/>
-        </w:rPr>
-        <w:t>,</w:t>
+        <w:t xml:space="preserve"> = [ ',','o','H','^','v','x','1','D','X','2','3','4','8','s','p','.',</w:t>
       </w:r>
     </w:p>
     <w:p>
@@ -7219,6 +7054,7 @@
           <w:sz w:val="20"/>
           <w:szCs w:val="20"/>
         </w:rPr>
+        <w:lastRenderedPageBreak/>
         <w:t>                    'lavender','tan','cyan','aqua','</w:t>
       </w:r>
       <w:proofErr w:type="spellStart"/>
@@ -7830,33 +7666,15 @@
           <w:sz w:val="21"/>
           <w:szCs w:val="21"/>
         </w:rPr>
-        <w:t xml:space="preserve">unit </w:t>
-      </w:r>
-      <w:proofErr w:type="gramStart"/>
-      <w:r>
-        <w:rPr>
-          <w:rFonts w:ascii="Times New Roman" w:hAnsi="Times New Roman" w:cs="Times New Roman"/>
-          <w:sz w:val="21"/>
-          <w:szCs w:val="21"/>
-        </w:rPr>
-        <w:t>mass</w:t>
-      </w:r>
-      <w:r>
-        <w:rPr>
-          <w:rFonts w:ascii="Times New Roman" w:hAnsi="Times New Roman" w:cs="Times New Roman"/>
-          <w:sz w:val="21"/>
-          <w:szCs w:val="21"/>
-        </w:rPr>
-        <w:t>es;</w:t>
-      </w:r>
-      <w:proofErr w:type="gramEnd"/>
-      <w:r>
-        <w:rPr>
-          <w:rFonts w:ascii="Times New Roman" w:hAnsi="Times New Roman" w:cs="Times New Roman"/>
-          <w:sz w:val="21"/>
-          <w:szCs w:val="21"/>
-        </w:rPr>
-        <w:t xml:space="preserve"> i.e.,</w:t>
+        <w:t>unit mass</w:t>
+      </w:r>
+      <w:r>
+        <w:rPr>
+          <w:rFonts w:ascii="Times New Roman" w:hAnsi="Times New Roman" w:cs="Times New Roman"/>
+          <w:sz w:val="21"/>
+          <w:szCs w:val="21"/>
+        </w:rPr>
+        <w:t>es; i.e.,</w:t>
       </w:r>
       <w:r>
         <w:rPr>
@@ -7985,7 +7803,6 @@
         </w:rPr>
         <w:t xml:space="preserve"> the form ‘</w:t>
       </w:r>
-      <w:proofErr w:type="gramStart"/>
       <w:r>
         <w:rPr>
           <w:rFonts w:ascii="Times New Roman" w:hAnsi="Times New Roman" w:cs="Times New Roman"/>
@@ -8004,7 +7821,6 @@
         </w:rPr>
         <w:t>XX</w:t>
       </w:r>
-      <w:proofErr w:type="gramEnd"/>
       <w:r>
         <w:rPr>
           <w:rFonts w:ascii="Times New Roman" w:hAnsi="Times New Roman" w:cs="Times New Roman"/>
@@ -8033,18 +7849,8 @@
           <w:sz w:val="21"/>
           <w:szCs w:val="21"/>
         </w:rPr>
-        <w:t xml:space="preserve">The first two characters are the sample </w:t>
-      </w:r>
-      <w:proofErr w:type="gramStart"/>
-      <w:r>
-        <w:rPr>
-          <w:rFonts w:ascii="Times New Roman" w:hAnsi="Times New Roman" w:cs="Times New Roman"/>
-          <w:sz w:val="21"/>
-          <w:szCs w:val="21"/>
-        </w:rPr>
-        <w:t>number</w:t>
-      </w:r>
-      <w:proofErr w:type="gramEnd"/>
+        <w:t>The first two characters are the sample number</w:t>
+      </w:r>
     </w:p>
     <w:p>
       <w:pPr>
@@ -8115,19 +7921,8 @@
           <w:sz w:val="21"/>
           <w:szCs w:val="21"/>
         </w:rPr>
-        <w:t xml:space="preserve">There can be up to 99 samples simultaneously </w:t>
-      </w:r>
-      <w:proofErr w:type="gramStart"/>
-      <w:r>
-        <w:rPr>
-          <w:rFonts w:ascii="Times New Roman" w:hAnsi="Times New Roman" w:cs="Times New Roman"/>
-          <w:color w:val="000000" w:themeColor="text1"/>
-          <w:sz w:val="21"/>
-          <w:szCs w:val="21"/>
-        </w:rPr>
-        <w:t>analyzed</w:t>
-      </w:r>
-      <w:proofErr w:type="gramEnd"/>
+        <w:t>There can be up to 99 samples simultaneously analyzed</w:t>
+      </w:r>
     </w:p>
     <w:p>
       <w:pPr>
@@ -8248,19 +8043,8 @@
           <w:sz w:val="21"/>
           <w:szCs w:val="21"/>
         </w:rPr>
-        <w:t xml:space="preserve"> location </w:t>
-      </w:r>
-      <w:proofErr w:type="gramStart"/>
-      <w:r>
-        <w:rPr>
-          <w:rFonts w:ascii="Times New Roman" w:hAnsi="Times New Roman" w:cs="Times New Roman"/>
-          <w:color w:val="000000" w:themeColor="text1"/>
-          <w:sz w:val="21"/>
-          <w:szCs w:val="21"/>
-        </w:rPr>
-        <w:t>number</w:t>
-      </w:r>
-      <w:proofErr w:type="gramEnd"/>
+        <w:t xml:space="preserve"> location number</w:t>
+      </w:r>
     </w:p>
     <w:p>
       <w:pPr>
@@ -8332,19 +8116,8 @@
           <w:sz w:val="21"/>
           <w:szCs w:val="21"/>
         </w:rPr>
-        <w:t xml:space="preserve">xample: Column name for the third sample at the fourth location analyzed in negative mode: </w:t>
-      </w:r>
-      <w:proofErr w:type="gramStart"/>
-      <w:r>
-        <w:rPr>
-          <w:rFonts w:ascii="Times New Roman" w:hAnsi="Times New Roman" w:cs="Times New Roman"/>
-          <w:color w:val="000000" w:themeColor="text1"/>
-          <w:sz w:val="21"/>
-          <w:szCs w:val="21"/>
-        </w:rPr>
-        <w:t>03N4</w:t>
-      </w:r>
-      <w:proofErr w:type="gramEnd"/>
+        <w:t>xample: Column name for the third sample at the fourth location analyzed in negative mode: 03N4</w:t>
+      </w:r>
     </w:p>
     <w:p>
       <w:pPr>
@@ -11650,18 +11423,8 @@
           <w:sz w:val="21"/>
           <w:szCs w:val="21"/>
         </w:rPr>
-        <w:t xml:space="preserve"> mass, signal assignment, and document mass into the mass record </w:t>
-      </w:r>
-      <w:proofErr w:type="gramStart"/>
-      <w:r>
-        <w:rPr>
-          <w:rFonts w:ascii="Times New Roman" w:hAnsi="Times New Roman" w:cs="Times New Roman"/>
-          <w:sz w:val="21"/>
-          <w:szCs w:val="21"/>
-        </w:rPr>
-        <w:t>file</w:t>
-      </w:r>
-      <w:proofErr w:type="gramEnd"/>
+        <w:t xml:space="preserve"> mass, signal assignment, and document mass into the mass record file</w:t>
+      </w:r>
     </w:p>
     <w:p>
       <w:pPr>
@@ -13919,6 +13682,7 @@
   <w:style w:type="character" w:default="1" w:styleId="DefaultParagraphFont">
     <w:name w:val="Default Paragraph Font"/>
     <w:uiPriority w:val="1"/>
+    <w:semiHidden/>
     <w:unhideWhenUsed/>
   </w:style>
   <w:style w:type="table" w:default="1" w:styleId="TableNormal">
@@ -14443,6 +14207,10 @@
 </file>
 
 <file path=customXml/item1.xml><?xml version="1.0" encoding="utf-8"?>
+<b:Sources xmlns:b="http://schemas.openxmlformats.org/officeDocument/2006/bibliography" xmlns="http://schemas.openxmlformats.org/officeDocument/2006/bibliography" SelectedStyle="\APASixthEditionOfficeOnline.xsl" StyleName="APA" Version="6"/>
+</file>
+
+<file path=customXml/item2.xml><?xml version="1.0" encoding="utf-8"?>
 <s:customData xmlns="http://www.wps.cn/officeDocument/2013/wpsCustomData" xmlns:s="http://www.wps.cn/officeDocument/2013/wpsCustomData">
   <customSectProps>
     <customSectPr/>
@@ -14450,22 +14218,18 @@
 </s:customData>
 </file>
 
-<file path=customXml/item2.xml><?xml version="1.0" encoding="utf-8"?>
-<b:Sources xmlns:b="http://schemas.openxmlformats.org/officeDocument/2006/bibliography" xmlns="http://schemas.openxmlformats.org/officeDocument/2006/bibliography" SelectedStyle="\APASixthEditionOfficeOnline.xsl" StyleName="APA" Version="6"/>
+<file path=customXml/itemProps1.xml><?xml version="1.0" encoding="utf-8"?>
+<ds:datastoreItem xmlns:ds="http://schemas.openxmlformats.org/officeDocument/2006/customXml" ds:itemID="{4BF8F0CE-F7C5-4534-94E1-1FD85E4FBDA4}">
+  <ds:schemaRefs>
+    <ds:schemaRef ds:uri="http://schemas.openxmlformats.org/officeDocument/2006/bibliography"/>
+  </ds:schemaRefs>
+</ds:datastoreItem>
 </file>
 
-<file path=customXml/itemProps1.xml><?xml version="1.0" encoding="utf-8"?>
+<file path=customXml/itemProps2.xml><?xml version="1.0" encoding="utf-8"?>
 <ds:datastoreItem xmlns:ds="http://schemas.openxmlformats.org/officeDocument/2006/customXml" ds:itemID="{B1977F7D-205B-4081-913C-38D41E755F92}">
   <ds:schemaRefs>
     <ds:schemaRef ds:uri="http://www.wps.cn/officeDocument/2013/wpsCustomData"/>
   </ds:schemaRefs>
 </ds:datastoreItem>
-</file>
-
-<file path=customXml/itemProps2.xml><?xml version="1.0" encoding="utf-8"?>
-<ds:datastoreItem xmlns:ds="http://schemas.openxmlformats.org/officeDocument/2006/customXml" ds:itemID="{4BF8F0CE-F7C5-4534-94E1-1FD85E4FBDA4}">
-  <ds:schemaRefs>
-    <ds:schemaRef ds:uri="http://schemas.openxmlformats.org/officeDocument/2006/bibliography"/>
-  </ds:schemaRefs>
-</ds:datastoreItem>
 </file>
</xml_diff>

<commit_message>
Removed redundant line from metadata processing and updated PCA analysis manual with more detailed instructions on formatting the SIMS .txt data file.
</commit_message>
<xml_diff>
--- a/PCA_Analysis_Manual_rev3.docx
+++ b/PCA_Analysis_Manual_rev3.docx
@@ -3816,23 +3816,13 @@
         </w:rPr>
         <w:t xml:space="preserve"> if there are any blank lines, remove them using either </w:t>
       </w:r>
-      <w:proofErr w:type="spellStart"/>
-      <w:r>
-        <w:rPr>
-          <w:rFonts w:ascii="Times New Roman" w:hAnsi="Times New Roman" w:cs="Times New Roman"/>
-          <w:sz w:val="20"/>
-          <w:szCs w:val="20"/>
-        </w:rPr>
-        <w:t>RegEx</w:t>
-      </w:r>
-      <w:proofErr w:type="spellEnd"/>
-      <w:r>
-        <w:rPr>
-          <w:rFonts w:ascii="Times New Roman" w:hAnsi="Times New Roman" w:cs="Times New Roman"/>
-          <w:sz w:val="20"/>
-          <w:szCs w:val="20"/>
-        </w:rPr>
-        <w:t xml:space="preserve"> or by writing a quick Python script </w:t>
+      <w:r>
+        <w:rPr>
+          <w:rFonts w:ascii="Times New Roman" w:hAnsi="Times New Roman" w:cs="Times New Roman"/>
+          <w:sz w:val="20"/>
+          <w:szCs w:val="20"/>
+        </w:rPr>
+        <w:t xml:space="preserve">Notepad++’s features (select “Edit” -&gt; “Line Operations -&gt; “Remove Empty Lines”) or a Python script </w:t>
       </w:r>
       <w:r>
         <w:rPr>
@@ -3920,7 +3910,31 @@
           <w:sz w:val="20"/>
           <w:szCs w:val="20"/>
         </w:rPr>
-        <w:t xml:space="preserve"> and exit (if you have ANY left, you could get an error when doing PCA analysis</w:t>
+        <w:t xml:space="preserve"> and exit (if you have ANY</w:t>
+      </w:r>
+      <w:r>
+        <w:rPr>
+          <w:rFonts w:ascii="Times New Roman" w:hAnsi="Times New Roman" w:cs="Times New Roman"/>
+          <w:sz w:val="20"/>
+          <w:szCs w:val="20"/>
+        </w:rPr>
+        <w:t xml:space="preserve"> formatting </w:t>
+      </w:r>
+      <w:r>
+        <w:rPr>
+          <w:rFonts w:ascii="Times New Roman" w:hAnsi="Times New Roman" w:cs="Times New Roman"/>
+          <w:sz w:val="20"/>
+          <w:szCs w:val="20"/>
+        </w:rPr>
+        <w:t>differences from what the code expects</w:t>
+      </w:r>
+      <w:r>
+        <w:rPr>
+          <w:rFonts w:ascii="Times New Roman" w:hAnsi="Times New Roman" w:cs="Times New Roman"/>
+          <w:sz w:val="20"/>
+          <w:szCs w:val="20"/>
+        </w:rPr>
+        <w:t>, you could get an error when doing PCA analysis</w:t>
       </w:r>
       <w:r>
         <w:rPr>
@@ -3963,6 +3977,185 @@
           <w:szCs w:val="20"/>
         </w:rPr>
         <w:t>**</w:t>
+      </w:r>
+      <w:r>
+        <w:rPr>
+          <w:rFonts w:ascii="Times New Roman" w:hAnsi="Times New Roman" w:cs="Times New Roman"/>
+          <w:sz w:val="20"/>
+          <w:szCs w:val="20"/>
+        </w:rPr>
+        <w:t>.  Here’s a</w:t>
+      </w:r>
+      <w:r>
+        <w:rPr>
+          <w:rFonts w:ascii="Times New Roman" w:hAnsi="Times New Roman" w:cs="Times New Roman"/>
+          <w:sz w:val="20"/>
+          <w:szCs w:val="20"/>
+        </w:rPr>
+        <w:t xml:space="preserve"> snapshot from a</w:t>
+      </w:r>
+      <w:r>
+        <w:rPr>
+          <w:rFonts w:ascii="Times New Roman" w:hAnsi="Times New Roman" w:cs="Times New Roman"/>
+          <w:sz w:val="20"/>
+          <w:szCs w:val="20"/>
+        </w:rPr>
+        <w:t xml:space="preserve"> sample .txt data</w:t>
+      </w:r>
+      <w:r>
+        <w:rPr>
+          <w:rFonts w:ascii="Times New Roman" w:hAnsi="Times New Roman" w:cs="Times New Roman"/>
+          <w:sz w:val="20"/>
+          <w:szCs w:val="20"/>
+        </w:rPr>
+        <w:t xml:space="preserve"> file</w:t>
+      </w:r>
+      <w:r>
+        <w:rPr>
+          <w:rFonts w:ascii="Times New Roman" w:hAnsi="Times New Roman" w:cs="Times New Roman"/>
+          <w:sz w:val="20"/>
+          <w:szCs w:val="20"/>
+        </w:rPr>
+        <w:t xml:space="preserve"> immediately after it was generated by Surface Lab 7:</w:t>
+      </w:r>
+    </w:p>
+    <w:p>
+      <w:pPr>
+        <w:pStyle w:val="ListParagraph"/>
+        <w:jc w:val="center"/>
+        <w:rPr>
+          <w:rFonts w:ascii="Times New Roman" w:hAnsi="Times New Roman" w:cs="Times New Roman"/>
+          <w:sz w:val="20"/>
+          <w:szCs w:val="20"/>
+        </w:rPr>
+      </w:pPr>
+      <w:r>
+        <w:rPr>
+          <w:rFonts w:ascii="Times New Roman" w:hAnsi="Times New Roman" w:cs="Times New Roman"/>
+          <w:noProof/>
+          <w:sz w:val="20"/>
+          <w:szCs w:val="20"/>
+        </w:rPr>
+        <w:drawing>
+          <wp:inline distT="0" distB="0" distL="0" distR="0" wp14:anchorId="1C99B378" wp14:editId="643C8A45">
+            <wp:extent cx="5274310" cy="1821815"/>
+            <wp:effectExtent l="0" t="0" r="2540" b="6985"/>
+            <wp:docPr id="13" name="Picture 13" descr="Table&#10;&#10;Description automatically generated with medium confidence"/>
+            <wp:cNvGraphicFramePr>
+              <a:graphicFrameLocks xmlns:a="http://schemas.openxmlformats.org/drawingml/2006/main" noChangeAspect="1"/>
+            </wp:cNvGraphicFramePr>
+            <a:graphic xmlns:a="http://schemas.openxmlformats.org/drawingml/2006/main">
+              <a:graphicData uri="http://schemas.openxmlformats.org/drawingml/2006/picture">
+                <pic:pic xmlns:pic="http://schemas.openxmlformats.org/drawingml/2006/picture">
+                  <pic:nvPicPr>
+                    <pic:cNvPr id="13" name="Picture 13" descr="Table&#10;&#10;Description automatically generated with medium confidence"/>
+                    <pic:cNvPicPr/>
+                  </pic:nvPicPr>
+                  <pic:blipFill>
+                    <a:blip r:embed="rId12">
+                      <a:extLst>
+                        <a:ext uri="{28A0092B-C50C-407E-A947-70E740481C1C}">
+                          <a14:useLocalDpi xmlns:a14="http://schemas.microsoft.com/office/drawing/2010/main" val="0"/>
+                        </a:ext>
+                      </a:extLst>
+                    </a:blip>
+                    <a:stretch>
+                      <a:fillRect/>
+                    </a:stretch>
+                  </pic:blipFill>
+                  <pic:spPr>
+                    <a:xfrm>
+                      <a:off x="0" y="0"/>
+                      <a:ext cx="5274310" cy="1821815"/>
+                    </a:xfrm>
+                    <a:prstGeom prst="rect">
+                      <a:avLst/>
+                    </a:prstGeom>
+                  </pic:spPr>
+                </pic:pic>
+              </a:graphicData>
+            </a:graphic>
+          </wp:inline>
+        </w:drawing>
+      </w:r>
+    </w:p>
+    <w:p>
+      <w:pPr>
+        <w:pStyle w:val="ListParagraph"/>
+        <w:rPr>
+          <w:rFonts w:ascii="Times New Roman" w:hAnsi="Times New Roman" w:cs="Times New Roman"/>
+          <w:sz w:val="20"/>
+          <w:szCs w:val="20"/>
+        </w:rPr>
+      </w:pPr>
+      <w:r>
+        <w:rPr>
+          <w:rFonts w:ascii="Times New Roman" w:hAnsi="Times New Roman" w:cs="Times New Roman"/>
+          <w:sz w:val="20"/>
+          <w:szCs w:val="20"/>
+        </w:rPr>
+        <w:t>and after being cleaned up:</w:t>
+      </w:r>
+    </w:p>
+    <w:p>
+      <w:pPr>
+        <w:ind w:left="720"/>
+        <w:jc w:val="center"/>
+        <w:rPr>
+          <w:rFonts w:ascii="Times New Roman" w:hAnsi="Times New Roman" w:cs="Times New Roman"/>
+          <w:sz w:val="20"/>
+          <w:szCs w:val="20"/>
+        </w:rPr>
+      </w:pPr>
+      <w:r>
+        <w:rPr>
+          <w:rFonts w:ascii="Times New Roman" w:hAnsi="Times New Roman" w:cs="Times New Roman"/>
+          <w:noProof/>
+          <w:sz w:val="20"/>
+          <w:szCs w:val="20"/>
+        </w:rPr>
+        <w:lastRenderedPageBreak/>
+        <w:drawing>
+          <wp:inline distT="0" distB="0" distL="0" distR="0" wp14:anchorId="5EF9FD4B" wp14:editId="3777094D">
+            <wp:extent cx="3334215" cy="1962424"/>
+            <wp:effectExtent l="0" t="0" r="0" b="0"/>
+            <wp:docPr id="15" name="Picture 15" descr="Text, table&#10;&#10;Description automatically generated"/>
+            <wp:cNvGraphicFramePr>
+              <a:graphicFrameLocks xmlns:a="http://schemas.openxmlformats.org/drawingml/2006/main" noChangeAspect="1"/>
+            </wp:cNvGraphicFramePr>
+            <a:graphic xmlns:a="http://schemas.openxmlformats.org/drawingml/2006/main">
+              <a:graphicData uri="http://schemas.openxmlformats.org/drawingml/2006/picture">
+                <pic:pic xmlns:pic="http://schemas.openxmlformats.org/drawingml/2006/picture">
+                  <pic:nvPicPr>
+                    <pic:cNvPr id="15" name="Picture 15" descr="Text, table&#10;&#10;Description automatically generated"/>
+                    <pic:cNvPicPr/>
+                  </pic:nvPicPr>
+                  <pic:blipFill>
+                    <a:blip r:embed="rId13">
+                      <a:extLst>
+                        <a:ext uri="{28A0092B-C50C-407E-A947-70E740481C1C}">
+                          <a14:useLocalDpi xmlns:a14="http://schemas.microsoft.com/office/drawing/2010/main" val="0"/>
+                        </a:ext>
+                      </a:extLst>
+                    </a:blip>
+                    <a:stretch>
+                      <a:fillRect/>
+                    </a:stretch>
+                  </pic:blipFill>
+                  <pic:spPr>
+                    <a:xfrm>
+                      <a:off x="0" y="0"/>
+                      <a:ext cx="3334215" cy="1962424"/>
+                    </a:xfrm>
+                    <a:prstGeom prst="rect">
+                      <a:avLst/>
+                    </a:prstGeom>
+                  </pic:spPr>
+                </pic:pic>
+              </a:graphicData>
+            </a:graphic>
+          </wp:inline>
+        </w:drawing>
       </w:r>
     </w:p>
     <w:p>
@@ -4968,7 +5161,6 @@
           <w:sz w:val="20"/>
           <w:szCs w:val="20"/>
         </w:rPr>
-        <w:lastRenderedPageBreak/>
         <w:t>&lt;PATH_TO_PCA&gt;</w:t>
       </w:r>
       <w:r>
@@ -5968,6 +6160,7 @@
                 <w:sz w:val="20"/>
                 <w:szCs w:val="20"/>
               </w:rPr>
+              <w:lastRenderedPageBreak/>
               <w:t>Confidence Interval</w:t>
             </w:r>
           </w:p>
@@ -7434,7 +7627,6 @@
           <w:sz w:val="20"/>
           <w:szCs w:val="20"/>
         </w:rPr>
-        <w:lastRenderedPageBreak/>
         <w:t>                    'lavender','tan','cyan','aqua','</w:t>
       </w:r>
       <w:proofErr w:type="spellStart"/>
@@ -7985,7 +8177,23 @@
           <w:sz w:val="21"/>
           <w:szCs w:val="21"/>
         </w:rPr>
-        <w:t xml:space="preserve">The following section provides guidance to the user on how to properly format the raw data </w:t>
+        <w:t xml:space="preserve">The following section provides </w:t>
+      </w:r>
+      <w:r>
+        <w:rPr>
+          <w:rFonts w:ascii="Times New Roman" w:hAnsi="Times New Roman" w:cs="Times New Roman"/>
+          <w:sz w:val="21"/>
+          <w:szCs w:val="21"/>
+        </w:rPr>
+        <w:t xml:space="preserve">detailed </w:t>
+      </w:r>
+      <w:r>
+        <w:rPr>
+          <w:rFonts w:ascii="Times New Roman" w:hAnsi="Times New Roman" w:cs="Times New Roman"/>
+          <w:sz w:val="21"/>
+          <w:szCs w:val="21"/>
+        </w:rPr>
+        <w:t xml:space="preserve">guidance to the user on how to properly format the raw data </w:t>
       </w:r>
       <w:r>
         <w:rPr>
@@ -8201,16 +8409,43 @@
         </w:rPr>
         <w:t xml:space="preserve"> the form ‘</w:t>
       </w:r>
+      <w:r>
+        <w:rPr>
+          <w:rFonts w:ascii="Times New Roman" w:hAnsi="Times New Roman" w:cs="Times New Roman"/>
+          <w:color w:val="4472C4" w:themeColor="accent5"/>
+          <w:sz w:val="21"/>
+          <w:szCs w:val="21"/>
+        </w:rPr>
+        <w:t>X</w:t>
+      </w:r>
+      <w:r>
+        <w:rPr>
+          <w:rFonts w:ascii="Times New Roman" w:hAnsi="Times New Roman" w:cs="Times New Roman"/>
+          <w:color w:val="4472C4" w:themeColor="accent5"/>
+          <w:sz w:val="21"/>
+          <w:szCs w:val="21"/>
+        </w:rPr>
+        <w:t>X</w:t>
+      </w:r>
+      <w:r>
+        <w:rPr>
+          <w:rFonts w:ascii="Times New Roman" w:hAnsi="Times New Roman" w:cs="Times New Roman"/>
+          <w:color w:val="4472C4" w:themeColor="accent5"/>
+          <w:sz w:val="21"/>
+          <w:szCs w:val="21"/>
+        </w:rPr>
+        <w:t>X</w:t>
+      </w:r>
+      <w:r>
+        <w:rPr>
+          <w:rFonts w:ascii="Times New Roman" w:hAnsi="Times New Roman" w:cs="Times New Roman"/>
+          <w:color w:val="4472C4" w:themeColor="accent5"/>
+          <w:sz w:val="21"/>
+          <w:szCs w:val="21"/>
+        </w:rPr>
+        <w:t>-</w:t>
+      </w:r>
       <w:proofErr w:type="gramStart"/>
-      <w:r>
-        <w:rPr>
-          <w:rFonts w:ascii="Times New Roman" w:hAnsi="Times New Roman" w:cs="Times New Roman"/>
-          <w:color w:val="4472C4" w:themeColor="accent5"/>
-          <w:sz w:val="21"/>
-          <w:szCs w:val="21"/>
-        </w:rPr>
-        <w:t>XX</w:t>
-      </w:r>
       <w:r>
         <w:rPr>
           <w:rFonts w:ascii="Times New Roman" w:hAnsi="Times New Roman" w:cs="Times New Roman"/>
@@ -8299,16 +8534,34 @@
           <w:sz w:val="21"/>
           <w:szCs w:val="21"/>
         </w:rPr>
-        <w:t xml:space="preserve"> = 01</w:t>
-      </w:r>
-      <w:r>
-        <w:rPr>
-          <w:rFonts w:ascii="Times New Roman" w:hAnsi="Times New Roman" w:cs="Times New Roman"/>
-          <w:color w:val="000000" w:themeColor="text1"/>
-          <w:sz w:val="21"/>
-          <w:szCs w:val="21"/>
-        </w:rPr>
-        <w:t xml:space="preserve"> </w:t>
+        <w:t>X</w:t>
+      </w:r>
+      <w:r>
+        <w:rPr>
+          <w:rFonts w:ascii="Times New Roman" w:hAnsi="Times New Roman" w:cs="Times New Roman"/>
+          <w:color w:val="4472C4" w:themeColor="accent5"/>
+          <w:sz w:val="21"/>
+          <w:szCs w:val="21"/>
+        </w:rPr>
+        <w:t xml:space="preserve"> = 0</w:t>
+      </w:r>
+      <w:r>
+        <w:rPr>
+          <w:rFonts w:ascii="Times New Roman" w:hAnsi="Times New Roman" w:cs="Times New Roman"/>
+          <w:color w:val="4472C4" w:themeColor="accent5"/>
+          <w:sz w:val="21"/>
+          <w:szCs w:val="21"/>
+        </w:rPr>
+        <w:t>0</w:t>
+      </w:r>
+      <w:r>
+        <w:rPr>
+          <w:rFonts w:ascii="Times New Roman" w:hAnsi="Times New Roman" w:cs="Times New Roman"/>
+          <w:color w:val="4472C4" w:themeColor="accent5"/>
+          <w:sz w:val="21"/>
+          <w:szCs w:val="21"/>
+        </w:rPr>
+        <w:t>1</w:t>
       </w:r>
     </w:p>
     <w:p>
@@ -8331,7 +8584,25 @@
           <w:sz w:val="21"/>
           <w:szCs w:val="21"/>
         </w:rPr>
-        <w:t xml:space="preserve">There can be up to 99 samples simultaneously </w:t>
+        <w:t xml:space="preserve">There can be up to </w:t>
+      </w:r>
+      <w:r>
+        <w:rPr>
+          <w:rFonts w:ascii="Times New Roman" w:hAnsi="Times New Roman" w:cs="Times New Roman"/>
+          <w:color w:val="000000" w:themeColor="text1"/>
+          <w:sz w:val="21"/>
+          <w:szCs w:val="21"/>
+        </w:rPr>
+        <w:t>9</w:t>
+      </w:r>
+      <w:r>
+        <w:rPr>
+          <w:rFonts w:ascii="Times New Roman" w:hAnsi="Times New Roman" w:cs="Times New Roman"/>
+          <w:color w:val="000000" w:themeColor="text1"/>
+          <w:sz w:val="21"/>
+          <w:szCs w:val="21"/>
+        </w:rPr>
+        <w:t xml:space="preserve">99 samples simultaneously </w:t>
       </w:r>
       <w:proofErr w:type="gramStart"/>
       <w:r>
@@ -8365,7 +8636,25 @@
           <w:sz w:val="21"/>
           <w:szCs w:val="21"/>
         </w:rPr>
-        <w:t xml:space="preserve">The last two characters </w:t>
+        <w:t xml:space="preserve">The last </w:t>
+      </w:r>
+      <w:r>
+        <w:rPr>
+          <w:rFonts w:ascii="Times New Roman" w:hAnsi="Times New Roman" w:cs="Times New Roman"/>
+          <w:color w:val="000000" w:themeColor="text1"/>
+          <w:sz w:val="21"/>
+          <w:szCs w:val="21"/>
+        </w:rPr>
+        <w:t>three</w:t>
+      </w:r>
+      <w:r>
+        <w:rPr>
+          <w:rFonts w:ascii="Times New Roman" w:hAnsi="Times New Roman" w:cs="Times New Roman"/>
+          <w:color w:val="000000" w:themeColor="text1"/>
+          <w:sz w:val="21"/>
+          <w:szCs w:val="21"/>
+        </w:rPr>
+        <w:t xml:space="preserve"> characters </w:t>
       </w:r>
       <w:r>
         <w:rPr>
@@ -8548,7 +8837,43 @@
           <w:sz w:val="21"/>
           <w:szCs w:val="21"/>
         </w:rPr>
-        <w:t xml:space="preserve">xample: Column name for the third sample at the fourth location analyzed in negative mode: </w:t>
+        <w:t>xample: Column name for sample</w:t>
+      </w:r>
+      <w:r>
+        <w:rPr>
+          <w:rFonts w:ascii="Times New Roman" w:hAnsi="Times New Roman" w:cs="Times New Roman"/>
+          <w:color w:val="000000" w:themeColor="text1"/>
+          <w:sz w:val="21"/>
+          <w:szCs w:val="21"/>
+        </w:rPr>
+        <w:t xml:space="preserve"> 479</w:t>
+      </w:r>
+      <w:r>
+        <w:rPr>
+          <w:rFonts w:ascii="Times New Roman" w:hAnsi="Times New Roman" w:cs="Times New Roman"/>
+          <w:color w:val="000000" w:themeColor="text1"/>
+          <w:sz w:val="21"/>
+          <w:szCs w:val="21"/>
+        </w:rPr>
+        <w:t xml:space="preserve"> at the fourth location analyzed in negative mode: </w:t>
+      </w:r>
+      <w:r>
+        <w:rPr>
+          <w:rFonts w:ascii="Times New Roman" w:hAnsi="Times New Roman" w:cs="Times New Roman"/>
+          <w:color w:val="000000" w:themeColor="text1"/>
+          <w:sz w:val="21"/>
+          <w:szCs w:val="21"/>
+        </w:rPr>
+        <w:t>479</w:t>
+      </w:r>
+      <w:r>
+        <w:rPr>
+          <w:rFonts w:ascii="Times New Roman" w:hAnsi="Times New Roman" w:cs="Times New Roman"/>
+          <w:color w:val="000000" w:themeColor="text1"/>
+          <w:sz w:val="21"/>
+          <w:szCs w:val="21"/>
+        </w:rPr>
+        <w:t>-</w:t>
       </w:r>
       <w:proofErr w:type="gramStart"/>
       <w:r>
@@ -8558,7 +8883,7 @@
           <w:sz w:val="21"/>
           <w:szCs w:val="21"/>
         </w:rPr>
-        <w:t>03N4</w:t>
+        <w:t>N4</w:t>
       </w:r>
       <w:proofErr w:type="gramEnd"/>
     </w:p>
@@ -8599,16 +8924,16 @@
         <mc:AlternateContent>
           <mc:Choice Requires="wps">
             <w:drawing>
-              <wp:anchor distT="0" distB="0" distL="114300" distR="114300" simplePos="0" relativeHeight="251665408" behindDoc="0" locked="0" layoutInCell="1" allowOverlap="1" wp14:anchorId="5B01A0C2" wp14:editId="69118DA6">
+              <wp:anchor distT="0" distB="0" distL="114300" distR="114300" simplePos="0" relativeHeight="251665408" behindDoc="0" locked="0" layoutInCell="1" allowOverlap="1" wp14:anchorId="5B01A0C2" wp14:editId="7281D45B">
                 <wp:simplePos x="0" y="0"/>
                 <wp:positionH relativeFrom="column">
-                  <wp:posOffset>397594</wp:posOffset>
+                  <wp:posOffset>648801</wp:posOffset>
                 </wp:positionH>
                 <wp:positionV relativeFrom="paragraph">
-                  <wp:posOffset>94476</wp:posOffset>
+                  <wp:posOffset>15813</wp:posOffset>
                 </wp:positionV>
-                <wp:extent cx="4860206" cy="99562"/>
-                <wp:effectExtent l="0" t="0" r="17145" b="15240"/>
+                <wp:extent cx="2683628" cy="132284"/>
+                <wp:effectExtent l="0" t="0" r="21590" b="20320"/>
                 <wp:wrapNone/>
                 <wp:docPr id="8" name="Rectangle 8"/>
                 <wp:cNvGraphicFramePr/>
@@ -8619,7 +8944,7 @@
                       <wps:spPr>
                         <a:xfrm>
                           <a:off x="0" y="0"/>
-                          <a:ext cx="4860206" cy="99562"/>
+                          <a:ext cx="2683628" cy="132284"/>
                         </a:xfrm>
                         <a:prstGeom prst="rect">
                           <a:avLst/>
@@ -8668,7 +8993,7 @@
           </mc:Choice>
           <mc:Fallback>
             <w:pict>
-              <v:rect w14:anchorId="7C81B191" id="Rectangle 8" o:spid="_x0000_s1026" style="position:absolute;margin-left:31.3pt;margin-top:7.45pt;width:382.7pt;height:7.85pt;z-index:251665408;visibility:visible;mso-wrap-style:square;mso-width-percent:0;mso-height-percent:0;mso-wrap-distance-left:9pt;mso-wrap-distance-top:0;mso-wrap-distance-right:9pt;mso-wrap-distance-bottom:0;mso-position-horizontal:absolute;mso-position-horizontal-relative:text;mso-position-vertical:absolute;mso-position-vertical-relative:text;mso-width-percent:0;mso-height-percent:0;mso-width-relative:margin;mso-height-relative:margin;v-text-anchor:middle" o:gfxdata="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" filled="f" strokecolor="red" strokeweight="1pt">
+              <v:rect w14:anchorId="294E6F83" id="Rectangle 8" o:spid="_x0000_s1026" style="position:absolute;margin-left:51.1pt;margin-top:1.25pt;width:211.3pt;height:10.4pt;z-index:251665408;visibility:visible;mso-wrap-style:square;mso-width-percent:0;mso-height-percent:0;mso-wrap-distance-left:9pt;mso-wrap-distance-top:0;mso-wrap-distance-right:9pt;mso-wrap-distance-bottom:0;mso-position-horizontal:absolute;mso-position-horizontal-relative:text;mso-position-vertical:absolute;mso-position-vertical-relative:text;mso-width-percent:0;mso-height-percent:0;mso-width-relative:margin;mso-height-relative:margin;v-text-anchor:middle" o:gfxdata="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" filled="f" strokecolor="red" strokeweight="1pt">
                 <v:stroke dashstyle="3 1"/>
               </v:rect>
             </w:pict>
@@ -8685,16 +9010,16 @@
         <mc:AlternateContent>
           <mc:Choice Requires="wps">
             <w:drawing>
-              <wp:anchor distT="0" distB="0" distL="114300" distR="114300" simplePos="0" relativeHeight="251663360" behindDoc="0" locked="0" layoutInCell="1" allowOverlap="1" wp14:anchorId="06826C30" wp14:editId="1AAD38FC">
+              <wp:anchor distT="0" distB="0" distL="114300" distR="114300" simplePos="0" relativeHeight="251663360" behindDoc="0" locked="0" layoutInCell="1" allowOverlap="1" wp14:anchorId="06826C30" wp14:editId="0189F6CA">
                 <wp:simplePos x="0" y="0"/>
-                <wp:positionH relativeFrom="column">
-                  <wp:posOffset>3810</wp:posOffset>
+                <wp:positionH relativeFrom="margin">
+                  <wp:align>left</wp:align>
                 </wp:positionH>
                 <wp:positionV relativeFrom="paragraph">
-                  <wp:posOffset>86014</wp:posOffset>
+                  <wp:posOffset>13336</wp:posOffset>
                 </wp:positionV>
-                <wp:extent cx="399011" cy="1004307"/>
-                <wp:effectExtent l="0" t="0" r="7620" b="12065"/>
+                <wp:extent cx="647700" cy="1962150"/>
+                <wp:effectExtent l="0" t="0" r="19050" b="19050"/>
                 <wp:wrapNone/>
                 <wp:docPr id="7" name="Rectangle 7"/>
                 <wp:cNvGraphicFramePr/>
@@ -8705,7 +9030,7 @@
                       <wps:spPr>
                         <a:xfrm>
                           <a:off x="0" y="0"/>
-                          <a:ext cx="399011" cy="1004307"/>
+                          <a:ext cx="647700" cy="1962150"/>
                         </a:xfrm>
                         <a:prstGeom prst="rect">
                           <a:avLst/>
@@ -8754,8 +9079,9 @@
           </mc:Choice>
           <mc:Fallback>
             <w:pict>
-              <v:rect w14:anchorId="780F2B9F" id="Rectangle 7" o:spid="_x0000_s1026" style="position:absolute;margin-left:.3pt;margin-top:6.75pt;width:31.4pt;height:79.1pt;z-index:251663360;visibility:visible;mso-wrap-style:square;mso-width-percent:0;mso-height-percent:0;mso-wrap-distance-left:9pt;mso-wrap-distance-top:0;mso-wrap-distance-right:9pt;mso-wrap-distance-bottom:0;mso-position-horizontal:absolute;mso-position-horizontal-relative:text;mso-position-vertical:absolute;mso-position-vertical-relative:text;mso-width-percent:0;mso-height-percent:0;mso-width-relative:margin;mso-height-relative:margin;v-text-anchor:middle" o:gfxdata="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" filled="f" strokecolor="red" strokeweight="1pt">
+              <v:rect w14:anchorId="1729AA40" id="Rectangle 7" o:spid="_x0000_s1026" style="position:absolute;margin-left:0;margin-top:1.05pt;width:51pt;height:154.5pt;z-index:251663360;visibility:visible;mso-wrap-style:square;mso-width-percent:0;mso-height-percent:0;mso-wrap-distance-left:9pt;mso-wrap-distance-top:0;mso-wrap-distance-right:9pt;mso-wrap-distance-bottom:0;mso-position-horizontal:left;mso-position-horizontal-relative:margin;mso-position-vertical:absolute;mso-position-vertical-relative:text;mso-width-percent:0;mso-height-percent:0;mso-width-relative:margin;mso-height-relative:margin;v-text-anchor:middle" o:gfxdata="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" filled="f" strokecolor="red" strokeweight="1pt">
                 <v:stroke dashstyle="3 1"/>
+                <w10:wrap anchorx="margin"/>
               </v:rect>
             </w:pict>
           </mc:Fallback>
@@ -8764,17 +9090,15 @@
       <w:r>
         <w:rPr>
           <w:rFonts w:ascii="Times New Roman" w:hAnsi="Times New Roman" w:cs="Times New Roman"/>
-          <w:b/>
-          <w:bCs/>
           <w:noProof/>
-          <w:sz w:val="21"/>
-          <w:szCs w:val="21"/>
+          <w:sz w:val="20"/>
+          <w:szCs w:val="20"/>
         </w:rPr>
         <w:drawing>
-          <wp:inline distT="0" distB="0" distL="0" distR="0" wp14:anchorId="27833136" wp14:editId="3C49417E">
-            <wp:extent cx="5274310" cy="1019175"/>
+          <wp:inline distT="0" distB="0" distL="0" distR="0" wp14:anchorId="667E2705" wp14:editId="488D4B99">
+            <wp:extent cx="3334215" cy="1962424"/>
             <wp:effectExtent l="0" t="0" r="0" b="0"/>
-            <wp:docPr id="1" name="Picture 1" descr="Table&#10;&#10;Description automatically generated with medium confidence"/>
+            <wp:docPr id="9" name="Picture 9" descr="Text, table&#10;&#10;Description automatically generated"/>
             <wp:cNvGraphicFramePr>
               <a:graphicFrameLocks xmlns:a="http://schemas.openxmlformats.org/drawingml/2006/main" noChangeAspect="1"/>
             </wp:cNvGraphicFramePr>
@@ -8782,11 +9106,17 @@
               <a:graphicData uri="http://schemas.openxmlformats.org/drawingml/2006/picture">
                 <pic:pic xmlns:pic="http://schemas.openxmlformats.org/drawingml/2006/picture">
                   <pic:nvPicPr>
-                    <pic:cNvPr id="1" name="Picture 1" descr="Table&#10;&#10;Description automatically generated with medium confidence"/>
+                    <pic:cNvPr id="15" name="Picture 15" descr="Text, table&#10;&#10;Description automatically generated"/>
                     <pic:cNvPicPr/>
                   </pic:nvPicPr>
                   <pic:blipFill>
-                    <a:blip r:embed="rId12"/>
+                    <a:blip r:embed="rId13">
+                      <a:extLst>
+                        <a:ext uri="{28A0092B-C50C-407E-A947-70E740481C1C}">
+                          <a14:useLocalDpi xmlns:a14="http://schemas.microsoft.com/office/drawing/2010/main" val="0"/>
+                        </a:ext>
+                      </a:extLst>
+                    </a:blip>
                     <a:stretch>
                       <a:fillRect/>
                     </a:stretch>
@@ -8794,7 +9124,7 @@
                   <pic:spPr>
                     <a:xfrm>
                       <a:off x="0" y="0"/>
-                      <a:ext cx="5274310" cy="1019175"/>
+                      <a:ext cx="3334215" cy="1962424"/>
                     </a:xfrm>
                     <a:prstGeom prst="rect">
                       <a:avLst/>
@@ -9251,10 +9581,10 @@
           <w:szCs w:val="21"/>
         </w:rPr>
         <w:drawing>
-          <wp:inline distT="0" distB="0" distL="0" distR="0" wp14:anchorId="021FD359" wp14:editId="663DC90E">
-            <wp:extent cx="3716607" cy="3160059"/>
-            <wp:effectExtent l="0" t="0" r="5080" b="2540"/>
-            <wp:docPr id="10" name="Picture 10" descr="Graphical user interface, text&#10;&#10;Description automatically generated"/>
+          <wp:inline distT="0" distB="0" distL="0" distR="0" wp14:anchorId="38AB6F09" wp14:editId="432A567B">
+            <wp:extent cx="3657600" cy="3017520"/>
+            <wp:effectExtent l="0" t="0" r="0" b="0"/>
+            <wp:docPr id="11" name="Picture 11"/>
             <wp:cNvGraphicFramePr>
               <a:graphicFrameLocks xmlns:a="http://schemas.openxmlformats.org/drawingml/2006/main" noChangeAspect="1"/>
             </wp:cNvGraphicFramePr>
@@ -9262,23 +9592,36 @@
               <a:graphicData uri="http://schemas.openxmlformats.org/drawingml/2006/picture">
                 <pic:pic xmlns:pic="http://schemas.openxmlformats.org/drawingml/2006/picture">
                   <pic:nvPicPr>
-                    <pic:cNvPr id="10" name="Picture 10" descr="Graphical user interface, text&#10;&#10;Description automatically generated"/>
-                    <pic:cNvPicPr/>
+                    <pic:cNvPr id="0" name="Picture 5"/>
+                    <pic:cNvPicPr>
+                      <a:picLocks noChangeAspect="1" noChangeArrowheads="1"/>
+                    </pic:cNvPicPr>
                   </pic:nvPicPr>
                   <pic:blipFill>
-                    <a:blip r:embed="rId13"/>
+                    <a:blip r:embed="rId14">
+                      <a:extLst>
+                        <a:ext uri="{28A0092B-C50C-407E-A947-70E740481C1C}">
+                          <a14:useLocalDpi xmlns:a14="http://schemas.microsoft.com/office/drawing/2010/main" val="0"/>
+                        </a:ext>
+                      </a:extLst>
+                    </a:blip>
+                    <a:srcRect/>
                     <a:stretch>
                       <a:fillRect/>
                     </a:stretch>
                   </pic:blipFill>
-                  <pic:spPr>
+                  <pic:spPr bwMode="auto">
                     <a:xfrm>
                       <a:off x="0" y="0"/>
-                      <a:ext cx="3833004" cy="3259026"/>
+                      <a:ext cx="3657600" cy="3017520"/>
                     </a:xfrm>
                     <a:prstGeom prst="rect">
                       <a:avLst/>
                     </a:prstGeom>
+                    <a:noFill/>
+                    <a:ln>
+                      <a:noFill/>
+                    </a:ln>
                   </pic:spPr>
                 </pic:pic>
               </a:graphicData>
@@ -9527,91 +9870,6 @@
             <wp:extent cx="3307976" cy="232843"/>
             <wp:effectExtent l="0" t="0" r="0" b="0"/>
             <wp:docPr id="12" name="Picture 12"/>
-            <wp:cNvGraphicFramePr>
-              <a:graphicFrameLocks xmlns:a="http://schemas.openxmlformats.org/drawingml/2006/main" noChangeAspect="1"/>
-            </wp:cNvGraphicFramePr>
-            <a:graphic xmlns:a="http://schemas.openxmlformats.org/drawingml/2006/main">
-              <a:graphicData uri="http://schemas.openxmlformats.org/drawingml/2006/picture">
-                <pic:pic xmlns:pic="http://schemas.openxmlformats.org/drawingml/2006/picture">
-                  <pic:nvPicPr>
-                    <pic:cNvPr id="1" name=""/>
-                    <pic:cNvPicPr/>
-                  </pic:nvPicPr>
-                  <pic:blipFill>
-                    <a:blip r:embed="rId14"/>
-                    <a:stretch>
-                      <a:fillRect/>
-                    </a:stretch>
-                  </pic:blipFill>
-                  <pic:spPr>
-                    <a:xfrm>
-                      <a:off x="0" y="0"/>
-                      <a:ext cx="3537062" cy="248968"/>
-                    </a:xfrm>
-                    <a:prstGeom prst="rect">
-                      <a:avLst/>
-                    </a:prstGeom>
-                  </pic:spPr>
-                </pic:pic>
-              </a:graphicData>
-            </a:graphic>
-          </wp:inline>
-        </w:drawing>
-      </w:r>
-    </w:p>
-    <w:p>
-      <w:pPr>
-        <w:rPr>
-          <w:rFonts w:ascii="Times New Roman" w:hAnsi="Times New Roman" w:cs="Times New Roman"/>
-          <w:b/>
-          <w:bCs/>
-          <w:sz w:val="21"/>
-          <w:szCs w:val="21"/>
-        </w:rPr>
-      </w:pPr>
-      <w:r>
-        <w:rPr>
-          <w:rFonts w:ascii="Times New Roman" w:hAnsi="Times New Roman" w:cs="Times New Roman"/>
-          <w:b/>
-          <w:bCs/>
-          <w:sz w:val="21"/>
-          <w:szCs w:val="21"/>
-        </w:rPr>
-        <w:t xml:space="preserve">Note 2: </w:t>
-      </w:r>
-      <w:r>
-        <w:rPr>
-          <w:rFonts w:ascii="Times New Roman" w:hAnsi="Times New Roman" w:cs="Times New Roman"/>
-          <w:sz w:val="21"/>
-          <w:szCs w:val="21"/>
-        </w:rPr>
-        <w:t>Specify the raw data txt file path and name:</w:t>
-      </w:r>
-    </w:p>
-    <w:p>
-      <w:pPr>
-        <w:rPr>
-          <w:rFonts w:ascii="Times New Roman" w:hAnsi="Times New Roman" w:cs="Times New Roman"/>
-          <w:b/>
-          <w:bCs/>
-          <w:sz w:val="21"/>
-          <w:szCs w:val="21"/>
-        </w:rPr>
-      </w:pPr>
-      <w:r>
-        <w:rPr>
-          <w:rFonts w:ascii="Times New Roman" w:hAnsi="Times New Roman" w:cs="Times New Roman"/>
-          <w:b/>
-          <w:bCs/>
-          <w:noProof/>
-          <w:sz w:val="21"/>
-          <w:szCs w:val="21"/>
-        </w:rPr>
-        <w:drawing>
-          <wp:inline distT="0" distB="0" distL="0" distR="0" wp14:anchorId="09D480FA" wp14:editId="2E94A972">
-            <wp:extent cx="5274310" cy="219710"/>
-            <wp:effectExtent l="0" t="0" r="0" b="0"/>
-            <wp:docPr id="14" name="Picture 14"/>
             <wp:cNvGraphicFramePr>
               <a:graphicFrameLocks xmlns:a="http://schemas.openxmlformats.org/drawingml/2006/main" noChangeAspect="1"/>
             </wp:cNvGraphicFramePr>
@@ -9631,6 +9889,92 @@
                   <pic:spPr>
                     <a:xfrm>
                       <a:off x="0" y="0"/>
+                      <a:ext cx="3537062" cy="248968"/>
+                    </a:xfrm>
+                    <a:prstGeom prst="rect">
+                      <a:avLst/>
+                    </a:prstGeom>
+                  </pic:spPr>
+                </pic:pic>
+              </a:graphicData>
+            </a:graphic>
+          </wp:inline>
+        </w:drawing>
+      </w:r>
+    </w:p>
+    <w:p>
+      <w:pPr>
+        <w:rPr>
+          <w:rFonts w:ascii="Times New Roman" w:hAnsi="Times New Roman" w:cs="Times New Roman"/>
+          <w:b/>
+          <w:bCs/>
+          <w:sz w:val="21"/>
+          <w:szCs w:val="21"/>
+        </w:rPr>
+      </w:pPr>
+      <w:r>
+        <w:rPr>
+          <w:rFonts w:ascii="Times New Roman" w:hAnsi="Times New Roman" w:cs="Times New Roman"/>
+          <w:b/>
+          <w:bCs/>
+          <w:sz w:val="21"/>
+          <w:szCs w:val="21"/>
+        </w:rPr>
+        <w:t xml:space="preserve">Note 2: </w:t>
+      </w:r>
+      <w:r>
+        <w:rPr>
+          <w:rFonts w:ascii="Times New Roman" w:hAnsi="Times New Roman" w:cs="Times New Roman"/>
+          <w:sz w:val="21"/>
+          <w:szCs w:val="21"/>
+        </w:rPr>
+        <w:t>Specify the raw data txt file path and name:</w:t>
+      </w:r>
+    </w:p>
+    <w:p>
+      <w:pPr>
+        <w:rPr>
+          <w:rFonts w:ascii="Times New Roman" w:hAnsi="Times New Roman" w:cs="Times New Roman"/>
+          <w:b/>
+          <w:bCs/>
+          <w:sz w:val="21"/>
+          <w:szCs w:val="21"/>
+        </w:rPr>
+      </w:pPr>
+      <w:r>
+        <w:rPr>
+          <w:rFonts w:ascii="Times New Roman" w:hAnsi="Times New Roman" w:cs="Times New Roman"/>
+          <w:b/>
+          <w:bCs/>
+          <w:noProof/>
+          <w:sz w:val="21"/>
+          <w:szCs w:val="21"/>
+        </w:rPr>
+        <w:lastRenderedPageBreak/>
+        <w:drawing>
+          <wp:inline distT="0" distB="0" distL="0" distR="0" wp14:anchorId="09D480FA" wp14:editId="2E94A972">
+            <wp:extent cx="5274310" cy="219710"/>
+            <wp:effectExtent l="0" t="0" r="0" b="0"/>
+            <wp:docPr id="14" name="Picture 14"/>
+            <wp:cNvGraphicFramePr>
+              <a:graphicFrameLocks xmlns:a="http://schemas.openxmlformats.org/drawingml/2006/main" noChangeAspect="1"/>
+            </wp:cNvGraphicFramePr>
+            <a:graphic xmlns:a="http://schemas.openxmlformats.org/drawingml/2006/main">
+              <a:graphicData uri="http://schemas.openxmlformats.org/drawingml/2006/picture">
+                <pic:pic xmlns:pic="http://schemas.openxmlformats.org/drawingml/2006/picture">
+                  <pic:nvPicPr>
+                    <pic:cNvPr id="1" name=""/>
+                    <pic:cNvPicPr/>
+                  </pic:nvPicPr>
+                  <pic:blipFill>
+                    <a:blip r:embed="rId16"/>
+                    <a:stretch>
+                      <a:fillRect/>
+                    </a:stretch>
+                  </pic:blipFill>
+                  <pic:spPr>
+                    <a:xfrm>
+                      <a:off x="0" y="0"/>
                       <a:ext cx="5274310" cy="219710"/>
                     </a:xfrm>
                     <a:prstGeom prst="rect">
@@ -9841,7 +10185,6 @@
           <w:sz w:val="21"/>
           <w:szCs w:val="21"/>
         </w:rPr>
-        <w:lastRenderedPageBreak/>
         <w:pict w14:anchorId="02CA7D4E">
           <v:rect id="_x0000_i1027" alt="" style="width:415.1pt;height:.05pt;mso-width-percent:0;mso-height-percent:0;mso-width-percent:0;mso-height-percent:0" o:hrpct="887" o:hralign="center" o:hrstd="t" o:hr="t" fillcolor="#a0a0a0" stroked="f"/>
         </w:pict>
@@ -11275,6 +11618,7 @@
                 <w:sz w:val="20"/>
                 <w:szCs w:val="20"/>
               </w:rPr>
+              <w:lastRenderedPageBreak/>
               <w:t>60</w:t>
             </w:r>
           </w:p>
@@ -11653,7 +11997,6 @@
                 <w:sz w:val="20"/>
                 <w:szCs w:val="20"/>
               </w:rPr>
-              <w:lastRenderedPageBreak/>
               <w:t>136</w:t>
             </w:r>
           </w:p>
@@ -12638,7 +12981,7 @@
                     <pic:cNvPicPr/>
                   </pic:nvPicPr>
                   <pic:blipFill>
-                    <a:blip r:embed="rId16"/>
+                    <a:blip r:embed="rId17"/>
                     <a:stretch>
                       <a:fillRect/>
                     </a:stretch>
@@ -12671,7 +13014,7 @@
       </w:pPr>
     </w:p>
     <w:sectPr>
-      <w:footerReference w:type="default" r:id="rId17"/>
+      <w:footerReference w:type="default" r:id="rId18"/>
       <w:pgSz w:w="11906" w:h="16838"/>
       <w:pgMar w:top="1440" w:right="1800" w:bottom="1440" w:left="1800" w:header="851" w:footer="992" w:gutter="0"/>
       <w:pgNumType w:start="1"/>
@@ -14706,6 +15049,10 @@
 </file>
 
 <file path=customXml/item1.xml><?xml version="1.0" encoding="utf-8"?>
+<b:Sources xmlns:b="http://schemas.openxmlformats.org/officeDocument/2006/bibliography" xmlns="http://schemas.openxmlformats.org/officeDocument/2006/bibliography" SelectedStyle="\APASixthEditionOfficeOnline.xsl" StyleName="APA" Version="6"/>
+</file>
+
+<file path=customXml/item2.xml><?xml version="1.0" encoding="utf-8"?>
 <s:customData xmlns="http://www.wps.cn/officeDocument/2013/wpsCustomData" xmlns:s="http://www.wps.cn/officeDocument/2013/wpsCustomData">
   <customSectProps>
     <customSectPr/>
@@ -14713,22 +15060,18 @@
 </s:customData>
 </file>
 
-<file path=customXml/item2.xml><?xml version="1.0" encoding="utf-8"?>
-<b:Sources xmlns:b="http://schemas.openxmlformats.org/officeDocument/2006/bibliography" xmlns="http://schemas.openxmlformats.org/officeDocument/2006/bibliography" SelectedStyle="\APASixthEditionOfficeOnline.xsl" StyleName="APA" Version="6"/>
+<file path=customXml/itemProps1.xml><?xml version="1.0" encoding="utf-8"?>
+<ds:datastoreItem xmlns:ds="http://schemas.openxmlformats.org/officeDocument/2006/customXml" ds:itemID="{4BF8F0CE-F7C5-4534-94E1-1FD85E4FBDA4}">
+  <ds:schemaRefs>
+    <ds:schemaRef ds:uri="http://schemas.openxmlformats.org/officeDocument/2006/bibliography"/>
+  </ds:schemaRefs>
+</ds:datastoreItem>
 </file>
 
-<file path=customXml/itemProps1.xml><?xml version="1.0" encoding="utf-8"?>
+<file path=customXml/itemProps2.xml><?xml version="1.0" encoding="utf-8"?>
 <ds:datastoreItem xmlns:ds="http://schemas.openxmlformats.org/officeDocument/2006/customXml" ds:itemID="{B1977F7D-205B-4081-913C-38D41E755F92}">
   <ds:schemaRefs>
     <ds:schemaRef ds:uri="http://www.wps.cn/officeDocument/2013/wpsCustomData"/>
   </ds:schemaRefs>
 </ds:datastoreItem>
-</file>
-
-<file path=customXml/itemProps2.xml><?xml version="1.0" encoding="utf-8"?>
-<ds:datastoreItem xmlns:ds="http://schemas.openxmlformats.org/officeDocument/2006/customXml" ds:itemID="{4BF8F0CE-F7C5-4534-94E1-1FD85E4FBDA4}">
-  <ds:schemaRefs>
-    <ds:schemaRef ds:uri="http://schemas.openxmlformats.org/officeDocument/2006/bibliography"/>
-  </ds:schemaRefs>
-</ds:datastoreItem>
 </file>
</xml_diff>

<commit_message>
Fixed relative path usage in another place and changed older folder name (pca) to new one (pca-analysis) in a few files / comments.
</commit_message>
<xml_diff>
--- a/PCA_Analysis_Manual_rev3.docx
+++ b/PCA_Analysis_Manual_rev3.docx
@@ -3081,7 +3081,43 @@
           <w:sz w:val="20"/>
           <w:szCs w:val="20"/>
         </w:rPr>
-        <w:t>\SIMS_PCA\SIMS_PCA\</w:t>
+        <w:t>/</w:t>
+      </w:r>
+      <w:r>
+        <w:rPr>
+          <w:rFonts w:ascii="Times New Roman" w:hAnsi="Times New Roman" w:cs="Times New Roman"/>
+          <w:color w:val="FF0000"/>
+          <w:sz w:val="20"/>
+          <w:szCs w:val="20"/>
+        </w:rPr>
+        <w:t>SIMS_PCA</w:t>
+      </w:r>
+      <w:r>
+        <w:rPr>
+          <w:rFonts w:ascii="Times New Roman" w:hAnsi="Times New Roman" w:cs="Times New Roman"/>
+          <w:color w:val="FF0000"/>
+          <w:sz w:val="20"/>
+          <w:szCs w:val="20"/>
+        </w:rPr>
+        <w:t>/</w:t>
+      </w:r>
+      <w:r>
+        <w:rPr>
+          <w:rFonts w:ascii="Times New Roman" w:hAnsi="Times New Roman" w:cs="Times New Roman"/>
+          <w:color w:val="FF0000"/>
+          <w:sz w:val="20"/>
+          <w:szCs w:val="20"/>
+        </w:rPr>
+        <w:t>SIMS_PCA</w:t>
+      </w:r>
+      <w:r>
+        <w:rPr>
+          <w:rFonts w:ascii="Times New Roman" w:hAnsi="Times New Roman" w:cs="Times New Roman"/>
+          <w:color w:val="FF0000"/>
+          <w:sz w:val="20"/>
+          <w:szCs w:val="20"/>
+        </w:rPr>
+        <w:t>/</w:t>
       </w:r>
       <w:proofErr w:type="spellStart"/>
       <w:r>
@@ -3254,7 +3290,6 @@
         </w:rPr>
         <w:t xml:space="preserve"> </w:t>
       </w:r>
-      <w:proofErr w:type="gramStart"/>
       <w:r>
         <w:rPr>
           <w:rFonts w:ascii="Times New Roman" w:hAnsi="Times New Roman" w:cs="Times New Roman"/>
@@ -3270,17 +3305,7 @@
           <w:sz w:val="20"/>
           <w:szCs w:val="20"/>
         </w:rPr>
-        <w:t>”</w:t>
-      </w:r>
-      <w:proofErr w:type="gramEnd"/>
-      <w:r>
-        <w:rPr>
-          <w:rFonts w:ascii="Times New Roman" w:hAnsi="Times New Roman" w:cs="Times New Roman"/>
-          <w:color w:val="FF0000"/>
-          <w:sz w:val="20"/>
-          <w:szCs w:val="20"/>
-        </w:rPr>
-        <w:t>&lt;</w:t>
+        <w:t>”&lt;</w:t>
       </w:r>
       <w:r>
         <w:rPr>
@@ -3298,7 +3323,16 @@
           <w:sz w:val="20"/>
           <w:szCs w:val="20"/>
         </w:rPr>
-        <w:t>PCA&gt;\</w:t>
+        <w:t>PCA&gt;</w:t>
+      </w:r>
+      <w:r>
+        <w:rPr>
+          <w:rFonts w:ascii="Times New Roman" w:hAnsi="Times New Roman" w:cs="Times New Roman"/>
+          <w:color w:val="FF0000"/>
+          <w:sz w:val="20"/>
+          <w:szCs w:val="20"/>
+        </w:rPr>
+        <w:t>/</w:t>
       </w:r>
       <w:proofErr w:type="spellStart"/>
       <w:r>
@@ -3318,7 +3352,34 @@
           <w:sz w:val="20"/>
           <w:szCs w:val="20"/>
         </w:rPr>
-        <w:t>\SIMS_PCA\SIMS_PCA</w:t>
+        <w:t>-analysis/</w:t>
+      </w:r>
+      <w:r>
+        <w:rPr>
+          <w:rFonts w:ascii="Times New Roman" w:hAnsi="Times New Roman" w:cs="Times New Roman"/>
+          <w:color w:val="FF0000"/>
+          <w:sz w:val="20"/>
+          <w:szCs w:val="20"/>
+        </w:rPr>
+        <w:t>SIMS_PCA</w:t>
+      </w:r>
+      <w:r>
+        <w:rPr>
+          <w:rFonts w:ascii="Times New Roman" w:hAnsi="Times New Roman" w:cs="Times New Roman"/>
+          <w:color w:val="FF0000"/>
+          <w:sz w:val="20"/>
+          <w:szCs w:val="20"/>
+        </w:rPr>
+        <w:t>/</w:t>
+      </w:r>
+      <w:r>
+        <w:rPr>
+          <w:rFonts w:ascii="Times New Roman" w:hAnsi="Times New Roman" w:cs="Times New Roman"/>
+          <w:color w:val="FF0000"/>
+          <w:sz w:val="20"/>
+          <w:szCs w:val="20"/>
+        </w:rPr>
+        <w:t>SIMS_PCA</w:t>
       </w:r>
       <w:r>
         <w:rPr>
@@ -3677,38 +3738,62 @@
           <w:sz w:val="20"/>
           <w:szCs w:val="20"/>
         </w:rPr>
-        <w:t>\</w:t>
-      </w:r>
-      <w:proofErr w:type="spellStart"/>
-      <w:r>
-        <w:rPr>
-          <w:rFonts w:ascii="Times New Roman" w:hAnsi="Times New Roman" w:cs="Times New Roman"/>
-          <w:color w:val="FF0000"/>
-          <w:sz w:val="20"/>
-          <w:szCs w:val="20"/>
-        </w:rPr>
-        <w:t>pca</w:t>
-      </w:r>
-      <w:proofErr w:type="spellEnd"/>
-      <w:r>
-        <w:rPr>
-          <w:rFonts w:ascii="Times New Roman" w:hAnsi="Times New Roman" w:cs="Times New Roman"/>
-          <w:color w:val="FF0000"/>
-          <w:sz w:val="20"/>
-          <w:szCs w:val="20"/>
-        </w:rPr>
-        <w:t>\SIMS_PCA\SIMS_PCA\</w:t>
-      </w:r>
-      <w:r>
-        <w:rPr>
-          <w:rFonts w:ascii="Times New Roman" w:hAnsi="Times New Roman" w:cs="Times New Roman"/>
-          <w:color w:val="FF0000"/>
-          <w:sz w:val="20"/>
-          <w:szCs w:val="20"/>
-        </w:rPr>
-        <w:t>sims-data\</w:t>
-      </w:r>
-      <w:proofErr w:type="spellStart"/>
+        <w:t>/pca-analysis/</w:t>
+      </w:r>
+      <w:r>
+        <w:rPr>
+          <w:rFonts w:ascii="Times New Roman" w:hAnsi="Times New Roman" w:cs="Times New Roman"/>
+          <w:color w:val="FF0000"/>
+          <w:sz w:val="20"/>
+          <w:szCs w:val="20"/>
+        </w:rPr>
+        <w:t>SIMS_PCA</w:t>
+      </w:r>
+      <w:r>
+        <w:rPr>
+          <w:rFonts w:ascii="Times New Roman" w:hAnsi="Times New Roman" w:cs="Times New Roman"/>
+          <w:color w:val="FF0000"/>
+          <w:sz w:val="20"/>
+          <w:szCs w:val="20"/>
+        </w:rPr>
+        <w:t>/</w:t>
+      </w:r>
+      <w:r>
+        <w:rPr>
+          <w:rFonts w:ascii="Times New Roman" w:hAnsi="Times New Roman" w:cs="Times New Roman"/>
+          <w:color w:val="FF0000"/>
+          <w:sz w:val="20"/>
+          <w:szCs w:val="20"/>
+        </w:rPr>
+        <w:t>SIMS_PCA</w:t>
+      </w:r>
+      <w:r>
+        <w:rPr>
+          <w:rFonts w:ascii="Times New Roman" w:hAnsi="Times New Roman" w:cs="Times New Roman"/>
+          <w:color w:val="FF0000"/>
+          <w:sz w:val="20"/>
+          <w:szCs w:val="20"/>
+        </w:rPr>
+        <w:t>/</w:t>
+      </w:r>
+      <w:r>
+        <w:rPr>
+          <w:rFonts w:ascii="Times New Roman" w:hAnsi="Times New Roman" w:cs="Times New Roman"/>
+          <w:color w:val="FF0000"/>
+          <w:sz w:val="20"/>
+          <w:szCs w:val="20"/>
+        </w:rPr>
+        <w:t>sims-data</w:t>
+      </w:r>
+      <w:r>
+        <w:rPr>
+          <w:rFonts w:ascii="Times New Roman" w:hAnsi="Times New Roman" w:cs="Times New Roman"/>
+          <w:color w:val="FF0000"/>
+          <w:sz w:val="20"/>
+          <w:szCs w:val="20"/>
+        </w:rPr>
+        <w:t>/</w:t>
+      </w:r>
       <w:r>
         <w:rPr>
           <w:rFonts w:ascii="Times New Roman" w:hAnsi="Times New Roman" w:cs="Times New Roman"/>
@@ -3718,7 +3803,6 @@
         </w:rPr>
         <w:t>OriginalData</w:t>
       </w:r>
-      <w:proofErr w:type="spellEnd"/>
       <w:r>
         <w:rPr>
           <w:rFonts w:ascii="Times New Roman" w:hAnsi="Times New Roman" w:cs="Times New Roman"/>
@@ -4274,7 +4358,7 @@
           <w:sz w:val="20"/>
           <w:szCs w:val="20"/>
         </w:rPr>
-        <w:t>\</w:t>
+        <w:t>/</w:t>
       </w:r>
       <w:proofErr w:type="spellStart"/>
       <w:r>
@@ -4294,7 +4378,43 @@
           <w:sz w:val="20"/>
           <w:szCs w:val="20"/>
         </w:rPr>
-        <w:t>\SIMS_PCA\SIMS_PCA\</w:t>
+        <w:t>-analysis/</w:t>
+      </w:r>
+      <w:r>
+        <w:rPr>
+          <w:rFonts w:ascii="Times New Roman" w:hAnsi="Times New Roman" w:cs="Times New Roman"/>
+          <w:color w:val="FF0000"/>
+          <w:sz w:val="20"/>
+          <w:szCs w:val="20"/>
+        </w:rPr>
+        <w:t>SIMS_PCA</w:t>
+      </w:r>
+      <w:r>
+        <w:rPr>
+          <w:rFonts w:ascii="Times New Roman" w:hAnsi="Times New Roman" w:cs="Times New Roman"/>
+          <w:color w:val="FF0000"/>
+          <w:sz w:val="20"/>
+          <w:szCs w:val="20"/>
+        </w:rPr>
+        <w:t>/</w:t>
+      </w:r>
+      <w:r>
+        <w:rPr>
+          <w:rFonts w:ascii="Times New Roman" w:hAnsi="Times New Roman" w:cs="Times New Roman"/>
+          <w:color w:val="FF0000"/>
+          <w:sz w:val="20"/>
+          <w:szCs w:val="20"/>
+        </w:rPr>
+        <w:t>SIMS_PCA</w:t>
+      </w:r>
+      <w:r>
+        <w:rPr>
+          <w:rFonts w:ascii="Times New Roman" w:hAnsi="Times New Roman" w:cs="Times New Roman"/>
+          <w:color w:val="FF0000"/>
+          <w:sz w:val="20"/>
+          <w:szCs w:val="20"/>
+        </w:rPr>
+        <w:t>/</w:t>
       </w:r>
       <w:proofErr w:type="spellStart"/>
       <w:r>
@@ -4462,38 +4582,71 @@
           <w:sz w:val="20"/>
           <w:szCs w:val="20"/>
         </w:rPr>
-        <w:t>PCA&gt;\</w:t>
-      </w:r>
-      <w:proofErr w:type="spellStart"/>
-      <w:r>
-        <w:rPr>
-          <w:rFonts w:ascii="Times New Roman" w:hAnsi="Times New Roman" w:cs="Times New Roman"/>
-          <w:color w:val="FF0000"/>
-          <w:sz w:val="20"/>
-          <w:szCs w:val="20"/>
-        </w:rPr>
-        <w:t>pca</w:t>
-      </w:r>
-      <w:proofErr w:type="spellEnd"/>
-      <w:r>
-        <w:rPr>
-          <w:rFonts w:ascii="Times New Roman" w:hAnsi="Times New Roman" w:cs="Times New Roman"/>
-          <w:color w:val="FF0000"/>
-          <w:sz w:val="20"/>
-          <w:szCs w:val="20"/>
-        </w:rPr>
-        <w:t>\SIMS_PCA\SIMS_PCA\</w:t>
-      </w:r>
-      <w:r>
-        <w:rPr>
-          <w:rFonts w:ascii="Times New Roman" w:hAnsi="Times New Roman" w:cs="Times New Roman"/>
-          <w:color w:val="FF0000"/>
-          <w:sz w:val="20"/>
-          <w:szCs w:val="20"/>
-        </w:rPr>
-        <w:t>sims-data\</w:t>
-      </w:r>
-      <w:proofErr w:type="spellStart"/>
+        <w:t>PCA&gt;</w:t>
+      </w:r>
+      <w:r>
+        <w:rPr>
+          <w:rFonts w:ascii="Times New Roman" w:hAnsi="Times New Roman" w:cs="Times New Roman"/>
+          <w:color w:val="FF0000"/>
+          <w:sz w:val="20"/>
+          <w:szCs w:val="20"/>
+        </w:rPr>
+        <w:t>/pca-analysis/</w:t>
+      </w:r>
+      <w:r>
+        <w:rPr>
+          <w:rFonts w:ascii="Times New Roman" w:hAnsi="Times New Roman" w:cs="Times New Roman"/>
+          <w:color w:val="FF0000"/>
+          <w:sz w:val="20"/>
+          <w:szCs w:val="20"/>
+        </w:rPr>
+        <w:t>SIMS_PCA</w:t>
+      </w:r>
+      <w:r>
+        <w:rPr>
+          <w:rFonts w:ascii="Times New Roman" w:hAnsi="Times New Roman" w:cs="Times New Roman"/>
+          <w:color w:val="FF0000"/>
+          <w:sz w:val="20"/>
+          <w:szCs w:val="20"/>
+        </w:rPr>
+        <w:t>/</w:t>
+      </w:r>
+      <w:r>
+        <w:rPr>
+          <w:rFonts w:ascii="Times New Roman" w:hAnsi="Times New Roman" w:cs="Times New Roman"/>
+          <w:color w:val="FF0000"/>
+          <w:sz w:val="20"/>
+          <w:szCs w:val="20"/>
+        </w:rPr>
+        <w:t>SIMS_PCA</w:t>
+      </w:r>
+      <w:r>
+        <w:rPr>
+          <w:rFonts w:ascii="Times New Roman" w:hAnsi="Times New Roman" w:cs="Times New Roman"/>
+          <w:color w:val="FF0000"/>
+          <w:sz w:val="20"/>
+          <w:szCs w:val="20"/>
+        </w:rPr>
+        <w:t>/</w:t>
+      </w:r>
+      <w:r>
+        <w:rPr>
+          <w:rFonts w:ascii="Times New Roman" w:hAnsi="Times New Roman" w:cs="Times New Roman"/>
+          <w:color w:val="FF0000"/>
+          <w:sz w:val="20"/>
+          <w:szCs w:val="20"/>
+        </w:rPr>
+        <w:t>sims-data</w:t>
+      </w:r>
+      <w:r>
+        <w:rPr>
+          <w:rFonts w:ascii="Times New Roman" w:hAnsi="Times New Roman" w:cs="Times New Roman"/>
+          <w:color w:val="FF0000"/>
+          <w:sz w:val="20"/>
+          <w:szCs w:val="20"/>
+        </w:rPr>
+        <w:t>/</w:t>
+      </w:r>
       <w:r>
         <w:rPr>
           <w:rFonts w:ascii="Times New Roman" w:hAnsi="Times New Roman" w:cs="Times New Roman"/>
@@ -4503,7 +4656,6 @@
         </w:rPr>
         <w:t>output_sample</w:t>
       </w:r>
-      <w:proofErr w:type="spellEnd"/>
       <w:r>
         <w:rPr>
           <w:rFonts w:ascii="Times New Roman" w:hAnsi="Times New Roman" w:cs="Times New Roman"/>
@@ -5170,7 +5322,7 @@
           <w:sz w:val="20"/>
           <w:szCs w:val="20"/>
         </w:rPr>
-        <w:t>\</w:t>
+        <w:t>/</w:t>
       </w:r>
       <w:proofErr w:type="spellStart"/>
       <w:r>
@@ -5190,7 +5342,43 @@
           <w:sz w:val="20"/>
           <w:szCs w:val="20"/>
         </w:rPr>
-        <w:t>\SIMS_PCA\SIMS_PCA\</w:t>
+        <w:t>-analysis/</w:t>
+      </w:r>
+      <w:r>
+        <w:rPr>
+          <w:rFonts w:ascii="Times New Roman" w:hAnsi="Times New Roman" w:cs="Times New Roman"/>
+          <w:color w:val="FF0000"/>
+          <w:sz w:val="20"/>
+          <w:szCs w:val="20"/>
+        </w:rPr>
+        <w:t>SIMS_PCA</w:t>
+      </w:r>
+      <w:r>
+        <w:rPr>
+          <w:rFonts w:ascii="Times New Roman" w:hAnsi="Times New Roman" w:cs="Times New Roman"/>
+          <w:color w:val="FF0000"/>
+          <w:sz w:val="20"/>
+          <w:szCs w:val="20"/>
+        </w:rPr>
+        <w:t>/</w:t>
+      </w:r>
+      <w:r>
+        <w:rPr>
+          <w:rFonts w:ascii="Times New Roman" w:hAnsi="Times New Roman" w:cs="Times New Roman"/>
+          <w:color w:val="FF0000"/>
+          <w:sz w:val="20"/>
+          <w:szCs w:val="20"/>
+        </w:rPr>
+        <w:t>SIMS_PCA</w:t>
+      </w:r>
+      <w:r>
+        <w:rPr>
+          <w:rFonts w:ascii="Times New Roman" w:hAnsi="Times New Roman" w:cs="Times New Roman"/>
+          <w:color w:val="FF0000"/>
+          <w:sz w:val="20"/>
+          <w:szCs w:val="20"/>
+        </w:rPr>
+        <w:t>/</w:t>
       </w:r>
       <w:proofErr w:type="spellStart"/>
       <w:r>
@@ -5210,7 +5398,7 @@
           <w:sz w:val="20"/>
           <w:szCs w:val="20"/>
         </w:rPr>
-        <w:t>\</w:t>
+        <w:t>/</w:t>
       </w:r>
       <w:proofErr w:type="spellStart"/>
       <w:r>
@@ -6799,7 +6987,6 @@
         </w:rPr>
         <w:t xml:space="preserve">and change </w:t>
       </w:r>
-      <w:proofErr w:type="spellStart"/>
       <w:r>
         <w:rPr>
           <w:rFonts w:ascii="Times New Roman" w:hAnsi="Times New Roman" w:cs="Times New Roman"/>
@@ -6817,7 +7004,25 @@
           <w:sz w:val="20"/>
           <w:szCs w:val="20"/>
         </w:rPr>
-        <w:t>sims.plot</w:t>
+        <w:t>sims</w:t>
+      </w:r>
+      <w:r>
+        <w:rPr>
+          <w:rFonts w:ascii="Times New Roman" w:hAnsi="Times New Roman" w:cs="Times New Roman"/>
+          <w:color w:val="FF0000"/>
+          <w:sz w:val="20"/>
+          <w:szCs w:val="20"/>
+        </w:rPr>
+        <w:t>.</w:t>
+      </w:r>
+      <w:r>
+        <w:rPr>
+          <w:rFonts w:ascii="Times New Roman" w:hAnsi="Times New Roman" w:cs="Times New Roman"/>
+          <w:color w:val="FF0000"/>
+          <w:sz w:val="20"/>
+          <w:szCs w:val="20"/>
+        </w:rPr>
+        <w:t>plot</w:t>
       </w:r>
       <w:proofErr w:type="gramEnd"/>
       <w:r>
@@ -6827,17 +7032,7 @@
           <w:sz w:val="20"/>
           <w:szCs w:val="20"/>
         </w:rPr>
-        <w:t>_pca_result</w:t>
-      </w:r>
-      <w:proofErr w:type="spellEnd"/>
-      <w:r>
-        <w:rPr>
-          <w:rFonts w:ascii="Times New Roman" w:hAnsi="Times New Roman" w:cs="Times New Roman"/>
-          <w:color w:val="FF0000"/>
-          <w:sz w:val="20"/>
-          <w:szCs w:val="20"/>
-        </w:rPr>
-        <w:t>()</w:t>
+        <w:t>_pca_result()</w:t>
       </w:r>
       <w:r>
         <w:rPr>
@@ -6847,7 +7042,6 @@
         </w:rPr>
         <w:t xml:space="preserve"> to </w:t>
       </w:r>
-      <w:proofErr w:type="spellStart"/>
       <w:r>
         <w:rPr>
           <w:rFonts w:ascii="Times New Roman" w:hAnsi="Times New Roman" w:cs="Times New Roman"/>
@@ -6857,7 +7051,6 @@
         </w:rPr>
         <w:t>pca_sims.plot_pca_result</w:t>
       </w:r>
-      <w:proofErr w:type="spellEnd"/>
       <w:r>
         <w:rPr>
           <w:rFonts w:ascii="Times New Roman" w:hAnsi="Times New Roman" w:cs="Times New Roman"/>
@@ -6867,25 +7060,14 @@
         </w:rPr>
         <w:t>(</w:t>
       </w:r>
-      <w:proofErr w:type="spellStart"/>
-      <w:r>
-        <w:rPr>
-          <w:rFonts w:ascii="Times New Roman" w:hAnsi="Times New Roman" w:cs="Times New Roman"/>
-          <w:color w:val="FF0000"/>
-          <w:sz w:val="20"/>
-          <w:szCs w:val="20"/>
-        </w:rPr>
-        <w:t>max_pcacomp</w:t>
-      </w:r>
-      <w:proofErr w:type="spellEnd"/>
-      <w:r>
-        <w:rPr>
-          <w:rFonts w:ascii="Times New Roman" w:hAnsi="Times New Roman" w:cs="Times New Roman"/>
-          <w:color w:val="FF0000"/>
-          <w:sz w:val="20"/>
-          <w:szCs w:val="20"/>
-        </w:rPr>
-        <w:t>=</w:t>
+      <w:r>
+        <w:rPr>
+          <w:rFonts w:ascii="Times New Roman" w:hAnsi="Times New Roman" w:cs="Times New Roman"/>
+          <w:color w:val="FF0000"/>
+          <w:sz w:val="20"/>
+          <w:szCs w:val="20"/>
+        </w:rPr>
+        <w:t>max_pcacomp=</w:t>
       </w:r>
       <w:r>
         <w:rPr>
@@ -9182,7 +9364,7 @@
           <w:sz w:val="21"/>
           <w:szCs w:val="21"/>
         </w:rPr>
-        <w:t>\</w:t>
+        <w:t>/</w:t>
       </w:r>
       <w:r>
         <w:rPr>
@@ -9218,7 +9400,7 @@
           <w:sz w:val="21"/>
           <w:szCs w:val="21"/>
         </w:rPr>
-        <w:t>\</w:t>
+        <w:t>/</w:t>
       </w:r>
       <w:r>
         <w:rPr>
@@ -9254,18 +9436,28 @@
           <w:sz w:val="21"/>
           <w:szCs w:val="21"/>
         </w:rPr>
-        <w:t>\</w:t>
-      </w:r>
-      <w:r>
-        <w:rPr>
-          <w:rFonts w:ascii="Times New Roman" w:hAnsi="Times New Roman" w:cs="Times New Roman"/>
-          <w:color w:val="FF0000"/>
-          <w:sz w:val="21"/>
-          <w:szCs w:val="21"/>
-        </w:rPr>
-        <w:t>sims-data\</w:t>
+        <w:t>/</w:t>
+      </w:r>
+      <w:r>
+        <w:rPr>
+          <w:rFonts w:ascii="Times New Roman" w:hAnsi="Times New Roman" w:cs="Times New Roman"/>
+          <w:color w:val="FF0000"/>
+          <w:sz w:val="21"/>
+          <w:szCs w:val="21"/>
+        </w:rPr>
+        <w:t>sims-data</w:t>
+      </w:r>
+      <w:r>
+        <w:rPr>
+          <w:rFonts w:ascii="Times New Roman" w:hAnsi="Times New Roman" w:cs="Times New Roman"/>
+          <w:color w:val="FF0000"/>
+          <w:sz w:val="21"/>
+          <w:szCs w:val="21"/>
+        </w:rPr>
+        <w:t>/</w:t>
       </w:r>
       <w:proofErr w:type="spellStart"/>
+      <w:proofErr w:type="gramStart"/>
       <w:r>
         <w:rPr>
           <w:rFonts w:ascii="Times New Roman" w:hAnsi="Times New Roman" w:cs="Times New Roman"/>
@@ -9276,6 +9468,7 @@
         <w:t>OriginalData</w:t>
       </w:r>
       <w:proofErr w:type="spellEnd"/>
+      <w:proofErr w:type="gramEnd"/>
     </w:p>
     <w:p>
       <w:pPr>
@@ -9466,16 +9659,25 @@
           <w:sz w:val="20"/>
           <w:szCs w:val="20"/>
         </w:rPr>
-        <w:t>\</w:t>
-      </w:r>
-      <w:r>
-        <w:rPr>
-          <w:rFonts w:ascii="Times New Roman" w:hAnsi="Times New Roman" w:cs="Times New Roman"/>
-          <w:color w:val="FF0000"/>
-          <w:sz w:val="20"/>
-          <w:szCs w:val="20"/>
-        </w:rPr>
-        <w:t>SIMS_PCA\</w:t>
+        <w:t>/</w:t>
+      </w:r>
+      <w:r>
+        <w:rPr>
+          <w:rFonts w:ascii="Times New Roman" w:hAnsi="Times New Roman" w:cs="Times New Roman"/>
+          <w:color w:val="FF0000"/>
+          <w:sz w:val="20"/>
+          <w:szCs w:val="20"/>
+        </w:rPr>
+        <w:t>SIMS_PCA</w:t>
+      </w:r>
+      <w:r>
+        <w:rPr>
+          <w:rFonts w:ascii="Times New Roman" w:hAnsi="Times New Roman" w:cs="Times New Roman"/>
+          <w:color w:val="FF0000"/>
+          <w:sz w:val="20"/>
+          <w:szCs w:val="20"/>
+        </w:rPr>
+        <w:t>/</w:t>
       </w:r>
       <w:r>
         <w:rPr>
@@ -9511,7 +9713,7 @@
           <w:sz w:val="21"/>
           <w:szCs w:val="21"/>
         </w:rPr>
-        <w:t>\</w:t>
+        <w:t>/</w:t>
       </w:r>
       <w:r>
         <w:rPr>
@@ -9529,7 +9731,7 @@
           <w:sz w:val="21"/>
           <w:szCs w:val="21"/>
         </w:rPr>
-        <w:t>\</w:t>
+        <w:t>/</w:t>
       </w:r>
       <w:proofErr w:type="spellStart"/>
       <w:r>
@@ -9742,16 +9944,25 @@
           <w:sz w:val="20"/>
           <w:szCs w:val="20"/>
         </w:rPr>
-        <w:t>\</w:t>
-      </w:r>
-      <w:r>
-        <w:rPr>
-          <w:rFonts w:ascii="Times New Roman" w:hAnsi="Times New Roman" w:cs="Times New Roman"/>
-          <w:color w:val="FF0000"/>
-          <w:sz w:val="20"/>
-          <w:szCs w:val="20"/>
-        </w:rPr>
-        <w:t>SIMS_PCA\</w:t>
+        <w:t>/</w:t>
+      </w:r>
+      <w:r>
+        <w:rPr>
+          <w:rFonts w:ascii="Times New Roman" w:hAnsi="Times New Roman" w:cs="Times New Roman"/>
+          <w:color w:val="FF0000"/>
+          <w:sz w:val="20"/>
+          <w:szCs w:val="20"/>
+        </w:rPr>
+        <w:t>SIMS_PCA</w:t>
+      </w:r>
+      <w:r>
+        <w:rPr>
+          <w:rFonts w:ascii="Times New Roman" w:hAnsi="Times New Roman" w:cs="Times New Roman"/>
+          <w:color w:val="FF0000"/>
+          <w:sz w:val="20"/>
+          <w:szCs w:val="20"/>
+        </w:rPr>
+        <w:t>/</w:t>
       </w:r>
       <w:r>
         <w:rPr>
@@ -9787,7 +9998,7 @@
           <w:sz w:val="21"/>
           <w:szCs w:val="21"/>
         </w:rPr>
-        <w:t>\</w:t>
+        <w:t>/</w:t>
       </w:r>
       <w:proofErr w:type="spellStart"/>
       <w:r>
@@ -10079,16 +10290,25 @@
           <w:sz w:val="20"/>
           <w:szCs w:val="20"/>
         </w:rPr>
-        <w:t>\</w:t>
-      </w:r>
-      <w:r>
-        <w:rPr>
-          <w:rFonts w:ascii="Times New Roman" w:hAnsi="Times New Roman" w:cs="Times New Roman"/>
-          <w:color w:val="FF0000"/>
-          <w:sz w:val="20"/>
-          <w:szCs w:val="20"/>
-        </w:rPr>
-        <w:t>SIMS_PCA\</w:t>
+        <w:t>/</w:t>
+      </w:r>
+      <w:r>
+        <w:rPr>
+          <w:rFonts w:ascii="Times New Roman" w:hAnsi="Times New Roman" w:cs="Times New Roman"/>
+          <w:color w:val="FF0000"/>
+          <w:sz w:val="20"/>
+          <w:szCs w:val="20"/>
+        </w:rPr>
+        <w:t>SIMS_PCA</w:t>
+      </w:r>
+      <w:r>
+        <w:rPr>
+          <w:rFonts w:ascii="Times New Roman" w:hAnsi="Times New Roman" w:cs="Times New Roman"/>
+          <w:color w:val="FF0000"/>
+          <w:sz w:val="20"/>
+          <w:szCs w:val="20"/>
+        </w:rPr>
+        <w:t>/</w:t>
       </w:r>
       <w:r>
         <w:rPr>
@@ -10124,7 +10344,7 @@
           <w:sz w:val="21"/>
           <w:szCs w:val="21"/>
         </w:rPr>
-        <w:t>\</w:t>
+        <w:t>/</w:t>
       </w:r>
       <w:proofErr w:type="spellStart"/>
       <w:r>
@@ -10144,7 +10364,7 @@
           <w:sz w:val="21"/>
           <w:szCs w:val="21"/>
         </w:rPr>
-        <w:t>\</w:t>
+        <w:t>/</w:t>
       </w:r>
       <w:r>
         <w:rPr>
@@ -10292,16 +10512,25 @@
           <w:sz w:val="20"/>
           <w:szCs w:val="20"/>
         </w:rPr>
-        <w:t>\</w:t>
-      </w:r>
-      <w:r>
-        <w:rPr>
-          <w:rFonts w:ascii="Times New Roman" w:hAnsi="Times New Roman" w:cs="Times New Roman"/>
-          <w:color w:val="FF0000"/>
-          <w:sz w:val="20"/>
-          <w:szCs w:val="20"/>
-        </w:rPr>
-        <w:t>SIMS_PCA\</w:t>
+        <w:t>/</w:t>
+      </w:r>
+      <w:r>
+        <w:rPr>
+          <w:rFonts w:ascii="Times New Roman" w:hAnsi="Times New Roman" w:cs="Times New Roman"/>
+          <w:color w:val="FF0000"/>
+          <w:sz w:val="20"/>
+          <w:szCs w:val="20"/>
+        </w:rPr>
+        <w:t>SIMS_PCA</w:t>
+      </w:r>
+      <w:r>
+        <w:rPr>
+          <w:rFonts w:ascii="Times New Roman" w:hAnsi="Times New Roman" w:cs="Times New Roman"/>
+          <w:color w:val="FF0000"/>
+          <w:sz w:val="20"/>
+          <w:szCs w:val="20"/>
+        </w:rPr>
+        <w:t>/</w:t>
       </w:r>
       <w:r>
         <w:rPr>
@@ -10337,7 +10566,7 @@
           <w:sz w:val="21"/>
           <w:szCs w:val="21"/>
         </w:rPr>
-        <w:t>\</w:t>
+        <w:t>/</w:t>
       </w:r>
       <w:r>
         <w:rPr>
@@ -12411,16 +12640,25 @@
           <w:sz w:val="20"/>
           <w:szCs w:val="20"/>
         </w:rPr>
-        <w:t>\</w:t>
-      </w:r>
-      <w:r>
-        <w:rPr>
-          <w:rFonts w:ascii="Times New Roman" w:hAnsi="Times New Roman" w:cs="Times New Roman"/>
-          <w:color w:val="FF0000"/>
-          <w:sz w:val="20"/>
-          <w:szCs w:val="20"/>
-        </w:rPr>
-        <w:t>SIMS_PCA\</w:t>
+        <w:t>/</w:t>
+      </w:r>
+      <w:r>
+        <w:rPr>
+          <w:rFonts w:ascii="Times New Roman" w:hAnsi="Times New Roman" w:cs="Times New Roman"/>
+          <w:color w:val="FF0000"/>
+          <w:sz w:val="20"/>
+          <w:szCs w:val="20"/>
+        </w:rPr>
+        <w:t>SIMS_PCA</w:t>
+      </w:r>
+      <w:r>
+        <w:rPr>
+          <w:rFonts w:ascii="Times New Roman" w:hAnsi="Times New Roman" w:cs="Times New Roman"/>
+          <w:color w:val="FF0000"/>
+          <w:sz w:val="20"/>
+          <w:szCs w:val="20"/>
+        </w:rPr>
+        <w:t>/</w:t>
       </w:r>
       <w:r>
         <w:rPr>
@@ -12456,7 +12694,7 @@
           <w:sz w:val="21"/>
           <w:szCs w:val="21"/>
         </w:rPr>
-        <w:t>\</w:t>
+        <w:t>/</w:t>
       </w:r>
       <w:r>
         <w:rPr>
@@ -12474,7 +12712,7 @@
           <w:sz w:val="21"/>
           <w:szCs w:val="21"/>
         </w:rPr>
-        <w:t>\</w:t>
+        <w:t>/</w:t>
       </w:r>
     </w:p>
     <w:p>
@@ -12557,16 +12795,25 @@
           <w:sz w:val="20"/>
           <w:szCs w:val="20"/>
         </w:rPr>
-        <w:t>\</w:t>
-      </w:r>
-      <w:r>
-        <w:rPr>
-          <w:rFonts w:ascii="Times New Roman" w:hAnsi="Times New Roman" w:cs="Times New Roman"/>
-          <w:color w:val="FF0000"/>
-          <w:sz w:val="20"/>
-          <w:szCs w:val="20"/>
-        </w:rPr>
-        <w:t>SIMS_PCA\</w:t>
+        <w:t>/</w:t>
+      </w:r>
+      <w:r>
+        <w:rPr>
+          <w:rFonts w:ascii="Times New Roman" w:hAnsi="Times New Roman" w:cs="Times New Roman"/>
+          <w:color w:val="FF0000"/>
+          <w:sz w:val="20"/>
+          <w:szCs w:val="20"/>
+        </w:rPr>
+        <w:t>SIMS_PCA</w:t>
+      </w:r>
+      <w:r>
+        <w:rPr>
+          <w:rFonts w:ascii="Times New Roman" w:hAnsi="Times New Roman" w:cs="Times New Roman"/>
+          <w:color w:val="FF0000"/>
+          <w:sz w:val="20"/>
+          <w:szCs w:val="20"/>
+        </w:rPr>
+        <w:t>/</w:t>
       </w:r>
       <w:r>
         <w:rPr>
@@ -12602,7 +12849,34 @@
           <w:sz w:val="21"/>
           <w:szCs w:val="21"/>
         </w:rPr>
-        <w:t>\src\pca_sims\pca_sims.py</w:t>
+        <w:t>/</w:t>
+      </w:r>
+      <w:r>
+        <w:rPr>
+          <w:rFonts w:ascii="Times New Roman" w:hAnsi="Times New Roman" w:cs="Times New Roman"/>
+          <w:color w:val="FF0000"/>
+          <w:sz w:val="21"/>
+          <w:szCs w:val="21"/>
+        </w:rPr>
+        <w:t>src</w:t>
+      </w:r>
+      <w:r>
+        <w:rPr>
+          <w:rFonts w:ascii="Times New Roman" w:hAnsi="Times New Roman" w:cs="Times New Roman"/>
+          <w:color w:val="FF0000"/>
+          <w:sz w:val="21"/>
+          <w:szCs w:val="21"/>
+        </w:rPr>
+        <w:t>/pca_sims/pca_sims</w:t>
+      </w:r>
+      <w:r>
+        <w:rPr>
+          <w:rFonts w:ascii="Times New Roman" w:hAnsi="Times New Roman" w:cs="Times New Roman"/>
+          <w:color w:val="FF0000"/>
+          <w:sz w:val="21"/>
+          <w:szCs w:val="21"/>
+        </w:rPr>
+        <w:t>.py</w:t>
       </w:r>
     </w:p>
     <w:p>
@@ -15049,10 +15323,6 @@
 </file>
 
 <file path=customXml/item1.xml><?xml version="1.0" encoding="utf-8"?>
-<b:Sources xmlns:b="http://schemas.openxmlformats.org/officeDocument/2006/bibliography" xmlns="http://schemas.openxmlformats.org/officeDocument/2006/bibliography" SelectedStyle="\APASixthEditionOfficeOnline.xsl" StyleName="APA" Version="6"/>
-</file>
-
-<file path=customXml/item2.xml><?xml version="1.0" encoding="utf-8"?>
 <s:customData xmlns="http://www.wps.cn/officeDocument/2013/wpsCustomData" xmlns:s="http://www.wps.cn/officeDocument/2013/wpsCustomData">
   <customSectProps>
     <customSectPr/>
@@ -15060,18 +15330,22 @@
 </s:customData>
 </file>
 
+<file path=customXml/item2.xml><?xml version="1.0" encoding="utf-8"?>
+<b:Sources xmlns:b="http://schemas.openxmlformats.org/officeDocument/2006/bibliography" xmlns="http://schemas.openxmlformats.org/officeDocument/2006/bibliography" SelectedStyle="\APASixthEditionOfficeOnline.xsl" StyleName="APA" Version="6"/>
+</file>
+
 <file path=customXml/itemProps1.xml><?xml version="1.0" encoding="utf-8"?>
+<ds:datastoreItem xmlns:ds="http://schemas.openxmlformats.org/officeDocument/2006/customXml" ds:itemID="{B1977F7D-205B-4081-913C-38D41E755F92}">
+  <ds:schemaRefs>
+    <ds:schemaRef ds:uri="http://www.wps.cn/officeDocument/2013/wpsCustomData"/>
+  </ds:schemaRefs>
+</ds:datastoreItem>
+</file>
+
+<file path=customXml/itemProps2.xml><?xml version="1.0" encoding="utf-8"?>
 <ds:datastoreItem xmlns:ds="http://schemas.openxmlformats.org/officeDocument/2006/customXml" ds:itemID="{4BF8F0CE-F7C5-4534-94E1-1FD85E4FBDA4}">
   <ds:schemaRefs>
     <ds:schemaRef ds:uri="http://schemas.openxmlformats.org/officeDocument/2006/bibliography"/>
   </ds:schemaRefs>
 </ds:datastoreItem>
-</file>
-
-<file path=customXml/itemProps2.xml><?xml version="1.0" encoding="utf-8"?>
-<ds:datastoreItem xmlns:ds="http://schemas.openxmlformats.org/officeDocument/2006/customXml" ds:itemID="{B1977F7D-205B-4081-913C-38D41E755F92}">
-  <ds:schemaRefs>
-    <ds:schemaRef ds:uri="http://www.wps.cn/officeDocument/2013/wpsCustomData"/>
-  </ds:schemaRefs>
-</ds:datastoreItem>
 </file>
</xml_diff>

<commit_message>
Finished applying sample group number filtering to the entire report, not just the PCA plots.
</commit_message>
<xml_diff>
--- a/PCA_Analysis_Manual_rev3.docx
+++ b/PCA_Analysis_Manual_rev3.docx
@@ -460,7 +460,6 @@
         <w:t>. Now, your path should under </w:t>
       </w:r>
       <w:proofErr w:type="spellStart"/>
-      <w:proofErr w:type="gramStart"/>
       <w:r>
         <w:rPr>
           <w:rFonts w:ascii="Courier New" w:eastAsia="Times New Roman" w:hAnsi="Courier New" w:cs="Courier New"/>
@@ -480,18 +479,7 @@
           <w:szCs w:val="19"/>
           <w:lang w:eastAsia="en-US"/>
         </w:rPr>
-        <w:t>:~</w:t>
-      </w:r>
-      <w:proofErr w:type="gramEnd"/>
-      <w:r>
-        <w:rPr>
-          <w:rFonts w:ascii="Courier New" w:eastAsia="Times New Roman" w:hAnsi="Courier New" w:cs="Courier New"/>
-          <w:color w:val="333333"/>
-          <w:sz w:val="19"/>
-          <w:szCs w:val="19"/>
-          <w:lang w:eastAsia="en-US"/>
-        </w:rPr>
-        <w:t>username$</w:t>
+        <w:t>:~username$</w:t>
       </w:r>
       <w:r>
         <w:rPr>
@@ -2309,7 +2297,6 @@
         <w:t xml:space="preserve">and click “Add to </w:t>
       </w:r>
       <w:proofErr w:type="spellStart"/>
-      <w:proofErr w:type="gramStart"/>
       <w:r>
         <w:rPr>
           <w:rFonts w:ascii="Times New Roman" w:hAnsi="Times New Roman" w:cs="Times New Roman"/>
@@ -2327,7 +2314,6 @@
         </w:rPr>
         <w:t>”</w:t>
       </w:r>
-      <w:proofErr w:type="gramEnd"/>
     </w:p>
     <w:p>
       <w:pPr>
@@ -2565,18 +2551,8 @@
           <w:sz w:val="20"/>
           <w:szCs w:val="20"/>
         </w:rPr>
-        <w:t xml:space="preserve"> now close the pop-up </w:t>
-      </w:r>
-      <w:proofErr w:type="gramStart"/>
-      <w:r>
-        <w:rPr>
-          <w:rFonts w:ascii="Times New Roman" w:hAnsi="Times New Roman" w:cs="Times New Roman"/>
-          <w:sz w:val="20"/>
-          <w:szCs w:val="20"/>
-        </w:rPr>
-        <w:t>window</w:t>
-      </w:r>
-      <w:proofErr w:type="gramEnd"/>
+        <w:t xml:space="preserve"> now close the pop-up window</w:t>
+      </w:r>
     </w:p>
     <w:p>
       <w:pPr>
@@ -2820,25 +2796,7 @@
           <w:sz w:val="20"/>
           <w:szCs w:val="20"/>
         </w:rPr>
-        <w:t xml:space="preserve">the “Peak Statistics </w:t>
-      </w:r>
-      <w:proofErr w:type="gramStart"/>
-      <w:r>
-        <w:rPr>
-          <w:rFonts w:ascii="Times New Roman" w:hAnsi="Times New Roman" w:cs="Times New Roman"/>
-          <w:sz w:val="20"/>
-          <w:szCs w:val="20"/>
-        </w:rPr>
-        <w:t>On</w:t>
-      </w:r>
-      <w:proofErr w:type="gramEnd"/>
-      <w:r>
-        <w:rPr>
-          <w:rFonts w:ascii="Times New Roman" w:hAnsi="Times New Roman" w:cs="Times New Roman"/>
-          <w:sz w:val="20"/>
-          <w:szCs w:val="20"/>
-        </w:rPr>
-        <w:t xml:space="preserve"> Selected Spectra”</w:t>
+        <w:t>the “Peak Statistics On Selected Spectra”</w:t>
       </w:r>
       <w:r>
         <w:rPr>
@@ -4042,25 +4000,7 @@
           <w:sz w:val="20"/>
           <w:szCs w:val="20"/>
         </w:rPr>
-        <w:t xml:space="preserve">***Error! Cannot Recognize </w:t>
-      </w:r>
-      <w:proofErr w:type="gramStart"/>
-      <w:r>
-        <w:rPr>
-          <w:rFonts w:ascii="Times New Roman" w:hAnsi="Times New Roman" w:cs="Times New Roman"/>
-          <w:sz w:val="20"/>
-          <w:szCs w:val="20"/>
-        </w:rPr>
-        <w:t>Data!*</w:t>
-      </w:r>
-      <w:proofErr w:type="gramEnd"/>
-      <w:r>
-        <w:rPr>
-          <w:rFonts w:ascii="Times New Roman" w:hAnsi="Times New Roman" w:cs="Times New Roman"/>
-          <w:sz w:val="20"/>
-          <w:szCs w:val="20"/>
-        </w:rPr>
-        <w:t>**</w:t>
+        <w:t>***Error! Cannot Recognize Data!***</w:t>
       </w:r>
       <w:r>
         <w:rPr>
@@ -4524,18 +4464,8 @@
           <w:sz w:val="20"/>
           <w:szCs w:val="20"/>
         </w:rPr>
-        <w:t xml:space="preserve">then press </w:t>
-      </w:r>
-      <w:proofErr w:type="gramStart"/>
-      <w:r>
-        <w:rPr>
-          <w:rFonts w:ascii="Times New Roman" w:hAnsi="Times New Roman" w:cs="Times New Roman"/>
-          <w:sz w:val="20"/>
-          <w:szCs w:val="20"/>
-        </w:rPr>
-        <w:t>Enter</w:t>
-      </w:r>
-      <w:proofErr w:type="gramEnd"/>
+        <w:t>then press Enter</w:t>
+      </w:r>
     </w:p>
     <w:p>
       <w:pPr>
@@ -4708,16 +4638,7 @@
           <w:sz w:val="20"/>
           <w:szCs w:val="20"/>
         </w:rPr>
-        <w:t xml:space="preserve"> plots of PC1-PC5 with confidence </w:t>
-      </w:r>
-      <w:proofErr w:type="gramStart"/>
-      <w:r>
-        <w:rPr>
-          <w:rFonts w:ascii="Times New Roman" w:hAnsi="Times New Roman" w:cs="Times New Roman"/>
-          <w:sz w:val="20"/>
-          <w:szCs w:val="20"/>
-        </w:rPr>
-        <w:t>circle</w:t>
+        <w:t xml:space="preserve"> plots of PC1-PC5 with confidence circle</w:t>
       </w:r>
       <w:r>
         <w:rPr>
@@ -4727,7 +4648,6 @@
         </w:rPr>
         <w:t>s</w:t>
       </w:r>
-      <w:proofErr w:type="gramEnd"/>
     </w:p>
     <w:p>
       <w:pPr>
@@ -4765,16 +4685,7 @@
           <w:sz w:val="20"/>
           <w:szCs w:val="20"/>
         </w:rPr>
-        <w:t xml:space="preserve"> plots of PC1-PC5 without confidence </w:t>
-      </w:r>
-      <w:proofErr w:type="gramStart"/>
-      <w:r>
-        <w:rPr>
-          <w:rFonts w:ascii="Times New Roman" w:hAnsi="Times New Roman" w:cs="Times New Roman"/>
-          <w:sz w:val="20"/>
-          <w:szCs w:val="20"/>
-        </w:rPr>
-        <w:t>circle</w:t>
+        <w:t xml:space="preserve"> plots of PC1-PC5 without confidence circle</w:t>
       </w:r>
       <w:r>
         <w:rPr>
@@ -4784,7 +4695,6 @@
         </w:rPr>
         <w:t>s</w:t>
       </w:r>
-      <w:proofErr w:type="gramEnd"/>
     </w:p>
     <w:bookmarkEnd w:id="0"/>
     <w:p>
@@ -4884,7 +4794,6 @@
         </w:rPr>
         <w:t xml:space="preserve"> </w:t>
       </w:r>
-      <w:proofErr w:type="gramStart"/>
       <w:r>
         <w:rPr>
           <w:rFonts w:ascii="Times New Roman" w:hAnsi="Times New Roman" w:cs="Times New Roman"/>
@@ -4893,7 +4802,6 @@
         </w:rPr>
         <w:t>plots</w:t>
       </w:r>
-      <w:proofErr w:type="gramEnd"/>
     </w:p>
     <w:p>
       <w:pPr>
@@ -5571,23 +5479,13 @@
         <w:t>'</w:t>
       </w:r>
       <w:proofErr w:type="spellStart"/>
-      <w:proofErr w:type="gramStart"/>
-      <w:r>
-        <w:rPr>
-          <w:rFonts w:ascii="Times New Roman" w:hAnsi="Times New Roman" w:cs="Times New Roman"/>
-          <w:sz w:val="20"/>
-          <w:szCs w:val="20"/>
-        </w:rPr>
-        <w:t>font.family</w:t>
-      </w:r>
-      <w:proofErr w:type="gramEnd"/>
-      <w:r>
-        <w:rPr>
-          <w:rFonts w:ascii="Times New Roman" w:hAnsi="Times New Roman" w:cs="Times New Roman"/>
-          <w:sz w:val="20"/>
-          <w:szCs w:val="20"/>
-        </w:rPr>
-        <w:t>':</w:t>
+      <w:r>
+        <w:rPr>
+          <w:rFonts w:ascii="Times New Roman" w:hAnsi="Times New Roman" w:cs="Times New Roman"/>
+          <w:sz w:val="20"/>
+          <w:szCs w:val="20"/>
+        </w:rPr>
+        <w:t>font.family':</w:t>
       </w:r>
       <w:r>
         <w:rPr>
@@ -5636,23 +5534,13 @@
         <w:t>    '</w:t>
       </w:r>
       <w:proofErr w:type="spellStart"/>
-      <w:proofErr w:type="gramStart"/>
-      <w:r>
-        <w:rPr>
-          <w:rFonts w:ascii="Times New Roman" w:hAnsi="Times New Roman" w:cs="Times New Roman"/>
-          <w:sz w:val="20"/>
-          <w:szCs w:val="20"/>
-        </w:rPr>
-        <w:t>font.serif</w:t>
-      </w:r>
-      <w:proofErr w:type="gramEnd"/>
-      <w:r>
-        <w:rPr>
-          <w:rFonts w:ascii="Times New Roman" w:hAnsi="Times New Roman" w:cs="Times New Roman"/>
-          <w:sz w:val="20"/>
-          <w:szCs w:val="20"/>
-        </w:rPr>
-        <w:t>':</w:t>
+      <w:r>
+        <w:rPr>
+          <w:rFonts w:ascii="Times New Roman" w:hAnsi="Times New Roman" w:cs="Times New Roman"/>
+          <w:sz w:val="20"/>
+          <w:szCs w:val="20"/>
+        </w:rPr>
+        <w:t>font.serif':</w:t>
       </w:r>
       <w:r>
         <w:rPr>
@@ -5701,7 +5589,6 @@
         <w:t>    '</w:t>
       </w:r>
       <w:proofErr w:type="spellStart"/>
-      <w:proofErr w:type="gramStart"/>
       <w:r>
         <w:rPr>
           <w:rFonts w:ascii="Times New Roman" w:hAnsi="Times New Roman" w:cs="Times New Roman"/>
@@ -5711,7 +5598,6 @@
         <w:t>axes.labelsize</w:t>
       </w:r>
       <w:proofErr w:type="spellEnd"/>
-      <w:proofErr w:type="gramEnd"/>
       <w:r>
         <w:rPr>
           <w:rFonts w:ascii="Times New Roman" w:hAnsi="Times New Roman" w:cs="Times New Roman"/>
@@ -5754,25 +5640,7 @@
           <w:sz w:val="20"/>
           <w:szCs w:val="20"/>
         </w:rPr>
-        <w:t>    '</w:t>
-      </w:r>
-      <w:proofErr w:type="gramStart"/>
-      <w:r>
-        <w:rPr>
-          <w:rFonts w:ascii="Times New Roman" w:hAnsi="Times New Roman" w:cs="Times New Roman"/>
-          <w:sz w:val="20"/>
-          <w:szCs w:val="20"/>
-        </w:rPr>
-        <w:t>xtick.labelsize</w:t>
-      </w:r>
-      <w:proofErr w:type="gramEnd"/>
-      <w:r>
-        <w:rPr>
-          <w:rFonts w:ascii="Times New Roman" w:hAnsi="Times New Roman" w:cs="Times New Roman"/>
-          <w:sz w:val="20"/>
-          <w:szCs w:val="20"/>
-        </w:rPr>
-        <w:t>':</w:t>
+        <w:t>    'xtick.labelsize':</w:t>
       </w:r>
       <w:r>
         <w:rPr>
@@ -5808,25 +5676,7 @@
           <w:sz w:val="20"/>
           <w:szCs w:val="20"/>
         </w:rPr>
-        <w:t>    '</w:t>
-      </w:r>
-      <w:proofErr w:type="gramStart"/>
-      <w:r>
-        <w:rPr>
-          <w:rFonts w:ascii="Times New Roman" w:hAnsi="Times New Roman" w:cs="Times New Roman"/>
-          <w:sz w:val="20"/>
-          <w:szCs w:val="20"/>
-        </w:rPr>
-        <w:t>ytick.labelsize</w:t>
-      </w:r>
-      <w:proofErr w:type="gramEnd"/>
-      <w:r>
-        <w:rPr>
-          <w:rFonts w:ascii="Times New Roman" w:hAnsi="Times New Roman" w:cs="Times New Roman"/>
-          <w:sz w:val="20"/>
-          <w:szCs w:val="20"/>
-        </w:rPr>
-        <w:t>':</w:t>
+        <w:t>    'ytick.labelsize':</w:t>
       </w:r>
       <w:r>
         <w:rPr>
@@ -5862,25 +5712,7 @@
           <w:sz w:val="20"/>
           <w:szCs w:val="20"/>
         </w:rPr>
-        <w:t>    '</w:t>
-      </w:r>
-      <w:proofErr w:type="gramStart"/>
-      <w:r>
-        <w:rPr>
-          <w:rFonts w:ascii="Times New Roman" w:hAnsi="Times New Roman" w:cs="Times New Roman"/>
-          <w:sz w:val="20"/>
-          <w:szCs w:val="20"/>
-        </w:rPr>
-        <w:t>lines.linewidth</w:t>
-      </w:r>
-      <w:proofErr w:type="gramEnd"/>
-      <w:r>
-        <w:rPr>
-          <w:rFonts w:ascii="Times New Roman" w:hAnsi="Times New Roman" w:cs="Times New Roman"/>
-          <w:sz w:val="20"/>
-          <w:szCs w:val="20"/>
-        </w:rPr>
-        <w:t>':</w:t>
+        <w:t>    'lines.linewidth':</w:t>
       </w:r>
       <w:r>
         <w:rPr>
@@ -5916,25 +5748,7 @@
           <w:sz w:val="20"/>
           <w:szCs w:val="20"/>
         </w:rPr>
-        <w:t>    '</w:t>
-      </w:r>
-      <w:proofErr w:type="gramStart"/>
-      <w:r>
-        <w:rPr>
-          <w:rFonts w:ascii="Times New Roman" w:hAnsi="Times New Roman" w:cs="Times New Roman"/>
-          <w:sz w:val="20"/>
-          <w:szCs w:val="20"/>
-        </w:rPr>
-        <w:t>lines.markersize</w:t>
-      </w:r>
-      <w:proofErr w:type="gramEnd"/>
-      <w:r>
-        <w:rPr>
-          <w:rFonts w:ascii="Times New Roman" w:hAnsi="Times New Roman" w:cs="Times New Roman"/>
-          <w:sz w:val="20"/>
-          <w:szCs w:val="20"/>
-        </w:rPr>
-        <w:t>':</w:t>
+        <w:t>    'lines.markersize':</w:t>
       </w:r>
       <w:r>
         <w:rPr>
@@ -5973,7 +5787,6 @@
         <w:t>    '</w:t>
       </w:r>
       <w:proofErr w:type="spellStart"/>
-      <w:proofErr w:type="gramStart"/>
       <w:r>
         <w:rPr>
           <w:rFonts w:ascii="Times New Roman" w:hAnsi="Times New Roman" w:cs="Times New Roman"/>
@@ -5983,7 +5796,6 @@
         <w:t>legend.fontsize</w:t>
       </w:r>
       <w:proofErr w:type="spellEnd"/>
-      <w:proofErr w:type="gramEnd"/>
       <w:r>
         <w:rPr>
           <w:rFonts w:ascii="Times New Roman" w:hAnsi="Times New Roman" w:cs="Times New Roman"/>
@@ -6994,17 +6806,7 @@
           <w:sz w:val="20"/>
           <w:szCs w:val="20"/>
         </w:rPr>
-        <w:t>pca_</w:t>
-      </w:r>
-      <w:proofErr w:type="gramStart"/>
-      <w:r>
-        <w:rPr>
-          <w:rFonts w:ascii="Times New Roman" w:hAnsi="Times New Roman" w:cs="Times New Roman"/>
-          <w:color w:val="FF0000"/>
-          <w:sz w:val="20"/>
-          <w:szCs w:val="20"/>
-        </w:rPr>
-        <w:t>sims</w:t>
+        <w:t>pca_sims</w:t>
       </w:r>
       <w:r>
         <w:rPr>
@@ -7022,17 +6824,7 @@
           <w:sz w:val="20"/>
           <w:szCs w:val="20"/>
         </w:rPr>
-        <w:t>plot</w:t>
-      </w:r>
-      <w:proofErr w:type="gramEnd"/>
-      <w:r>
-        <w:rPr>
-          <w:rFonts w:ascii="Times New Roman" w:hAnsi="Times New Roman" w:cs="Times New Roman"/>
-          <w:color w:val="FF0000"/>
-          <w:sz w:val="20"/>
-          <w:szCs w:val="20"/>
-        </w:rPr>
-        <w:t>_pca_result()</w:t>
+        <w:t>plot_pca_result()</w:t>
       </w:r>
       <w:r>
         <w:rPr>
@@ -7581,18 +7373,8 @@
           <w:sz w:val="20"/>
           <w:szCs w:val="20"/>
         </w:rPr>
-        <w:t xml:space="preserve"> </w:t>
-      </w:r>
-      <w:proofErr w:type="gramStart"/>
-      <w:r>
-        <w:rPr>
-          <w:rFonts w:ascii="Times New Roman" w:hAnsi="Times New Roman" w:cs="Times New Roman"/>
-          <w:sz w:val="20"/>
-          <w:szCs w:val="20"/>
-        </w:rPr>
-        <w:t>again</w:t>
-      </w:r>
-      <w:proofErr w:type="gramEnd"/>
+        <w:t xml:space="preserve"> again</w:t>
+      </w:r>
     </w:p>
     <w:p>
       <w:pPr>
@@ -7629,25 +7411,7 @@
           <w:sz w:val="20"/>
           <w:szCs w:val="20"/>
         </w:rPr>
-        <w:t xml:space="preserve"> = [ ',','o','H','^','v','x','1','D','X','2','3','4','8','s','p</w:t>
-      </w:r>
-      <w:proofErr w:type="gramStart"/>
-      <w:r>
-        <w:rPr>
-          <w:rFonts w:ascii="Times New Roman" w:hAnsi="Times New Roman" w:cs="Times New Roman"/>
-          <w:sz w:val="20"/>
-          <w:szCs w:val="20"/>
-        </w:rPr>
-        <w:t>','.'</w:t>
-      </w:r>
-      <w:proofErr w:type="gramEnd"/>
-      <w:r>
-        <w:rPr>
-          <w:rFonts w:ascii="Times New Roman" w:hAnsi="Times New Roman" w:cs="Times New Roman"/>
-          <w:sz w:val="20"/>
-          <w:szCs w:val="20"/>
-        </w:rPr>
-        <w:t>,</w:t>
+        <w:t xml:space="preserve"> = [ ',','o','H','^','v','x','1','D','X','2','3','4','8','s','p','.',</w:t>
       </w:r>
     </w:p>
     <w:p>
@@ -8436,33 +8200,15 @@
           <w:sz w:val="21"/>
           <w:szCs w:val="21"/>
         </w:rPr>
-        <w:t xml:space="preserve">unit </w:t>
-      </w:r>
-      <w:proofErr w:type="gramStart"/>
-      <w:r>
-        <w:rPr>
-          <w:rFonts w:ascii="Times New Roman" w:hAnsi="Times New Roman" w:cs="Times New Roman"/>
-          <w:sz w:val="21"/>
-          <w:szCs w:val="21"/>
-        </w:rPr>
-        <w:t>mass</w:t>
-      </w:r>
-      <w:r>
-        <w:rPr>
-          <w:rFonts w:ascii="Times New Roman" w:hAnsi="Times New Roman" w:cs="Times New Roman"/>
-          <w:sz w:val="21"/>
-          <w:szCs w:val="21"/>
-        </w:rPr>
-        <w:t>es;</w:t>
-      </w:r>
-      <w:proofErr w:type="gramEnd"/>
-      <w:r>
-        <w:rPr>
-          <w:rFonts w:ascii="Times New Roman" w:hAnsi="Times New Roman" w:cs="Times New Roman"/>
-          <w:sz w:val="21"/>
-          <w:szCs w:val="21"/>
-        </w:rPr>
-        <w:t xml:space="preserve"> i.e.,</w:t>
+        <w:t>unit mass</w:t>
+      </w:r>
+      <w:r>
+        <w:rPr>
+          <w:rFonts w:ascii="Times New Roman" w:hAnsi="Times New Roman" w:cs="Times New Roman"/>
+          <w:sz w:val="21"/>
+          <w:szCs w:val="21"/>
+        </w:rPr>
+        <w:t>es; i.e.,</w:t>
       </w:r>
       <w:r>
         <w:rPr>
@@ -8627,7 +8373,6 @@
         </w:rPr>
         <w:t>-</w:t>
       </w:r>
-      <w:proofErr w:type="gramStart"/>
       <w:r>
         <w:rPr>
           <w:rFonts w:ascii="Times New Roman" w:hAnsi="Times New Roman" w:cs="Times New Roman"/>
@@ -8637,7 +8382,6 @@
         </w:rPr>
         <w:t>XX</w:t>
       </w:r>
-      <w:proofErr w:type="gramEnd"/>
       <w:r>
         <w:rPr>
           <w:rFonts w:ascii="Times New Roman" w:hAnsi="Times New Roman" w:cs="Times New Roman"/>
@@ -8666,18 +8410,8 @@
           <w:sz w:val="21"/>
           <w:szCs w:val="21"/>
         </w:rPr>
-        <w:t xml:space="preserve">The first two characters are the sample </w:t>
-      </w:r>
-      <w:proofErr w:type="gramStart"/>
-      <w:r>
-        <w:rPr>
-          <w:rFonts w:ascii="Times New Roman" w:hAnsi="Times New Roman" w:cs="Times New Roman"/>
-          <w:sz w:val="21"/>
-          <w:szCs w:val="21"/>
-        </w:rPr>
-        <w:t>number</w:t>
-      </w:r>
-      <w:proofErr w:type="gramEnd"/>
+        <w:t>The first two characters are the sample number</w:t>
+      </w:r>
     </w:p>
     <w:p>
       <w:pPr>
@@ -8784,19 +8518,8 @@
           <w:sz w:val="21"/>
           <w:szCs w:val="21"/>
         </w:rPr>
-        <w:t xml:space="preserve">99 samples simultaneously </w:t>
-      </w:r>
-      <w:proofErr w:type="gramStart"/>
-      <w:r>
-        <w:rPr>
-          <w:rFonts w:ascii="Times New Roman" w:hAnsi="Times New Roman" w:cs="Times New Roman"/>
-          <w:color w:val="000000" w:themeColor="text1"/>
-          <w:sz w:val="21"/>
-          <w:szCs w:val="21"/>
-        </w:rPr>
-        <w:t>analyzed</w:t>
-      </w:r>
-      <w:proofErr w:type="gramEnd"/>
+        <w:t>99 samples simultaneously analyzed</w:t>
+      </w:r>
     </w:p>
     <w:p>
       <w:pPr>
@@ -8935,19 +8658,8 @@
           <w:sz w:val="21"/>
           <w:szCs w:val="21"/>
         </w:rPr>
-        <w:t xml:space="preserve"> location </w:t>
-      </w:r>
-      <w:proofErr w:type="gramStart"/>
-      <w:r>
-        <w:rPr>
-          <w:rFonts w:ascii="Times New Roman" w:hAnsi="Times New Roman" w:cs="Times New Roman"/>
-          <w:color w:val="000000" w:themeColor="text1"/>
-          <w:sz w:val="21"/>
-          <w:szCs w:val="21"/>
-        </w:rPr>
-        <w:t>number</w:t>
-      </w:r>
-      <w:proofErr w:type="gramEnd"/>
+        <w:t xml:space="preserve"> location number</w:t>
+      </w:r>
     </w:p>
     <w:p>
       <w:pPr>
@@ -9057,7 +8769,6 @@
         </w:rPr>
         <w:t>-</w:t>
       </w:r>
-      <w:proofErr w:type="gramStart"/>
       <w:r>
         <w:rPr>
           <w:rFonts w:ascii="Times New Roman" w:hAnsi="Times New Roman" w:cs="Times New Roman"/>
@@ -9067,7 +8778,6 @@
         </w:rPr>
         <w:t>N4</w:t>
       </w:r>
-      <w:proofErr w:type="gramEnd"/>
     </w:p>
     <w:p>
       <w:pPr>
@@ -9457,7 +9167,6 @@
         <w:t>/</w:t>
       </w:r>
       <w:proofErr w:type="spellStart"/>
-      <w:proofErr w:type="gramStart"/>
       <w:r>
         <w:rPr>
           <w:rFonts w:ascii="Times New Roman" w:hAnsi="Times New Roman" w:cs="Times New Roman"/>
@@ -9468,7 +9177,6 @@
         <w:t>OriginalData</w:t>
       </w:r>
       <w:proofErr w:type="spellEnd"/>
-      <w:proofErr w:type="gramEnd"/>
     </w:p>
     <w:p>
       <w:pPr>
@@ -9836,6 +9544,47 @@
       <w:pPr>
         <w:rPr>
           <w:rFonts w:ascii="Times New Roman" w:hAnsi="Times New Roman" w:cs="Times New Roman"/>
+          <w:sz w:val="21"/>
+          <w:szCs w:val="21"/>
+        </w:rPr>
+      </w:pPr>
+      <w:r>
+        <w:rPr>
+          <w:rFonts w:ascii="Times New Roman" w:hAnsi="Times New Roman" w:cs="Times New Roman"/>
+          <w:sz w:val="21"/>
+          <w:szCs w:val="21"/>
+        </w:rPr>
+        <w:t>The le</w:t>
+      </w:r>
+      <w:r>
+        <w:rPr>
+          <w:rFonts w:ascii="Times New Roman" w:hAnsi="Times New Roman" w:cs="Times New Roman"/>
+          <w:sz w:val="21"/>
+          <w:szCs w:val="21"/>
+        </w:rPr>
+        <w:t>ftmost column should contain the sample group numbers, and the rightmost column should contain the sample descriptions. These will be used to label the samples on the PCA plots found in the report.</w:t>
+      </w:r>
+      <w:r>
+        <w:rPr>
+          <w:rFonts w:ascii="Times New Roman" w:hAnsi="Times New Roman" w:cs="Times New Roman"/>
+          <w:sz w:val="21"/>
+          <w:szCs w:val="21"/>
+        </w:rPr>
+        <w:t xml:space="preserve"> </w:t>
+      </w:r>
+      <w:r>
+        <w:rPr>
+          <w:rFonts w:ascii="Times New Roman" w:hAnsi="Times New Roman" w:cs="Times New Roman"/>
+          <w:sz w:val="21"/>
+          <w:szCs w:val="21"/>
+        </w:rPr>
+        <w:t>If they are incorrectly numbered, your sample descriptions won’t match up with the samples in the actual raw data file.</w:t>
+      </w:r>
+    </w:p>
+    <w:p>
+      <w:pPr>
+        <w:rPr>
+          <w:rFonts w:ascii="Times New Roman" w:hAnsi="Times New Roman" w:cs="Times New Roman"/>
           <w:b/>
           <w:bCs/>
           <w:sz w:val="21"/>
@@ -10076,6 +9825,7 @@
           <w:sz w:val="21"/>
           <w:szCs w:val="21"/>
         </w:rPr>
+        <w:lastRenderedPageBreak/>
         <w:drawing>
           <wp:inline distT="0" distB="0" distL="0" distR="0" wp14:anchorId="31ACE3C6" wp14:editId="6122893F">
             <wp:extent cx="3307976" cy="232843"/>
@@ -10161,7 +9911,6 @@
           <w:sz w:val="21"/>
           <w:szCs w:val="21"/>
         </w:rPr>
-        <w:lastRenderedPageBreak/>
         <w:drawing>
           <wp:inline distT="0" distB="0" distL="0" distR="0" wp14:anchorId="09D480FA" wp14:editId="2E94A972">
             <wp:extent cx="5274310" cy="219710"/>
@@ -11683,7 +11432,16 @@
           <w:sz w:val="21"/>
           <w:szCs w:val="21"/>
         </w:rPr>
-        <w:t xml:space="preserve">-based signals, there can be a variety of mass values that </w:t>
+        <w:t xml:space="preserve">-based signals, there can be a variety of </w:t>
+      </w:r>
+      <w:r>
+        <w:rPr>
+          <w:rFonts w:ascii="Times New Roman" w:hAnsi="Times New Roman" w:cs="Times New Roman"/>
+          <w:sz w:val="21"/>
+          <w:szCs w:val="21"/>
+        </w:rPr>
+        <w:lastRenderedPageBreak/>
+        <w:t xml:space="preserve">mass values that </w:t>
       </w:r>
       <w:r>
         <w:rPr>
@@ -11847,7 +11605,6 @@
                 <w:sz w:val="20"/>
                 <w:szCs w:val="20"/>
               </w:rPr>
-              <w:lastRenderedPageBreak/>
               <w:t>60</w:t>
             </w:r>
           </w:p>
@@ -12484,18 +12241,8 @@
           <w:sz w:val="21"/>
           <w:szCs w:val="21"/>
         </w:rPr>
-        <w:t xml:space="preserve"> mass, signal assignment, and document mass into the mass record </w:t>
-      </w:r>
-      <w:proofErr w:type="gramStart"/>
-      <w:r>
-        <w:rPr>
-          <w:rFonts w:ascii="Times New Roman" w:hAnsi="Times New Roman" w:cs="Times New Roman"/>
-          <w:sz w:val="21"/>
-          <w:szCs w:val="21"/>
-        </w:rPr>
-        <w:t>file</w:t>
-      </w:r>
-      <w:proofErr w:type="gramEnd"/>
+        <w:t xml:space="preserve"> mass, signal assignment, and document mass into the mass record file</w:t>
+      </w:r>
     </w:p>
     <w:p>
       <w:pPr>
@@ -15323,6 +15070,10 @@
 </file>
 
 <file path=customXml/item1.xml><?xml version="1.0" encoding="utf-8"?>
+<b:Sources xmlns:b="http://schemas.openxmlformats.org/officeDocument/2006/bibliography" xmlns="http://schemas.openxmlformats.org/officeDocument/2006/bibliography" SelectedStyle="\APASixthEditionOfficeOnline.xsl" StyleName="APA" Version="6"/>
+</file>
+
+<file path=customXml/item2.xml><?xml version="1.0" encoding="utf-8"?>
 <s:customData xmlns="http://www.wps.cn/officeDocument/2013/wpsCustomData" xmlns:s="http://www.wps.cn/officeDocument/2013/wpsCustomData">
   <customSectProps>
     <customSectPr/>
@@ -15330,22 +15081,18 @@
 </s:customData>
 </file>
 
-<file path=customXml/item2.xml><?xml version="1.0" encoding="utf-8"?>
-<b:Sources xmlns:b="http://schemas.openxmlformats.org/officeDocument/2006/bibliography" xmlns="http://schemas.openxmlformats.org/officeDocument/2006/bibliography" SelectedStyle="\APASixthEditionOfficeOnline.xsl" StyleName="APA" Version="6"/>
+<file path=customXml/itemProps1.xml><?xml version="1.0" encoding="utf-8"?>
+<ds:datastoreItem xmlns:ds="http://schemas.openxmlformats.org/officeDocument/2006/customXml" ds:itemID="{4BF8F0CE-F7C5-4534-94E1-1FD85E4FBDA4}">
+  <ds:schemaRefs>
+    <ds:schemaRef ds:uri="http://schemas.openxmlformats.org/officeDocument/2006/bibliography"/>
+  </ds:schemaRefs>
+</ds:datastoreItem>
 </file>
 
-<file path=customXml/itemProps1.xml><?xml version="1.0" encoding="utf-8"?>
+<file path=customXml/itemProps2.xml><?xml version="1.0" encoding="utf-8"?>
 <ds:datastoreItem xmlns:ds="http://schemas.openxmlformats.org/officeDocument/2006/customXml" ds:itemID="{B1977F7D-205B-4081-913C-38D41E755F92}">
   <ds:schemaRefs>
     <ds:schemaRef ds:uri="http://www.wps.cn/officeDocument/2013/wpsCustomData"/>
   </ds:schemaRefs>
 </ds:datastoreItem>
-</file>
-
-<file path=customXml/itemProps2.xml><?xml version="1.0" encoding="utf-8"?>
-<ds:datastoreItem xmlns:ds="http://schemas.openxmlformats.org/officeDocument/2006/customXml" ds:itemID="{4BF8F0CE-F7C5-4534-94E1-1FD85E4FBDA4}">
-  <ds:schemaRefs>
-    <ds:schemaRef ds:uri="http://schemas.openxmlformats.org/officeDocument/2006/bibliography"/>
-  </ds:schemaRefs>
-</ds:datastoreItem>
 </file>
</xml_diff>

<commit_message>
Fixed negative loadings being incorrectly labeled as having high scores.
</commit_message>
<xml_diff>
--- a/PCA_Analysis_Manual_rev3.docx
+++ b/PCA_Analysis_Manual_rev3.docx
@@ -459,7 +459,6 @@
         </w:rPr>
         <w:t>. Now, your path should under </w:t>
       </w:r>
-      <w:proofErr w:type="spellStart"/>
       <w:r>
         <w:rPr>
           <w:rFonts w:ascii="Courier New" w:eastAsia="Times New Roman" w:hAnsi="Courier New" w:cs="Courier New"/>
@@ -468,9 +467,19 @@
           <w:szCs w:val="19"/>
           <w:lang w:eastAsia="en-US"/>
         </w:rPr>
-        <w:t>computername</w:t>
-      </w:r>
-      <w:proofErr w:type="spellEnd"/>
+        <w:t>computername:~username$</w:t>
+      </w:r>
+      <w:r>
+        <w:rPr>
+          <w:rFonts w:ascii="Helvetica" w:eastAsia="Times New Roman" w:hAnsi="Helvetica" w:cs="Helvetica"/>
+          <w:color w:val="333333"/>
+          <w:sz w:val="21"/>
+          <w:szCs w:val="21"/>
+          <w:lang w:eastAsia="en-US"/>
+        </w:rPr>
+        <w:br/>
+        <w:t>       1.3.2 type </w:t>
+      </w:r>
       <w:r>
         <w:rPr>
           <w:rFonts w:ascii="Courier New" w:eastAsia="Times New Roman" w:hAnsi="Courier New" w:cs="Courier New"/>
@@ -479,7 +488,7 @@
           <w:szCs w:val="19"/>
           <w:lang w:eastAsia="en-US"/>
         </w:rPr>
-        <w:t>:~username$</w:t>
+        <w:t>pip list</w:t>
       </w:r>
       <w:r>
         <w:rPr>
@@ -489,8 +498,79 @@
           <w:szCs w:val="21"/>
           <w:lang w:eastAsia="en-US"/>
         </w:rPr>
-        <w:br/>
-        <w:t>       1.3.2 type </w:t>
+        <w:t xml:space="preserve"> to check the list of packages installed. You need to have packages listed </w:t>
+      </w:r>
+      <w:r>
+        <w:rPr>
+          <w:rFonts w:ascii="Helvetica" w:eastAsia="Times New Roman" w:hAnsi="Helvetica" w:cs="Helvetica"/>
+          <w:color w:val="333333"/>
+          <w:sz w:val="21"/>
+          <w:szCs w:val="21"/>
+          <w:lang w:eastAsia="en-US"/>
+        </w:rPr>
+        <w:t>in the table above.</w:t>
+      </w:r>
+    </w:p>
+    <w:p>
+      <w:pPr>
+        <w:pStyle w:val="ListParagraph"/>
+        <w:shd w:val="clear" w:color="auto" w:fill="FFFFFF"/>
+        <w:spacing w:after="0" w:line="240" w:lineRule="auto"/>
+        <w:rPr>
+          <w:rFonts w:ascii="Helvetica" w:eastAsia="Times New Roman" w:hAnsi="Helvetica" w:cs="Helvetica"/>
+          <w:color w:val="333333"/>
+          <w:sz w:val="21"/>
+          <w:szCs w:val="21"/>
+          <w:lang w:eastAsia="en-US"/>
+        </w:rPr>
+      </w:pPr>
+    </w:p>
+    <w:p>
+      <w:pPr>
+        <w:pStyle w:val="ListParagraph"/>
+        <w:shd w:val="clear" w:color="auto" w:fill="FFFFFF"/>
+        <w:spacing w:after="150" w:line="240" w:lineRule="auto"/>
+        <w:rPr>
+          <w:rFonts w:ascii="Helvetica" w:eastAsia="Times New Roman" w:hAnsi="Helvetica" w:cs="Helvetica"/>
+          <w:color w:val="333333"/>
+          <w:sz w:val="21"/>
+          <w:szCs w:val="21"/>
+          <w:lang w:eastAsia="en-US"/>
+        </w:rPr>
+      </w:pPr>
+      <w:r>
+        <w:rPr>
+          <w:rFonts w:ascii="Helvetica" w:eastAsia="Times New Roman" w:hAnsi="Helvetica" w:cs="Helvetica"/>
+          <w:color w:val="333333"/>
+          <w:sz w:val="21"/>
+          <w:szCs w:val="21"/>
+          <w:lang w:eastAsia="en-US"/>
+        </w:rPr>
+        <w:t>1.4. Install packages (If not already installed).</w:t>
+      </w:r>
+    </w:p>
+    <w:p>
+      <w:pPr>
+        <w:pStyle w:val="ListParagraph"/>
+        <w:shd w:val="clear" w:color="auto" w:fill="FFFFFF"/>
+        <w:spacing w:after="0" w:line="240" w:lineRule="auto"/>
+        <w:rPr>
+          <w:rFonts w:ascii="Helvetica" w:eastAsia="Times New Roman" w:hAnsi="Helvetica" w:cs="Helvetica"/>
+          <w:color w:val="333333"/>
+          <w:sz w:val="21"/>
+          <w:szCs w:val="21"/>
+          <w:lang w:eastAsia="en-US"/>
+        </w:rPr>
+      </w:pPr>
+      <w:r>
+        <w:rPr>
+          <w:rFonts w:ascii="Helvetica" w:eastAsia="Times New Roman" w:hAnsi="Helvetica" w:cs="Helvetica"/>
+          <w:color w:val="333333"/>
+          <w:sz w:val="21"/>
+          <w:szCs w:val="21"/>
+          <w:lang w:eastAsia="en-US"/>
+        </w:rPr>
+        <w:t>       1.4.1 Enter </w:t>
       </w:r>
       <w:r>
         <w:rPr>
@@ -500,89 +580,7 @@
           <w:szCs w:val="19"/>
           <w:lang w:eastAsia="en-US"/>
         </w:rPr>
-        <w:t>pip list</w:t>
-      </w:r>
-      <w:r>
-        <w:rPr>
-          <w:rFonts w:ascii="Helvetica" w:eastAsia="Times New Roman" w:hAnsi="Helvetica" w:cs="Helvetica"/>
-          <w:color w:val="333333"/>
-          <w:sz w:val="21"/>
-          <w:szCs w:val="21"/>
-          <w:lang w:eastAsia="en-US"/>
-        </w:rPr>
-        <w:t xml:space="preserve"> to check the list of packages installed. You need to have packages listed </w:t>
-      </w:r>
-      <w:r>
-        <w:rPr>
-          <w:rFonts w:ascii="Helvetica" w:eastAsia="Times New Roman" w:hAnsi="Helvetica" w:cs="Helvetica"/>
-          <w:color w:val="333333"/>
-          <w:sz w:val="21"/>
-          <w:szCs w:val="21"/>
-          <w:lang w:eastAsia="en-US"/>
-        </w:rPr>
-        <w:t>in the table above.</w:t>
-      </w:r>
-    </w:p>
-    <w:p>
-      <w:pPr>
-        <w:pStyle w:val="ListParagraph"/>
-        <w:shd w:val="clear" w:color="auto" w:fill="FFFFFF"/>
-        <w:spacing w:after="0" w:line="240" w:lineRule="auto"/>
-        <w:rPr>
-          <w:rFonts w:ascii="Helvetica" w:eastAsia="Times New Roman" w:hAnsi="Helvetica" w:cs="Helvetica"/>
-          <w:color w:val="333333"/>
-          <w:sz w:val="21"/>
-          <w:szCs w:val="21"/>
-          <w:lang w:eastAsia="en-US"/>
-        </w:rPr>
-      </w:pPr>
-    </w:p>
-    <w:p>
-      <w:pPr>
-        <w:pStyle w:val="ListParagraph"/>
-        <w:shd w:val="clear" w:color="auto" w:fill="FFFFFF"/>
-        <w:spacing w:after="150" w:line="240" w:lineRule="auto"/>
-        <w:rPr>
-          <w:rFonts w:ascii="Helvetica" w:eastAsia="Times New Roman" w:hAnsi="Helvetica" w:cs="Helvetica"/>
-          <w:color w:val="333333"/>
-          <w:sz w:val="21"/>
-          <w:szCs w:val="21"/>
-          <w:lang w:eastAsia="en-US"/>
-        </w:rPr>
-      </w:pPr>
-      <w:r>
-        <w:rPr>
-          <w:rFonts w:ascii="Helvetica" w:eastAsia="Times New Roman" w:hAnsi="Helvetica" w:cs="Helvetica"/>
-          <w:color w:val="333333"/>
-          <w:sz w:val="21"/>
-          <w:szCs w:val="21"/>
-          <w:lang w:eastAsia="en-US"/>
-        </w:rPr>
-        <w:t>1.4. Install packages (If not already installed).</w:t>
-      </w:r>
-    </w:p>
-    <w:p>
-      <w:pPr>
-        <w:pStyle w:val="ListParagraph"/>
-        <w:shd w:val="clear" w:color="auto" w:fill="FFFFFF"/>
-        <w:spacing w:after="0" w:line="240" w:lineRule="auto"/>
-        <w:rPr>
-          <w:rFonts w:ascii="Helvetica" w:eastAsia="Times New Roman" w:hAnsi="Helvetica" w:cs="Helvetica"/>
-          <w:color w:val="333333"/>
-          <w:sz w:val="21"/>
-          <w:szCs w:val="21"/>
-          <w:lang w:eastAsia="en-US"/>
-        </w:rPr>
-      </w:pPr>
-      <w:r>
-        <w:rPr>
-          <w:rFonts w:ascii="Helvetica" w:eastAsia="Times New Roman" w:hAnsi="Helvetica" w:cs="Helvetica"/>
-          <w:color w:val="333333"/>
-          <w:sz w:val="21"/>
-          <w:szCs w:val="21"/>
-          <w:lang w:eastAsia="en-US"/>
-        </w:rPr>
-        <w:t>       1.4.1 Enter </w:t>
+        <w:t>pip install</w:t>
       </w:r>
       <w:r>
         <w:rPr>
@@ -592,7 +590,7 @@
           <w:szCs w:val="19"/>
           <w:lang w:eastAsia="en-US"/>
         </w:rPr>
-        <w:t>pip install</w:t>
+        <w:t xml:space="preserve"> </w:t>
       </w:r>
       <w:r>
         <w:rPr>
@@ -602,20 +600,8 @@
           <w:szCs w:val="19"/>
           <w:lang w:eastAsia="en-US"/>
         </w:rPr>
-        <w:t xml:space="preserve"> </w:t>
-      </w:r>
-      <w:proofErr w:type="spellStart"/>
-      <w:r>
-        <w:rPr>
-          <w:rFonts w:ascii="Courier New" w:eastAsia="Times New Roman" w:hAnsi="Courier New" w:cs="Courier New"/>
-          <w:color w:val="333333"/>
-          <w:sz w:val="19"/>
-          <w:szCs w:val="19"/>
-          <w:lang w:eastAsia="en-US"/>
-        </w:rPr>
         <w:t>packagename</w:t>
       </w:r>
-      <w:proofErr w:type="spellEnd"/>
       <w:r>
         <w:rPr>
           <w:rFonts w:ascii="Helvetica" w:eastAsia="Times New Roman" w:hAnsi="Helvetica" w:cs="Helvetica"/>
@@ -773,7 +759,6 @@
         </w:rPr>
         <w:t>rminal or typing </w:t>
       </w:r>
-      <w:proofErr w:type="spellStart"/>
       <w:r>
         <w:rPr>
           <w:rFonts w:ascii="Courier New" w:eastAsia="Times New Roman" w:hAnsi="Courier New" w:cs="Courier New"/>
@@ -782,18 +767,7 @@
           <w:szCs w:val="19"/>
           <w:lang w:eastAsia="en-US"/>
         </w:rPr>
-        <w:t>py</w:t>
-      </w:r>
-      <w:proofErr w:type="spellEnd"/>
-      <w:r>
-        <w:rPr>
-          <w:rFonts w:ascii="Courier New" w:eastAsia="Times New Roman" w:hAnsi="Courier New" w:cs="Courier New"/>
-          <w:color w:val="333333"/>
-          <w:sz w:val="19"/>
-          <w:szCs w:val="19"/>
-          <w:lang w:eastAsia="en-US"/>
-        </w:rPr>
-        <w:t xml:space="preserve"> -m pip install ./downloads/python-docx-0.8.11.tar.gz</w:t>
+        <w:t>py -m pip install ./downloads/python-docx-0.8.11.tar.gz</w:t>
       </w:r>
       <w:r>
         <w:rPr>
@@ -2294,25 +2268,7 @@
           <w:sz w:val="20"/>
           <w:szCs w:val="20"/>
         </w:rPr>
-        <w:t xml:space="preserve">and click “Add to </w:t>
-      </w:r>
-      <w:proofErr w:type="spellStart"/>
-      <w:r>
-        <w:rPr>
-          <w:rFonts w:ascii="Times New Roman" w:hAnsi="Times New Roman" w:cs="Times New Roman"/>
-          <w:sz w:val="20"/>
-          <w:szCs w:val="20"/>
-        </w:rPr>
-        <w:t>Peaklist</w:t>
-      </w:r>
-      <w:proofErr w:type="spellEnd"/>
-      <w:r>
-        <w:rPr>
-          <w:rFonts w:ascii="Times New Roman" w:hAnsi="Times New Roman" w:cs="Times New Roman"/>
-          <w:sz w:val="20"/>
-          <w:szCs w:val="20"/>
-        </w:rPr>
-        <w:t>”</w:t>
+        <w:t>and click “Add to Peaklist”</w:t>
       </w:r>
     </w:p>
     <w:p>
@@ -2971,7 +2927,23 @@
           <w:sz w:val="20"/>
           <w:szCs w:val="20"/>
         </w:rPr>
-        <w:t xml:space="preserve">—this should be the path of the location </w:t>
+        <w:t>—this should</w:t>
+      </w:r>
+      <w:r>
+        <w:rPr>
+          <w:rFonts w:ascii="Times New Roman" w:hAnsi="Times New Roman" w:cs="Times New Roman"/>
+          <w:sz w:val="20"/>
+          <w:szCs w:val="20"/>
+        </w:rPr>
+        <w:t xml:space="preserve"> </w:t>
+      </w:r>
+      <w:r>
+        <w:rPr>
+          <w:rFonts w:ascii="Times New Roman" w:hAnsi="Times New Roman" w:cs="Times New Roman"/>
+          <w:sz w:val="20"/>
+          <w:szCs w:val="20"/>
+        </w:rPr>
+        <w:t xml:space="preserve">be the path of the location </w:t>
       </w:r>
       <w:r>
         <w:rPr>
@@ -3021,7 +2993,6 @@
         </w:rPr>
         <w:t>“</w:t>
       </w:r>
-      <w:proofErr w:type="spellStart"/>
       <w:r>
         <w:rPr>
           <w:rFonts w:ascii="Times New Roman" w:hAnsi="Times New Roman" w:cs="Times New Roman"/>
@@ -3031,7 +3002,15 @@
         </w:rPr>
         <w:t>pca</w:t>
       </w:r>
-      <w:proofErr w:type="spellEnd"/>
+      <w:r>
+        <w:rPr>
+          <w:rFonts w:ascii="Times New Roman" w:hAnsi="Times New Roman" w:cs="Times New Roman"/>
+          <w:color w:val="FF0000"/>
+          <w:sz w:val="20"/>
+          <w:szCs w:val="20"/>
+        </w:rPr>
+        <w:t>-analysis</w:t>
+      </w:r>
       <w:r>
         <w:rPr>
           <w:rFonts w:ascii="Times New Roman" w:hAnsi="Times New Roman" w:cs="Times New Roman"/>
@@ -3077,7 +3056,6 @@
         </w:rPr>
         <w:t>/</w:t>
       </w:r>
-      <w:proofErr w:type="spellStart"/>
       <w:r>
         <w:rPr>
           <w:rFonts w:ascii="Times New Roman" w:hAnsi="Times New Roman" w:cs="Times New Roman"/>
@@ -3087,7 +3065,6 @@
         </w:rPr>
         <w:t>src</w:t>
       </w:r>
-      <w:proofErr w:type="spellEnd"/>
       <w:r>
         <w:rPr>
           <w:rFonts w:ascii="Times New Roman" w:hAnsi="Times New Roman" w:cs="Times New Roman"/>
@@ -3228,25 +3205,14 @@
         </w:rPr>
         <w:t xml:space="preserve"> </w:t>
       </w:r>
-      <w:proofErr w:type="spellStart"/>
-      <w:r>
-        <w:rPr>
-          <w:rFonts w:ascii="Times New Roman" w:hAnsi="Times New Roman" w:cs="Times New Roman"/>
-          <w:color w:val="FF0000"/>
-          <w:sz w:val="20"/>
-          <w:szCs w:val="20"/>
-        </w:rPr>
-        <w:t>pcaDir</w:t>
-      </w:r>
-      <w:proofErr w:type="spellEnd"/>
-      <w:r>
-        <w:rPr>
-          <w:rFonts w:ascii="Times New Roman" w:hAnsi="Times New Roman" w:cs="Times New Roman"/>
-          <w:color w:val="FF0000"/>
-          <w:sz w:val="20"/>
-          <w:szCs w:val="20"/>
-        </w:rPr>
-        <w:t xml:space="preserve"> </w:t>
+      <w:r>
+        <w:rPr>
+          <w:rFonts w:ascii="Times New Roman" w:hAnsi="Times New Roman" w:cs="Times New Roman"/>
+          <w:color w:val="FF0000"/>
+          <w:sz w:val="20"/>
+          <w:szCs w:val="20"/>
+        </w:rPr>
+        <w:t xml:space="preserve">pcaDir </w:t>
       </w:r>
       <w:r>
         <w:rPr>
@@ -3290,27 +3256,7 @@
           <w:sz w:val="20"/>
           <w:szCs w:val="20"/>
         </w:rPr>
-        <w:t>/</w:t>
-      </w:r>
-      <w:proofErr w:type="spellStart"/>
-      <w:r>
-        <w:rPr>
-          <w:rFonts w:ascii="Times New Roman" w:hAnsi="Times New Roman" w:cs="Times New Roman"/>
-          <w:color w:val="FF0000"/>
-          <w:sz w:val="20"/>
-          <w:szCs w:val="20"/>
-        </w:rPr>
-        <w:t>pca</w:t>
-      </w:r>
-      <w:proofErr w:type="spellEnd"/>
-      <w:r>
-        <w:rPr>
-          <w:rFonts w:ascii="Times New Roman" w:hAnsi="Times New Roman" w:cs="Times New Roman"/>
-          <w:color w:val="FF0000"/>
-          <w:sz w:val="20"/>
-          <w:szCs w:val="20"/>
-        </w:rPr>
-        <w:t>-analysis/</w:t>
+        <w:t>/pca-analysis/</w:t>
       </w:r>
       <w:r>
         <w:rPr>
@@ -3637,23 +3583,13 @@
         </w:rPr>
         <w:t xml:space="preserve"> paste the new file into the </w:t>
       </w:r>
-      <w:proofErr w:type="spellStart"/>
-      <w:r>
-        <w:rPr>
-          <w:rFonts w:ascii="Times New Roman" w:hAnsi="Times New Roman" w:cs="Times New Roman"/>
-          <w:sz w:val="20"/>
-          <w:szCs w:val="20"/>
-        </w:rPr>
-        <w:t>pca</w:t>
-      </w:r>
-      <w:proofErr w:type="spellEnd"/>
-      <w:r>
-        <w:rPr>
-          <w:rFonts w:ascii="Times New Roman" w:hAnsi="Times New Roman" w:cs="Times New Roman"/>
-          <w:sz w:val="20"/>
-          <w:szCs w:val="20"/>
-        </w:rPr>
-        <w:t xml:space="preserve"> </w:t>
+      <w:r>
+        <w:rPr>
+          <w:rFonts w:ascii="Times New Roman" w:hAnsi="Times New Roman" w:cs="Times New Roman"/>
+          <w:sz w:val="20"/>
+          <w:szCs w:val="20"/>
+        </w:rPr>
+        <w:t xml:space="preserve">pca </w:t>
       </w:r>
       <w:r>
         <w:rPr>
@@ -3814,25 +3750,7 @@
           <w:sz w:val="20"/>
           <w:szCs w:val="20"/>
         </w:rPr>
-        <w:t xml:space="preserve"> (preferably Notepad++ for </w:t>
-      </w:r>
-      <w:proofErr w:type="spellStart"/>
-      <w:r>
-        <w:rPr>
-          <w:rFonts w:ascii="Times New Roman" w:hAnsi="Times New Roman" w:cs="Times New Roman"/>
-          <w:sz w:val="20"/>
-          <w:szCs w:val="20"/>
-        </w:rPr>
-        <w:t>RegEx</w:t>
-      </w:r>
-      <w:proofErr w:type="spellEnd"/>
-      <w:r>
-        <w:rPr>
-          <w:rFonts w:ascii="Times New Roman" w:hAnsi="Times New Roman" w:cs="Times New Roman"/>
-          <w:sz w:val="20"/>
-          <w:szCs w:val="20"/>
-        </w:rPr>
-        <w:t xml:space="preserve"> editing purposes)</w:t>
+        <w:t xml:space="preserve"> (preferably Notepad++ for RegEx editing purposes)</w:t>
       </w:r>
       <w:r>
         <w:rPr>
@@ -4298,28 +4216,26 @@
           <w:sz w:val="20"/>
           <w:szCs w:val="20"/>
         </w:rPr>
+        <w:t>/pca-analysis/</w:t>
+      </w:r>
+      <w:r>
+        <w:rPr>
+          <w:rFonts w:ascii="Times New Roman" w:hAnsi="Times New Roman" w:cs="Times New Roman"/>
+          <w:color w:val="FF0000"/>
+          <w:sz w:val="20"/>
+          <w:szCs w:val="20"/>
+        </w:rPr>
+        <w:t>SIMS_PCA</w:t>
+      </w:r>
+      <w:r>
+        <w:rPr>
+          <w:rFonts w:ascii="Times New Roman" w:hAnsi="Times New Roman" w:cs="Times New Roman"/>
+          <w:color w:val="FF0000"/>
+          <w:sz w:val="20"/>
+          <w:szCs w:val="20"/>
+        </w:rPr>
         <w:t>/</w:t>
       </w:r>
-      <w:proofErr w:type="spellStart"/>
-      <w:r>
-        <w:rPr>
-          <w:rFonts w:ascii="Times New Roman" w:hAnsi="Times New Roman" w:cs="Times New Roman"/>
-          <w:color w:val="FF0000"/>
-          <w:sz w:val="20"/>
-          <w:szCs w:val="20"/>
-        </w:rPr>
-        <w:t>pca</w:t>
-      </w:r>
-      <w:proofErr w:type="spellEnd"/>
-      <w:r>
-        <w:rPr>
-          <w:rFonts w:ascii="Times New Roman" w:hAnsi="Times New Roman" w:cs="Times New Roman"/>
-          <w:color w:val="FF0000"/>
-          <w:sz w:val="20"/>
-          <w:szCs w:val="20"/>
-        </w:rPr>
-        <w:t>-analysis/</w:t>
-      </w:r>
       <w:r>
         <w:rPr>
           <w:rFonts w:ascii="Times New Roman" w:hAnsi="Times New Roman" w:cs="Times New Roman"/>
@@ -4345,28 +4261,8 @@
           <w:sz w:val="20"/>
           <w:szCs w:val="20"/>
         </w:rPr>
-        <w:t>SIMS_PCA</w:t>
-      </w:r>
-      <w:r>
-        <w:rPr>
-          <w:rFonts w:ascii="Times New Roman" w:hAnsi="Times New Roman" w:cs="Times New Roman"/>
-          <w:color w:val="FF0000"/>
-          <w:sz w:val="20"/>
-          <w:szCs w:val="20"/>
-        </w:rPr>
-        <w:t>/</w:t>
-      </w:r>
-      <w:proofErr w:type="spellStart"/>
-      <w:r>
-        <w:rPr>
-          <w:rFonts w:ascii="Times New Roman" w:hAnsi="Times New Roman" w:cs="Times New Roman"/>
-          <w:color w:val="FF0000"/>
-          <w:sz w:val="20"/>
-          <w:szCs w:val="20"/>
-        </w:rPr>
         <w:t>src</w:t>
       </w:r>
-      <w:proofErr w:type="spellEnd"/>
       <w:r>
         <w:rPr>
           <w:rFonts w:ascii="Times New Roman" w:hAnsi="Times New Roman" w:cs="Times New Roman"/>
@@ -5230,28 +5126,26 @@
           <w:sz w:val="20"/>
           <w:szCs w:val="20"/>
         </w:rPr>
+        <w:t>/pca-analysis/</w:t>
+      </w:r>
+      <w:r>
+        <w:rPr>
+          <w:rFonts w:ascii="Times New Roman" w:hAnsi="Times New Roman" w:cs="Times New Roman"/>
+          <w:color w:val="FF0000"/>
+          <w:sz w:val="20"/>
+          <w:szCs w:val="20"/>
+        </w:rPr>
+        <w:t>SIMS_PCA</w:t>
+      </w:r>
+      <w:r>
+        <w:rPr>
+          <w:rFonts w:ascii="Times New Roman" w:hAnsi="Times New Roman" w:cs="Times New Roman"/>
+          <w:color w:val="FF0000"/>
+          <w:sz w:val="20"/>
+          <w:szCs w:val="20"/>
+        </w:rPr>
         <w:t>/</w:t>
       </w:r>
-      <w:proofErr w:type="spellStart"/>
-      <w:r>
-        <w:rPr>
-          <w:rFonts w:ascii="Times New Roman" w:hAnsi="Times New Roman" w:cs="Times New Roman"/>
-          <w:color w:val="FF0000"/>
-          <w:sz w:val="20"/>
-          <w:szCs w:val="20"/>
-        </w:rPr>
-        <w:t>pca</w:t>
-      </w:r>
-      <w:proofErr w:type="spellEnd"/>
-      <w:r>
-        <w:rPr>
-          <w:rFonts w:ascii="Times New Roman" w:hAnsi="Times New Roman" w:cs="Times New Roman"/>
-          <w:color w:val="FF0000"/>
-          <w:sz w:val="20"/>
-          <w:szCs w:val="20"/>
-        </w:rPr>
-        <w:t>-analysis/</w:t>
-      </w:r>
       <w:r>
         <w:rPr>
           <w:rFonts w:ascii="Times New Roman" w:hAnsi="Times New Roman" w:cs="Times New Roman"/>
@@ -5277,48 +5171,17 @@
           <w:sz w:val="20"/>
           <w:szCs w:val="20"/>
         </w:rPr>
-        <w:t>SIMS_PCA</w:t>
-      </w:r>
-      <w:r>
-        <w:rPr>
-          <w:rFonts w:ascii="Times New Roman" w:hAnsi="Times New Roman" w:cs="Times New Roman"/>
-          <w:color w:val="FF0000"/>
-          <w:sz w:val="20"/>
-          <w:szCs w:val="20"/>
-        </w:rPr>
-        <w:t>/</w:t>
-      </w:r>
-      <w:proofErr w:type="spellStart"/>
-      <w:r>
-        <w:rPr>
-          <w:rFonts w:ascii="Times New Roman" w:hAnsi="Times New Roman" w:cs="Times New Roman"/>
-          <w:color w:val="FF0000"/>
-          <w:sz w:val="20"/>
-          <w:szCs w:val="20"/>
-        </w:rPr>
         <w:t>src</w:t>
       </w:r>
-      <w:proofErr w:type="spellEnd"/>
-      <w:r>
-        <w:rPr>
-          <w:rFonts w:ascii="Times New Roman" w:hAnsi="Times New Roman" w:cs="Times New Roman"/>
-          <w:color w:val="FF0000"/>
-          <w:sz w:val="20"/>
-          <w:szCs w:val="20"/>
-        </w:rPr>
-        <w:t>/</w:t>
-      </w:r>
-      <w:proofErr w:type="spellStart"/>
-      <w:r>
-        <w:rPr>
-          <w:rFonts w:ascii="Times New Roman" w:hAnsi="Times New Roman" w:cs="Times New Roman"/>
-          <w:color w:val="FF0000"/>
-          <w:sz w:val="20"/>
-          <w:szCs w:val="20"/>
-        </w:rPr>
-        <w:t>pca_sims</w:t>
-      </w:r>
-      <w:proofErr w:type="spellEnd"/>
+      <w:r>
+        <w:rPr>
+          <w:rFonts w:ascii="Times New Roman" w:hAnsi="Times New Roman" w:cs="Times New Roman"/>
+          <w:color w:val="FF0000"/>
+          <w:sz w:val="20"/>
+          <w:szCs w:val="20"/>
+        </w:rPr>
+        <w:t>/pca_sims</w:t>
+      </w:r>
       <w:r>
         <w:rPr>
           <w:rFonts w:ascii="Times New Roman" w:hAnsi="Times New Roman" w:cs="Times New Roman"/>
@@ -5476,35 +5339,16 @@
           <w:sz w:val="20"/>
           <w:szCs w:val="20"/>
         </w:rPr>
-        <w:t>'</w:t>
-      </w:r>
-      <w:proofErr w:type="spellStart"/>
-      <w:r>
-        <w:rPr>
-          <w:rFonts w:ascii="Times New Roman" w:hAnsi="Times New Roman" w:cs="Times New Roman"/>
-          <w:sz w:val="20"/>
-          <w:szCs w:val="20"/>
-        </w:rPr>
-        <w:t>font.family':</w:t>
-      </w:r>
-      <w:r>
-        <w:rPr>
-          <w:rFonts w:ascii="Times New Roman" w:hAnsi="Times New Roman" w:cs="Times New Roman"/>
-          <w:color w:val="FF0000"/>
-          <w:sz w:val="20"/>
-          <w:szCs w:val="20"/>
-        </w:rPr>
-        <w:t>'serif</w:t>
-      </w:r>
-      <w:proofErr w:type="spellEnd"/>
-      <w:r>
-        <w:rPr>
-          <w:rFonts w:ascii="Times New Roman" w:hAnsi="Times New Roman" w:cs="Times New Roman"/>
-          <w:color w:val="FF0000"/>
-          <w:sz w:val="20"/>
-          <w:szCs w:val="20"/>
-        </w:rPr>
-        <w:t>'</w:t>
+        <w:t>'font.family':</w:t>
+      </w:r>
+      <w:r>
+        <w:rPr>
+          <w:rFonts w:ascii="Times New Roman" w:hAnsi="Times New Roman" w:cs="Times New Roman"/>
+          <w:color w:val="FF0000"/>
+          <w:sz w:val="20"/>
+          <w:szCs w:val="20"/>
+        </w:rPr>
+        <w:t>'serif'</w:t>
       </w:r>
       <w:r>
         <w:rPr>
@@ -5531,35 +5375,16 @@
           <w:sz w:val="20"/>
           <w:szCs w:val="20"/>
         </w:rPr>
-        <w:t>    '</w:t>
-      </w:r>
-      <w:proofErr w:type="spellStart"/>
-      <w:r>
-        <w:rPr>
-          <w:rFonts w:ascii="Times New Roman" w:hAnsi="Times New Roman" w:cs="Times New Roman"/>
-          <w:sz w:val="20"/>
-          <w:szCs w:val="20"/>
-        </w:rPr>
-        <w:t>font.serif':</w:t>
-      </w:r>
-      <w:r>
-        <w:rPr>
-          <w:rFonts w:ascii="Times New Roman" w:hAnsi="Times New Roman" w:cs="Times New Roman"/>
-          <w:color w:val="FF0000"/>
-          <w:sz w:val="20"/>
-          <w:szCs w:val="20"/>
-        </w:rPr>
-        <w:t>'Times</w:t>
-      </w:r>
-      <w:proofErr w:type="spellEnd"/>
-      <w:r>
-        <w:rPr>
-          <w:rFonts w:ascii="Times New Roman" w:hAnsi="Times New Roman" w:cs="Times New Roman"/>
-          <w:color w:val="FF0000"/>
-          <w:sz w:val="20"/>
-          <w:szCs w:val="20"/>
-        </w:rPr>
-        <w:t xml:space="preserve"> New Roman'</w:t>
+        <w:t>    'font.serif':</w:t>
+      </w:r>
+      <w:r>
+        <w:rPr>
+          <w:rFonts w:ascii="Times New Roman" w:hAnsi="Times New Roman" w:cs="Times New Roman"/>
+          <w:color w:val="FF0000"/>
+          <w:sz w:val="20"/>
+          <w:szCs w:val="20"/>
+        </w:rPr>
+        <w:t>'Times New Roman'</w:t>
       </w:r>
       <w:r>
         <w:rPr>
@@ -5586,25 +5411,7 @@
           <w:sz w:val="20"/>
           <w:szCs w:val="20"/>
         </w:rPr>
-        <w:t>    '</w:t>
-      </w:r>
-      <w:proofErr w:type="spellStart"/>
-      <w:r>
-        <w:rPr>
-          <w:rFonts w:ascii="Times New Roman" w:hAnsi="Times New Roman" w:cs="Times New Roman"/>
-          <w:sz w:val="20"/>
-          <w:szCs w:val="20"/>
-        </w:rPr>
-        <w:t>axes.labelsize</w:t>
-      </w:r>
-      <w:proofErr w:type="spellEnd"/>
-      <w:r>
-        <w:rPr>
-          <w:rFonts w:ascii="Times New Roman" w:hAnsi="Times New Roman" w:cs="Times New Roman"/>
-          <w:sz w:val="20"/>
-          <w:szCs w:val="20"/>
-        </w:rPr>
-        <w:t xml:space="preserve">': </w:t>
+        <w:t xml:space="preserve">    'axes.labelsize': </w:t>
       </w:r>
       <w:r>
         <w:rPr>
@@ -5784,25 +5591,7 @@
           <w:sz w:val="20"/>
           <w:szCs w:val="20"/>
         </w:rPr>
-        <w:t>    '</w:t>
-      </w:r>
-      <w:proofErr w:type="spellStart"/>
-      <w:r>
-        <w:rPr>
-          <w:rFonts w:ascii="Times New Roman" w:hAnsi="Times New Roman" w:cs="Times New Roman"/>
-          <w:sz w:val="20"/>
-          <w:szCs w:val="20"/>
-        </w:rPr>
-        <w:t>legend.fontsize</w:t>
-      </w:r>
-      <w:proofErr w:type="spellEnd"/>
-      <w:r>
-        <w:rPr>
-          <w:rFonts w:ascii="Times New Roman" w:hAnsi="Times New Roman" w:cs="Times New Roman"/>
-          <w:sz w:val="20"/>
-          <w:szCs w:val="20"/>
-        </w:rPr>
-        <w:t xml:space="preserve">': </w:t>
+        <w:t xml:space="preserve">    'legend.fontsize': </w:t>
       </w:r>
       <w:r>
         <w:rPr>
@@ -5942,25 +5731,7 @@
           <w:sz w:val="20"/>
           <w:szCs w:val="20"/>
         </w:rPr>
-        <w:t xml:space="preserve"> find “</w:t>
-      </w:r>
-      <w:proofErr w:type="spellStart"/>
-      <w:r>
-        <w:rPr>
-          <w:rFonts w:ascii="Times New Roman" w:hAnsi="Times New Roman" w:cs="Times New Roman"/>
-          <w:sz w:val="20"/>
-          <w:szCs w:val="20"/>
-        </w:rPr>
-        <w:t>nstd</w:t>
-      </w:r>
-      <w:proofErr w:type="spellEnd"/>
-      <w:r>
-        <w:rPr>
-          <w:rFonts w:ascii="Times New Roman" w:hAnsi="Times New Roman" w:cs="Times New Roman"/>
-          <w:sz w:val="20"/>
-          <w:szCs w:val="20"/>
-        </w:rPr>
-        <w:t xml:space="preserve"> = 1.645”</w:t>
+        <w:t xml:space="preserve"> find “nstd = 1.645”</w:t>
       </w:r>
       <w:r>
         <w:rPr>
@@ -7395,23 +7166,13 @@
           <w:szCs w:val="20"/>
         </w:rPr>
       </w:pPr>
-      <w:proofErr w:type="spellStart"/>
-      <w:r>
-        <w:rPr>
-          <w:rFonts w:ascii="Times New Roman" w:hAnsi="Times New Roman" w:cs="Times New Roman"/>
-          <w:sz w:val="20"/>
-          <w:szCs w:val="20"/>
-        </w:rPr>
-        <w:t>markern</w:t>
-      </w:r>
-      <w:proofErr w:type="spellEnd"/>
-      <w:r>
-        <w:rPr>
-          <w:rFonts w:ascii="Times New Roman" w:hAnsi="Times New Roman" w:cs="Times New Roman"/>
-          <w:sz w:val="20"/>
-          <w:szCs w:val="20"/>
-        </w:rPr>
-        <w:t xml:space="preserve"> = [ ',','o','H','^','v','x','1','D','X','2','3','4','8','s','p','.',</w:t>
+      <w:r>
+        <w:rPr>
+          <w:rFonts w:ascii="Times New Roman" w:hAnsi="Times New Roman" w:cs="Times New Roman"/>
+          <w:sz w:val="20"/>
+          <w:szCs w:val="20"/>
+        </w:rPr>
+        <w:t>markern = [ ',','o','H','^','v','x','1','D','X','2','3','4','8','s','p','.',</w:t>
       </w:r>
     </w:p>
     <w:p>
@@ -7447,43 +7208,7 @@
           <w:sz w:val="20"/>
           <w:szCs w:val="20"/>
         </w:rPr>
-        <w:t xml:space="preserve">        </w:t>
-      </w:r>
-      <w:proofErr w:type="spellStart"/>
-      <w:r>
-        <w:rPr>
-          <w:rFonts w:ascii="Times New Roman" w:hAnsi="Times New Roman" w:cs="Times New Roman"/>
-          <w:sz w:val="20"/>
-          <w:szCs w:val="20"/>
-        </w:rPr>
-        <w:t>colorn</w:t>
-      </w:r>
-      <w:proofErr w:type="spellEnd"/>
-      <w:r>
-        <w:rPr>
-          <w:rFonts w:ascii="Times New Roman" w:hAnsi="Times New Roman" w:cs="Times New Roman"/>
-          <w:sz w:val="20"/>
-          <w:szCs w:val="20"/>
-        </w:rPr>
-        <w:t xml:space="preserve"> = ['</w:t>
-      </w:r>
-      <w:proofErr w:type="spellStart"/>
-      <w:r>
-        <w:rPr>
-          <w:rFonts w:ascii="Times New Roman" w:hAnsi="Times New Roman" w:cs="Times New Roman"/>
-          <w:sz w:val="20"/>
-          <w:szCs w:val="20"/>
-        </w:rPr>
-        <w:t>purple','green','blue','brown','red</w:t>
-      </w:r>
-      <w:proofErr w:type="spellEnd"/>
-      <w:r>
-        <w:rPr>
-          <w:rFonts w:ascii="Times New Roman" w:hAnsi="Times New Roman" w:cs="Times New Roman"/>
-          <w:sz w:val="20"/>
-          <w:szCs w:val="20"/>
-        </w:rPr>
-        <w:t>',</w:t>
+        <w:t>        colorn = ['purple','green','blue','brown','red',</w:t>
       </w:r>
     </w:p>
     <w:p>
@@ -7501,25 +7226,7 @@
           <w:sz w:val="20"/>
           <w:szCs w:val="20"/>
         </w:rPr>
-        <w:t>                    '</w:t>
-      </w:r>
-      <w:proofErr w:type="spellStart"/>
-      <w:r>
-        <w:rPr>
-          <w:rFonts w:ascii="Times New Roman" w:hAnsi="Times New Roman" w:cs="Times New Roman"/>
-          <w:sz w:val="20"/>
-          <w:szCs w:val="20"/>
-        </w:rPr>
-        <w:t>teal','orange','magenta','pink</w:t>
-      </w:r>
-      <w:proofErr w:type="spellEnd"/>
-      <w:r>
-        <w:rPr>
-          <w:rFonts w:ascii="Times New Roman" w:hAnsi="Times New Roman" w:cs="Times New Roman"/>
-          <w:sz w:val="20"/>
-          <w:szCs w:val="20"/>
-        </w:rPr>
-        <w:t>',</w:t>
+        <w:t>                    'teal','orange','magenta','pink',</w:t>
       </w:r>
     </w:p>
     <w:p>
@@ -7537,25 +7244,7 @@
           <w:sz w:val="20"/>
           <w:szCs w:val="20"/>
         </w:rPr>
-        <w:t>                    '</w:t>
-      </w:r>
-      <w:proofErr w:type="spellStart"/>
-      <w:r>
-        <w:rPr>
-          <w:rFonts w:ascii="Times New Roman" w:hAnsi="Times New Roman" w:cs="Times New Roman"/>
-          <w:sz w:val="20"/>
-          <w:szCs w:val="20"/>
-        </w:rPr>
-        <w:t>gray','violet','turquoise','yellow</w:t>
-      </w:r>
-      <w:proofErr w:type="spellEnd"/>
-      <w:r>
-        <w:rPr>
-          <w:rFonts w:ascii="Times New Roman" w:hAnsi="Times New Roman" w:cs="Times New Roman"/>
-          <w:sz w:val="20"/>
-          <w:szCs w:val="20"/>
-        </w:rPr>
-        <w:t>',</w:t>
+        <w:t>                    'gray','violet','turquoise','yellow',</w:t>
       </w:r>
     </w:p>
     <w:p>
@@ -7573,25 +7262,7 @@
           <w:sz w:val="20"/>
           <w:szCs w:val="20"/>
         </w:rPr>
-        <w:t>                    'lavender','tan','cyan','aqua','</w:t>
-      </w:r>
-      <w:proofErr w:type="spellStart"/>
-      <w:r>
-        <w:rPr>
-          <w:rFonts w:ascii="Times New Roman" w:hAnsi="Times New Roman" w:cs="Times New Roman"/>
-          <w:sz w:val="20"/>
-          <w:szCs w:val="20"/>
-        </w:rPr>
-        <w:t>yellowgreen</w:t>
-      </w:r>
-      <w:proofErr w:type="spellEnd"/>
-      <w:r>
-        <w:rPr>
-          <w:rFonts w:ascii="Times New Roman" w:hAnsi="Times New Roman" w:cs="Times New Roman"/>
-          <w:sz w:val="20"/>
-          <w:szCs w:val="20"/>
-        </w:rPr>
-        <w:t>','chocolate',</w:t>
+        <w:t>                    'lavender','tan','cyan','aqua','yellowgreen','chocolate',</w:t>
       </w:r>
     </w:p>
     <w:p>
@@ -7609,25 +7280,7 @@
           <w:sz w:val="20"/>
           <w:szCs w:val="20"/>
         </w:rPr>
-        <w:t>                    '</w:t>
-      </w:r>
-      <w:proofErr w:type="spellStart"/>
-      <w:r>
-        <w:rPr>
-          <w:rFonts w:ascii="Times New Roman" w:hAnsi="Times New Roman" w:cs="Times New Roman"/>
-          <w:sz w:val="20"/>
-          <w:szCs w:val="20"/>
-        </w:rPr>
-        <w:t>coral','fuchsia','goldenrod','indigo</w:t>
-      </w:r>
-      <w:proofErr w:type="spellEnd"/>
-      <w:r>
-        <w:rPr>
-          <w:rFonts w:ascii="Times New Roman" w:hAnsi="Times New Roman" w:cs="Times New Roman"/>
-          <w:sz w:val="20"/>
-          <w:szCs w:val="20"/>
-        </w:rPr>
-        <w:t>',</w:t>
+        <w:t>                    'coral','fuchsia','goldenrod','indigo',</w:t>
       </w:r>
     </w:p>
     <w:p>
@@ -7645,79 +7298,7 @@
           <w:sz w:val="20"/>
           <w:szCs w:val="20"/>
         </w:rPr>
-        <w:t>                    'grey','</w:t>
-      </w:r>
-      <w:proofErr w:type="spellStart"/>
-      <w:r>
-        <w:rPr>
-          <w:rFonts w:ascii="Times New Roman" w:hAnsi="Times New Roman" w:cs="Times New Roman"/>
-          <w:sz w:val="20"/>
-          <w:szCs w:val="20"/>
-        </w:rPr>
-        <w:t>darkorange</w:t>
-      </w:r>
-      <w:proofErr w:type="spellEnd"/>
-      <w:r>
-        <w:rPr>
-          <w:rFonts w:ascii="Times New Roman" w:hAnsi="Times New Roman" w:cs="Times New Roman"/>
-          <w:sz w:val="20"/>
-          <w:szCs w:val="20"/>
-        </w:rPr>
-        <w:t>','</w:t>
-      </w:r>
-      <w:proofErr w:type="spellStart"/>
-      <w:r>
-        <w:rPr>
-          <w:rFonts w:ascii="Times New Roman" w:hAnsi="Times New Roman" w:cs="Times New Roman"/>
-          <w:sz w:val="20"/>
-          <w:szCs w:val="20"/>
-        </w:rPr>
-        <w:t>rosybrown</w:t>
-      </w:r>
-      <w:proofErr w:type="spellEnd"/>
-      <w:r>
-        <w:rPr>
-          <w:rFonts w:ascii="Times New Roman" w:hAnsi="Times New Roman" w:cs="Times New Roman"/>
-          <w:sz w:val="20"/>
-          <w:szCs w:val="20"/>
-        </w:rPr>
-        <w:t>','</w:t>
-      </w:r>
-      <w:proofErr w:type="spellStart"/>
-      <w:r>
-        <w:rPr>
-          <w:rFonts w:ascii="Times New Roman" w:hAnsi="Times New Roman" w:cs="Times New Roman"/>
-          <w:sz w:val="20"/>
-          <w:szCs w:val="20"/>
-        </w:rPr>
-        <w:t>palegreen</w:t>
-      </w:r>
-      <w:proofErr w:type="spellEnd"/>
-      <w:r>
-        <w:rPr>
-          <w:rFonts w:ascii="Times New Roman" w:hAnsi="Times New Roman" w:cs="Times New Roman"/>
-          <w:sz w:val="20"/>
-          <w:szCs w:val="20"/>
-        </w:rPr>
-        <w:t>','</w:t>
-      </w:r>
-      <w:proofErr w:type="spellStart"/>
-      <w:r>
-        <w:rPr>
-          <w:rFonts w:ascii="Times New Roman" w:hAnsi="Times New Roman" w:cs="Times New Roman"/>
-          <w:sz w:val="20"/>
-          <w:szCs w:val="20"/>
-        </w:rPr>
-        <w:t>deepskyblue</w:t>
-      </w:r>
-      <w:proofErr w:type="spellEnd"/>
-      <w:r>
-        <w:rPr>
-          <w:rFonts w:ascii="Times New Roman" w:hAnsi="Times New Roman" w:cs="Times New Roman"/>
-          <w:sz w:val="20"/>
-          <w:szCs w:val="20"/>
-        </w:rPr>
-        <w:t>']</w:t>
+        <w:t>                    'grey','darkorange','rosybrown','palegreen','deepskyblue']</w:t>
       </w:r>
     </w:p>
     <w:p>
@@ -7954,23 +7535,13 @@
         </w:rPr>
         <w:t xml:space="preserve"> change </w:t>
       </w:r>
-      <w:proofErr w:type="spellStart"/>
-      <w:r>
-        <w:rPr>
-          <w:rFonts w:ascii="Times New Roman" w:hAnsi="Times New Roman" w:cs="Times New Roman"/>
-          <w:sz w:val="20"/>
-          <w:szCs w:val="20"/>
-        </w:rPr>
-        <w:t>fetchn_more</w:t>
-      </w:r>
-      <w:proofErr w:type="spellEnd"/>
-      <w:r>
-        <w:rPr>
-          <w:rFonts w:ascii="Times New Roman" w:hAnsi="Times New Roman" w:cs="Times New Roman"/>
-          <w:sz w:val="20"/>
-          <w:szCs w:val="20"/>
-        </w:rPr>
-        <w:t>=20</w:t>
+      <w:r>
+        <w:rPr>
+          <w:rFonts w:ascii="Times New Roman" w:hAnsi="Times New Roman" w:cs="Times New Roman"/>
+          <w:sz w:val="20"/>
+          <w:szCs w:val="20"/>
+        </w:rPr>
+        <w:t>fetchn_more=20</w:t>
       </w:r>
       <w:r>
         <w:rPr>
@@ -9056,7 +8627,6 @@
         </w:rPr>
         <w:t xml:space="preserve">Save the formatted data as a text file in </w:t>
       </w:r>
-      <w:proofErr w:type="spellStart"/>
       <w:r>
         <w:rPr>
           <w:rFonts w:ascii="Times New Roman" w:hAnsi="Times New Roman" w:cs="Times New Roman"/>
@@ -9066,7 +8636,6 @@
         </w:rPr>
         <w:t>pca</w:t>
       </w:r>
-      <w:proofErr w:type="spellEnd"/>
       <w:r>
         <w:rPr>
           <w:rFonts w:ascii="Times New Roman" w:hAnsi="Times New Roman" w:cs="Times New Roman"/>
@@ -9166,7 +8735,6 @@
         </w:rPr>
         <w:t>/</w:t>
       </w:r>
-      <w:proofErr w:type="spellStart"/>
       <w:r>
         <w:rPr>
           <w:rFonts w:ascii="Times New Roman" w:hAnsi="Times New Roman" w:cs="Times New Roman"/>
@@ -9176,7 +8744,6 @@
         </w:rPr>
         <w:t>OriginalData</w:t>
       </w:r>
-      <w:proofErr w:type="spellEnd"/>
     </w:p>
     <w:p>
       <w:pPr>
@@ -9441,7 +9008,6 @@
         </w:rPr>
         <w:t>/</w:t>
       </w:r>
-      <w:proofErr w:type="spellStart"/>
       <w:r>
         <w:rPr>
           <w:rFonts w:ascii="Times New Roman" w:hAnsi="Times New Roman" w:cs="Times New Roman"/>
@@ -9451,7 +9017,6 @@
         </w:rPr>
         <w:t>OriginalData</w:t>
       </w:r>
-      <w:proofErr w:type="spellEnd"/>
       <w:r>
         <w:rPr>
           <w:rFonts w:ascii="Times New Roman" w:hAnsi="Times New Roman" w:cs="Times New Roman"/>
@@ -9749,7 +9314,6 @@
         </w:rPr>
         <w:t>/</w:t>
       </w:r>
-      <w:proofErr w:type="spellStart"/>
       <w:r>
         <w:rPr>
           <w:rFonts w:ascii="Times New Roman" w:hAnsi="Times New Roman" w:cs="Times New Roman"/>
@@ -9759,7 +9323,6 @@
         </w:rPr>
         <w:t>src</w:t>
       </w:r>
-      <w:proofErr w:type="spellEnd"/>
       <w:r>
         <w:rPr>
           <w:rFonts w:ascii="Times New Roman" w:hAnsi="Times New Roman" w:cs="Times New Roman"/>
@@ -10095,7 +9658,6 @@
         </w:rPr>
         <w:t>/</w:t>
       </w:r>
-      <w:proofErr w:type="spellStart"/>
       <w:r>
         <w:rPr>
           <w:rFonts w:ascii="Times New Roman" w:hAnsi="Times New Roman" w:cs="Times New Roman"/>
@@ -10105,7 +9667,6 @@
         </w:rPr>
         <w:t>output_sample</w:t>
       </w:r>
-      <w:proofErr w:type="spellEnd"/>
       <w:r>
         <w:rPr>
           <w:rFonts w:ascii="Times New Roman" w:hAnsi="Times New Roman" w:cs="Times New Roman"/>
@@ -11405,16 +10966,7 @@
           <w:sz w:val="21"/>
           <w:szCs w:val="21"/>
         </w:rPr>
-        <w:t xml:space="preserve">The following section provides guidance on how the user can incorporate rules to assign mass values to similar chemical species. For example, for </w:t>
-      </w:r>
-      <w:proofErr w:type="spellStart"/>
-      <w:r>
-        <w:rPr>
-          <w:rFonts w:ascii="Times New Roman" w:hAnsi="Times New Roman" w:cs="Times New Roman"/>
-          <w:sz w:val="21"/>
-          <w:szCs w:val="21"/>
-        </w:rPr>
-        <w:t>SiO</w:t>
+        <w:t>The following section provides guidance on how the user can incorporate rules to assign mass values to similar chemical species. For example, for SiO</w:t>
       </w:r>
       <w:r>
         <w:rPr>
@@ -11425,7 +10977,6 @@
         </w:rPr>
         <w:t>x</w:t>
       </w:r>
-      <w:proofErr w:type="spellEnd"/>
       <w:r>
         <w:rPr>
           <w:rFonts w:ascii="Times New Roman" w:hAnsi="Times New Roman" w:cs="Times New Roman"/>
@@ -11474,16 +11025,7 @@
           <w:sz w:val="21"/>
           <w:szCs w:val="21"/>
         </w:rPr>
-        <w:t xml:space="preserve">’, values related to </w:t>
-      </w:r>
-      <w:proofErr w:type="spellStart"/>
-      <w:r>
-        <w:rPr>
-          <w:rFonts w:ascii="Times New Roman" w:hAnsi="Times New Roman" w:cs="Times New Roman"/>
-          <w:sz w:val="21"/>
-          <w:szCs w:val="21"/>
-        </w:rPr>
-        <w:t>SiO</w:t>
+        <w:t>’, values related to SiO</w:t>
       </w:r>
       <w:r>
         <w:rPr>
@@ -11494,7 +11036,6 @@
         </w:rPr>
         <w:t>x</w:t>
       </w:r>
-      <w:proofErr w:type="spellEnd"/>
       <w:r>
         <w:rPr>
           <w:rFonts w:ascii="Times New Roman" w:hAnsi="Times New Roman" w:cs="Times New Roman"/>
@@ -12743,29 +12284,18 @@
           <w:sz w:val="21"/>
           <w:szCs w:val="21"/>
         </w:rPr>
-        <w:t xml:space="preserve"> </w:t>
-      </w:r>
-      <w:proofErr w:type="spellStart"/>
+        <w:t xml:space="preserve"> SiO</w:t>
+      </w:r>
       <w:r>
         <w:rPr>
           <w:rFonts w:ascii="Times New Roman" w:hAnsi="Times New Roman" w:cs="Times New Roman"/>
           <w:color w:val="000000" w:themeColor="text1"/>
           <w:sz w:val="21"/>
           <w:szCs w:val="21"/>
-        </w:rPr>
-        <w:t>SiO</w:t>
-      </w:r>
-      <w:r>
-        <w:rPr>
-          <w:rFonts w:ascii="Times New Roman" w:hAnsi="Times New Roman" w:cs="Times New Roman"/>
-          <w:color w:val="000000" w:themeColor="text1"/>
-          <w:sz w:val="21"/>
-          <w:szCs w:val="21"/>
           <w:vertAlign w:val="subscript"/>
         </w:rPr>
         <w:t>x</w:t>
       </w:r>
-      <w:proofErr w:type="spellEnd"/>
       <w:r>
         <w:rPr>
           <w:rFonts w:ascii="Times New Roman" w:hAnsi="Times New Roman" w:cs="Times New Roman"/>
@@ -15070,10 +14600,6 @@
 </file>
 
 <file path=customXml/item1.xml><?xml version="1.0" encoding="utf-8"?>
-<b:Sources xmlns:b="http://schemas.openxmlformats.org/officeDocument/2006/bibliography" xmlns="http://schemas.openxmlformats.org/officeDocument/2006/bibliography" SelectedStyle="\APASixthEditionOfficeOnline.xsl" StyleName="APA" Version="6"/>
-</file>
-
-<file path=customXml/item2.xml><?xml version="1.0" encoding="utf-8"?>
 <s:customData xmlns="http://www.wps.cn/officeDocument/2013/wpsCustomData" xmlns:s="http://www.wps.cn/officeDocument/2013/wpsCustomData">
   <customSectProps>
     <customSectPr/>
@@ -15081,18 +14607,22 @@
 </s:customData>
 </file>
 
+<file path=customXml/item2.xml><?xml version="1.0" encoding="utf-8"?>
+<b:Sources xmlns:b="http://schemas.openxmlformats.org/officeDocument/2006/bibliography" xmlns="http://schemas.openxmlformats.org/officeDocument/2006/bibliography" SelectedStyle="\APASixthEditionOfficeOnline.xsl" StyleName="APA" Version="6"/>
+</file>
+
 <file path=customXml/itemProps1.xml><?xml version="1.0" encoding="utf-8"?>
+<ds:datastoreItem xmlns:ds="http://schemas.openxmlformats.org/officeDocument/2006/customXml" ds:itemID="{B1977F7D-205B-4081-913C-38D41E755F92}">
+  <ds:schemaRefs>
+    <ds:schemaRef ds:uri="http://www.wps.cn/officeDocument/2013/wpsCustomData"/>
+  </ds:schemaRefs>
+</ds:datastoreItem>
+</file>
+
+<file path=customXml/itemProps2.xml><?xml version="1.0" encoding="utf-8"?>
 <ds:datastoreItem xmlns:ds="http://schemas.openxmlformats.org/officeDocument/2006/customXml" ds:itemID="{4BF8F0CE-F7C5-4534-94E1-1FD85E4FBDA4}">
   <ds:schemaRefs>
     <ds:schemaRef ds:uri="http://schemas.openxmlformats.org/officeDocument/2006/bibliography"/>
   </ds:schemaRefs>
 </ds:datastoreItem>
-</file>
-
-<file path=customXml/itemProps2.xml><?xml version="1.0" encoding="utf-8"?>
-<ds:datastoreItem xmlns:ds="http://schemas.openxmlformats.org/officeDocument/2006/customXml" ds:itemID="{B1977F7D-205B-4081-913C-38D41E755F92}">
-  <ds:schemaRefs>
-    <ds:schemaRef ds:uri="http://www.wps.cn/officeDocument/2013/wpsCustomData"/>
-  </ds:schemaRefs>
-</ds:datastoreItem>
 </file>
</xml_diff>

<commit_message>
Started updating documentation and removed unused package imports.
</commit_message>
<xml_diff>
--- a/PCA_Analysis_Manual_rev3.docx
+++ b/PCA_Analysis_Manual_rev3.docx
@@ -88,7 +88,39 @@
           <w:sz w:val="20"/>
           <w:szCs w:val="20"/>
         </w:rPr>
-        <w:t xml:space="preserve"> developed using Python 3.8.2 on a Windows 10 machine with the following packag</w:t>
+        <w:t xml:space="preserve"> </w:t>
+      </w:r>
+      <w:r>
+        <w:rPr>
+          <w:rFonts w:ascii="Times New Roman" w:hAnsi="Times New Roman" w:cs="Times New Roman"/>
+          <w:sz w:val="20"/>
+          <w:szCs w:val="20"/>
+        </w:rPr>
+        <w:t>tested most recently</w:t>
+      </w:r>
+      <w:r>
+        <w:rPr>
+          <w:rFonts w:ascii="Times New Roman" w:hAnsi="Times New Roman" w:cs="Times New Roman"/>
+          <w:sz w:val="20"/>
+          <w:szCs w:val="20"/>
+        </w:rPr>
+        <w:t xml:space="preserve"> using Python 3.8.</w:t>
+      </w:r>
+      <w:r>
+        <w:rPr>
+          <w:rFonts w:ascii="Times New Roman" w:hAnsi="Times New Roman" w:cs="Times New Roman"/>
+          <w:sz w:val="20"/>
+          <w:szCs w:val="20"/>
+        </w:rPr>
+        <w:t>10</w:t>
+      </w:r>
+      <w:r>
+        <w:rPr>
+          <w:rFonts w:ascii="Times New Roman" w:hAnsi="Times New Roman" w:cs="Times New Roman"/>
+          <w:sz w:val="20"/>
+          <w:szCs w:val="20"/>
+        </w:rPr>
+        <w:t xml:space="preserve"> on a Windows 10 machine with the following packag</w:t>
       </w:r>
       <w:r>
         <w:rPr>
@@ -116,49 +148,812 @@
           <w:szCs w:val="20"/>
         </w:rPr>
       </w:pPr>
-      <w:r>
-        <w:rPr>
-          <w:rFonts w:ascii="Times New Roman" w:hAnsi="Times New Roman" w:cs="Times New Roman"/>
-          <w:noProof/>
-          <w:sz w:val="20"/>
-          <w:szCs w:val="20"/>
-        </w:rPr>
-        <w:drawing>
-          <wp:inline distT="0" distB="0" distL="0" distR="0" wp14:anchorId="3B946A90" wp14:editId="7438E391">
-            <wp:extent cx="5274310" cy="1285875"/>
-            <wp:effectExtent l="0" t="0" r="2540" b="9525"/>
-            <wp:docPr id="2" name="Picture 2"/>
-            <wp:cNvGraphicFramePr>
-              <a:graphicFrameLocks xmlns:a="http://schemas.openxmlformats.org/drawingml/2006/main" noChangeAspect="1"/>
-            </wp:cNvGraphicFramePr>
-            <a:graphic xmlns:a="http://schemas.openxmlformats.org/drawingml/2006/main">
-              <a:graphicData uri="http://schemas.openxmlformats.org/drawingml/2006/picture">
-                <pic:pic xmlns:pic="http://schemas.openxmlformats.org/drawingml/2006/picture">
-                  <pic:nvPicPr>
-                    <pic:cNvPr id="1" name=""/>
-                    <pic:cNvPicPr/>
-                  </pic:nvPicPr>
-                  <pic:blipFill>
-                    <a:blip r:embed="rId9"/>
-                    <a:stretch>
-                      <a:fillRect/>
-                    </a:stretch>
-                  </pic:blipFill>
-                  <pic:spPr>
-                    <a:xfrm>
-                      <a:off x="0" y="0"/>
-                      <a:ext cx="5274310" cy="1285875"/>
-                    </a:xfrm>
-                    <a:prstGeom prst="rect">
-                      <a:avLst/>
-                    </a:prstGeom>
-                  </pic:spPr>
-                </pic:pic>
-              </a:graphicData>
-            </a:graphic>
-          </wp:inline>
-        </w:drawing>
-      </w:r>
+    </w:p>
+    <w:tbl>
+      <w:tblPr>
+        <w:tblStyle w:val="TableGrid"/>
+        <w:tblW w:w="0" w:type="auto"/>
+        <w:tblInd w:w="720" w:type="dxa"/>
+        <w:tblLook w:val="04A0" w:firstRow="1" w:lastRow="0" w:firstColumn="1" w:lastColumn="0" w:noHBand="0" w:noVBand="1"/>
+      </w:tblPr>
+      <w:tblGrid>
+        <w:gridCol w:w="3822"/>
+        <w:gridCol w:w="3754"/>
+      </w:tblGrid>
+      <w:tr>
+        <w:tc>
+          <w:tcPr>
+            <w:tcW w:w="3822" w:type="dxa"/>
+          </w:tcPr>
+          <w:p>
+            <w:pPr>
+              <w:pStyle w:val="ListParagraph"/>
+              <w:ind w:left="0"/>
+              <w:jc w:val="center"/>
+              <w:rPr>
+                <w:rFonts w:ascii="Times New Roman" w:hAnsi="Times New Roman" w:cs="Times New Roman"/>
+                <w:b/>
+                <w:bCs/>
+                <w:sz w:val="20"/>
+                <w:szCs w:val="20"/>
+                <w:u w:val="single"/>
+              </w:rPr>
+            </w:pPr>
+            <w:r>
+              <w:rPr>
+                <w:rFonts w:ascii="Times New Roman" w:hAnsi="Times New Roman" w:cs="Times New Roman"/>
+                <w:b/>
+                <w:bCs/>
+                <w:sz w:val="24"/>
+                <w:szCs w:val="24"/>
+                <w:u w:val="single"/>
+              </w:rPr>
+              <w:t>Package Name</w:t>
+            </w:r>
+          </w:p>
+        </w:tc>
+        <w:tc>
+          <w:tcPr>
+            <w:tcW w:w="3754" w:type="dxa"/>
+          </w:tcPr>
+          <w:p>
+            <w:pPr>
+              <w:pStyle w:val="ListParagraph"/>
+              <w:ind w:left="0"/>
+              <w:jc w:val="center"/>
+              <w:rPr>
+                <w:rFonts w:ascii="Times New Roman" w:hAnsi="Times New Roman" w:cs="Times New Roman"/>
+                <w:b/>
+                <w:bCs/>
+                <w:sz w:val="20"/>
+                <w:szCs w:val="20"/>
+                <w:u w:val="single"/>
+              </w:rPr>
+            </w:pPr>
+            <w:r>
+              <w:rPr>
+                <w:rFonts w:ascii="Times New Roman" w:hAnsi="Times New Roman" w:cs="Times New Roman"/>
+                <w:b/>
+                <w:bCs/>
+                <w:sz w:val="24"/>
+                <w:szCs w:val="24"/>
+                <w:u w:val="single"/>
+              </w:rPr>
+              <w:t>Version Tested</w:t>
+            </w:r>
+          </w:p>
+        </w:tc>
+      </w:tr>
+      <w:tr>
+        <w:tc>
+          <w:tcPr>
+            <w:tcW w:w="3822" w:type="dxa"/>
+          </w:tcPr>
+          <w:p>
+            <w:pPr>
+              <w:pStyle w:val="ListParagraph"/>
+              <w:ind w:left="0"/>
+              <w:rPr>
+                <w:rFonts w:ascii="Times New Roman" w:hAnsi="Times New Roman" w:cs="Times New Roman"/>
+                <w:sz w:val="20"/>
+                <w:szCs w:val="20"/>
+              </w:rPr>
+            </w:pPr>
+            <w:proofErr w:type="spellStart"/>
+            <w:r>
+              <w:rPr>
+                <w:rFonts w:ascii="Times New Roman" w:hAnsi="Times New Roman" w:cs="Times New Roman"/>
+                <w:sz w:val="20"/>
+                <w:szCs w:val="20"/>
+              </w:rPr>
+              <w:t>sklearn</w:t>
+            </w:r>
+            <w:proofErr w:type="spellEnd"/>
+          </w:p>
+        </w:tc>
+        <w:tc>
+          <w:tcPr>
+            <w:tcW w:w="3754" w:type="dxa"/>
+          </w:tcPr>
+          <w:p>
+            <w:pPr>
+              <w:pStyle w:val="ListParagraph"/>
+              <w:ind w:left="0"/>
+              <w:rPr>
+                <w:rFonts w:ascii="Times New Roman" w:hAnsi="Times New Roman" w:cs="Times New Roman"/>
+                <w:sz w:val="20"/>
+                <w:szCs w:val="20"/>
+              </w:rPr>
+            </w:pPr>
+            <w:r>
+              <w:rPr>
+                <w:rFonts w:ascii="Times New Roman" w:hAnsi="Times New Roman" w:cs="Times New Roman"/>
+                <w:sz w:val="20"/>
+                <w:szCs w:val="20"/>
+              </w:rPr>
+              <w:t>1.3.0</w:t>
+            </w:r>
+          </w:p>
+        </w:tc>
+      </w:tr>
+      <w:tr>
+        <w:tc>
+          <w:tcPr>
+            <w:tcW w:w="3822" w:type="dxa"/>
+          </w:tcPr>
+          <w:p>
+            <w:pPr>
+              <w:pStyle w:val="ListParagraph"/>
+              <w:ind w:left="0"/>
+              <w:rPr>
+                <w:rFonts w:ascii="Times New Roman" w:hAnsi="Times New Roman" w:cs="Times New Roman"/>
+                <w:sz w:val="20"/>
+                <w:szCs w:val="20"/>
+              </w:rPr>
+            </w:pPr>
+            <w:r>
+              <w:rPr>
+                <w:rFonts w:ascii="Times New Roman" w:hAnsi="Times New Roman" w:cs="Times New Roman"/>
+                <w:sz w:val="20"/>
+                <w:szCs w:val="20"/>
+              </w:rPr>
+              <w:t>python-docx</w:t>
+            </w:r>
+          </w:p>
+        </w:tc>
+        <w:tc>
+          <w:tcPr>
+            <w:tcW w:w="3754" w:type="dxa"/>
+          </w:tcPr>
+          <w:p>
+            <w:pPr>
+              <w:pStyle w:val="ListParagraph"/>
+              <w:ind w:left="0"/>
+              <w:rPr>
+                <w:rFonts w:ascii="Times New Roman" w:hAnsi="Times New Roman" w:cs="Times New Roman"/>
+                <w:sz w:val="20"/>
+                <w:szCs w:val="20"/>
+              </w:rPr>
+            </w:pPr>
+            <w:r>
+              <w:rPr>
+                <w:rFonts w:ascii="Times New Roman" w:hAnsi="Times New Roman" w:cs="Times New Roman"/>
+                <w:sz w:val="20"/>
+                <w:szCs w:val="20"/>
+              </w:rPr>
+              <w:t>0.8.11</w:t>
+            </w:r>
+          </w:p>
+        </w:tc>
+      </w:tr>
+      <w:tr>
+        <w:tc>
+          <w:tcPr>
+            <w:tcW w:w="3822" w:type="dxa"/>
+          </w:tcPr>
+          <w:p>
+            <w:pPr>
+              <w:pStyle w:val="ListParagraph"/>
+              <w:ind w:left="0"/>
+              <w:rPr>
+                <w:rFonts w:ascii="Times New Roman" w:hAnsi="Times New Roman" w:cs="Times New Roman"/>
+                <w:sz w:val="20"/>
+                <w:szCs w:val="20"/>
+              </w:rPr>
+            </w:pPr>
+            <w:r>
+              <w:rPr>
+                <w:rFonts w:ascii="Times New Roman" w:hAnsi="Times New Roman" w:cs="Times New Roman"/>
+                <w:sz w:val="20"/>
+                <w:szCs w:val="20"/>
+              </w:rPr>
+              <w:t>pandas</w:t>
+            </w:r>
+          </w:p>
+        </w:tc>
+        <w:tc>
+          <w:tcPr>
+            <w:tcW w:w="3754" w:type="dxa"/>
+          </w:tcPr>
+          <w:p>
+            <w:pPr>
+              <w:pStyle w:val="ListParagraph"/>
+              <w:ind w:left="0"/>
+              <w:rPr>
+                <w:rFonts w:ascii="Times New Roman" w:hAnsi="Times New Roman" w:cs="Times New Roman"/>
+                <w:sz w:val="20"/>
+                <w:szCs w:val="20"/>
+              </w:rPr>
+            </w:pPr>
+            <w:r>
+              <w:rPr>
+                <w:rFonts w:ascii="Times New Roman" w:hAnsi="Times New Roman" w:cs="Times New Roman"/>
+                <w:sz w:val="20"/>
+                <w:szCs w:val="20"/>
+              </w:rPr>
+              <w:t>2.0.3</w:t>
+            </w:r>
+          </w:p>
+        </w:tc>
+      </w:tr>
+      <w:tr>
+        <w:tc>
+          <w:tcPr>
+            <w:tcW w:w="3822" w:type="dxa"/>
+          </w:tcPr>
+          <w:p>
+            <w:pPr>
+              <w:pStyle w:val="ListParagraph"/>
+              <w:ind w:left="0"/>
+              <w:rPr>
+                <w:rFonts w:ascii="Times New Roman" w:hAnsi="Times New Roman" w:cs="Times New Roman"/>
+                <w:sz w:val="20"/>
+                <w:szCs w:val="20"/>
+              </w:rPr>
+            </w:pPr>
+            <w:proofErr w:type="spellStart"/>
+            <w:r>
+              <w:rPr>
+                <w:rFonts w:ascii="Times New Roman" w:hAnsi="Times New Roman" w:cs="Times New Roman"/>
+                <w:sz w:val="20"/>
+                <w:szCs w:val="20"/>
+              </w:rPr>
+              <w:t>numpy</w:t>
+            </w:r>
+            <w:proofErr w:type="spellEnd"/>
+          </w:p>
+        </w:tc>
+        <w:tc>
+          <w:tcPr>
+            <w:tcW w:w="3754" w:type="dxa"/>
+          </w:tcPr>
+          <w:p>
+            <w:pPr>
+              <w:pStyle w:val="ListParagraph"/>
+              <w:ind w:left="0"/>
+              <w:rPr>
+                <w:rFonts w:ascii="Times New Roman" w:hAnsi="Times New Roman" w:cs="Times New Roman"/>
+                <w:sz w:val="20"/>
+                <w:szCs w:val="20"/>
+              </w:rPr>
+            </w:pPr>
+            <w:r>
+              <w:rPr>
+                <w:rFonts w:ascii="Times New Roman" w:hAnsi="Times New Roman" w:cs="Times New Roman"/>
+                <w:sz w:val="20"/>
+                <w:szCs w:val="20"/>
+              </w:rPr>
+              <w:t>1.24.4</w:t>
+            </w:r>
+          </w:p>
+        </w:tc>
+      </w:tr>
+      <w:tr>
+        <w:tc>
+          <w:tcPr>
+            <w:tcW w:w="3822" w:type="dxa"/>
+          </w:tcPr>
+          <w:p>
+            <w:pPr>
+              <w:pStyle w:val="ListParagraph"/>
+              <w:ind w:left="0"/>
+              <w:rPr>
+                <w:rFonts w:ascii="Times New Roman" w:hAnsi="Times New Roman" w:cs="Times New Roman"/>
+                <w:sz w:val="20"/>
+                <w:szCs w:val="20"/>
+              </w:rPr>
+            </w:pPr>
+            <w:r>
+              <w:rPr>
+                <w:rFonts w:ascii="Times New Roman" w:hAnsi="Times New Roman" w:cs="Times New Roman"/>
+                <w:sz w:val="20"/>
+                <w:szCs w:val="20"/>
+              </w:rPr>
+              <w:t>matplotlib</w:t>
+            </w:r>
+          </w:p>
+        </w:tc>
+        <w:tc>
+          <w:tcPr>
+            <w:tcW w:w="3754" w:type="dxa"/>
+          </w:tcPr>
+          <w:p>
+            <w:pPr>
+              <w:pStyle w:val="ListParagraph"/>
+              <w:ind w:left="0"/>
+              <w:rPr>
+                <w:rFonts w:ascii="Times New Roman" w:hAnsi="Times New Roman" w:cs="Times New Roman"/>
+                <w:sz w:val="20"/>
+                <w:szCs w:val="20"/>
+              </w:rPr>
+            </w:pPr>
+            <w:r>
+              <w:rPr>
+                <w:rFonts w:ascii="Times New Roman" w:hAnsi="Times New Roman" w:cs="Times New Roman"/>
+                <w:sz w:val="20"/>
+                <w:szCs w:val="20"/>
+              </w:rPr>
+              <w:t>3.7.2</w:t>
+            </w:r>
+          </w:p>
+        </w:tc>
+      </w:tr>
+      <w:tr>
+        <w:tc>
+          <w:tcPr>
+            <w:tcW w:w="3822" w:type="dxa"/>
+          </w:tcPr>
+          <w:p>
+            <w:pPr>
+              <w:pStyle w:val="ListParagraph"/>
+              <w:ind w:left="0"/>
+              <w:rPr>
+                <w:rFonts w:ascii="Times New Roman" w:hAnsi="Times New Roman" w:cs="Times New Roman"/>
+                <w:sz w:val="20"/>
+                <w:szCs w:val="20"/>
+              </w:rPr>
+            </w:pPr>
+            <w:proofErr w:type="spellStart"/>
+            <w:r>
+              <w:rPr>
+                <w:rFonts w:ascii="Times New Roman" w:hAnsi="Times New Roman" w:cs="Times New Roman"/>
+                <w:sz w:val="20"/>
+                <w:szCs w:val="20"/>
+              </w:rPr>
+              <w:t>customtkinter</w:t>
+            </w:r>
+            <w:proofErr w:type="spellEnd"/>
+          </w:p>
+        </w:tc>
+        <w:tc>
+          <w:tcPr>
+            <w:tcW w:w="3754" w:type="dxa"/>
+          </w:tcPr>
+          <w:p>
+            <w:pPr>
+              <w:pStyle w:val="ListParagraph"/>
+              <w:ind w:left="0"/>
+              <w:rPr>
+                <w:rFonts w:ascii="Times New Roman" w:hAnsi="Times New Roman" w:cs="Times New Roman"/>
+                <w:sz w:val="20"/>
+                <w:szCs w:val="20"/>
+              </w:rPr>
+            </w:pPr>
+            <w:r>
+              <w:rPr>
+                <w:rFonts w:ascii="Times New Roman" w:hAnsi="Times New Roman" w:cs="Times New Roman"/>
+                <w:sz w:val="20"/>
+                <w:szCs w:val="20"/>
+              </w:rPr>
+              <w:t>5.2.0</w:t>
+            </w:r>
+          </w:p>
+        </w:tc>
+      </w:tr>
+      <w:tr>
+        <w:tc>
+          <w:tcPr>
+            <w:tcW w:w="3822" w:type="dxa"/>
+          </w:tcPr>
+          <w:p>
+            <w:pPr>
+              <w:pStyle w:val="ListParagraph"/>
+              <w:ind w:left="0"/>
+              <w:rPr>
+                <w:rFonts w:ascii="Times New Roman" w:hAnsi="Times New Roman" w:cs="Times New Roman"/>
+                <w:sz w:val="20"/>
+                <w:szCs w:val="20"/>
+              </w:rPr>
+            </w:pPr>
+            <w:proofErr w:type="spellStart"/>
+            <w:r>
+              <w:rPr>
+                <w:rFonts w:ascii="Times New Roman" w:hAnsi="Times New Roman" w:cs="Times New Roman"/>
+                <w:sz w:val="20"/>
+                <w:szCs w:val="20"/>
+              </w:rPr>
+              <w:t>scipy</w:t>
+            </w:r>
+            <w:proofErr w:type="spellEnd"/>
+          </w:p>
+        </w:tc>
+        <w:tc>
+          <w:tcPr>
+            <w:tcW w:w="3754" w:type="dxa"/>
+          </w:tcPr>
+          <w:p>
+            <w:pPr>
+              <w:pStyle w:val="ListParagraph"/>
+              <w:ind w:left="0"/>
+              <w:rPr>
+                <w:rFonts w:ascii="Times New Roman" w:hAnsi="Times New Roman" w:cs="Times New Roman"/>
+                <w:sz w:val="20"/>
+                <w:szCs w:val="20"/>
+              </w:rPr>
+            </w:pPr>
+            <w:r>
+              <w:rPr>
+                <w:rFonts w:ascii="Times New Roman" w:hAnsi="Times New Roman" w:cs="Times New Roman"/>
+                <w:sz w:val="20"/>
+                <w:szCs w:val="20"/>
+              </w:rPr>
+              <w:t>1.10.1</w:t>
+            </w:r>
+          </w:p>
+        </w:tc>
+      </w:tr>
+    </w:tbl>
+    <w:p>
+      <w:pPr>
+        <w:pStyle w:val="ListParagraph"/>
+        <w:rPr>
+          <w:rFonts w:ascii="Times New Roman" w:hAnsi="Times New Roman" w:cs="Times New Roman"/>
+          <w:sz w:val="20"/>
+          <w:szCs w:val="20"/>
+        </w:rPr>
+      </w:pPr>
+    </w:p>
+    <w:tbl>
+      <w:tblPr>
+        <w:tblStyle w:val="TableGrid"/>
+        <w:tblW w:w="0" w:type="auto"/>
+        <w:tblInd w:w="720" w:type="dxa"/>
+        <w:tblLook w:val="04A0" w:firstRow="1" w:lastRow="0" w:firstColumn="1" w:lastColumn="0" w:noHBand="0" w:noVBand="1"/>
+      </w:tblPr>
+      <w:tblGrid>
+        <w:gridCol w:w="3788"/>
+        <w:gridCol w:w="3788"/>
+      </w:tblGrid>
+      <w:tr>
+        <w:tc>
+          <w:tcPr>
+            <w:tcW w:w="3788" w:type="dxa"/>
+          </w:tcPr>
+          <w:p>
+            <w:pPr>
+              <w:pStyle w:val="ListParagraph"/>
+              <w:ind w:left="0"/>
+              <w:rPr>
+                <w:rFonts w:ascii="Times New Roman" w:hAnsi="Times New Roman" w:cs="Times New Roman"/>
+                <w:sz w:val="20"/>
+                <w:szCs w:val="20"/>
+              </w:rPr>
+            </w:pPr>
+            <w:r>
+              <w:rPr>
+                <w:rFonts w:ascii="Times New Roman" w:hAnsi="Times New Roman" w:cs="Times New Roman"/>
+                <w:sz w:val="20"/>
+                <w:szCs w:val="20"/>
+              </w:rPr>
+              <w:t xml:space="preserve">(optional) </w:t>
+            </w:r>
+            <w:proofErr w:type="spellStart"/>
+            <w:r>
+              <w:rPr>
+                <w:rFonts w:ascii="Times New Roman" w:hAnsi="Times New Roman" w:cs="Times New Roman"/>
+                <w:sz w:val="20"/>
+                <w:szCs w:val="20"/>
+              </w:rPr>
+              <w:t>ipykernel</w:t>
+            </w:r>
+            <w:proofErr w:type="spellEnd"/>
+          </w:p>
+        </w:tc>
+        <w:tc>
+          <w:tcPr>
+            <w:tcW w:w="3788" w:type="dxa"/>
+          </w:tcPr>
+          <w:p>
+            <w:pPr>
+              <w:pStyle w:val="ListParagraph"/>
+              <w:ind w:left="0"/>
+              <w:rPr>
+                <w:rFonts w:ascii="Times New Roman" w:hAnsi="Times New Roman" w:cs="Times New Roman"/>
+                <w:sz w:val="20"/>
+                <w:szCs w:val="20"/>
+              </w:rPr>
+            </w:pPr>
+            <w:r>
+              <w:rPr>
+                <w:rFonts w:ascii="Times New Roman" w:hAnsi="Times New Roman" w:cs="Times New Roman"/>
+                <w:sz w:val="20"/>
+                <w:szCs w:val="20"/>
+              </w:rPr>
+              <w:t>6.25.1</w:t>
+            </w:r>
+          </w:p>
+        </w:tc>
+      </w:tr>
+      <w:tr>
+        <w:tc>
+          <w:tcPr>
+            <w:tcW w:w="3788" w:type="dxa"/>
+          </w:tcPr>
+          <w:p>
+            <w:pPr>
+              <w:pStyle w:val="ListParagraph"/>
+              <w:ind w:left="0"/>
+              <w:rPr>
+                <w:rFonts w:ascii="Times New Roman" w:hAnsi="Times New Roman" w:cs="Times New Roman"/>
+                <w:sz w:val="20"/>
+                <w:szCs w:val="20"/>
+              </w:rPr>
+            </w:pPr>
+            <w:r>
+              <w:rPr>
+                <w:rFonts w:ascii="Times New Roman" w:hAnsi="Times New Roman" w:cs="Times New Roman"/>
+                <w:sz w:val="20"/>
+                <w:szCs w:val="20"/>
+              </w:rPr>
+              <w:t>(optional) torch</w:t>
+            </w:r>
+          </w:p>
+        </w:tc>
+        <w:tc>
+          <w:tcPr>
+            <w:tcW w:w="3788" w:type="dxa"/>
+          </w:tcPr>
+          <w:p>
+            <w:pPr>
+              <w:pStyle w:val="ListParagraph"/>
+              <w:ind w:left="0"/>
+              <w:rPr>
+                <w:rFonts w:ascii="Times New Roman" w:hAnsi="Times New Roman" w:cs="Times New Roman"/>
+                <w:sz w:val="20"/>
+                <w:szCs w:val="20"/>
+              </w:rPr>
+            </w:pPr>
+            <w:r>
+              <w:rPr>
+                <w:rFonts w:ascii="Times New Roman" w:hAnsi="Times New Roman" w:cs="Times New Roman"/>
+                <w:sz w:val="20"/>
+                <w:szCs w:val="20"/>
+              </w:rPr>
+              <w:t>2.0.1</w:t>
+            </w:r>
+          </w:p>
+        </w:tc>
+      </w:tr>
+      <w:tr>
+        <w:tc>
+          <w:tcPr>
+            <w:tcW w:w="3788" w:type="dxa"/>
+          </w:tcPr>
+          <w:p>
+            <w:pPr>
+              <w:pStyle w:val="ListParagraph"/>
+              <w:ind w:left="0"/>
+              <w:rPr>
+                <w:rFonts w:ascii="Times New Roman" w:hAnsi="Times New Roman" w:cs="Times New Roman"/>
+                <w:sz w:val="20"/>
+                <w:szCs w:val="20"/>
+              </w:rPr>
+            </w:pPr>
+            <w:r>
+              <w:rPr>
+                <w:rFonts w:ascii="Times New Roman" w:hAnsi="Times New Roman" w:cs="Times New Roman"/>
+                <w:sz w:val="20"/>
+                <w:szCs w:val="20"/>
+              </w:rPr>
+              <w:t xml:space="preserve">(optional) </w:t>
+            </w:r>
+            <w:proofErr w:type="spellStart"/>
+            <w:r>
+              <w:rPr>
+                <w:rFonts w:ascii="Times New Roman" w:hAnsi="Times New Roman" w:cs="Times New Roman"/>
+                <w:sz w:val="20"/>
+                <w:szCs w:val="20"/>
+              </w:rPr>
+              <w:t>torchvision</w:t>
+            </w:r>
+            <w:proofErr w:type="spellEnd"/>
+          </w:p>
+        </w:tc>
+        <w:tc>
+          <w:tcPr>
+            <w:tcW w:w="3788" w:type="dxa"/>
+          </w:tcPr>
+          <w:p>
+            <w:pPr>
+              <w:pStyle w:val="ListParagraph"/>
+              <w:ind w:left="0"/>
+              <w:rPr>
+                <w:rFonts w:ascii="Times New Roman" w:hAnsi="Times New Roman" w:cs="Times New Roman"/>
+                <w:sz w:val="20"/>
+                <w:szCs w:val="20"/>
+              </w:rPr>
+            </w:pPr>
+            <w:r>
+              <w:rPr>
+                <w:rFonts w:ascii="Times New Roman" w:hAnsi="Times New Roman" w:cs="Times New Roman"/>
+                <w:sz w:val="20"/>
+                <w:szCs w:val="20"/>
+              </w:rPr>
+              <w:t>0.15.2</w:t>
+            </w:r>
+          </w:p>
+        </w:tc>
+      </w:tr>
+      <w:tr>
+        <w:tc>
+          <w:tcPr>
+            <w:tcW w:w="3788" w:type="dxa"/>
+          </w:tcPr>
+          <w:p>
+            <w:pPr>
+              <w:pStyle w:val="ListParagraph"/>
+              <w:ind w:left="0"/>
+              <w:rPr>
+                <w:rFonts w:ascii="Times New Roman" w:hAnsi="Times New Roman" w:cs="Times New Roman"/>
+                <w:sz w:val="20"/>
+                <w:szCs w:val="20"/>
+              </w:rPr>
+            </w:pPr>
+            <w:r>
+              <w:rPr>
+                <w:rFonts w:ascii="Times New Roman" w:hAnsi="Times New Roman" w:cs="Times New Roman"/>
+                <w:sz w:val="20"/>
+                <w:szCs w:val="20"/>
+              </w:rPr>
+              <w:t xml:space="preserve">(optional) </w:t>
+            </w:r>
+            <w:proofErr w:type="spellStart"/>
+            <w:r>
+              <w:rPr>
+                <w:rFonts w:ascii="Times New Roman" w:hAnsi="Times New Roman" w:cs="Times New Roman"/>
+                <w:sz w:val="20"/>
+                <w:szCs w:val="20"/>
+              </w:rPr>
+              <w:t>optuna</w:t>
+            </w:r>
+            <w:proofErr w:type="spellEnd"/>
+          </w:p>
+        </w:tc>
+        <w:tc>
+          <w:tcPr>
+            <w:tcW w:w="3788" w:type="dxa"/>
+          </w:tcPr>
+          <w:p>
+            <w:pPr>
+              <w:pStyle w:val="ListParagraph"/>
+              <w:ind w:left="0"/>
+              <w:rPr>
+                <w:rFonts w:ascii="Times New Roman" w:hAnsi="Times New Roman" w:cs="Times New Roman"/>
+                <w:sz w:val="20"/>
+                <w:szCs w:val="20"/>
+              </w:rPr>
+            </w:pPr>
+            <w:r>
+              <w:rPr>
+                <w:rFonts w:ascii="Times New Roman" w:hAnsi="Times New Roman" w:cs="Times New Roman"/>
+                <w:sz w:val="20"/>
+                <w:szCs w:val="20"/>
+              </w:rPr>
+              <w:t>3.</w:t>
+            </w:r>
+            <w:r>
+              <w:rPr>
+                <w:rFonts w:ascii="Times New Roman" w:hAnsi="Times New Roman" w:cs="Times New Roman"/>
+                <w:sz w:val="20"/>
+                <w:szCs w:val="20"/>
+              </w:rPr>
+              <w:t>3.0</w:t>
+            </w:r>
+          </w:p>
+        </w:tc>
+      </w:tr>
+      <w:tr>
+        <w:tc>
+          <w:tcPr>
+            <w:tcW w:w="3788" w:type="dxa"/>
+          </w:tcPr>
+          <w:p>
+            <w:pPr>
+              <w:pStyle w:val="ListParagraph"/>
+              <w:ind w:left="0"/>
+              <w:rPr>
+                <w:rFonts w:ascii="Times New Roman" w:hAnsi="Times New Roman" w:cs="Times New Roman"/>
+                <w:sz w:val="20"/>
+                <w:szCs w:val="20"/>
+              </w:rPr>
+            </w:pPr>
+            <w:r>
+              <w:rPr>
+                <w:rFonts w:ascii="Times New Roman" w:hAnsi="Times New Roman" w:cs="Times New Roman"/>
+                <w:sz w:val="20"/>
+                <w:szCs w:val="20"/>
+              </w:rPr>
+              <w:t xml:space="preserve">(optional) </w:t>
+            </w:r>
+            <w:proofErr w:type="spellStart"/>
+            <w:r>
+              <w:rPr>
+                <w:rFonts w:ascii="Times New Roman" w:hAnsi="Times New Roman" w:cs="Times New Roman"/>
+                <w:sz w:val="20"/>
+                <w:szCs w:val="20"/>
+              </w:rPr>
+              <w:t>tqdm</w:t>
+            </w:r>
+            <w:proofErr w:type="spellEnd"/>
+          </w:p>
+        </w:tc>
+        <w:tc>
+          <w:tcPr>
+            <w:tcW w:w="3788" w:type="dxa"/>
+          </w:tcPr>
+          <w:p>
+            <w:pPr>
+              <w:pStyle w:val="ListParagraph"/>
+              <w:ind w:left="0"/>
+              <w:rPr>
+                <w:rFonts w:ascii="Times New Roman" w:hAnsi="Times New Roman" w:cs="Times New Roman"/>
+                <w:sz w:val="20"/>
+                <w:szCs w:val="20"/>
+              </w:rPr>
+            </w:pPr>
+            <w:r>
+              <w:rPr>
+                <w:rFonts w:ascii="Times New Roman" w:hAnsi="Times New Roman" w:cs="Times New Roman"/>
+                <w:sz w:val="20"/>
+                <w:szCs w:val="20"/>
+              </w:rPr>
+              <w:t>4.66.1</w:t>
+            </w:r>
+          </w:p>
+        </w:tc>
+      </w:tr>
+      <w:tr>
+        <w:tc>
+          <w:tcPr>
+            <w:tcW w:w="3788" w:type="dxa"/>
+          </w:tcPr>
+          <w:p>
+            <w:pPr>
+              <w:pStyle w:val="ListParagraph"/>
+              <w:ind w:left="0"/>
+              <w:rPr>
+                <w:rFonts w:ascii="Times New Roman" w:hAnsi="Times New Roman" w:cs="Times New Roman"/>
+                <w:sz w:val="20"/>
+                <w:szCs w:val="20"/>
+              </w:rPr>
+            </w:pPr>
+            <w:r>
+              <w:rPr>
+                <w:rFonts w:ascii="Times New Roman" w:hAnsi="Times New Roman" w:cs="Times New Roman"/>
+                <w:sz w:val="20"/>
+                <w:szCs w:val="20"/>
+              </w:rPr>
+              <w:t>(optional) seaborn</w:t>
+            </w:r>
+          </w:p>
+        </w:tc>
+        <w:tc>
+          <w:tcPr>
+            <w:tcW w:w="3788" w:type="dxa"/>
+          </w:tcPr>
+          <w:p>
+            <w:pPr>
+              <w:pStyle w:val="ListParagraph"/>
+              <w:ind w:left="0"/>
+              <w:rPr>
+                <w:rFonts w:ascii="Times New Roman" w:hAnsi="Times New Roman" w:cs="Times New Roman"/>
+                <w:sz w:val="20"/>
+                <w:szCs w:val="20"/>
+              </w:rPr>
+            </w:pPr>
+          </w:p>
+        </w:tc>
+      </w:tr>
+    </w:tbl>
+    <w:p>
+      <w:pPr>
+        <w:pStyle w:val="ListParagraph"/>
+        <w:rPr>
+          <w:rFonts w:ascii="Times New Roman" w:hAnsi="Times New Roman" w:cs="Times New Roman"/>
+          <w:sz w:val="20"/>
+          <w:szCs w:val="20"/>
+        </w:rPr>
+      </w:pPr>
     </w:p>
     <w:p>
       <w:pPr>
@@ -169,6 +964,48 @@
           <w:szCs w:val="20"/>
         </w:rPr>
       </w:pPr>
+      <w:r>
+        <w:rPr>
+          <w:rFonts w:ascii="Times New Roman" w:hAnsi="Times New Roman" w:cs="Times New Roman"/>
+          <w:sz w:val="20"/>
+          <w:szCs w:val="20"/>
+        </w:rPr>
+        <w:t xml:space="preserve">(The optional packages are only required for some of the </w:t>
+      </w:r>
+      <w:proofErr w:type="spellStart"/>
+      <w:r>
+        <w:rPr>
+          <w:rFonts w:ascii="Times New Roman" w:hAnsi="Times New Roman" w:cs="Times New Roman"/>
+          <w:sz w:val="20"/>
+          <w:szCs w:val="20"/>
+        </w:rPr>
+        <w:t>Jupyter</w:t>
+      </w:r>
+      <w:proofErr w:type="spellEnd"/>
+      <w:r>
+        <w:rPr>
+          <w:rFonts w:ascii="Times New Roman" w:hAnsi="Times New Roman" w:cs="Times New Roman"/>
+          <w:sz w:val="20"/>
+          <w:szCs w:val="20"/>
+        </w:rPr>
+        <w:t xml:space="preserve"> notebooks</w:t>
+      </w:r>
+      <w:r>
+        <w:rPr>
+          <w:rFonts w:ascii="Times New Roman" w:hAnsi="Times New Roman" w:cs="Times New Roman"/>
+          <w:sz w:val="20"/>
+          <w:szCs w:val="20"/>
+        </w:rPr>
+        <w:t xml:space="preserve"> in the repository</w:t>
+      </w:r>
+      <w:r>
+        <w:rPr>
+          <w:rFonts w:ascii="Times New Roman" w:hAnsi="Times New Roman" w:cs="Times New Roman"/>
+          <w:sz w:val="20"/>
+          <w:szCs w:val="20"/>
+        </w:rPr>
+        <w:t xml:space="preserve">, which are used to test future functionality.) </w:t>
+      </w:r>
       <w:r>
         <w:rPr>
           <w:rFonts w:ascii="Times New Roman" w:hAnsi="Times New Roman" w:cs="Times New Roman"/>
@@ -403,6 +1240,7 @@
           <w:szCs w:val="21"/>
           <w:lang w:eastAsia="en-US"/>
         </w:rPr>
+        <w:lastRenderedPageBreak/>
         <w:t>1.3. Check installed packages.</w:t>
       </w:r>
     </w:p>
@@ -459,6 +1297,7 @@
         </w:rPr>
         <w:t>. Now, your path should under </w:t>
       </w:r>
+      <w:proofErr w:type="spellStart"/>
       <w:r>
         <w:rPr>
           <w:rFonts w:ascii="Courier New" w:eastAsia="Times New Roman" w:hAnsi="Courier New" w:cs="Courier New"/>
@@ -467,19 +1306,9 @@
           <w:szCs w:val="19"/>
           <w:lang w:eastAsia="en-US"/>
         </w:rPr>
-        <w:t>computername:~username$</w:t>
-      </w:r>
-      <w:r>
-        <w:rPr>
-          <w:rFonts w:ascii="Helvetica" w:eastAsia="Times New Roman" w:hAnsi="Helvetica" w:cs="Helvetica"/>
-          <w:color w:val="333333"/>
-          <w:sz w:val="21"/>
-          <w:szCs w:val="21"/>
-          <w:lang w:eastAsia="en-US"/>
-        </w:rPr>
-        <w:br/>
-        <w:t>       1.3.2 type </w:t>
-      </w:r>
+        <w:t>computername</w:t>
+      </w:r>
+      <w:proofErr w:type="spellEnd"/>
       <w:r>
         <w:rPr>
           <w:rFonts w:ascii="Courier New" w:eastAsia="Times New Roman" w:hAnsi="Courier New" w:cs="Courier New"/>
@@ -488,7 +1317,7 @@
           <w:szCs w:val="19"/>
           <w:lang w:eastAsia="en-US"/>
         </w:rPr>
-        <w:t>pip list</w:t>
+        <w:t>:~username$</w:t>
       </w:r>
       <w:r>
         <w:rPr>
@@ -498,79 +1327,8 @@
           <w:szCs w:val="21"/>
           <w:lang w:eastAsia="en-US"/>
         </w:rPr>
-        <w:t xml:space="preserve"> to check the list of packages installed. You need to have packages listed </w:t>
-      </w:r>
-      <w:r>
-        <w:rPr>
-          <w:rFonts w:ascii="Helvetica" w:eastAsia="Times New Roman" w:hAnsi="Helvetica" w:cs="Helvetica"/>
-          <w:color w:val="333333"/>
-          <w:sz w:val="21"/>
-          <w:szCs w:val="21"/>
-          <w:lang w:eastAsia="en-US"/>
-        </w:rPr>
-        <w:t>in the table above.</w:t>
-      </w:r>
-    </w:p>
-    <w:p>
-      <w:pPr>
-        <w:pStyle w:val="ListParagraph"/>
-        <w:shd w:val="clear" w:color="auto" w:fill="FFFFFF"/>
-        <w:spacing w:after="0" w:line="240" w:lineRule="auto"/>
-        <w:rPr>
-          <w:rFonts w:ascii="Helvetica" w:eastAsia="Times New Roman" w:hAnsi="Helvetica" w:cs="Helvetica"/>
-          <w:color w:val="333333"/>
-          <w:sz w:val="21"/>
-          <w:szCs w:val="21"/>
-          <w:lang w:eastAsia="en-US"/>
-        </w:rPr>
-      </w:pPr>
-    </w:p>
-    <w:p>
-      <w:pPr>
-        <w:pStyle w:val="ListParagraph"/>
-        <w:shd w:val="clear" w:color="auto" w:fill="FFFFFF"/>
-        <w:spacing w:after="150" w:line="240" w:lineRule="auto"/>
-        <w:rPr>
-          <w:rFonts w:ascii="Helvetica" w:eastAsia="Times New Roman" w:hAnsi="Helvetica" w:cs="Helvetica"/>
-          <w:color w:val="333333"/>
-          <w:sz w:val="21"/>
-          <w:szCs w:val="21"/>
-          <w:lang w:eastAsia="en-US"/>
-        </w:rPr>
-      </w:pPr>
-      <w:r>
-        <w:rPr>
-          <w:rFonts w:ascii="Helvetica" w:eastAsia="Times New Roman" w:hAnsi="Helvetica" w:cs="Helvetica"/>
-          <w:color w:val="333333"/>
-          <w:sz w:val="21"/>
-          <w:szCs w:val="21"/>
-          <w:lang w:eastAsia="en-US"/>
-        </w:rPr>
-        <w:t>1.4. Install packages (If not already installed).</w:t>
-      </w:r>
-    </w:p>
-    <w:p>
-      <w:pPr>
-        <w:pStyle w:val="ListParagraph"/>
-        <w:shd w:val="clear" w:color="auto" w:fill="FFFFFF"/>
-        <w:spacing w:after="0" w:line="240" w:lineRule="auto"/>
-        <w:rPr>
-          <w:rFonts w:ascii="Helvetica" w:eastAsia="Times New Roman" w:hAnsi="Helvetica" w:cs="Helvetica"/>
-          <w:color w:val="333333"/>
-          <w:sz w:val="21"/>
-          <w:szCs w:val="21"/>
-          <w:lang w:eastAsia="en-US"/>
-        </w:rPr>
-      </w:pPr>
-      <w:r>
-        <w:rPr>
-          <w:rFonts w:ascii="Helvetica" w:eastAsia="Times New Roman" w:hAnsi="Helvetica" w:cs="Helvetica"/>
-          <w:color w:val="333333"/>
-          <w:sz w:val="21"/>
-          <w:szCs w:val="21"/>
-          <w:lang w:eastAsia="en-US"/>
-        </w:rPr>
-        <w:t>       1.4.1 Enter </w:t>
+        <w:br/>
+        <w:t>       1.3.2 type </w:t>
       </w:r>
       <w:r>
         <w:rPr>
@@ -580,7 +1338,89 @@
           <w:szCs w:val="19"/>
           <w:lang w:eastAsia="en-US"/>
         </w:rPr>
-        <w:t>pip install</w:t>
+        <w:t>pip list</w:t>
+      </w:r>
+      <w:r>
+        <w:rPr>
+          <w:rFonts w:ascii="Helvetica" w:eastAsia="Times New Roman" w:hAnsi="Helvetica" w:cs="Helvetica"/>
+          <w:color w:val="333333"/>
+          <w:sz w:val="21"/>
+          <w:szCs w:val="21"/>
+          <w:lang w:eastAsia="en-US"/>
+        </w:rPr>
+        <w:t xml:space="preserve"> to check the list of packages installed. You need to have packages listed </w:t>
+      </w:r>
+      <w:r>
+        <w:rPr>
+          <w:rFonts w:ascii="Helvetica" w:eastAsia="Times New Roman" w:hAnsi="Helvetica" w:cs="Helvetica"/>
+          <w:color w:val="333333"/>
+          <w:sz w:val="21"/>
+          <w:szCs w:val="21"/>
+          <w:lang w:eastAsia="en-US"/>
+        </w:rPr>
+        <w:t>in the table above.</w:t>
+      </w:r>
+    </w:p>
+    <w:p>
+      <w:pPr>
+        <w:pStyle w:val="ListParagraph"/>
+        <w:shd w:val="clear" w:color="auto" w:fill="FFFFFF"/>
+        <w:spacing w:after="0" w:line="240" w:lineRule="auto"/>
+        <w:rPr>
+          <w:rFonts w:ascii="Helvetica" w:eastAsia="Times New Roman" w:hAnsi="Helvetica" w:cs="Helvetica"/>
+          <w:color w:val="333333"/>
+          <w:sz w:val="21"/>
+          <w:szCs w:val="21"/>
+          <w:lang w:eastAsia="en-US"/>
+        </w:rPr>
+      </w:pPr>
+    </w:p>
+    <w:p>
+      <w:pPr>
+        <w:pStyle w:val="ListParagraph"/>
+        <w:shd w:val="clear" w:color="auto" w:fill="FFFFFF"/>
+        <w:spacing w:after="150" w:line="240" w:lineRule="auto"/>
+        <w:rPr>
+          <w:rFonts w:ascii="Helvetica" w:eastAsia="Times New Roman" w:hAnsi="Helvetica" w:cs="Helvetica"/>
+          <w:color w:val="333333"/>
+          <w:sz w:val="21"/>
+          <w:szCs w:val="21"/>
+          <w:lang w:eastAsia="en-US"/>
+        </w:rPr>
+      </w:pPr>
+      <w:r>
+        <w:rPr>
+          <w:rFonts w:ascii="Helvetica" w:eastAsia="Times New Roman" w:hAnsi="Helvetica" w:cs="Helvetica"/>
+          <w:color w:val="333333"/>
+          <w:sz w:val="21"/>
+          <w:szCs w:val="21"/>
+          <w:lang w:eastAsia="en-US"/>
+        </w:rPr>
+        <w:t>1.4. Install packages (If not already installed).</w:t>
+      </w:r>
+    </w:p>
+    <w:p>
+      <w:pPr>
+        <w:pStyle w:val="ListParagraph"/>
+        <w:shd w:val="clear" w:color="auto" w:fill="FFFFFF"/>
+        <w:spacing w:after="0" w:line="240" w:lineRule="auto"/>
+        <w:rPr>
+          <w:rFonts w:ascii="Helvetica" w:eastAsia="Times New Roman" w:hAnsi="Helvetica" w:cs="Helvetica"/>
+          <w:color w:val="333333"/>
+          <w:sz w:val="21"/>
+          <w:szCs w:val="21"/>
+          <w:lang w:eastAsia="en-US"/>
+        </w:rPr>
+      </w:pPr>
+      <w:r>
+        <w:rPr>
+          <w:rFonts w:ascii="Helvetica" w:eastAsia="Times New Roman" w:hAnsi="Helvetica" w:cs="Helvetica"/>
+          <w:color w:val="333333"/>
+          <w:sz w:val="21"/>
+          <w:szCs w:val="21"/>
+          <w:lang w:eastAsia="en-US"/>
+        </w:rPr>
+        <w:t>       1.4.1 Enter </w:t>
       </w:r>
       <w:r>
         <w:rPr>
@@ -590,7 +1430,7 @@
           <w:szCs w:val="19"/>
           <w:lang w:eastAsia="en-US"/>
         </w:rPr>
-        <w:t xml:space="preserve"> </w:t>
+        <w:t>pip install</w:t>
       </w:r>
       <w:r>
         <w:rPr>
@@ -600,53 +1440,9 @@
           <w:szCs w:val="19"/>
           <w:lang w:eastAsia="en-US"/>
         </w:rPr>
-        <w:t>packagename</w:t>
-      </w:r>
-      <w:r>
-        <w:rPr>
-          <w:rFonts w:ascii="Helvetica" w:eastAsia="Times New Roman" w:hAnsi="Helvetica" w:cs="Helvetica"/>
-          <w:color w:val="333333"/>
-          <w:sz w:val="21"/>
-          <w:szCs w:val="21"/>
-          <w:lang w:eastAsia="en-US"/>
-        </w:rPr>
-        <w:t> into Terminal</w:t>
-      </w:r>
-      <w:r>
-        <w:rPr>
-          <w:rFonts w:ascii="Helvetica" w:eastAsia="Times New Roman" w:hAnsi="Helvetica" w:cs="Helvetica"/>
-          <w:color w:val="333333"/>
-          <w:sz w:val="21"/>
-          <w:szCs w:val="21"/>
-          <w:lang w:eastAsia="en-US"/>
-        </w:rPr>
-        <w:t>.</w:t>
-      </w:r>
-    </w:p>
-    <w:p>
-      <w:pPr>
-        <w:pStyle w:val="ListParagraph"/>
-        <w:shd w:val="clear" w:color="auto" w:fill="FFFFFF"/>
-        <w:spacing w:after="0" w:line="240" w:lineRule="auto"/>
-        <w:rPr>
-          <w:rFonts w:ascii="Helvetica" w:eastAsia="Times New Roman" w:hAnsi="Helvetica" w:cs="Helvetica"/>
-          <w:color w:val="333333"/>
-          <w:sz w:val="21"/>
-          <w:szCs w:val="21"/>
-          <w:lang w:eastAsia="en-US"/>
-        </w:rPr>
-      </w:pPr>
-      <w:r>
-        <w:rPr>
-          <w:rFonts w:ascii="Helvetica" w:eastAsia="Times New Roman" w:hAnsi="Helvetica" w:cs="Helvetica"/>
-          <w:color w:val="333333"/>
-          <w:sz w:val="21"/>
-          <w:szCs w:val="21"/>
-          <w:lang w:eastAsia="en-US"/>
-        </w:rPr>
-        <w:br/>
-        <w:t>       1.4.2 If you cannot install with </w:t>
-      </w:r>
+        <w:t xml:space="preserve"> </w:t>
+      </w:r>
+      <w:proofErr w:type="spellStart"/>
       <w:r>
         <w:rPr>
           <w:rFonts w:ascii="Courier New" w:eastAsia="Times New Roman" w:hAnsi="Courier New" w:cs="Courier New"/>
@@ -655,8 +1451,9 @@
           <w:szCs w:val="19"/>
           <w:lang w:eastAsia="en-US"/>
         </w:rPr>
-        <w:t>pip install</w:t>
-      </w:r>
+        <w:t>packagename</w:t>
+      </w:r>
+      <w:proofErr w:type="spellEnd"/>
       <w:r>
         <w:rPr>
           <w:rFonts w:ascii="Helvetica" w:eastAsia="Times New Roman" w:hAnsi="Helvetica" w:cs="Helvetica"/>
@@ -665,7 +1462,42 @@
           <w:szCs w:val="21"/>
           <w:lang w:eastAsia="en-US"/>
         </w:rPr>
-        <w:t> command, install package manually. For example: Google </w:t>
+        <w:t> into Terminal</w:t>
+      </w:r>
+      <w:r>
+        <w:rPr>
+          <w:rFonts w:ascii="Helvetica" w:eastAsia="Times New Roman" w:hAnsi="Helvetica" w:cs="Helvetica"/>
+          <w:color w:val="333333"/>
+          <w:sz w:val="21"/>
+          <w:szCs w:val="21"/>
+          <w:lang w:eastAsia="en-US"/>
+        </w:rPr>
+        <w:t>.</w:t>
+      </w:r>
+    </w:p>
+    <w:p>
+      <w:pPr>
+        <w:pStyle w:val="ListParagraph"/>
+        <w:shd w:val="clear" w:color="auto" w:fill="FFFFFF"/>
+        <w:spacing w:after="0" w:line="240" w:lineRule="auto"/>
+        <w:rPr>
+          <w:rFonts w:ascii="Helvetica" w:eastAsia="Times New Roman" w:hAnsi="Helvetica" w:cs="Helvetica"/>
+          <w:color w:val="333333"/>
+          <w:sz w:val="21"/>
+          <w:szCs w:val="21"/>
+          <w:lang w:eastAsia="en-US"/>
+        </w:rPr>
+      </w:pPr>
+      <w:r>
+        <w:rPr>
+          <w:rFonts w:ascii="Helvetica" w:eastAsia="Times New Roman" w:hAnsi="Helvetica" w:cs="Helvetica"/>
+          <w:color w:val="333333"/>
+          <w:sz w:val="21"/>
+          <w:szCs w:val="21"/>
+          <w:lang w:eastAsia="en-US"/>
+        </w:rPr>
+        <w:br/>
+        <w:t>       1.4.2 If you cannot install with </w:t>
       </w:r>
       <w:r>
         <w:rPr>
@@ -675,7 +1507,7 @@
           <w:szCs w:val="19"/>
           <w:lang w:eastAsia="en-US"/>
         </w:rPr>
-        <w:t>python-docx</w:t>
+        <w:t>pip install</w:t>
       </w:r>
       <w:r>
         <w:rPr>
@@ -685,9 +1517,29 @@
           <w:szCs w:val="21"/>
           <w:lang w:eastAsia="en-US"/>
         </w:rPr>
+        <w:t> command, install package manually. For example: Google </w:t>
+      </w:r>
+      <w:r>
+        <w:rPr>
+          <w:rFonts w:ascii="Courier New" w:eastAsia="Times New Roman" w:hAnsi="Courier New" w:cs="Courier New"/>
+          <w:color w:val="333333"/>
+          <w:sz w:val="19"/>
+          <w:szCs w:val="19"/>
+          <w:lang w:eastAsia="en-US"/>
+        </w:rPr>
+        <w:t>python-docx</w:t>
+      </w:r>
+      <w:r>
+        <w:rPr>
+          <w:rFonts w:ascii="Helvetica" w:eastAsia="Times New Roman" w:hAnsi="Helvetica" w:cs="Helvetica"/>
+          <w:color w:val="333333"/>
+          <w:sz w:val="21"/>
+          <w:szCs w:val="21"/>
+          <w:lang w:eastAsia="en-US"/>
+        </w:rPr>
         <w:t> to download this package at </w:t>
       </w:r>
-      <w:hyperlink r:id="rId10" w:history="1">
+      <w:hyperlink r:id="rId9" w:history="1">
         <w:r>
           <w:rPr>
             <w:rStyle w:val="Hyperlink"/>
@@ -759,6 +1611,7 @@
         </w:rPr>
         <w:t>rminal or typing </w:t>
       </w:r>
+      <w:proofErr w:type="spellStart"/>
       <w:r>
         <w:rPr>
           <w:rFonts w:ascii="Courier New" w:eastAsia="Times New Roman" w:hAnsi="Courier New" w:cs="Courier New"/>
@@ -767,7 +1620,18 @@
           <w:szCs w:val="19"/>
           <w:lang w:eastAsia="en-US"/>
         </w:rPr>
-        <w:t>py -m pip install ./downloads/python-docx-0.8.11.tar.gz</w:t>
+        <w:t>py</w:t>
+      </w:r>
+      <w:proofErr w:type="spellEnd"/>
+      <w:r>
+        <w:rPr>
+          <w:rFonts w:ascii="Courier New" w:eastAsia="Times New Roman" w:hAnsi="Courier New" w:cs="Courier New"/>
+          <w:color w:val="333333"/>
+          <w:sz w:val="19"/>
+          <w:szCs w:val="19"/>
+          <w:lang w:eastAsia="en-US"/>
+        </w:rPr>
+        <w:t xml:space="preserve"> -m pip install ./downloads/python-docx-0.8.11.tar.gz</w:t>
       </w:r>
       <w:r>
         <w:rPr>
@@ -1067,7 +1931,6 @@
           <w:sz w:val="20"/>
           <w:szCs w:val="20"/>
         </w:rPr>
-        <w:lastRenderedPageBreak/>
         <w:t xml:space="preserve">In the “spectra” window of Surface Lab 6 </w:t>
       </w:r>
       <w:r>
@@ -2163,6 +3026,7 @@
           <w:sz w:val="20"/>
           <w:szCs w:val="20"/>
         </w:rPr>
+        <w:lastRenderedPageBreak/>
         <w:t>Activate the 1</w:t>
       </w:r>
       <w:r>
@@ -2268,7 +3132,25 @@
           <w:sz w:val="20"/>
           <w:szCs w:val="20"/>
         </w:rPr>
-        <w:t>and click “Add to Peaklist”</w:t>
+        <w:t xml:space="preserve">and click “Add to </w:t>
+      </w:r>
+      <w:proofErr w:type="spellStart"/>
+      <w:r>
+        <w:rPr>
+          <w:rFonts w:ascii="Times New Roman" w:hAnsi="Times New Roman" w:cs="Times New Roman"/>
+          <w:sz w:val="20"/>
+          <w:szCs w:val="20"/>
+        </w:rPr>
+        <w:t>Peaklist</w:t>
+      </w:r>
+      <w:proofErr w:type="spellEnd"/>
+      <w:r>
+        <w:rPr>
+          <w:rFonts w:ascii="Times New Roman" w:hAnsi="Times New Roman" w:cs="Times New Roman"/>
+          <w:sz w:val="20"/>
+          <w:szCs w:val="20"/>
+        </w:rPr>
+        <w:t>”</w:t>
       </w:r>
     </w:p>
     <w:p>
@@ -2306,7 +3188,7 @@
                     </pic:cNvPicPr>
                   </pic:nvPicPr>
                   <pic:blipFill>
-                    <a:blip r:embed="rId11"/>
+                    <a:blip r:embed="rId10"/>
                     <a:stretch>
                       <a:fillRect/>
                     </a:stretch>
@@ -2711,7 +3593,6 @@
           <w:sz w:val="20"/>
           <w:szCs w:val="20"/>
         </w:rPr>
-        <w:lastRenderedPageBreak/>
         <w:t xml:space="preserve">Select all spectra </w:t>
       </w:r>
       <w:r>
@@ -2993,6 +3874,7 @@
         </w:rPr>
         <w:t>“</w:t>
       </w:r>
+      <w:proofErr w:type="spellStart"/>
       <w:r>
         <w:rPr>
           <w:rFonts w:ascii="Times New Roman" w:hAnsi="Times New Roman" w:cs="Times New Roman"/>
@@ -3002,6 +3884,7 @@
         </w:rPr>
         <w:t>pca</w:t>
       </w:r>
+      <w:proofErr w:type="spellEnd"/>
       <w:r>
         <w:rPr>
           <w:rFonts w:ascii="Times New Roman" w:hAnsi="Times New Roman" w:cs="Times New Roman"/>
@@ -3056,6 +3939,7 @@
         </w:rPr>
         <w:t>/</w:t>
       </w:r>
+      <w:proofErr w:type="spellStart"/>
       <w:r>
         <w:rPr>
           <w:rFonts w:ascii="Times New Roman" w:hAnsi="Times New Roman" w:cs="Times New Roman"/>
@@ -3065,6 +3949,7 @@
         </w:rPr>
         <w:t>src</w:t>
       </w:r>
+      <w:proofErr w:type="spellEnd"/>
       <w:r>
         <w:rPr>
           <w:rFonts w:ascii="Times New Roman" w:hAnsi="Times New Roman" w:cs="Times New Roman"/>
@@ -3205,14 +4090,25 @@
         </w:rPr>
         <w:t xml:space="preserve"> </w:t>
       </w:r>
-      <w:r>
-        <w:rPr>
-          <w:rFonts w:ascii="Times New Roman" w:hAnsi="Times New Roman" w:cs="Times New Roman"/>
-          <w:color w:val="FF0000"/>
-          <w:sz w:val="20"/>
-          <w:szCs w:val="20"/>
-        </w:rPr>
-        <w:t xml:space="preserve">pcaDir </w:t>
+      <w:proofErr w:type="spellStart"/>
+      <w:r>
+        <w:rPr>
+          <w:rFonts w:ascii="Times New Roman" w:hAnsi="Times New Roman" w:cs="Times New Roman"/>
+          <w:color w:val="FF0000"/>
+          <w:sz w:val="20"/>
+          <w:szCs w:val="20"/>
+        </w:rPr>
+        <w:t>pcaDir</w:t>
+      </w:r>
+      <w:proofErr w:type="spellEnd"/>
+      <w:r>
+        <w:rPr>
+          <w:rFonts w:ascii="Times New Roman" w:hAnsi="Times New Roman" w:cs="Times New Roman"/>
+          <w:color w:val="FF0000"/>
+          <w:sz w:val="20"/>
+          <w:szCs w:val="20"/>
+        </w:rPr>
+        <w:t xml:space="preserve"> </w:t>
       </w:r>
       <w:r>
         <w:rPr>
@@ -3256,7 +4152,27 @@
           <w:sz w:val="20"/>
           <w:szCs w:val="20"/>
         </w:rPr>
-        <w:t>/pca-analysis/</w:t>
+        <w:t>/</w:t>
+      </w:r>
+      <w:proofErr w:type="spellStart"/>
+      <w:r>
+        <w:rPr>
+          <w:rFonts w:ascii="Times New Roman" w:hAnsi="Times New Roman" w:cs="Times New Roman"/>
+          <w:color w:val="FF0000"/>
+          <w:sz w:val="20"/>
+          <w:szCs w:val="20"/>
+        </w:rPr>
+        <w:t>pca</w:t>
+      </w:r>
+      <w:proofErr w:type="spellEnd"/>
+      <w:r>
+        <w:rPr>
+          <w:rFonts w:ascii="Times New Roman" w:hAnsi="Times New Roman" w:cs="Times New Roman"/>
+          <w:color w:val="FF0000"/>
+          <w:sz w:val="20"/>
+          <w:szCs w:val="20"/>
+        </w:rPr>
+        <w:t>-analysis/</w:t>
       </w:r>
       <w:r>
         <w:rPr>
@@ -3583,13 +4499,23 @@
         </w:rPr>
         <w:t xml:space="preserve"> paste the new file into the </w:t>
       </w:r>
-      <w:r>
-        <w:rPr>
-          <w:rFonts w:ascii="Times New Roman" w:hAnsi="Times New Roman" w:cs="Times New Roman"/>
-          <w:sz w:val="20"/>
-          <w:szCs w:val="20"/>
-        </w:rPr>
-        <w:t xml:space="preserve">pca </w:t>
+      <w:proofErr w:type="spellStart"/>
+      <w:r>
+        <w:rPr>
+          <w:rFonts w:ascii="Times New Roman" w:hAnsi="Times New Roman" w:cs="Times New Roman"/>
+          <w:sz w:val="20"/>
+          <w:szCs w:val="20"/>
+        </w:rPr>
+        <w:t>pca</w:t>
+      </w:r>
+      <w:proofErr w:type="spellEnd"/>
+      <w:r>
+        <w:rPr>
+          <w:rFonts w:ascii="Times New Roman" w:hAnsi="Times New Roman" w:cs="Times New Roman"/>
+          <w:sz w:val="20"/>
+          <w:szCs w:val="20"/>
+        </w:rPr>
+        <w:t xml:space="preserve"> </w:t>
       </w:r>
       <w:r>
         <w:rPr>
@@ -3750,7 +4676,25 @@
           <w:sz w:val="20"/>
           <w:szCs w:val="20"/>
         </w:rPr>
-        <w:t xml:space="preserve"> (preferably Notepad++ for RegEx editing purposes)</w:t>
+        <w:t xml:space="preserve"> (preferably Notepad++ for </w:t>
+      </w:r>
+      <w:proofErr w:type="spellStart"/>
+      <w:r>
+        <w:rPr>
+          <w:rFonts w:ascii="Times New Roman" w:hAnsi="Times New Roman" w:cs="Times New Roman"/>
+          <w:sz w:val="20"/>
+          <w:szCs w:val="20"/>
+        </w:rPr>
+        <w:t>RegEx</w:t>
+      </w:r>
+      <w:proofErr w:type="spellEnd"/>
+      <w:r>
+        <w:rPr>
+          <w:rFonts w:ascii="Times New Roman" w:hAnsi="Times New Roman" w:cs="Times New Roman"/>
+          <w:sz w:val="20"/>
+          <w:szCs w:val="20"/>
+        </w:rPr>
+        <w:t xml:space="preserve"> editing purposes)</w:t>
       </w:r>
       <w:r>
         <w:rPr>
@@ -3782,7 +4726,16 @@
           <w:sz w:val="20"/>
           <w:szCs w:val="20"/>
         </w:rPr>
-        <w:t xml:space="preserve">Notepad++’s features (select “Edit” -&gt; “Line Operations -&gt; “Remove Empty Lines”) or a Python script </w:t>
+        <w:t xml:space="preserve">Notepad++’s features (select “Edit” -&gt; </w:t>
+      </w:r>
+      <w:r>
+        <w:rPr>
+          <w:rFonts w:ascii="Times New Roman" w:hAnsi="Times New Roman" w:cs="Times New Roman"/>
+          <w:sz w:val="20"/>
+          <w:szCs w:val="20"/>
+        </w:rPr>
+        <w:lastRenderedPageBreak/>
+        <w:t xml:space="preserve">“Line Operations -&gt; “Remove Empty Lines”) or a Python script </w:t>
       </w:r>
       <w:r>
         <w:rPr>
@@ -3994,7 +4947,7 @@
                     <pic:cNvPicPr/>
                   </pic:nvPicPr>
                   <pic:blipFill>
-                    <a:blip r:embed="rId12">
+                    <a:blip r:embed="rId11">
                       <a:extLst>
                         <a:ext uri="{28A0092B-C50C-407E-A947-70E740481C1C}">
                           <a14:useLocalDpi xmlns:a14="http://schemas.microsoft.com/office/drawing/2010/main" val="0"/>
@@ -4056,7 +5009,6 @@
           <w:sz w:val="20"/>
           <w:szCs w:val="20"/>
         </w:rPr>
-        <w:lastRenderedPageBreak/>
         <w:drawing>
           <wp:inline distT="0" distB="0" distL="0" distR="0" wp14:anchorId="5EF9FD4B" wp14:editId="3777094D">
             <wp:extent cx="3334215" cy="1962424"/>
@@ -4073,7 +5025,7 @@
                     <pic:cNvPicPr/>
                   </pic:nvPicPr>
                   <pic:blipFill>
-                    <a:blip r:embed="rId13">
+                    <a:blip r:embed="rId12">
                       <a:extLst>
                         <a:ext uri="{28A0092B-C50C-407E-A947-70E740481C1C}">
                           <a14:useLocalDpi xmlns:a14="http://schemas.microsoft.com/office/drawing/2010/main" val="0"/>
@@ -4216,7 +5168,27 @@
           <w:sz w:val="20"/>
           <w:szCs w:val="20"/>
         </w:rPr>
-        <w:t>/pca-analysis/</w:t>
+        <w:t>/</w:t>
+      </w:r>
+      <w:proofErr w:type="spellStart"/>
+      <w:r>
+        <w:rPr>
+          <w:rFonts w:ascii="Times New Roman" w:hAnsi="Times New Roman" w:cs="Times New Roman"/>
+          <w:color w:val="FF0000"/>
+          <w:sz w:val="20"/>
+          <w:szCs w:val="20"/>
+        </w:rPr>
+        <w:t>pca</w:t>
+      </w:r>
+      <w:proofErr w:type="spellEnd"/>
+      <w:r>
+        <w:rPr>
+          <w:rFonts w:ascii="Times New Roman" w:hAnsi="Times New Roman" w:cs="Times New Roman"/>
+          <w:color w:val="FF0000"/>
+          <w:sz w:val="20"/>
+          <w:szCs w:val="20"/>
+        </w:rPr>
+        <w:t>-analysis/</w:t>
       </w:r>
       <w:r>
         <w:rPr>
@@ -4254,6 +5226,7 @@
         </w:rPr>
         <w:t>/</w:t>
       </w:r>
+      <w:proofErr w:type="spellStart"/>
       <w:r>
         <w:rPr>
           <w:rFonts w:ascii="Times New Roman" w:hAnsi="Times New Roman" w:cs="Times New Roman"/>
@@ -4263,6 +5236,7 @@
         </w:rPr>
         <w:t>src</w:t>
       </w:r>
+      <w:proofErr w:type="spellEnd"/>
       <w:r>
         <w:rPr>
           <w:rFonts w:ascii="Times New Roman" w:hAnsi="Times New Roman" w:cs="Times New Roman"/>
@@ -4909,7 +5883,16 @@
           <w:sz w:val="20"/>
           <w:szCs w:val="20"/>
         </w:rPr>
-        <w:t xml:space="preserve"> plots</w:t>
+        <w:t xml:space="preserve"> </w:t>
+      </w:r>
+      <w:r>
+        <w:rPr>
+          <w:rFonts w:ascii="Times New Roman" w:hAnsi="Times New Roman" w:cs="Times New Roman"/>
+          <w:sz w:val="20"/>
+          <w:szCs w:val="20"/>
+        </w:rPr>
+        <w:lastRenderedPageBreak/>
+        <w:t>plots</w:t>
       </w:r>
       <w:bookmarkEnd w:id="1"/>
       <w:bookmarkEnd w:id="2"/>
@@ -5126,7 +6109,27 @@
           <w:sz w:val="20"/>
           <w:szCs w:val="20"/>
         </w:rPr>
-        <w:t>/pca-analysis/</w:t>
+        <w:t>/</w:t>
+      </w:r>
+      <w:proofErr w:type="spellStart"/>
+      <w:r>
+        <w:rPr>
+          <w:rFonts w:ascii="Times New Roman" w:hAnsi="Times New Roman" w:cs="Times New Roman"/>
+          <w:color w:val="FF0000"/>
+          <w:sz w:val="20"/>
+          <w:szCs w:val="20"/>
+        </w:rPr>
+        <w:t>pca</w:t>
+      </w:r>
+      <w:proofErr w:type="spellEnd"/>
+      <w:r>
+        <w:rPr>
+          <w:rFonts w:ascii="Times New Roman" w:hAnsi="Times New Roman" w:cs="Times New Roman"/>
+          <w:color w:val="FF0000"/>
+          <w:sz w:val="20"/>
+          <w:szCs w:val="20"/>
+        </w:rPr>
+        <w:t>-analysis/</w:t>
       </w:r>
       <w:r>
         <w:rPr>
@@ -5164,6 +6167,7 @@
         </w:rPr>
         <w:t>/</w:t>
       </w:r>
+      <w:proofErr w:type="spellStart"/>
       <w:r>
         <w:rPr>
           <w:rFonts w:ascii="Times New Roman" w:hAnsi="Times New Roman" w:cs="Times New Roman"/>
@@ -5173,15 +6177,27 @@
         </w:rPr>
         <w:t>src</w:t>
       </w:r>
-      <w:r>
-        <w:rPr>
-          <w:rFonts w:ascii="Times New Roman" w:hAnsi="Times New Roman" w:cs="Times New Roman"/>
-          <w:color w:val="FF0000"/>
-          <w:sz w:val="20"/>
-          <w:szCs w:val="20"/>
-        </w:rPr>
-        <w:t>/pca_sims</w:t>
-      </w:r>
+      <w:proofErr w:type="spellEnd"/>
+      <w:r>
+        <w:rPr>
+          <w:rFonts w:ascii="Times New Roman" w:hAnsi="Times New Roman" w:cs="Times New Roman"/>
+          <w:color w:val="FF0000"/>
+          <w:sz w:val="20"/>
+          <w:szCs w:val="20"/>
+        </w:rPr>
+        <w:t>/</w:t>
+      </w:r>
+      <w:proofErr w:type="spellStart"/>
+      <w:r>
+        <w:rPr>
+          <w:rFonts w:ascii="Times New Roman" w:hAnsi="Times New Roman" w:cs="Times New Roman"/>
+          <w:color w:val="FF0000"/>
+          <w:sz w:val="20"/>
+          <w:szCs w:val="20"/>
+        </w:rPr>
+        <w:t>pca_sims</w:t>
+      </w:r>
+      <w:proofErr w:type="spellEnd"/>
       <w:r>
         <w:rPr>
           <w:rFonts w:ascii="Times New Roman" w:hAnsi="Times New Roman" w:cs="Times New Roman"/>
@@ -5339,16 +6355,35 @@
           <w:sz w:val="20"/>
           <w:szCs w:val="20"/>
         </w:rPr>
-        <w:t>'font.family':</w:t>
-      </w:r>
-      <w:r>
-        <w:rPr>
-          <w:rFonts w:ascii="Times New Roman" w:hAnsi="Times New Roman" w:cs="Times New Roman"/>
-          <w:color w:val="FF0000"/>
-          <w:sz w:val="20"/>
-          <w:szCs w:val="20"/>
-        </w:rPr>
-        <w:t>'serif'</w:t>
+        <w:t>'</w:t>
+      </w:r>
+      <w:proofErr w:type="spellStart"/>
+      <w:r>
+        <w:rPr>
+          <w:rFonts w:ascii="Times New Roman" w:hAnsi="Times New Roman" w:cs="Times New Roman"/>
+          <w:sz w:val="20"/>
+          <w:szCs w:val="20"/>
+        </w:rPr>
+        <w:t>font.family':</w:t>
+      </w:r>
+      <w:r>
+        <w:rPr>
+          <w:rFonts w:ascii="Times New Roman" w:hAnsi="Times New Roman" w:cs="Times New Roman"/>
+          <w:color w:val="FF0000"/>
+          <w:sz w:val="20"/>
+          <w:szCs w:val="20"/>
+        </w:rPr>
+        <w:t>'serif</w:t>
+      </w:r>
+      <w:proofErr w:type="spellEnd"/>
+      <w:r>
+        <w:rPr>
+          <w:rFonts w:ascii="Times New Roman" w:hAnsi="Times New Roman" w:cs="Times New Roman"/>
+          <w:color w:val="FF0000"/>
+          <w:sz w:val="20"/>
+          <w:szCs w:val="20"/>
+        </w:rPr>
+        <w:t>'</w:t>
       </w:r>
       <w:r>
         <w:rPr>
@@ -5375,16 +6410,35 @@
           <w:sz w:val="20"/>
           <w:szCs w:val="20"/>
         </w:rPr>
-        <w:t>    'font.serif':</w:t>
-      </w:r>
-      <w:r>
-        <w:rPr>
-          <w:rFonts w:ascii="Times New Roman" w:hAnsi="Times New Roman" w:cs="Times New Roman"/>
-          <w:color w:val="FF0000"/>
-          <w:sz w:val="20"/>
-          <w:szCs w:val="20"/>
-        </w:rPr>
-        <w:t>'Times New Roman'</w:t>
+        <w:t>    '</w:t>
+      </w:r>
+      <w:proofErr w:type="spellStart"/>
+      <w:r>
+        <w:rPr>
+          <w:rFonts w:ascii="Times New Roman" w:hAnsi="Times New Roman" w:cs="Times New Roman"/>
+          <w:sz w:val="20"/>
+          <w:szCs w:val="20"/>
+        </w:rPr>
+        <w:t>font.serif':</w:t>
+      </w:r>
+      <w:r>
+        <w:rPr>
+          <w:rFonts w:ascii="Times New Roman" w:hAnsi="Times New Roman" w:cs="Times New Roman"/>
+          <w:color w:val="FF0000"/>
+          <w:sz w:val="20"/>
+          <w:szCs w:val="20"/>
+        </w:rPr>
+        <w:t>'Times</w:t>
+      </w:r>
+      <w:proofErr w:type="spellEnd"/>
+      <w:r>
+        <w:rPr>
+          <w:rFonts w:ascii="Times New Roman" w:hAnsi="Times New Roman" w:cs="Times New Roman"/>
+          <w:color w:val="FF0000"/>
+          <w:sz w:val="20"/>
+          <w:szCs w:val="20"/>
+        </w:rPr>
+        <w:t xml:space="preserve"> New Roman'</w:t>
       </w:r>
       <w:r>
         <w:rPr>
@@ -5411,7 +6465,25 @@
           <w:sz w:val="20"/>
           <w:szCs w:val="20"/>
         </w:rPr>
-        <w:t xml:space="preserve">    'axes.labelsize': </w:t>
+        <w:t>    '</w:t>
+      </w:r>
+      <w:proofErr w:type="spellStart"/>
+      <w:r>
+        <w:rPr>
+          <w:rFonts w:ascii="Times New Roman" w:hAnsi="Times New Roman" w:cs="Times New Roman"/>
+          <w:sz w:val="20"/>
+          <w:szCs w:val="20"/>
+        </w:rPr>
+        <w:t>axes.labelsize</w:t>
+      </w:r>
+      <w:proofErr w:type="spellEnd"/>
+      <w:r>
+        <w:rPr>
+          <w:rFonts w:ascii="Times New Roman" w:hAnsi="Times New Roman" w:cs="Times New Roman"/>
+          <w:sz w:val="20"/>
+          <w:szCs w:val="20"/>
+        </w:rPr>
+        <w:t xml:space="preserve">': </w:t>
       </w:r>
       <w:r>
         <w:rPr>
@@ -5591,7 +6663,25 @@
           <w:sz w:val="20"/>
           <w:szCs w:val="20"/>
         </w:rPr>
-        <w:t xml:space="preserve">    'legend.fontsize': </w:t>
+        <w:t>    '</w:t>
+      </w:r>
+      <w:proofErr w:type="spellStart"/>
+      <w:r>
+        <w:rPr>
+          <w:rFonts w:ascii="Times New Roman" w:hAnsi="Times New Roman" w:cs="Times New Roman"/>
+          <w:sz w:val="20"/>
+          <w:szCs w:val="20"/>
+        </w:rPr>
+        <w:t>legend.fontsize</w:t>
+      </w:r>
+      <w:proofErr w:type="spellEnd"/>
+      <w:r>
+        <w:rPr>
+          <w:rFonts w:ascii="Times New Roman" w:hAnsi="Times New Roman" w:cs="Times New Roman"/>
+          <w:sz w:val="20"/>
+          <w:szCs w:val="20"/>
+        </w:rPr>
+        <w:t xml:space="preserve">': </w:t>
       </w:r>
       <w:r>
         <w:rPr>
@@ -5731,7 +6821,25 @@
           <w:sz w:val="20"/>
           <w:szCs w:val="20"/>
         </w:rPr>
-        <w:t xml:space="preserve"> find “nstd = 1.645”</w:t>
+        <w:t xml:space="preserve"> find “</w:t>
+      </w:r>
+      <w:proofErr w:type="spellStart"/>
+      <w:r>
+        <w:rPr>
+          <w:rFonts w:ascii="Times New Roman" w:hAnsi="Times New Roman" w:cs="Times New Roman"/>
+          <w:sz w:val="20"/>
+          <w:szCs w:val="20"/>
+        </w:rPr>
+        <w:t>nstd</w:t>
+      </w:r>
+      <w:proofErr w:type="spellEnd"/>
+      <w:r>
+        <w:rPr>
+          <w:rFonts w:ascii="Times New Roman" w:hAnsi="Times New Roman" w:cs="Times New Roman"/>
+          <w:sz w:val="20"/>
+          <w:szCs w:val="20"/>
+        </w:rPr>
+        <w:t xml:space="preserve"> = 1.645”</w:t>
       </w:r>
       <w:r>
         <w:rPr>
@@ -5931,7 +7039,6 @@
                 <w:sz w:val="20"/>
                 <w:szCs w:val="20"/>
               </w:rPr>
-              <w:lastRenderedPageBreak/>
               <w:t>Confidence Interval</w:t>
             </w:r>
           </w:p>
@@ -6570,6 +7677,7 @@
         </w:rPr>
         <w:t xml:space="preserve">and change </w:t>
       </w:r>
+      <w:proofErr w:type="spellStart"/>
       <w:r>
         <w:rPr>
           <w:rFonts w:ascii="Times New Roman" w:hAnsi="Times New Roman" w:cs="Times New Roman"/>
@@ -6595,7 +7703,17 @@
           <w:sz w:val="20"/>
           <w:szCs w:val="20"/>
         </w:rPr>
-        <w:t>plot_pca_result()</w:t>
+        <w:t>plot_pca_result</w:t>
+      </w:r>
+      <w:proofErr w:type="spellEnd"/>
+      <w:r>
+        <w:rPr>
+          <w:rFonts w:ascii="Times New Roman" w:hAnsi="Times New Roman" w:cs="Times New Roman"/>
+          <w:color w:val="FF0000"/>
+          <w:sz w:val="20"/>
+          <w:szCs w:val="20"/>
+        </w:rPr>
+        <w:t>()</w:t>
       </w:r>
       <w:r>
         <w:rPr>
@@ -6605,6 +7723,7 @@
         </w:rPr>
         <w:t xml:space="preserve"> to </w:t>
       </w:r>
+      <w:proofErr w:type="spellStart"/>
       <w:r>
         <w:rPr>
           <w:rFonts w:ascii="Times New Roman" w:hAnsi="Times New Roman" w:cs="Times New Roman"/>
@@ -6614,6 +7733,7 @@
         </w:rPr>
         <w:t>pca_sims.plot_pca_result</w:t>
       </w:r>
+      <w:proofErr w:type="spellEnd"/>
       <w:r>
         <w:rPr>
           <w:rFonts w:ascii="Times New Roman" w:hAnsi="Times New Roman" w:cs="Times New Roman"/>
@@ -6623,14 +7743,25 @@
         </w:rPr>
         <w:t>(</w:t>
       </w:r>
-      <w:r>
-        <w:rPr>
-          <w:rFonts w:ascii="Times New Roman" w:hAnsi="Times New Roman" w:cs="Times New Roman"/>
-          <w:color w:val="FF0000"/>
-          <w:sz w:val="20"/>
-          <w:szCs w:val="20"/>
-        </w:rPr>
-        <w:t>max_pcacomp=</w:t>
+      <w:proofErr w:type="spellStart"/>
+      <w:r>
+        <w:rPr>
+          <w:rFonts w:ascii="Times New Roman" w:hAnsi="Times New Roman" w:cs="Times New Roman"/>
+          <w:color w:val="FF0000"/>
+          <w:sz w:val="20"/>
+          <w:szCs w:val="20"/>
+        </w:rPr>
+        <w:t>max_pcacomp</w:t>
+      </w:r>
+      <w:proofErr w:type="spellEnd"/>
+      <w:r>
+        <w:rPr>
+          <w:rFonts w:ascii="Times New Roman" w:hAnsi="Times New Roman" w:cs="Times New Roman"/>
+          <w:color w:val="FF0000"/>
+          <w:sz w:val="20"/>
+          <w:szCs w:val="20"/>
+        </w:rPr>
+        <w:t>=</w:t>
       </w:r>
       <w:r>
         <w:rPr>
@@ -7166,13 +8297,23 @@
           <w:szCs w:val="20"/>
         </w:rPr>
       </w:pPr>
-      <w:r>
-        <w:rPr>
-          <w:rFonts w:ascii="Times New Roman" w:hAnsi="Times New Roman" w:cs="Times New Roman"/>
-          <w:sz w:val="20"/>
-          <w:szCs w:val="20"/>
-        </w:rPr>
-        <w:t>markern = [ ',','o','H','^','v','x','1','D','X','2','3','4','8','s','p','.',</w:t>
+      <w:proofErr w:type="spellStart"/>
+      <w:r>
+        <w:rPr>
+          <w:rFonts w:ascii="Times New Roman" w:hAnsi="Times New Roman" w:cs="Times New Roman"/>
+          <w:sz w:val="20"/>
+          <w:szCs w:val="20"/>
+        </w:rPr>
+        <w:t>markern</w:t>
+      </w:r>
+      <w:proofErr w:type="spellEnd"/>
+      <w:r>
+        <w:rPr>
+          <w:rFonts w:ascii="Times New Roman" w:hAnsi="Times New Roman" w:cs="Times New Roman"/>
+          <w:sz w:val="20"/>
+          <w:szCs w:val="20"/>
+        </w:rPr>
+        <w:t xml:space="preserve"> = [ ',','o','H','^','v','x','1','D','X','2','3','4','8','s','p','.',</w:t>
       </w:r>
     </w:p>
     <w:p>
@@ -7208,7 +8349,43 @@
           <w:sz w:val="20"/>
           <w:szCs w:val="20"/>
         </w:rPr>
-        <w:t>        colorn = ['purple','green','blue','brown','red',</w:t>
+        <w:t xml:space="preserve">        </w:t>
+      </w:r>
+      <w:proofErr w:type="spellStart"/>
+      <w:r>
+        <w:rPr>
+          <w:rFonts w:ascii="Times New Roman" w:hAnsi="Times New Roman" w:cs="Times New Roman"/>
+          <w:sz w:val="20"/>
+          <w:szCs w:val="20"/>
+        </w:rPr>
+        <w:t>colorn</w:t>
+      </w:r>
+      <w:proofErr w:type="spellEnd"/>
+      <w:r>
+        <w:rPr>
+          <w:rFonts w:ascii="Times New Roman" w:hAnsi="Times New Roman" w:cs="Times New Roman"/>
+          <w:sz w:val="20"/>
+          <w:szCs w:val="20"/>
+        </w:rPr>
+        <w:t xml:space="preserve"> = ['</w:t>
+      </w:r>
+      <w:proofErr w:type="spellStart"/>
+      <w:r>
+        <w:rPr>
+          <w:rFonts w:ascii="Times New Roman" w:hAnsi="Times New Roman" w:cs="Times New Roman"/>
+          <w:sz w:val="20"/>
+          <w:szCs w:val="20"/>
+        </w:rPr>
+        <w:t>purple','green','blue','brown','red</w:t>
+      </w:r>
+      <w:proofErr w:type="spellEnd"/>
+      <w:r>
+        <w:rPr>
+          <w:rFonts w:ascii="Times New Roman" w:hAnsi="Times New Roman" w:cs="Times New Roman"/>
+          <w:sz w:val="20"/>
+          <w:szCs w:val="20"/>
+        </w:rPr>
+        <w:t>',</w:t>
       </w:r>
     </w:p>
     <w:p>
@@ -7226,7 +8403,26 @@
           <w:sz w:val="20"/>
           <w:szCs w:val="20"/>
         </w:rPr>
-        <w:t>                    'teal','orange','magenta','pink',</w:t>
+        <w:lastRenderedPageBreak/>
+        <w:t>                    '</w:t>
+      </w:r>
+      <w:proofErr w:type="spellStart"/>
+      <w:r>
+        <w:rPr>
+          <w:rFonts w:ascii="Times New Roman" w:hAnsi="Times New Roman" w:cs="Times New Roman"/>
+          <w:sz w:val="20"/>
+          <w:szCs w:val="20"/>
+        </w:rPr>
+        <w:t>teal','orange','magenta','pink</w:t>
+      </w:r>
+      <w:proofErr w:type="spellEnd"/>
+      <w:r>
+        <w:rPr>
+          <w:rFonts w:ascii="Times New Roman" w:hAnsi="Times New Roman" w:cs="Times New Roman"/>
+          <w:sz w:val="20"/>
+          <w:szCs w:val="20"/>
+        </w:rPr>
+        <w:t>',</w:t>
       </w:r>
     </w:p>
     <w:p>
@@ -7244,7 +8440,25 @@
           <w:sz w:val="20"/>
           <w:szCs w:val="20"/>
         </w:rPr>
-        <w:t>                    'gray','violet','turquoise','yellow',</w:t>
+        <w:t>                    '</w:t>
+      </w:r>
+      <w:proofErr w:type="spellStart"/>
+      <w:r>
+        <w:rPr>
+          <w:rFonts w:ascii="Times New Roman" w:hAnsi="Times New Roman" w:cs="Times New Roman"/>
+          <w:sz w:val="20"/>
+          <w:szCs w:val="20"/>
+        </w:rPr>
+        <w:t>gray','violet','turquoise','yellow</w:t>
+      </w:r>
+      <w:proofErr w:type="spellEnd"/>
+      <w:r>
+        <w:rPr>
+          <w:rFonts w:ascii="Times New Roman" w:hAnsi="Times New Roman" w:cs="Times New Roman"/>
+          <w:sz w:val="20"/>
+          <w:szCs w:val="20"/>
+        </w:rPr>
+        <w:t>',</w:t>
       </w:r>
     </w:p>
     <w:p>
@@ -7262,7 +8476,25 @@
           <w:sz w:val="20"/>
           <w:szCs w:val="20"/>
         </w:rPr>
-        <w:t>                    'lavender','tan','cyan','aqua','yellowgreen','chocolate',</w:t>
+        <w:t>                    'lavender','tan','cyan','aqua','</w:t>
+      </w:r>
+      <w:proofErr w:type="spellStart"/>
+      <w:r>
+        <w:rPr>
+          <w:rFonts w:ascii="Times New Roman" w:hAnsi="Times New Roman" w:cs="Times New Roman"/>
+          <w:sz w:val="20"/>
+          <w:szCs w:val="20"/>
+        </w:rPr>
+        <w:t>yellowgreen</w:t>
+      </w:r>
+      <w:proofErr w:type="spellEnd"/>
+      <w:r>
+        <w:rPr>
+          <w:rFonts w:ascii="Times New Roman" w:hAnsi="Times New Roman" w:cs="Times New Roman"/>
+          <w:sz w:val="20"/>
+          <w:szCs w:val="20"/>
+        </w:rPr>
+        <w:t>','chocolate',</w:t>
       </w:r>
     </w:p>
     <w:p>
@@ -7280,7 +8512,25 @@
           <w:sz w:val="20"/>
           <w:szCs w:val="20"/>
         </w:rPr>
-        <w:t>                    'coral','fuchsia','goldenrod','indigo',</w:t>
+        <w:t>                    '</w:t>
+      </w:r>
+      <w:proofErr w:type="spellStart"/>
+      <w:r>
+        <w:rPr>
+          <w:rFonts w:ascii="Times New Roman" w:hAnsi="Times New Roman" w:cs="Times New Roman"/>
+          <w:sz w:val="20"/>
+          <w:szCs w:val="20"/>
+        </w:rPr>
+        <w:t>coral','fuchsia','goldenrod','indigo</w:t>
+      </w:r>
+      <w:proofErr w:type="spellEnd"/>
+      <w:r>
+        <w:rPr>
+          <w:rFonts w:ascii="Times New Roman" w:hAnsi="Times New Roman" w:cs="Times New Roman"/>
+          <w:sz w:val="20"/>
+          <w:szCs w:val="20"/>
+        </w:rPr>
+        <w:t>',</w:t>
       </w:r>
     </w:p>
     <w:p>
@@ -7298,7 +8548,79 @@
           <w:sz w:val="20"/>
           <w:szCs w:val="20"/>
         </w:rPr>
-        <w:t>                    'grey','darkorange','rosybrown','palegreen','deepskyblue']</w:t>
+        <w:t>                    'grey','</w:t>
+      </w:r>
+      <w:proofErr w:type="spellStart"/>
+      <w:r>
+        <w:rPr>
+          <w:rFonts w:ascii="Times New Roman" w:hAnsi="Times New Roman" w:cs="Times New Roman"/>
+          <w:sz w:val="20"/>
+          <w:szCs w:val="20"/>
+        </w:rPr>
+        <w:t>darkorange</w:t>
+      </w:r>
+      <w:proofErr w:type="spellEnd"/>
+      <w:r>
+        <w:rPr>
+          <w:rFonts w:ascii="Times New Roman" w:hAnsi="Times New Roman" w:cs="Times New Roman"/>
+          <w:sz w:val="20"/>
+          <w:szCs w:val="20"/>
+        </w:rPr>
+        <w:t>','</w:t>
+      </w:r>
+      <w:proofErr w:type="spellStart"/>
+      <w:r>
+        <w:rPr>
+          <w:rFonts w:ascii="Times New Roman" w:hAnsi="Times New Roman" w:cs="Times New Roman"/>
+          <w:sz w:val="20"/>
+          <w:szCs w:val="20"/>
+        </w:rPr>
+        <w:t>rosybrown</w:t>
+      </w:r>
+      <w:proofErr w:type="spellEnd"/>
+      <w:r>
+        <w:rPr>
+          <w:rFonts w:ascii="Times New Roman" w:hAnsi="Times New Roman" w:cs="Times New Roman"/>
+          <w:sz w:val="20"/>
+          <w:szCs w:val="20"/>
+        </w:rPr>
+        <w:t>','</w:t>
+      </w:r>
+      <w:proofErr w:type="spellStart"/>
+      <w:r>
+        <w:rPr>
+          <w:rFonts w:ascii="Times New Roman" w:hAnsi="Times New Roman" w:cs="Times New Roman"/>
+          <w:sz w:val="20"/>
+          <w:szCs w:val="20"/>
+        </w:rPr>
+        <w:t>palegreen</w:t>
+      </w:r>
+      <w:proofErr w:type="spellEnd"/>
+      <w:r>
+        <w:rPr>
+          <w:rFonts w:ascii="Times New Roman" w:hAnsi="Times New Roman" w:cs="Times New Roman"/>
+          <w:sz w:val="20"/>
+          <w:szCs w:val="20"/>
+        </w:rPr>
+        <w:t>','</w:t>
+      </w:r>
+      <w:proofErr w:type="spellStart"/>
+      <w:r>
+        <w:rPr>
+          <w:rFonts w:ascii="Times New Roman" w:hAnsi="Times New Roman" w:cs="Times New Roman"/>
+          <w:sz w:val="20"/>
+          <w:szCs w:val="20"/>
+        </w:rPr>
+        <w:t>deepskyblue</w:t>
+      </w:r>
+      <w:proofErr w:type="spellEnd"/>
+      <w:r>
+        <w:rPr>
+          <w:rFonts w:ascii="Times New Roman" w:hAnsi="Times New Roman" w:cs="Times New Roman"/>
+          <w:sz w:val="20"/>
+          <w:szCs w:val="20"/>
+        </w:rPr>
+        <w:t>']</w:t>
       </w:r>
     </w:p>
     <w:p>
@@ -7535,13 +8857,23 @@
         </w:rPr>
         <w:t xml:space="preserve"> change </w:t>
       </w:r>
-      <w:r>
-        <w:rPr>
-          <w:rFonts w:ascii="Times New Roman" w:hAnsi="Times New Roman" w:cs="Times New Roman"/>
-          <w:sz w:val="20"/>
-          <w:szCs w:val="20"/>
-        </w:rPr>
-        <w:t>fetchn_more=20</w:t>
+      <w:proofErr w:type="spellStart"/>
+      <w:r>
+        <w:rPr>
+          <w:rFonts w:ascii="Times New Roman" w:hAnsi="Times New Roman" w:cs="Times New Roman"/>
+          <w:sz w:val="20"/>
+          <w:szCs w:val="20"/>
+        </w:rPr>
+        <w:t>fetchn_more</w:t>
+      </w:r>
+      <w:proofErr w:type="spellEnd"/>
+      <w:r>
+        <w:rPr>
+          <w:rFonts w:ascii="Times New Roman" w:hAnsi="Times New Roman" w:cs="Times New Roman"/>
+          <w:sz w:val="20"/>
+          <w:szCs w:val="20"/>
+        </w:rPr>
+        <w:t>=20</w:t>
       </w:r>
       <w:r>
         <w:rPr>
@@ -7981,7 +9313,55 @@
           <w:sz w:val="21"/>
           <w:szCs w:val="21"/>
         </w:rPr>
-        <w:t>The first two characters are the sample number</w:t>
+        <w:t xml:space="preserve">The first </w:t>
+      </w:r>
+      <w:r>
+        <w:rPr>
+          <w:rFonts w:ascii="Times New Roman" w:hAnsi="Times New Roman" w:cs="Times New Roman"/>
+          <w:sz w:val="21"/>
+          <w:szCs w:val="21"/>
+        </w:rPr>
+        <w:t>three</w:t>
+      </w:r>
+      <w:r>
+        <w:rPr>
+          <w:rFonts w:ascii="Times New Roman" w:hAnsi="Times New Roman" w:cs="Times New Roman"/>
+          <w:sz w:val="21"/>
+          <w:szCs w:val="21"/>
+        </w:rPr>
+        <w:t xml:space="preserve"> </w:t>
+      </w:r>
+      <w:r>
+        <w:rPr>
+          <w:rFonts w:ascii="Times New Roman" w:hAnsi="Times New Roman" w:cs="Times New Roman"/>
+          <w:sz w:val="21"/>
+          <w:szCs w:val="21"/>
+        </w:rPr>
+        <w:t>digits</w:t>
+      </w:r>
+      <w:r>
+        <w:rPr>
+          <w:rFonts w:ascii="Times New Roman" w:hAnsi="Times New Roman" w:cs="Times New Roman"/>
+          <w:sz w:val="21"/>
+          <w:szCs w:val="21"/>
+        </w:rPr>
+        <w:t xml:space="preserve"> are the sample </w:t>
+      </w:r>
+      <w:r>
+        <w:rPr>
+          <w:rFonts w:ascii="Times New Roman" w:hAnsi="Times New Roman" w:cs="Times New Roman"/>
+          <w:sz w:val="21"/>
+          <w:szCs w:val="21"/>
+        </w:rPr>
+        <w:t xml:space="preserve">group </w:t>
+      </w:r>
+      <w:r>
+        <w:rPr>
+          <w:rFonts w:ascii="Times New Roman" w:hAnsi="Times New Roman" w:cs="Times New Roman"/>
+          <w:sz w:val="21"/>
+          <w:szCs w:val="21"/>
+        </w:rPr>
+        <w:t>number</w:t>
       </w:r>
     </w:p>
     <w:p>
@@ -8030,7 +9410,7 @@
           <w:sz w:val="21"/>
           <w:szCs w:val="21"/>
         </w:rPr>
-        <w:t xml:space="preserve"> = 0</w:t>
+        <w:t xml:space="preserve"> = </w:t>
       </w:r>
       <w:r>
         <w:rPr>
@@ -8039,16 +9419,7 @@
           <w:sz w:val="21"/>
           <w:szCs w:val="21"/>
         </w:rPr>
-        <w:t>0</w:t>
-      </w:r>
-      <w:r>
-        <w:rPr>
-          <w:rFonts w:ascii="Times New Roman" w:hAnsi="Times New Roman" w:cs="Times New Roman"/>
-          <w:color w:val="4472C4" w:themeColor="accent5"/>
-          <w:sz w:val="21"/>
-          <w:szCs w:val="21"/>
-        </w:rPr>
-        <w:t>1</w:t>
+        <w:t>479</w:t>
       </w:r>
     </w:p>
     <w:p>
@@ -8121,7 +9492,7 @@
           <w:sz w:val="21"/>
           <w:szCs w:val="21"/>
         </w:rPr>
-        <w:t>three</w:t>
+        <w:t>two</w:t>
       </w:r>
       <w:r>
         <w:rPr>
@@ -8230,6 +9601,15 @@
           <w:szCs w:val="21"/>
         </w:rPr>
         <w:t xml:space="preserve"> location number</w:t>
+      </w:r>
+      <w:r>
+        <w:rPr>
+          <w:rFonts w:ascii="Times New Roman" w:hAnsi="Times New Roman" w:cs="Times New Roman"/>
+          <w:color w:val="000000" w:themeColor="text1"/>
+          <w:sz w:val="21"/>
+          <w:szCs w:val="21"/>
+        </w:rPr>
+        <w:t>, respectively</w:t>
       </w:r>
     </w:p>
     <w:p>
@@ -8364,7 +9744,47 @@
           <w:sz w:val="21"/>
           <w:szCs w:val="21"/>
         </w:rPr>
-        <w:t>The following screenshot shows an example of the data formatting:</w:t>
+        <w:t xml:space="preserve">The following screenshot shows an example of </w:t>
+      </w:r>
+      <w:r>
+        <w:rPr>
+          <w:rFonts w:ascii="Times New Roman" w:hAnsi="Times New Roman" w:cs="Times New Roman"/>
+          <w:sz w:val="21"/>
+          <w:szCs w:val="21"/>
+        </w:rPr>
+        <w:t xml:space="preserve">the raw </w:t>
+      </w:r>
+      <w:r>
+        <w:rPr>
+          <w:rFonts w:ascii="Times New Roman" w:hAnsi="Times New Roman" w:cs="Times New Roman"/>
+          <w:sz w:val="21"/>
+          <w:szCs w:val="21"/>
+        </w:rPr>
+        <w:t>data</w:t>
+      </w:r>
+      <w:r>
+        <w:rPr>
+          <w:rFonts w:ascii="Times New Roman" w:hAnsi="Times New Roman" w:cs="Times New Roman"/>
+          <w:sz w:val="21"/>
+          <w:szCs w:val="21"/>
+        </w:rPr>
+        <w:t xml:space="preserve"> file</w:t>
+      </w:r>
+      <w:r>
+        <w:rPr>
+          <w:rFonts w:ascii="Times New Roman" w:hAnsi="Times New Roman" w:cs="Times New Roman"/>
+          <w:sz w:val="21"/>
+          <w:szCs w:val="21"/>
+        </w:rPr>
+        <w:t xml:space="preserve"> to illustrate proper</w:t>
+      </w:r>
+      <w:r>
+        <w:rPr>
+          <w:rFonts w:ascii="Times New Roman" w:hAnsi="Times New Roman" w:cs="Times New Roman"/>
+          <w:sz w:val="21"/>
+          <w:szCs w:val="21"/>
+        </w:rPr>
+        <w:t xml:space="preserve"> formatting:</w:t>
       </w:r>
     </w:p>
     <w:p>
@@ -8573,7 +9993,7 @@
                     <pic:cNvPicPr/>
                   </pic:nvPicPr>
                   <pic:blipFill>
-                    <a:blip r:embed="rId13">
+                    <a:blip r:embed="rId12">
                       <a:extLst>
                         <a:ext uri="{28A0092B-C50C-407E-A947-70E740481C1C}">
                           <a14:useLocalDpi xmlns:a14="http://schemas.microsoft.com/office/drawing/2010/main" val="0"/>
@@ -8627,6 +10047,7 @@
         </w:rPr>
         <w:t xml:space="preserve">Save the formatted data as a text file in </w:t>
       </w:r>
+      <w:proofErr w:type="spellStart"/>
       <w:r>
         <w:rPr>
           <w:rFonts w:ascii="Times New Roman" w:hAnsi="Times New Roman" w:cs="Times New Roman"/>
@@ -8636,6 +10057,7 @@
         </w:rPr>
         <w:t>pca</w:t>
       </w:r>
+      <w:proofErr w:type="spellEnd"/>
       <w:r>
         <w:rPr>
           <w:rFonts w:ascii="Times New Roman" w:hAnsi="Times New Roman" w:cs="Times New Roman"/>
@@ -8735,6 +10157,7 @@
         </w:rPr>
         <w:t>/</w:t>
       </w:r>
+      <w:proofErr w:type="spellStart"/>
       <w:r>
         <w:rPr>
           <w:rFonts w:ascii="Times New Roman" w:hAnsi="Times New Roman" w:cs="Times New Roman"/>
@@ -8744,6 +10167,7 @@
         </w:rPr>
         <w:t>OriginalData</w:t>
       </w:r>
+      <w:proofErr w:type="spellEnd"/>
     </w:p>
     <w:p>
       <w:pPr>
@@ -9008,6 +10432,7 @@
         </w:rPr>
         <w:t>/</w:t>
       </w:r>
+      <w:proofErr w:type="spellStart"/>
       <w:r>
         <w:rPr>
           <w:rFonts w:ascii="Times New Roman" w:hAnsi="Times New Roman" w:cs="Times New Roman"/>
@@ -9017,6 +10442,7 @@
         </w:rPr>
         <w:t>OriginalData</w:t>
       </w:r>
+      <w:proofErr w:type="spellEnd"/>
       <w:r>
         <w:rPr>
           <w:rFonts w:ascii="Times New Roman" w:hAnsi="Times New Roman" w:cs="Times New Roman"/>
@@ -9073,7 +10499,7 @@
                     </pic:cNvPicPr>
                   </pic:nvPicPr>
                   <pic:blipFill>
-                    <a:blip r:embed="rId14">
+                    <a:blip r:embed="rId13">
                       <a:extLst>
                         <a:ext uri="{28A0092B-C50C-407E-A947-70E740481C1C}">
                           <a14:useLocalDpi xmlns:a14="http://schemas.microsoft.com/office/drawing/2010/main" val="0"/>
@@ -9190,7 +10616,40 @@
           <w:sz w:val="21"/>
           <w:szCs w:val="21"/>
         </w:rPr>
-        <w:t>Section 3: Report Generation</w:t>
+        <w:t xml:space="preserve">Section </w:t>
+      </w:r>
+      <w:r>
+        <w:rPr>
+          <w:rFonts w:ascii="Times New Roman" w:hAnsi="Times New Roman" w:cs="Times New Roman"/>
+          <w:b/>
+          <w:bCs/>
+          <w:color w:val="FF0000"/>
+          <w:sz w:val="21"/>
+          <w:szCs w:val="21"/>
+        </w:rPr>
+        <w:t>3</w:t>
+      </w:r>
+      <w:r>
+        <w:rPr>
+          <w:rFonts w:ascii="Times New Roman" w:hAnsi="Times New Roman" w:cs="Times New Roman"/>
+          <w:b/>
+          <w:bCs/>
+          <w:color w:val="FF0000"/>
+          <w:sz w:val="21"/>
+          <w:szCs w:val="21"/>
+        </w:rPr>
+        <w:t xml:space="preserve">: Formatting the </w:t>
+      </w:r>
+      <w:r>
+        <w:rPr>
+          <w:rFonts w:ascii="Times New Roman" w:hAnsi="Times New Roman" w:cs="Times New Roman"/>
+          <w:b/>
+          <w:bCs/>
+          <w:color w:val="FF0000"/>
+          <w:sz w:val="21"/>
+          <w:szCs w:val="21"/>
+        </w:rPr>
+        <w:t>Group Numbers File</w:t>
       </w:r>
     </w:p>
     <w:p>
@@ -9207,40 +10666,23 @@
           <w:sz w:val="21"/>
           <w:szCs w:val="21"/>
         </w:rPr>
-        <w:t>Once the raw data and metadata files have been properly formatted</w:t>
-      </w:r>
-      <w:r>
-        <w:rPr>
-          <w:rFonts w:ascii="Times New Roman" w:hAnsi="Times New Roman" w:cs="Times New Roman"/>
-          <w:sz w:val="21"/>
-          <w:szCs w:val="21"/>
-        </w:rPr>
-        <w:t xml:space="preserve"> and saved</w:t>
-      </w:r>
-      <w:r>
-        <w:rPr>
-          <w:rFonts w:ascii="Times New Roman" w:hAnsi="Times New Roman" w:cs="Times New Roman"/>
-          <w:sz w:val="21"/>
-          <w:szCs w:val="21"/>
-        </w:rPr>
-        <w:t xml:space="preserve">, make the following changes to the </w:t>
-      </w:r>
-      <w:r>
-        <w:rPr>
-          <w:rFonts w:ascii="Times New Roman" w:hAnsi="Times New Roman" w:cs="Times New Roman"/>
-          <w:color w:val="FF0000"/>
-          <w:sz w:val="21"/>
-          <w:szCs w:val="21"/>
-        </w:rPr>
-        <w:t>main.py</w:t>
-      </w:r>
-      <w:r>
-        <w:rPr>
-          <w:rFonts w:ascii="Times New Roman" w:hAnsi="Times New Roman" w:cs="Times New Roman"/>
-          <w:sz w:val="21"/>
-          <w:szCs w:val="21"/>
-        </w:rPr>
-        <w:t xml:space="preserve"> file (located in </w:t>
+        <w:t xml:space="preserve">The file </w:t>
+      </w:r>
+      <w:r>
+        <w:rPr>
+          <w:rFonts w:ascii="Times New Roman" w:hAnsi="Times New Roman" w:cs="Times New Roman"/>
+          <w:sz w:val="21"/>
+          <w:szCs w:val="21"/>
+        </w:rPr>
+        <w:t>_groupnumbers.txt</w:t>
+      </w:r>
+      <w:r>
+        <w:rPr>
+          <w:rFonts w:ascii="Times New Roman" w:hAnsi="Times New Roman" w:cs="Times New Roman"/>
+          <w:sz w:val="21"/>
+          <w:szCs w:val="21"/>
+        </w:rPr>
+        <w:t xml:space="preserve">, located in </w:t>
       </w:r>
       <w:r>
         <w:rPr>
@@ -9255,8 +10697,8 @@
         <w:rPr>
           <w:rFonts w:ascii="Times New Roman" w:hAnsi="Times New Roman" w:cs="Times New Roman"/>
           <w:color w:val="FF0000"/>
-          <w:sz w:val="20"/>
-          <w:szCs w:val="20"/>
+          <w:sz w:val="21"/>
+          <w:szCs w:val="21"/>
         </w:rPr>
         <w:t>/</w:t>
       </w:r>
@@ -9264,8 +10706,26 @@
         <w:rPr>
           <w:rFonts w:ascii="Times New Roman" w:hAnsi="Times New Roman" w:cs="Times New Roman"/>
           <w:color w:val="FF0000"/>
-          <w:sz w:val="20"/>
-          <w:szCs w:val="20"/>
+          <w:sz w:val="21"/>
+          <w:szCs w:val="21"/>
+        </w:rPr>
+        <w:t>pca-analysis</w:t>
+      </w:r>
+      <w:r>
+        <w:rPr>
+          <w:rFonts w:ascii="Times New Roman" w:hAnsi="Times New Roman" w:cs="Times New Roman"/>
+          <w:color w:val="FF0000"/>
+          <w:sz w:val="21"/>
+          <w:szCs w:val="21"/>
+        </w:rPr>
+        <w:t>/</w:t>
+      </w:r>
+      <w:r>
+        <w:rPr>
+          <w:rFonts w:ascii="Times New Roman" w:hAnsi="Times New Roman" w:cs="Times New Roman"/>
+          <w:color w:val="FF0000"/>
+          <w:sz w:val="21"/>
+          <w:szCs w:val="21"/>
         </w:rPr>
         <w:t>SIMS_PCA</w:t>
       </w:r>
@@ -9273,8 +10733,8 @@
         <w:rPr>
           <w:rFonts w:ascii="Times New Roman" w:hAnsi="Times New Roman" w:cs="Times New Roman"/>
           <w:color w:val="FF0000"/>
-          <w:sz w:val="20"/>
-          <w:szCs w:val="20"/>
+          <w:sz w:val="21"/>
+          <w:szCs w:val="21"/>
         </w:rPr>
         <w:t>/</w:t>
       </w:r>
@@ -9285,25 +10745,7 @@
           <w:sz w:val="21"/>
           <w:szCs w:val="21"/>
         </w:rPr>
-        <w:t>SI</w:t>
-      </w:r>
-      <w:r>
-        <w:rPr>
-          <w:rFonts w:ascii="Times New Roman" w:hAnsi="Times New Roman" w:cs="Times New Roman"/>
-          <w:color w:val="FF0000"/>
-          <w:sz w:val="21"/>
-          <w:szCs w:val="21"/>
-        </w:rPr>
-        <w:t>MS</w:t>
-      </w:r>
-      <w:r>
-        <w:rPr>
-          <w:rFonts w:ascii="Times New Roman" w:hAnsi="Times New Roman" w:cs="Times New Roman"/>
-          <w:color w:val="FF0000"/>
-          <w:sz w:val="21"/>
-          <w:szCs w:val="21"/>
-        </w:rPr>
-        <w:t>_PCA</w:t>
+        <w:t>SIMS_PCA</w:t>
       </w:r>
       <w:r>
         <w:rPr>
@@ -9321,19 +10763,78 @@
           <w:sz w:val="21"/>
           <w:szCs w:val="21"/>
         </w:rPr>
-        <w:t>src</w:t>
-      </w:r>
-      <w:r>
-        <w:rPr>
-          <w:rFonts w:ascii="Times New Roman" w:hAnsi="Times New Roman" w:cs="Times New Roman"/>
-          <w:sz w:val="21"/>
-          <w:szCs w:val="21"/>
-        </w:rPr>
-        <w:t>) to analyze the data:</w:t>
+        <w:t>sims-data</w:t>
+      </w:r>
+      <w:r>
+        <w:rPr>
+          <w:rFonts w:ascii="Times New Roman" w:hAnsi="Times New Roman" w:cs="Times New Roman"/>
+          <w:color w:val="FF0000"/>
+          <w:sz w:val="21"/>
+          <w:szCs w:val="21"/>
+        </w:rPr>
+        <w:t>/</w:t>
+      </w:r>
+      <w:r>
+        <w:rPr>
+          <w:rFonts w:ascii="Times New Roman" w:hAnsi="Times New Roman" w:cs="Times New Roman"/>
+          <w:color w:val="FF0000"/>
+          <w:sz w:val="21"/>
+          <w:szCs w:val="21"/>
+        </w:rPr>
+        <w:t>OriginalData</w:t>
+      </w:r>
+      <w:r>
+        <w:rPr>
+          <w:rFonts w:ascii="Times New Roman" w:hAnsi="Times New Roman" w:cs="Times New Roman"/>
+          <w:sz w:val="21"/>
+          <w:szCs w:val="21"/>
+        </w:rPr>
+        <w:t>, must also be formatted properly before the software is run.</w:t>
+      </w:r>
+      <w:r>
+        <w:rPr>
+          <w:rFonts w:ascii="Times New Roman" w:hAnsi="Times New Roman" w:cs="Times New Roman"/>
+          <w:sz w:val="21"/>
+          <w:szCs w:val="21"/>
+        </w:rPr>
+        <w:t xml:space="preserve"> The file should contain </w:t>
+      </w:r>
+      <w:r>
+        <w:rPr>
+          <w:rFonts w:ascii="Times New Roman" w:hAnsi="Times New Roman" w:cs="Times New Roman"/>
+          <w:sz w:val="21"/>
+          <w:szCs w:val="21"/>
+        </w:rPr>
+        <w:t xml:space="preserve">the word “Group” followed by </w:t>
+      </w:r>
+      <w:r>
+        <w:rPr>
+          <w:rFonts w:ascii="Times New Roman" w:hAnsi="Times New Roman" w:cs="Times New Roman"/>
+          <w:sz w:val="21"/>
+          <w:szCs w:val="21"/>
+        </w:rPr>
+        <w:t>a list of three-digit numbers,</w:t>
+      </w:r>
+      <w:r>
+        <w:rPr>
+          <w:rFonts w:ascii="Times New Roman" w:hAnsi="Times New Roman" w:cs="Times New Roman"/>
+          <w:sz w:val="21"/>
+          <w:szCs w:val="21"/>
+        </w:rPr>
+        <w:t xml:space="preserve"> one on each line,</w:t>
+      </w:r>
+      <w:r>
+        <w:rPr>
+          <w:rFonts w:ascii="Times New Roman" w:hAnsi="Times New Roman" w:cs="Times New Roman"/>
+          <w:sz w:val="21"/>
+          <w:szCs w:val="21"/>
+        </w:rPr>
+        <w:t xml:space="preserve"> as in the following example:</w:t>
       </w:r>
     </w:p>
     <w:p>
       <w:pPr>
+        <w:jc w:val="center"/>
         <w:rPr>
           <w:rFonts w:ascii="Times New Roman" w:hAnsi="Times New Roman" w:cs="Times New Roman"/>
           <w:b/>
@@ -9350,31 +10851,188 @@
           <w:sz w:val="21"/>
           <w:szCs w:val="21"/>
         </w:rPr>
-        <w:t xml:space="preserve">Note 1: </w:t>
-      </w:r>
-      <w:r>
-        <w:rPr>
-          <w:rFonts w:ascii="Times New Roman" w:hAnsi="Times New Roman" w:cs="Times New Roman"/>
-          <w:sz w:val="21"/>
-          <w:szCs w:val="21"/>
-        </w:rPr>
-        <w:t>Indicate whether in positive or negative ion mode</w:t>
-      </w:r>
-      <w:r>
-        <w:rPr>
-          <w:rFonts w:ascii="Times New Roman" w:hAnsi="Times New Roman" w:cs="Times New Roman"/>
-          <w:sz w:val="21"/>
-          <w:szCs w:val="21"/>
-        </w:rPr>
-        <w:t>:</w:t>
+        <w:lastRenderedPageBreak/>
+        <w:drawing>
+          <wp:inline distT="0" distB="0" distL="0" distR="0" wp14:anchorId="7681848F" wp14:editId="61C747C6">
+            <wp:extent cx="2295845" cy="1752845"/>
+            <wp:effectExtent l="0" t="0" r="0" b="0"/>
+            <wp:docPr id="1" name="Picture 1"/>
+            <wp:cNvGraphicFramePr>
+              <a:graphicFrameLocks xmlns:a="http://schemas.openxmlformats.org/drawingml/2006/main" noChangeAspect="1"/>
+            </wp:cNvGraphicFramePr>
+            <a:graphic xmlns:a="http://schemas.openxmlformats.org/drawingml/2006/main">
+              <a:graphicData uri="http://schemas.openxmlformats.org/drawingml/2006/picture">
+                <pic:pic xmlns:pic="http://schemas.openxmlformats.org/drawingml/2006/picture">
+                  <pic:nvPicPr>
+                    <pic:cNvPr id="1" name=""/>
+                    <pic:cNvPicPr/>
+                  </pic:nvPicPr>
+                  <pic:blipFill>
+                    <a:blip r:embed="rId14"/>
+                    <a:stretch>
+                      <a:fillRect/>
+                    </a:stretch>
+                  </pic:blipFill>
+                  <pic:spPr>
+                    <a:xfrm>
+                      <a:off x="0" y="0"/>
+                      <a:ext cx="2295845" cy="1752845"/>
+                    </a:xfrm>
+                    <a:prstGeom prst="rect">
+                      <a:avLst/>
+                    </a:prstGeom>
+                  </pic:spPr>
+                </pic:pic>
+              </a:graphicData>
+            </a:graphic>
+          </wp:inline>
+        </w:drawing>
       </w:r>
     </w:p>
     <w:p>
       <w:pPr>
         <w:rPr>
           <w:rFonts w:ascii="Times New Roman" w:hAnsi="Times New Roman" w:cs="Times New Roman"/>
+          <w:sz w:val="21"/>
+          <w:szCs w:val="21"/>
+        </w:rPr>
+      </w:pPr>
+      <w:r>
+        <w:rPr>
+          <w:rFonts w:ascii="Times New Roman" w:hAnsi="Times New Roman" w:cs="Times New Roman"/>
+          <w:sz w:val="21"/>
+          <w:szCs w:val="21"/>
+        </w:rPr>
+        <w:t xml:space="preserve">These represent the </w:t>
+      </w:r>
+      <w:r>
+        <w:rPr>
+          <w:rFonts w:ascii="Times New Roman" w:hAnsi="Times New Roman" w:cs="Times New Roman"/>
+          <w:sz w:val="21"/>
+          <w:szCs w:val="21"/>
+        </w:rPr>
+        <w:t xml:space="preserve">desired </w:t>
+      </w:r>
+      <w:r>
+        <w:rPr>
+          <w:rFonts w:ascii="Times New Roman" w:hAnsi="Times New Roman" w:cs="Times New Roman"/>
+          <w:sz w:val="21"/>
+          <w:szCs w:val="21"/>
+        </w:rPr>
+        <w:t>group numbers</w:t>
+      </w:r>
+      <w:r>
+        <w:rPr>
+          <w:rFonts w:ascii="Times New Roman" w:hAnsi="Times New Roman" w:cs="Times New Roman"/>
+          <w:sz w:val="21"/>
+          <w:szCs w:val="21"/>
+        </w:rPr>
+        <w:t xml:space="preserve"> (</w:t>
+      </w:r>
+      <w:r>
+        <w:rPr>
+          <w:rFonts w:ascii="Times New Roman" w:hAnsi="Times New Roman" w:cs="Times New Roman"/>
+          <w:sz w:val="21"/>
+          <w:szCs w:val="21"/>
+        </w:rPr>
+        <w:t>from the</w:t>
+      </w:r>
+      <w:r>
+        <w:rPr>
+          <w:rFonts w:ascii="Times New Roman" w:hAnsi="Times New Roman" w:cs="Times New Roman"/>
+          <w:sz w:val="21"/>
+          <w:szCs w:val="21"/>
+        </w:rPr>
+        <w:t xml:space="preserve"> top row in the raw data file)</w:t>
+      </w:r>
+      <w:r>
+        <w:rPr>
+          <w:rFonts w:ascii="Times New Roman" w:hAnsi="Times New Roman" w:cs="Times New Roman"/>
+          <w:sz w:val="21"/>
+          <w:szCs w:val="21"/>
+        </w:rPr>
+        <w:t xml:space="preserve"> to be analyzed. </w:t>
+      </w:r>
+      <w:r>
+        <w:rPr>
+          <w:rFonts w:ascii="Times New Roman" w:hAnsi="Times New Roman" w:cs="Times New Roman"/>
+          <w:sz w:val="21"/>
+          <w:szCs w:val="21"/>
+        </w:rPr>
+        <w:t>If you would like to include all data in the PCA analysis, then make sure to write all sample numbers to this file; in this case, you would need to include 479, 480, 482,</w:t>
+      </w:r>
+      <w:r>
+        <w:rPr>
+          <w:rFonts w:ascii="Times New Roman" w:hAnsi="Times New Roman" w:cs="Times New Roman"/>
+          <w:sz w:val="21"/>
+          <w:szCs w:val="21"/>
+        </w:rPr>
+        <w:t xml:space="preserve"> 483,</w:t>
+      </w:r>
+      <w:r>
+        <w:rPr>
+          <w:rFonts w:ascii="Times New Roman" w:hAnsi="Times New Roman" w:cs="Times New Roman"/>
+          <w:sz w:val="21"/>
+          <w:szCs w:val="21"/>
+        </w:rPr>
+        <w:t xml:space="preserve"> 484, 489, 490, and 491—eight numbers in total.</w:t>
+      </w:r>
+      <w:r>
+        <w:rPr>
+          <w:rFonts w:ascii="Times New Roman" w:hAnsi="Times New Roman" w:cs="Times New Roman"/>
+          <w:sz w:val="21"/>
+          <w:szCs w:val="21"/>
+        </w:rPr>
+        <w:t xml:space="preserve"> However, since only 4 numbers are given, only data from columns whose headers contain one of the sample numbers above will be included in the PCA analysis and subsequent component tables found in the report.</w:t>
+      </w:r>
+      <w:r>
+        <w:rPr>
+          <w:rFonts w:ascii="Times New Roman" w:hAnsi="Times New Roman" w:cs="Times New Roman"/>
+          <w:sz w:val="21"/>
+          <w:szCs w:val="21"/>
+        </w:rPr>
+        <w:t xml:space="preserve"> Make sure that you include at least one three-digit number, and remember to double-check that each is actually one of your sample numbers. If </w:t>
+      </w:r>
+      <w:r>
+        <w:rPr>
+          <w:rFonts w:ascii="Times New Roman" w:hAnsi="Times New Roman" w:cs="Times New Roman"/>
+          <w:sz w:val="21"/>
+          <w:szCs w:val="21"/>
+        </w:rPr>
+        <w:t>you</w:t>
+      </w:r>
+      <w:r>
+        <w:rPr>
+          <w:rFonts w:ascii="Times New Roman" w:hAnsi="Times New Roman" w:cs="Times New Roman"/>
+          <w:sz w:val="21"/>
+          <w:szCs w:val="21"/>
+        </w:rPr>
+        <w:t xml:space="preserve"> </w:t>
+      </w:r>
+      <w:r>
+        <w:rPr>
+          <w:rFonts w:ascii="Times New Roman" w:hAnsi="Times New Roman" w:cs="Times New Roman"/>
+          <w:sz w:val="21"/>
+          <w:szCs w:val="21"/>
+        </w:rPr>
+        <w:t xml:space="preserve">do </w:t>
+      </w:r>
+      <w:r>
+        <w:rPr>
+          <w:rFonts w:ascii="Times New Roman" w:hAnsi="Times New Roman" w:cs="Times New Roman"/>
+          <w:sz w:val="21"/>
+          <w:szCs w:val="21"/>
+        </w:rPr>
+        <w:t>happen to accidentally include a sample number that doesn’t exist, it will simply be ignored by the software.</w:t>
+      </w:r>
+    </w:p>
+    <w:p>
+      <w:pPr>
+        <w:rPr>
+          <w:rFonts w:ascii="Times New Roman" w:hAnsi="Times New Roman" w:cs="Times New Roman"/>
           <w:b/>
           <w:bCs/>
+          <w:color w:val="FF0000"/>
           <w:sz w:val="21"/>
           <w:szCs w:val="21"/>
         </w:rPr>
@@ -9388,7 +11046,253 @@
           <w:sz w:val="21"/>
           <w:szCs w:val="21"/>
         </w:rPr>
-        <w:lastRenderedPageBreak/>
+        <w:pict w14:anchorId="29CF0D94">
+          <v:rect id="_x0000_i1029" alt="" style="width:415.1pt;height:.05pt;mso-width-percent:0;mso-height-percent:0;mso-width-percent:0;mso-height-percent:0" o:hrpct="887" o:hralign="center" o:hrstd="t" o:hr="t" fillcolor="#a0a0a0" stroked="f"/>
+        </w:pict>
+      </w:r>
+    </w:p>
+    <w:p>
+      <w:pPr>
+        <w:rPr>
+          <w:rFonts w:ascii="Times New Roman" w:hAnsi="Times New Roman" w:cs="Times New Roman"/>
+          <w:b/>
+          <w:bCs/>
+          <w:color w:val="FF0000"/>
+          <w:sz w:val="21"/>
+          <w:szCs w:val="21"/>
+        </w:rPr>
+      </w:pPr>
+      <w:r>
+        <w:rPr>
+          <w:rFonts w:ascii="Times New Roman" w:hAnsi="Times New Roman" w:cs="Times New Roman"/>
+          <w:b/>
+          <w:bCs/>
+          <w:color w:val="FF0000"/>
+          <w:sz w:val="21"/>
+          <w:szCs w:val="21"/>
+        </w:rPr>
+        <w:t xml:space="preserve">Section </w:t>
+      </w:r>
+      <w:r>
+        <w:rPr>
+          <w:rFonts w:ascii="Times New Roman" w:hAnsi="Times New Roman" w:cs="Times New Roman"/>
+          <w:b/>
+          <w:bCs/>
+          <w:color w:val="FF0000"/>
+          <w:sz w:val="21"/>
+          <w:szCs w:val="21"/>
+        </w:rPr>
+        <w:t>4</w:t>
+      </w:r>
+      <w:r>
+        <w:rPr>
+          <w:rFonts w:ascii="Times New Roman" w:hAnsi="Times New Roman" w:cs="Times New Roman"/>
+          <w:b/>
+          <w:bCs/>
+          <w:color w:val="FF0000"/>
+          <w:sz w:val="21"/>
+          <w:szCs w:val="21"/>
+        </w:rPr>
+        <w:t>: Report Generation</w:t>
+      </w:r>
+    </w:p>
+    <w:p>
+      <w:pPr>
+        <w:rPr>
+          <w:rFonts w:ascii="Times New Roman" w:hAnsi="Times New Roman" w:cs="Times New Roman"/>
+          <w:sz w:val="21"/>
+          <w:szCs w:val="21"/>
+        </w:rPr>
+      </w:pPr>
+      <w:r>
+        <w:rPr>
+          <w:rFonts w:ascii="Times New Roman" w:hAnsi="Times New Roman" w:cs="Times New Roman"/>
+          <w:sz w:val="21"/>
+          <w:szCs w:val="21"/>
+        </w:rPr>
+        <w:t>Once the raw data and metadata files have been properly formatted</w:t>
+      </w:r>
+      <w:r>
+        <w:rPr>
+          <w:rFonts w:ascii="Times New Roman" w:hAnsi="Times New Roman" w:cs="Times New Roman"/>
+          <w:sz w:val="21"/>
+          <w:szCs w:val="21"/>
+        </w:rPr>
+        <w:t xml:space="preserve"> and saved</w:t>
+      </w:r>
+      <w:r>
+        <w:rPr>
+          <w:rFonts w:ascii="Times New Roman" w:hAnsi="Times New Roman" w:cs="Times New Roman"/>
+          <w:sz w:val="21"/>
+          <w:szCs w:val="21"/>
+        </w:rPr>
+        <w:t xml:space="preserve">, make the following changes to the </w:t>
+      </w:r>
+      <w:r>
+        <w:rPr>
+          <w:rFonts w:ascii="Times New Roman" w:hAnsi="Times New Roman" w:cs="Times New Roman"/>
+          <w:color w:val="FF0000"/>
+          <w:sz w:val="21"/>
+          <w:szCs w:val="21"/>
+        </w:rPr>
+        <w:t>main.py</w:t>
+      </w:r>
+      <w:r>
+        <w:rPr>
+          <w:rFonts w:ascii="Times New Roman" w:hAnsi="Times New Roman" w:cs="Times New Roman"/>
+          <w:sz w:val="21"/>
+          <w:szCs w:val="21"/>
+        </w:rPr>
+        <w:t xml:space="preserve"> file (located in </w:t>
+      </w:r>
+      <w:r>
+        <w:rPr>
+          <w:rFonts w:ascii="Times New Roman" w:hAnsi="Times New Roman" w:cs="Times New Roman"/>
+          <w:color w:val="FF0000"/>
+          <w:sz w:val="20"/>
+          <w:szCs w:val="20"/>
+        </w:rPr>
+        <w:t>&lt;PATH_TO_PCA&gt;</w:t>
+      </w:r>
+      <w:r>
+        <w:rPr>
+          <w:rFonts w:ascii="Times New Roman" w:hAnsi="Times New Roman" w:cs="Times New Roman"/>
+          <w:color w:val="FF0000"/>
+          <w:sz w:val="20"/>
+          <w:szCs w:val="20"/>
+        </w:rPr>
+        <w:t>/</w:t>
+      </w:r>
+      <w:r>
+        <w:rPr>
+          <w:rFonts w:ascii="Times New Roman" w:hAnsi="Times New Roman" w:cs="Times New Roman"/>
+          <w:color w:val="FF0000"/>
+          <w:sz w:val="20"/>
+          <w:szCs w:val="20"/>
+        </w:rPr>
+        <w:t>SIMS_PCA</w:t>
+      </w:r>
+      <w:r>
+        <w:rPr>
+          <w:rFonts w:ascii="Times New Roman" w:hAnsi="Times New Roman" w:cs="Times New Roman"/>
+          <w:color w:val="FF0000"/>
+          <w:sz w:val="20"/>
+          <w:szCs w:val="20"/>
+        </w:rPr>
+        <w:t>/</w:t>
+      </w:r>
+      <w:r>
+        <w:rPr>
+          <w:rFonts w:ascii="Times New Roman" w:hAnsi="Times New Roman" w:cs="Times New Roman"/>
+          <w:color w:val="FF0000"/>
+          <w:sz w:val="21"/>
+          <w:szCs w:val="21"/>
+        </w:rPr>
+        <w:t>SI</w:t>
+      </w:r>
+      <w:r>
+        <w:rPr>
+          <w:rFonts w:ascii="Times New Roman" w:hAnsi="Times New Roman" w:cs="Times New Roman"/>
+          <w:color w:val="FF0000"/>
+          <w:sz w:val="21"/>
+          <w:szCs w:val="21"/>
+        </w:rPr>
+        <w:t>MS</w:t>
+      </w:r>
+      <w:r>
+        <w:rPr>
+          <w:rFonts w:ascii="Times New Roman" w:hAnsi="Times New Roman" w:cs="Times New Roman"/>
+          <w:color w:val="FF0000"/>
+          <w:sz w:val="21"/>
+          <w:szCs w:val="21"/>
+        </w:rPr>
+        <w:t>_PCA</w:t>
+      </w:r>
+      <w:r>
+        <w:rPr>
+          <w:rFonts w:ascii="Times New Roman" w:hAnsi="Times New Roman" w:cs="Times New Roman"/>
+          <w:color w:val="FF0000"/>
+          <w:sz w:val="21"/>
+          <w:szCs w:val="21"/>
+        </w:rPr>
+        <w:t>/</w:t>
+      </w:r>
+      <w:proofErr w:type="spellStart"/>
+      <w:r>
+        <w:rPr>
+          <w:rFonts w:ascii="Times New Roman" w:hAnsi="Times New Roman" w:cs="Times New Roman"/>
+          <w:color w:val="FF0000"/>
+          <w:sz w:val="21"/>
+          <w:szCs w:val="21"/>
+        </w:rPr>
+        <w:t>src</w:t>
+      </w:r>
+      <w:proofErr w:type="spellEnd"/>
+      <w:r>
+        <w:rPr>
+          <w:rFonts w:ascii="Times New Roman" w:hAnsi="Times New Roman" w:cs="Times New Roman"/>
+          <w:sz w:val="21"/>
+          <w:szCs w:val="21"/>
+        </w:rPr>
+        <w:t>) to analyze the data:</w:t>
+      </w:r>
+    </w:p>
+    <w:p>
+      <w:pPr>
+        <w:rPr>
+          <w:rFonts w:ascii="Times New Roman" w:hAnsi="Times New Roman" w:cs="Times New Roman"/>
+          <w:b/>
+          <w:bCs/>
+          <w:sz w:val="21"/>
+          <w:szCs w:val="21"/>
+        </w:rPr>
+      </w:pPr>
+      <w:r>
+        <w:rPr>
+          <w:rFonts w:ascii="Times New Roman" w:hAnsi="Times New Roman" w:cs="Times New Roman"/>
+          <w:b/>
+          <w:bCs/>
+          <w:sz w:val="21"/>
+          <w:szCs w:val="21"/>
+        </w:rPr>
+        <w:t xml:space="preserve">Note 1: </w:t>
+      </w:r>
+      <w:r>
+        <w:rPr>
+          <w:rFonts w:ascii="Times New Roman" w:hAnsi="Times New Roman" w:cs="Times New Roman"/>
+          <w:sz w:val="21"/>
+          <w:szCs w:val="21"/>
+        </w:rPr>
+        <w:t>Indicate whether in positive or negative ion mode</w:t>
+      </w:r>
+      <w:r>
+        <w:rPr>
+          <w:rFonts w:ascii="Times New Roman" w:hAnsi="Times New Roman" w:cs="Times New Roman"/>
+          <w:sz w:val="21"/>
+          <w:szCs w:val="21"/>
+        </w:rPr>
+        <w:t>:</w:t>
+      </w:r>
+    </w:p>
+    <w:p>
+      <w:pPr>
+        <w:rPr>
+          <w:rFonts w:ascii="Times New Roman" w:hAnsi="Times New Roman" w:cs="Times New Roman"/>
+          <w:b/>
+          <w:bCs/>
+          <w:sz w:val="21"/>
+          <w:szCs w:val="21"/>
+        </w:rPr>
+      </w:pPr>
+      <w:r>
+        <w:rPr>
+          <w:rFonts w:ascii="Times New Roman" w:hAnsi="Times New Roman" w:cs="Times New Roman"/>
+          <w:b/>
+          <w:bCs/>
+          <w:noProof/>
+          <w:sz w:val="21"/>
+          <w:szCs w:val="21"/>
+        </w:rPr>
         <w:drawing>
           <wp:inline distT="0" distB="0" distL="0" distR="0" wp14:anchorId="31ACE3C6" wp14:editId="6122893F">
             <wp:extent cx="3307976" cy="232843"/>
@@ -9658,6 +11562,7 @@
         </w:rPr>
         <w:t>/</w:t>
       </w:r>
+      <w:proofErr w:type="spellStart"/>
       <w:r>
         <w:rPr>
           <w:rFonts w:ascii="Times New Roman" w:hAnsi="Times New Roman" w:cs="Times New Roman"/>
@@ -9667,6 +11572,7 @@
         </w:rPr>
         <w:t>output_sample</w:t>
       </w:r>
+      <w:proofErr w:type="spellEnd"/>
       <w:r>
         <w:rPr>
           <w:rFonts w:ascii="Times New Roman" w:hAnsi="Times New Roman" w:cs="Times New Roman"/>
@@ -9777,7 +11683,17 @@
           <w:sz w:val="21"/>
           <w:szCs w:val="21"/>
         </w:rPr>
-        <w:t>’ and ‘</w:t>
+        <w:t xml:space="preserve">’ and </w:t>
+      </w:r>
+      <w:r>
+        <w:rPr>
+          <w:rFonts w:ascii="Times New Roman" w:hAnsi="Times New Roman" w:cs="Times New Roman"/>
+          <w:color w:val="000000" w:themeColor="text1"/>
+          <w:sz w:val="21"/>
+          <w:szCs w:val="21"/>
+        </w:rPr>
+        <w:lastRenderedPageBreak/>
+        <w:t>‘</w:t>
       </w:r>
       <w:r>
         <w:rPr>
@@ -10966,7 +12882,16 @@
           <w:sz w:val="21"/>
           <w:szCs w:val="21"/>
         </w:rPr>
-        <w:t>The following section provides guidance on how the user can incorporate rules to assign mass values to similar chemical species. For example, for SiO</w:t>
+        <w:t xml:space="preserve">The following section provides guidance on how the user can incorporate rules to assign mass values to similar chemical species. For example, for </w:t>
+      </w:r>
+      <w:proofErr w:type="spellStart"/>
+      <w:r>
+        <w:rPr>
+          <w:rFonts w:ascii="Times New Roman" w:hAnsi="Times New Roman" w:cs="Times New Roman"/>
+          <w:sz w:val="21"/>
+          <w:szCs w:val="21"/>
+        </w:rPr>
+        <w:t>SiO</w:t>
       </w:r>
       <w:r>
         <w:rPr>
@@ -10977,22 +12902,14 @@
         </w:rPr>
         <w:t>x</w:t>
       </w:r>
-      <w:r>
-        <w:rPr>
-          <w:rFonts w:ascii="Times New Roman" w:hAnsi="Times New Roman" w:cs="Times New Roman"/>
-          <w:sz w:val="21"/>
-          <w:szCs w:val="21"/>
-        </w:rPr>
-        <w:t xml:space="preserve">-based signals, there can be a variety of </w:t>
-      </w:r>
-      <w:r>
-        <w:rPr>
-          <w:rFonts w:ascii="Times New Roman" w:hAnsi="Times New Roman" w:cs="Times New Roman"/>
-          <w:sz w:val="21"/>
-          <w:szCs w:val="21"/>
-        </w:rPr>
-        <w:lastRenderedPageBreak/>
-        <w:t xml:space="preserve">mass values that </w:t>
+      <w:proofErr w:type="spellEnd"/>
+      <w:r>
+        <w:rPr>
+          <w:rFonts w:ascii="Times New Roman" w:hAnsi="Times New Roman" w:cs="Times New Roman"/>
+          <w:sz w:val="21"/>
+          <w:szCs w:val="21"/>
+        </w:rPr>
+        <w:t xml:space="preserve">-based signals, there can be a variety of mass values that </w:t>
       </w:r>
       <w:r>
         <w:rPr>
@@ -11025,7 +12942,16 @@
           <w:sz w:val="21"/>
           <w:szCs w:val="21"/>
         </w:rPr>
-        <w:t>’, values related to SiO</w:t>
+        <w:t xml:space="preserve">’, values related to </w:t>
+      </w:r>
+      <w:proofErr w:type="spellStart"/>
+      <w:r>
+        <w:rPr>
+          <w:rFonts w:ascii="Times New Roman" w:hAnsi="Times New Roman" w:cs="Times New Roman"/>
+          <w:sz w:val="21"/>
+          <w:szCs w:val="21"/>
+        </w:rPr>
+        <w:t>SiO</w:t>
       </w:r>
       <w:r>
         <w:rPr>
@@ -11036,6 +12962,7 @@
         </w:rPr>
         <w:t>x</w:t>
       </w:r>
+      <w:proofErr w:type="spellEnd"/>
       <w:r>
         <w:rPr>
           <w:rFonts w:ascii="Times New Roman" w:hAnsi="Times New Roman" w:cs="Times New Roman"/>
@@ -11758,6 +13685,7 @@
           <w:sz w:val="21"/>
           <w:szCs w:val="21"/>
         </w:rPr>
+        <w:lastRenderedPageBreak/>
         <w:t>Note 1:</w:t>
       </w:r>
       <w:r>
@@ -12284,18 +14212,29 @@
           <w:sz w:val="21"/>
           <w:szCs w:val="21"/>
         </w:rPr>
-        <w:t xml:space="preserve"> SiO</w:t>
-      </w:r>
+        <w:t xml:space="preserve"> </w:t>
+      </w:r>
+      <w:proofErr w:type="spellStart"/>
       <w:r>
         <w:rPr>
           <w:rFonts w:ascii="Times New Roman" w:hAnsi="Times New Roman" w:cs="Times New Roman"/>
           <w:color w:val="000000" w:themeColor="text1"/>
           <w:sz w:val="21"/>
           <w:szCs w:val="21"/>
+        </w:rPr>
+        <w:t>SiO</w:t>
+      </w:r>
+      <w:r>
+        <w:rPr>
+          <w:rFonts w:ascii="Times New Roman" w:hAnsi="Times New Roman" w:cs="Times New Roman"/>
+          <w:color w:val="000000" w:themeColor="text1"/>
+          <w:sz w:val="21"/>
+          <w:szCs w:val="21"/>
           <w:vertAlign w:val="subscript"/>
         </w:rPr>
         <w:t>x</w:t>
       </w:r>
+      <w:proofErr w:type="spellEnd"/>
       <w:r>
         <w:rPr>
           <w:rFonts w:ascii="Times New Roman" w:hAnsi="Times New Roman" w:cs="Times New Roman"/>
@@ -14600,6 +16539,10 @@
 </file>
 
 <file path=customXml/item1.xml><?xml version="1.0" encoding="utf-8"?>
+<b:Sources xmlns:b="http://schemas.openxmlformats.org/officeDocument/2006/bibliography" xmlns="http://schemas.openxmlformats.org/officeDocument/2006/bibliography" SelectedStyle="\APASixthEditionOfficeOnline.xsl" StyleName="APA" Version="6"/>
+</file>
+
+<file path=customXml/item2.xml><?xml version="1.0" encoding="utf-8"?>
 <s:customData xmlns="http://www.wps.cn/officeDocument/2013/wpsCustomData" xmlns:s="http://www.wps.cn/officeDocument/2013/wpsCustomData">
   <customSectProps>
     <customSectPr/>
@@ -14607,22 +16550,18 @@
 </s:customData>
 </file>
 
-<file path=customXml/item2.xml><?xml version="1.0" encoding="utf-8"?>
-<b:Sources xmlns:b="http://schemas.openxmlformats.org/officeDocument/2006/bibliography" xmlns="http://schemas.openxmlformats.org/officeDocument/2006/bibliography" SelectedStyle="\APASixthEditionOfficeOnline.xsl" StyleName="APA" Version="6"/>
+<file path=customXml/itemProps1.xml><?xml version="1.0" encoding="utf-8"?>
+<ds:datastoreItem xmlns:ds="http://schemas.openxmlformats.org/officeDocument/2006/customXml" ds:itemID="{4BF8F0CE-F7C5-4534-94E1-1FD85E4FBDA4}">
+  <ds:schemaRefs>
+    <ds:schemaRef ds:uri="http://schemas.openxmlformats.org/officeDocument/2006/bibliography"/>
+  </ds:schemaRefs>
+</ds:datastoreItem>
 </file>
 
-<file path=customXml/itemProps1.xml><?xml version="1.0" encoding="utf-8"?>
+<file path=customXml/itemProps2.xml><?xml version="1.0" encoding="utf-8"?>
 <ds:datastoreItem xmlns:ds="http://schemas.openxmlformats.org/officeDocument/2006/customXml" ds:itemID="{B1977F7D-205B-4081-913C-38D41E755F92}">
   <ds:schemaRefs>
     <ds:schemaRef ds:uri="http://www.wps.cn/officeDocument/2013/wpsCustomData"/>
   </ds:schemaRefs>
 </ds:datastoreItem>
-</file>
-
-<file path=customXml/itemProps2.xml><?xml version="1.0" encoding="utf-8"?>
-<ds:datastoreItem xmlns:ds="http://schemas.openxmlformats.org/officeDocument/2006/customXml" ds:itemID="{4BF8F0CE-F7C5-4534-94E1-1FD85E4FBDA4}">
-  <ds:schemaRefs>
-    <ds:schemaRef ds:uri="http://schemas.openxmlformats.org/officeDocument/2006/bibliography"/>
-  </ds:schemaRefs>
-</ds:datastoreItem>
 </file>
</xml_diff>

<commit_message>
Added note below tables explaining the significance of the colors and updated the corresponding explanation in the PCA instruction manual.
</commit_message>
<xml_diff>
--- a/PCA_Analysis_Manual_rev3.docx
+++ b/PCA_Analysis_Manual_rev3.docx
@@ -339,14 +339,12 @@
                 <w:rFonts w:cstheme="minorHAnsi"/>
               </w:rPr>
             </w:pPr>
-            <w:proofErr w:type="spellStart"/>
             <w:r>
               <w:rPr>
                 <w:rFonts w:cstheme="minorHAnsi"/>
               </w:rPr>
               <w:t>sklearn</w:t>
             </w:r>
-            <w:proofErr w:type="spellEnd"/>
           </w:p>
         </w:tc>
         <w:tc>
@@ -470,14 +468,12 @@
                 <w:rFonts w:cstheme="minorHAnsi"/>
               </w:rPr>
             </w:pPr>
-            <w:proofErr w:type="spellStart"/>
             <w:r>
               <w:rPr>
                 <w:rFonts w:cstheme="minorHAnsi"/>
               </w:rPr>
               <w:t>numpy</w:t>
             </w:r>
-            <w:proofErr w:type="spellEnd"/>
           </w:p>
         </w:tc>
         <w:tc>
@@ -558,14 +554,12 @@
                 <w:rFonts w:cstheme="minorHAnsi"/>
               </w:rPr>
             </w:pPr>
-            <w:proofErr w:type="spellStart"/>
             <w:r>
               <w:rPr>
                 <w:rFonts w:cstheme="minorHAnsi"/>
               </w:rPr>
               <w:t>customtkinter</w:t>
             </w:r>
-            <w:proofErr w:type="spellEnd"/>
           </w:p>
         </w:tc>
         <w:tc>
@@ -603,14 +597,12 @@
                 <w:rFonts w:cstheme="minorHAnsi"/>
               </w:rPr>
             </w:pPr>
-            <w:proofErr w:type="spellStart"/>
             <w:r>
               <w:rPr>
                 <w:rFonts w:cstheme="minorHAnsi"/>
               </w:rPr>
               <w:t>scipy</w:t>
             </w:r>
-            <w:proofErr w:type="spellEnd"/>
           </w:p>
         </w:tc>
         <w:tc>
@@ -651,16 +643,8 @@
               <w:rPr>
                 <w:rFonts w:cstheme="minorHAnsi"/>
               </w:rPr>
-              <w:t xml:space="preserve">(optional) </w:t>
+              <w:t>(optional) ipykernel</w:t>
             </w:r>
-            <w:proofErr w:type="spellStart"/>
-            <w:r>
-              <w:rPr>
-                <w:rFonts w:cstheme="minorHAnsi"/>
-              </w:rPr>
-              <w:t>ipykernel</w:t>
-            </w:r>
-            <w:proofErr w:type="spellEnd"/>
           </w:p>
         </w:tc>
         <w:tc>
@@ -745,16 +729,8 @@
               <w:rPr>
                 <w:rFonts w:cstheme="minorHAnsi"/>
               </w:rPr>
-              <w:t xml:space="preserve">(optional) </w:t>
+              <w:t>(optional) torchvision</w:t>
             </w:r>
-            <w:proofErr w:type="spellStart"/>
-            <w:r>
-              <w:rPr>
-                <w:rFonts w:cstheme="minorHAnsi"/>
-              </w:rPr>
-              <w:t>torchvision</w:t>
-            </w:r>
-            <w:proofErr w:type="spellEnd"/>
           </w:p>
         </w:tc>
         <w:tc>
@@ -796,16 +772,8 @@
               <w:rPr>
                 <w:rFonts w:cstheme="minorHAnsi"/>
               </w:rPr>
-              <w:t xml:space="preserve">(optional) </w:t>
+              <w:t>(optional) optuna</w:t>
             </w:r>
-            <w:proofErr w:type="spellStart"/>
-            <w:r>
-              <w:rPr>
-                <w:rFonts w:cstheme="minorHAnsi"/>
-              </w:rPr>
-              <w:t>optuna</w:t>
-            </w:r>
-            <w:proofErr w:type="spellEnd"/>
           </w:p>
         </w:tc>
         <w:tc>
@@ -853,16 +821,8 @@
               <w:rPr>
                 <w:rFonts w:cstheme="minorHAnsi"/>
               </w:rPr>
-              <w:t xml:space="preserve">(optional) </w:t>
+              <w:t>(optional) tqdm</w:t>
             </w:r>
-            <w:proofErr w:type="spellStart"/>
-            <w:r>
-              <w:rPr>
-                <w:rFonts w:cstheme="minorHAnsi"/>
-              </w:rPr>
-              <w:t>tqdm</w:t>
-            </w:r>
-            <w:proofErr w:type="spellEnd"/>
           </w:p>
         </w:tc>
         <w:tc>
@@ -972,21 +932,7 @@
         <w:rPr>
           <w:rFonts w:cstheme="minorHAnsi"/>
         </w:rPr>
-        <w:t xml:space="preserve">(The optional packages are only required for some of the </w:t>
-      </w:r>
-      <w:proofErr w:type="spellStart"/>
-      <w:r>
-        <w:rPr>
-          <w:rFonts w:cstheme="minorHAnsi"/>
-        </w:rPr>
-        <w:t>Jupyter</w:t>
-      </w:r>
-      <w:proofErr w:type="spellEnd"/>
-      <w:r>
-        <w:rPr>
-          <w:rFonts w:cstheme="minorHAnsi"/>
-        </w:rPr>
-        <w:t xml:space="preserve"> notebooks</w:t>
+        <w:t>(The optional packages are only required for some of the Jupyter notebooks</w:t>
       </w:r>
       <w:r>
         <w:rPr>
@@ -1105,19 +1051,11 @@
           <w:rFonts w:ascii="Calibri" w:hAnsi="Calibri" w:cs="Calibri"/>
         </w:rPr>
       </w:pPr>
-      <w:proofErr w:type="gramStart"/>
       <w:r>
         <w:rPr>
           <w:rFonts w:ascii="Calibri" w:hAnsi="Calibri" w:cs="Calibri"/>
         </w:rPr>
-        <w:t>Open up</w:t>
-      </w:r>
-      <w:proofErr w:type="gramEnd"/>
-      <w:r>
-        <w:rPr>
-          <w:rFonts w:ascii="Calibri" w:hAnsi="Calibri" w:cs="Calibri"/>
-        </w:rPr>
-        <w:t xml:space="preserve"> Command Prompt or PowerShell and install WSL </w:t>
+        <w:t xml:space="preserve">Open up Command Prompt or PowerShell and install WSL </w:t>
       </w:r>
       <w:r>
         <w:rPr>
@@ -1144,29 +1082,13 @@
           <w:rFonts w:ascii="Calibri" w:hAnsi="Calibri" w:cs="Calibri"/>
         </w:rPr>
       </w:pPr>
-      <w:proofErr w:type="spellStart"/>
       <w:r>
         <w:rPr>
           <w:rFonts w:ascii="Calibri" w:hAnsi="Calibri" w:cs="Calibri"/>
         </w:rPr>
         <w:lastRenderedPageBreak/>
-        <w:t>wsl</w:t>
-      </w:r>
-      <w:proofErr w:type="spellEnd"/>
-      <w:r>
-        <w:rPr>
-          <w:rFonts w:ascii="Calibri" w:hAnsi="Calibri" w:cs="Calibri"/>
-        </w:rPr>
-        <w:t xml:space="preserve"> --</w:t>
-      </w:r>
-      <w:proofErr w:type="gramStart"/>
-      <w:r>
-        <w:rPr>
-          <w:rFonts w:ascii="Calibri" w:hAnsi="Calibri" w:cs="Calibri"/>
-        </w:rPr>
-        <w:t>install</w:t>
-      </w:r>
-      <w:proofErr w:type="gramEnd"/>
+        <w:t>wsl --install</w:t>
+      </w:r>
     </w:p>
     <w:p>
       <w:pPr>
@@ -1180,28 +1102,12 @@
           <w:rFonts w:ascii="Calibri" w:hAnsi="Calibri" w:cs="Calibri"/>
         </w:rPr>
       </w:pPr>
-      <w:proofErr w:type="spellStart"/>
       <w:r>
         <w:rPr>
           <w:rFonts w:ascii="Calibri" w:hAnsi="Calibri" w:cs="Calibri"/>
         </w:rPr>
-        <w:t>wsl</w:t>
-      </w:r>
-      <w:proofErr w:type="spellEnd"/>
-      <w:r>
-        <w:rPr>
-          <w:rFonts w:ascii="Calibri" w:hAnsi="Calibri" w:cs="Calibri"/>
-        </w:rPr>
-        <w:t xml:space="preserve"> --install -d </w:t>
-      </w:r>
-      <w:proofErr w:type="gramStart"/>
-      <w:r>
-        <w:rPr>
-          <w:rFonts w:ascii="Calibri" w:hAnsi="Calibri" w:cs="Calibri"/>
-        </w:rPr>
-        <w:t>Ubuntu</w:t>
-      </w:r>
-      <w:proofErr w:type="gramEnd"/>
+        <w:t>wsl --install -d Ubuntu</w:t>
+      </w:r>
     </w:p>
     <w:p>
       <w:pPr>
@@ -1215,19 +1121,11 @@
           <w:rFonts w:ascii="Calibri" w:hAnsi="Calibri" w:cs="Calibri"/>
         </w:rPr>
       </w:pPr>
-      <w:proofErr w:type="spellStart"/>
       <w:r>
         <w:rPr>
           <w:rFonts w:ascii="Calibri" w:hAnsi="Calibri" w:cs="Calibri"/>
         </w:rPr>
-        <w:t>wsl</w:t>
-      </w:r>
-      <w:proofErr w:type="spellEnd"/>
-      <w:r>
-        <w:rPr>
-          <w:rFonts w:ascii="Calibri" w:hAnsi="Calibri" w:cs="Calibri"/>
-        </w:rPr>
-        <w:t xml:space="preserve"> -l -v (to check version)</w:t>
+        <w:t>wsl -l -v (to check version)</w:t>
       </w:r>
     </w:p>
     <w:p>
@@ -1242,19 +1140,11 @@
           <w:rFonts w:ascii="Calibri" w:hAnsi="Calibri" w:cs="Calibri"/>
         </w:rPr>
       </w:pPr>
-      <w:proofErr w:type="spellStart"/>
       <w:r>
         <w:rPr>
           <w:rFonts w:ascii="Calibri" w:hAnsi="Calibri" w:cs="Calibri"/>
         </w:rPr>
-        <w:t>wsl</w:t>
-      </w:r>
-      <w:proofErr w:type="spellEnd"/>
-      <w:r>
-        <w:rPr>
-          <w:rFonts w:ascii="Calibri" w:hAnsi="Calibri" w:cs="Calibri"/>
-        </w:rPr>
-        <w:t xml:space="preserve"> --set-version Ubuntu [insert either 1 or 2; see below]</w:t>
+        <w:t>wsl --set-version Ubuntu [insert either 1 or 2; see below]</w:t>
       </w:r>
     </w:p>
     <w:p>
@@ -1292,47 +1182,19 @@
         <w:rPr>
           <w:rFonts w:ascii="Calibri" w:hAnsi="Calibri" w:cs="Calibri"/>
         </w:rPr>
-        <w:t xml:space="preserve">There's a bit of a tricky situation with WSL versions 1 and 2.  Version 1 won't allow you to run code in the PCA analysis software that shows user interface elements (main_test.py), and version 2 can't connect to the internet over a VPN. If you're on a normal </w:t>
-      </w:r>
-      <w:proofErr w:type="spellStart"/>
+        <w:t xml:space="preserve">There's a bit of a tricky situation with WSL versions 1 and 2.  Version 1 won't allow you to run code in the PCA analysis software that shows user interface elements (main_test.py), and version 2 can't connect to the internet over a VPN. If you're on a normal WiFi network or </w:t>
+      </w:r>
       <w:r>
         <w:rPr>
           <w:rFonts w:ascii="Calibri" w:hAnsi="Calibri" w:cs="Calibri"/>
         </w:rPr>
-        <w:t>WiFi</w:t>
-      </w:r>
-      <w:proofErr w:type="spellEnd"/>
+        <w:t>can</w:t>
+      </w:r>
       <w:r>
         <w:rPr>
           <w:rFonts w:ascii="Calibri" w:hAnsi="Calibri" w:cs="Calibri"/>
         </w:rPr>
-        <w:t xml:space="preserve"> network or </w:t>
-      </w:r>
-      <w:r>
-        <w:rPr>
-          <w:rFonts w:ascii="Calibri" w:hAnsi="Calibri" w:cs="Calibri"/>
-        </w:rPr>
-        <w:t>can</w:t>
-      </w:r>
-      <w:r>
-        <w:rPr>
-          <w:rFonts w:ascii="Calibri" w:hAnsi="Calibri" w:cs="Calibri"/>
-        </w:rPr>
-        <w:t xml:space="preserve"> temporarily disconnect from your VPN, you should be able to download Python packages and do version control without a problem, so just set the version to version 2. If you are required by your organization to </w:t>
-      </w:r>
-      <w:proofErr w:type="gramStart"/>
-      <w:r>
-        <w:rPr>
-          <w:rFonts w:ascii="Calibri" w:hAnsi="Calibri" w:cs="Calibri"/>
-        </w:rPr>
-        <w:t>use a VPN at all times</w:t>
-      </w:r>
-      <w:proofErr w:type="gramEnd"/>
-      <w:r>
-        <w:rPr>
-          <w:rFonts w:ascii="Calibri" w:hAnsi="Calibri" w:cs="Calibri"/>
-        </w:rPr>
-        <w:t>, you will have to either only run code that uses the command-line interface (main.py) over WSL 1 or use a separate Git Bash terminal to clone the repository and pull changes on WSL 2.</w:t>
+        <w:t xml:space="preserve"> temporarily disconnect from your VPN, you should be able to download Python packages and do version control without a problem, so just set the version to version 2. If you are required by your organization to use a VPN at all times, you will have to either only run code that uses the command-line interface (main.py) over WSL 1 or use a separate Git Bash terminal to clone the repository and pull changes on WSL 2.</w:t>
       </w:r>
     </w:p>
     <w:p>
@@ -1372,21 +1234,7 @@
         <w:rPr>
           <w:rFonts w:ascii="Calibri" w:hAnsi="Calibri" w:cs="Calibri"/>
         </w:rPr>
-        <w:t xml:space="preserve">To start and stop </w:t>
-      </w:r>
-      <w:proofErr w:type="spellStart"/>
-      <w:r>
-        <w:rPr>
-          <w:rFonts w:ascii="Calibri" w:hAnsi="Calibri" w:cs="Calibri"/>
-        </w:rPr>
-        <w:t>wsl</w:t>
-      </w:r>
-      <w:proofErr w:type="spellEnd"/>
-      <w:r>
-        <w:rPr>
-          <w:rFonts w:ascii="Calibri" w:hAnsi="Calibri" w:cs="Calibri"/>
-        </w:rPr>
-        <w:t>, respectively, you can type the following commands in CMD or PowerShell:</w:t>
+        <w:t>To start and stop wsl, respectively, you can type the following commands in CMD or PowerShell:</w:t>
       </w:r>
     </w:p>
     <w:p>
@@ -1401,14 +1249,12 @@
           <w:rFonts w:ascii="Calibri" w:hAnsi="Calibri" w:cs="Calibri"/>
         </w:rPr>
       </w:pPr>
-      <w:proofErr w:type="spellStart"/>
       <w:r>
         <w:rPr>
           <w:rFonts w:ascii="Calibri" w:hAnsi="Calibri" w:cs="Calibri"/>
         </w:rPr>
         <w:t>wsl</w:t>
       </w:r>
-      <w:proofErr w:type="spellEnd"/>
     </w:p>
     <w:p>
       <w:pPr>
@@ -1422,28 +1268,12 @@
           <w:rFonts w:ascii="Calibri" w:hAnsi="Calibri" w:cs="Calibri"/>
         </w:rPr>
       </w:pPr>
-      <w:proofErr w:type="spellStart"/>
       <w:r>
         <w:rPr>
           <w:rFonts w:ascii="Calibri" w:hAnsi="Calibri" w:cs="Calibri"/>
         </w:rPr>
-        <w:t>wsl</w:t>
-      </w:r>
-      <w:proofErr w:type="spellEnd"/>
-      <w:r>
-        <w:rPr>
-          <w:rFonts w:ascii="Calibri" w:hAnsi="Calibri" w:cs="Calibri"/>
-        </w:rPr>
-        <w:t xml:space="preserve"> --terminate </w:t>
-      </w:r>
-      <w:proofErr w:type="gramStart"/>
-      <w:r>
-        <w:rPr>
-          <w:rFonts w:ascii="Calibri" w:hAnsi="Calibri" w:cs="Calibri"/>
-        </w:rPr>
-        <w:t>Ubuntu</w:t>
-      </w:r>
-      <w:proofErr w:type="gramEnd"/>
+        <w:t>wsl --terminate Ubuntu</w:t>
+      </w:r>
     </w:p>
     <w:p>
       <w:pPr>
@@ -1461,35 +1291,7 @@
         <w:rPr>
           <w:rFonts w:ascii="Calibri" w:hAnsi="Calibri" w:cs="Calibri"/>
         </w:rPr>
-        <w:t xml:space="preserve">Install the WSL + Python + </w:t>
-      </w:r>
-      <w:proofErr w:type="spellStart"/>
-      <w:r>
-        <w:rPr>
-          <w:rFonts w:ascii="Calibri" w:hAnsi="Calibri" w:cs="Calibri"/>
-        </w:rPr>
-        <w:t>Jupyter</w:t>
-      </w:r>
-      <w:proofErr w:type="spellEnd"/>
-      <w:r>
-        <w:rPr>
-          <w:rFonts w:ascii="Calibri" w:hAnsi="Calibri" w:cs="Calibri"/>
-        </w:rPr>
-        <w:t xml:space="preserve"> extensions in </w:t>
-      </w:r>
-      <w:proofErr w:type="spellStart"/>
-      <w:r>
-        <w:rPr>
-          <w:rFonts w:ascii="Calibri" w:hAnsi="Calibri" w:cs="Calibri"/>
-        </w:rPr>
-        <w:t>VSCode</w:t>
-      </w:r>
-      <w:proofErr w:type="spellEnd"/>
-      <w:r>
-        <w:rPr>
-          <w:rFonts w:ascii="Calibri" w:hAnsi="Calibri" w:cs="Calibri"/>
-        </w:rPr>
-        <w:t xml:space="preserve"> using the extensions store:</w:t>
+        <w:t>Install the WSL + Python + Jupyter extensions in VSCode using the extensions store:</w:t>
       </w:r>
     </w:p>
     <w:p>
@@ -1605,16 +1407,8 @@
           <w:rFonts w:ascii="Calibri" w:hAnsi="Calibri" w:cs="Calibri"/>
         </w:rPr>
         <w:lastRenderedPageBreak/>
-        <w:t xml:space="preserve">Connect to WSL in </w:t>
-      </w:r>
-      <w:proofErr w:type="spellStart"/>
-      <w:r>
-        <w:rPr>
-          <w:rFonts w:ascii="Calibri" w:hAnsi="Calibri" w:cs="Calibri"/>
-        </w:rPr>
-        <w:t>VSCode</w:t>
-      </w:r>
-      <w:proofErr w:type="spellEnd"/>
+        <w:t>Connect to WSL in VSCode</w:t>
+      </w:r>
     </w:p>
     <w:p>
       <w:pPr>
@@ -1760,21 +1554,7 @@
         <w:rPr>
           <w:rFonts w:ascii="Calibri" w:hAnsi="Calibri" w:cs="Calibri"/>
         </w:rPr>
-        <w:t xml:space="preserve">Then select "Connect to WSL" in the drop-down menu that appears (you can also access the command palette by using </w:t>
-      </w:r>
-      <w:proofErr w:type="spellStart"/>
-      <w:r>
-        <w:rPr>
-          <w:rFonts w:ascii="Calibri" w:hAnsi="Calibri" w:cs="Calibri"/>
-        </w:rPr>
-        <w:t>Ctrl+Shift+P</w:t>
-      </w:r>
-      <w:proofErr w:type="spellEnd"/>
-      <w:r>
-        <w:rPr>
-          <w:rFonts w:ascii="Calibri" w:hAnsi="Calibri" w:cs="Calibri"/>
-        </w:rPr>
-        <w:t>)</w:t>
+        <w:t>Then select "Connect to WSL" in the drop-down menu that appears (you can also access the command palette by using Ctrl+Shift+P)</w:t>
       </w:r>
     </w:p>
     <w:p>
@@ -1917,21 +1697,12 @@
           <w:color w:val="FF0000"/>
         </w:rPr>
       </w:pPr>
-      <w:proofErr w:type="spellStart"/>
       <w:r>
         <w:rPr>
           <w:rFonts w:ascii="Calibri" w:hAnsi="Calibri" w:cs="Calibri"/>
           <w:color w:val="FF0000"/>
         </w:rPr>
-        <w:t>sudo</w:t>
-      </w:r>
-      <w:proofErr w:type="spellEnd"/>
-      <w:r>
-        <w:rPr>
-          <w:rFonts w:ascii="Calibri" w:hAnsi="Calibri" w:cs="Calibri"/>
-          <w:color w:val="FF0000"/>
-        </w:rPr>
-        <w:t xml:space="preserve"> apt update</w:t>
+        <w:t>sudo apt update</w:t>
       </w:r>
     </w:p>
     <w:p>
@@ -1947,21 +1718,12 @@
           <w:color w:val="FF0000"/>
         </w:rPr>
       </w:pPr>
-      <w:proofErr w:type="spellStart"/>
       <w:r>
         <w:rPr>
           <w:rFonts w:ascii="Calibri" w:hAnsi="Calibri" w:cs="Calibri"/>
           <w:color w:val="FF0000"/>
         </w:rPr>
-        <w:t>sudo</w:t>
-      </w:r>
-      <w:proofErr w:type="spellEnd"/>
-      <w:r>
-        <w:rPr>
-          <w:rFonts w:ascii="Calibri" w:hAnsi="Calibri" w:cs="Calibri"/>
-          <w:color w:val="FF0000"/>
-        </w:rPr>
-        <w:t xml:space="preserve"> apt upgrade</w:t>
+        <w:t>sudo apt upgrade</w:t>
       </w:r>
     </w:p>
     <w:p>
@@ -1977,21 +1739,12 @@
           <w:color w:val="FF0000"/>
         </w:rPr>
       </w:pPr>
-      <w:proofErr w:type="spellStart"/>
       <w:r>
         <w:rPr>
           <w:rFonts w:ascii="Calibri" w:hAnsi="Calibri" w:cs="Calibri"/>
           <w:color w:val="FF0000"/>
         </w:rPr>
-        <w:t>sudo</w:t>
-      </w:r>
-      <w:proofErr w:type="spellEnd"/>
-      <w:r>
-        <w:rPr>
-          <w:rFonts w:ascii="Calibri" w:hAnsi="Calibri" w:cs="Calibri"/>
-          <w:color w:val="FF0000"/>
-        </w:rPr>
-        <w:t xml:space="preserve"> apt install pip</w:t>
+        <w:t>sudo apt install pip</w:t>
       </w:r>
     </w:p>
     <w:p>
@@ -2031,17 +1784,8 @@
           <w:rFonts w:ascii="Calibri" w:hAnsi="Calibri" w:cs="Calibri"/>
           <w:color w:val="FF0000"/>
         </w:rPr>
-        <w:t xml:space="preserve">pip install </w:t>
-      </w:r>
-      <w:proofErr w:type="gramStart"/>
-      <w:r>
-        <w:rPr>
-          <w:rFonts w:ascii="Calibri" w:hAnsi="Calibri" w:cs="Calibri"/>
-          <w:color w:val="FF0000"/>
-        </w:rPr>
-        <w:t>python</w:t>
-      </w:r>
-      <w:proofErr w:type="gramEnd"/>
+        <w:t>pip install python</w:t>
+      </w:r>
     </w:p>
     <w:p>
       <w:pPr>
@@ -2084,21 +1828,7 @@
         <w:rPr>
           <w:rFonts w:ascii="Calibri" w:hAnsi="Calibri" w:cs="Calibri"/>
         </w:rPr>
-        <w:t xml:space="preserve">How to create a virtual environment using </w:t>
-      </w:r>
-      <w:proofErr w:type="spellStart"/>
-      <w:r>
-        <w:rPr>
-          <w:rFonts w:ascii="Calibri" w:hAnsi="Calibri" w:cs="Calibri"/>
-        </w:rPr>
-        <w:t>virtualenv</w:t>
-      </w:r>
-      <w:proofErr w:type="spellEnd"/>
-      <w:r>
-        <w:rPr>
-          <w:rFonts w:ascii="Calibri" w:hAnsi="Calibri" w:cs="Calibri"/>
-        </w:rPr>
-        <w:t>:</w:t>
+        <w:t>How to create a virtual environment using virtualenv:</w:t>
       </w:r>
     </w:p>
     <w:p>
@@ -2140,21 +1870,7 @@
         <w:rPr>
           <w:rFonts w:ascii="Calibri" w:hAnsi="Calibri" w:cs="Calibri"/>
         </w:rPr>
-        <w:t>To summarize, the following commands create, activate, and deactivate a virtual environment named "</w:t>
-      </w:r>
-      <w:proofErr w:type="spellStart"/>
-      <w:r>
-        <w:rPr>
-          <w:rFonts w:ascii="Calibri" w:hAnsi="Calibri" w:cs="Calibri"/>
-        </w:rPr>
-        <w:t>virtenv</w:t>
-      </w:r>
-      <w:proofErr w:type="spellEnd"/>
-      <w:r>
-        <w:rPr>
-          <w:rFonts w:ascii="Calibri" w:hAnsi="Calibri" w:cs="Calibri"/>
-        </w:rPr>
-        <w:t>":</w:t>
+        <w:t>To summarize, the following commands create, activate, and deactivate a virtual environment named "virtenv":</w:t>
       </w:r>
     </w:p>
     <w:p>
@@ -2172,7 +1888,6 @@
           <w:szCs w:val="22"/>
         </w:rPr>
       </w:pPr>
-      <w:proofErr w:type="spellStart"/>
       <w:r>
         <w:rPr>
           <w:rFonts w:ascii="Calibri" w:hAnsi="Calibri" w:cs="Calibri"/>
@@ -2180,29 +1895,8 @@
           <w:sz w:val="22"/>
           <w:szCs w:val="22"/>
         </w:rPr>
-        <w:t>virtualenv</w:t>
-      </w:r>
-      <w:proofErr w:type="spellEnd"/>
-      <w:r>
-        <w:rPr>
-          <w:rFonts w:ascii="Calibri" w:hAnsi="Calibri" w:cs="Calibri"/>
-          <w:color w:val="FF0000"/>
-          <w:sz w:val="22"/>
-          <w:szCs w:val="22"/>
-        </w:rPr>
-        <w:t xml:space="preserve"> -p python3 </w:t>
-      </w:r>
-      <w:proofErr w:type="spellStart"/>
-      <w:r>
-        <w:rPr>
-          <w:rFonts w:ascii="Calibri" w:hAnsi="Calibri" w:cs="Calibri"/>
-          <w:color w:val="FF0000"/>
-          <w:sz w:val="22"/>
-          <w:szCs w:val="22"/>
-        </w:rPr>
-        <w:t>virtenv</w:t>
-      </w:r>
-      <w:proofErr w:type="spellEnd"/>
+        <w:t>virtualenv -p python3 virtenv</w:t>
+      </w:r>
     </w:p>
     <w:p>
       <w:pPr>
@@ -2226,39 +1920,8 @@
           <w:sz w:val="22"/>
           <w:szCs w:val="22"/>
         </w:rPr>
-        <w:t xml:space="preserve">source </w:t>
-      </w:r>
-      <w:proofErr w:type="spellStart"/>
-      <w:r>
-        <w:rPr>
-          <w:rFonts w:ascii="Calibri" w:hAnsi="Calibri" w:cs="Calibri"/>
-          <w:color w:val="FF0000"/>
-          <w:sz w:val="22"/>
-          <w:szCs w:val="22"/>
-        </w:rPr>
-        <w:t>virtenv</w:t>
-      </w:r>
-      <w:proofErr w:type="spellEnd"/>
-      <w:r>
-        <w:rPr>
-          <w:rFonts w:ascii="Calibri" w:hAnsi="Calibri" w:cs="Calibri"/>
-          <w:color w:val="FF0000"/>
-          <w:sz w:val="22"/>
-          <w:szCs w:val="22"/>
-        </w:rPr>
-        <w:t>/bin/</w:t>
-      </w:r>
-      <w:proofErr w:type="gramStart"/>
-      <w:r>
-        <w:rPr>
-          <w:rFonts w:ascii="Calibri" w:hAnsi="Calibri" w:cs="Calibri"/>
-          <w:color w:val="FF0000"/>
-          <w:sz w:val="22"/>
-          <w:szCs w:val="22"/>
-        </w:rPr>
-        <w:t>activate</w:t>
-      </w:r>
-      <w:proofErr w:type="gramEnd"/>
+        <w:t>source virtenv/bin/activate</w:t>
+      </w:r>
     </w:p>
     <w:p>
       <w:pPr>
@@ -2300,18 +1963,8 @@
           <w:sz w:val="22"/>
           <w:szCs w:val="22"/>
         </w:rPr>
-        <w:t xml:space="preserve">You just need to execute the first two for </w:t>
-      </w:r>
-      <w:proofErr w:type="gramStart"/>
-      <w:r>
-        <w:rPr>
-          <w:rFonts w:ascii="Calibri" w:hAnsi="Calibri" w:cs="Calibri"/>
-          <w:sz w:val="22"/>
-          <w:szCs w:val="22"/>
-        </w:rPr>
-        <w:t>now</w:t>
-      </w:r>
-      <w:proofErr w:type="gramEnd"/>
+        <w:t>You just need to execute the first two for now</w:t>
+      </w:r>
     </w:p>
     <w:p>
       <w:pPr>
@@ -2718,21 +2371,7 @@
         <w:rPr>
           <w:rFonts w:ascii="Calibri" w:hAnsi="Calibri" w:cs="Calibri"/>
         </w:rPr>
-        <w:t xml:space="preserve">Finally, if you desire to run some of the test notebooks in the repository, you can set up </w:t>
-      </w:r>
-      <w:proofErr w:type="spellStart"/>
-      <w:r>
-        <w:rPr>
-          <w:rFonts w:ascii="Calibri" w:hAnsi="Calibri" w:cs="Calibri"/>
-        </w:rPr>
-        <w:t>Jupyter</w:t>
-      </w:r>
-      <w:proofErr w:type="spellEnd"/>
-      <w:r>
-        <w:rPr>
-          <w:rFonts w:ascii="Calibri" w:hAnsi="Calibri" w:cs="Calibri"/>
-        </w:rPr>
-        <w:t xml:space="preserve"> notebooks to work in a virtual environment:</w:t>
+        <w:t>Finally, if you desire to run some of the test notebooks in the repository, you can set up Jupyter notebooks to work in a virtual environment:</w:t>
       </w:r>
     </w:p>
     <w:p>
@@ -2783,19 +2422,8 @@
           <w:rFonts w:ascii="Calibri" w:hAnsi="Calibri" w:cs="Calibri"/>
           <w:color w:val="FF0000"/>
         </w:rPr>
-        <w:t xml:space="preserve">pip install </w:t>
-      </w:r>
-      <w:proofErr w:type="spellStart"/>
-      <w:proofErr w:type="gramStart"/>
-      <w:r>
-        <w:rPr>
-          <w:rFonts w:ascii="Calibri" w:hAnsi="Calibri" w:cs="Calibri"/>
-          <w:color w:val="FF0000"/>
-        </w:rPr>
-        <w:t>ipykernel</w:t>
-      </w:r>
-      <w:proofErr w:type="spellEnd"/>
-      <w:proofErr w:type="gramEnd"/>
+        <w:t>pip install ipykernel</w:t>
+      </w:r>
     </w:p>
     <w:p>
       <w:pPr>
@@ -2809,21 +2437,12 @@
           <w:rFonts w:ascii="Calibri" w:hAnsi="Calibri" w:cs="Calibri"/>
         </w:rPr>
       </w:pPr>
-      <w:proofErr w:type="spellStart"/>
       <w:r>
         <w:rPr>
           <w:rFonts w:ascii="Calibri" w:hAnsi="Calibri" w:cs="Calibri"/>
           <w:color w:val="FF0000"/>
         </w:rPr>
-        <w:t>ipython</w:t>
-      </w:r>
-      <w:proofErr w:type="spellEnd"/>
-      <w:r>
-        <w:rPr>
-          <w:rFonts w:ascii="Calibri" w:hAnsi="Calibri" w:cs="Calibri"/>
-          <w:color w:val="FF0000"/>
-        </w:rPr>
-        <w:t xml:space="preserve"> kernel install --user --name=</w:t>
+        <w:t>ipython kernel install --user --name=</w:t>
       </w:r>
       <w:r>
         <w:rPr>
@@ -3938,24 +3557,8 @@
         <w:rPr>
           <w:rFonts w:cstheme="minorHAnsi"/>
         </w:rPr>
-        <w:t xml:space="preserve">and click “Add to </w:t>
-      </w:r>
-      <w:proofErr w:type="spellStart"/>
-      <w:proofErr w:type="gramStart"/>
-      <w:r>
-        <w:rPr>
-          <w:rFonts w:cstheme="minorHAnsi"/>
-        </w:rPr>
-        <w:t>Peaklist</w:t>
-      </w:r>
-      <w:proofErr w:type="spellEnd"/>
-      <w:r>
-        <w:rPr>
-          <w:rFonts w:cstheme="minorHAnsi"/>
-        </w:rPr>
-        <w:t>”</w:t>
-      </w:r>
-      <w:proofErr w:type="gramEnd"/>
+        <w:t>and click “Add to Peaklist”</w:t>
+      </w:r>
     </w:p>
     <w:p>
       <w:pPr>
@@ -4145,16 +3748,8 @@
         <w:rPr>
           <w:rFonts w:cstheme="minorHAnsi"/>
         </w:rPr>
-        <w:t xml:space="preserve"> now close the pop-up </w:t>
-      </w:r>
-      <w:proofErr w:type="gramStart"/>
-      <w:r>
-        <w:rPr>
-          <w:rFonts w:cstheme="minorHAnsi"/>
-        </w:rPr>
-        <w:t>window</w:t>
-      </w:r>
-      <w:proofErr w:type="gramEnd"/>
+        <w:t xml:space="preserve"> now close the pop-up window</w:t>
+      </w:r>
     </w:p>
     <w:p>
       <w:pPr>
@@ -4339,21 +3934,7 @@
         <w:rPr>
           <w:rFonts w:cstheme="minorHAnsi"/>
         </w:rPr>
-        <w:t xml:space="preserve">the “Peak Statistics </w:t>
-      </w:r>
-      <w:proofErr w:type="gramStart"/>
-      <w:r>
-        <w:rPr>
-          <w:rFonts w:cstheme="minorHAnsi"/>
-        </w:rPr>
-        <w:t>On</w:t>
-      </w:r>
-      <w:proofErr w:type="gramEnd"/>
-      <w:r>
-        <w:rPr>
-          <w:rFonts w:cstheme="minorHAnsi"/>
-        </w:rPr>
-        <w:t xml:space="preserve"> Selected Spectra”</w:t>
+        <w:t>the “Peak Statistics On Selected Spectra”</w:t>
       </w:r>
       <w:r>
         <w:rPr>
@@ -4754,19 +4335,11 @@
         </w:rPr>
         <w:t xml:space="preserve"> paste the new file into the </w:t>
       </w:r>
-      <w:proofErr w:type="spellStart"/>
-      <w:r>
-        <w:rPr>
-          <w:rFonts w:cstheme="minorHAnsi"/>
-        </w:rPr>
-        <w:t>pca</w:t>
-      </w:r>
-      <w:proofErr w:type="spellEnd"/>
-      <w:r>
-        <w:rPr>
-          <w:rFonts w:cstheme="minorHAnsi"/>
-        </w:rPr>
-        <w:t xml:space="preserve"> </w:t>
+      <w:r>
+        <w:rPr>
+          <w:rFonts w:cstheme="minorHAnsi"/>
+        </w:rPr>
+        <w:t xml:space="preserve">pca </w:t>
       </w:r>
       <w:r>
         <w:rPr>
@@ -4885,21 +4458,7 @@
         <w:rPr>
           <w:rFonts w:cstheme="minorHAnsi"/>
         </w:rPr>
-        <w:t xml:space="preserve"> (preferably Notepad++ for </w:t>
-      </w:r>
-      <w:proofErr w:type="spellStart"/>
-      <w:r>
-        <w:rPr>
-          <w:rFonts w:cstheme="minorHAnsi"/>
-        </w:rPr>
-        <w:t>RegEx</w:t>
-      </w:r>
-      <w:proofErr w:type="spellEnd"/>
-      <w:r>
-        <w:rPr>
-          <w:rFonts w:cstheme="minorHAnsi"/>
-        </w:rPr>
-        <w:t xml:space="preserve"> editing purposes)</w:t>
+        <w:t xml:space="preserve"> (preferably Notepad++ for RegEx editing purposes)</w:t>
       </w:r>
       <w:r>
         <w:rPr>
@@ -5363,7 +4922,6 @@
         </w:rPr>
         <w:t xml:space="preserve"> </w:t>
       </w:r>
-      <w:proofErr w:type="spellStart"/>
       <w:r>
         <w:rPr>
           <w:rFonts w:cstheme="minorHAnsi"/>
@@ -5376,15 +4934,7 @@
           <w:rFonts w:cstheme="minorHAnsi"/>
           <w:color w:val="FF0000"/>
         </w:rPr>
-        <w:t>_test</w:t>
-      </w:r>
-      <w:proofErr w:type="spellEnd"/>
-      <w:r>
-        <w:rPr>
-          <w:rFonts w:cstheme="minorHAnsi"/>
-          <w:color w:val="FF0000"/>
-        </w:rPr>
-        <w:t xml:space="preserve"> </w:t>
+        <w:t xml:space="preserve">_test </w:t>
       </w:r>
       <w:r>
         <w:rPr>
@@ -5436,7 +4986,6 @@
         </w:rPr>
         <w:t xml:space="preserve">; </w:t>
       </w:r>
-      <w:proofErr w:type="spellStart"/>
       <w:r>
         <w:rPr>
           <w:rFonts w:cstheme="minorHAnsi"/>
@@ -5451,7 +5000,6 @@
         </w:rPr>
         <w:t>_test</w:t>
       </w:r>
-      <w:proofErr w:type="spellEnd"/>
       <w:r>
         <w:rPr>
           <w:rFonts w:cstheme="minorHAnsi"/>
@@ -5526,31 +5074,13 @@
         </w:rPr>
         <w:t xml:space="preserve"> and the folder in which it exists—this should be the path of the location in which you downloaded the PCA analysis software followed by “</w:t>
       </w:r>
-      <w:proofErr w:type="spellStart"/>
-      <w:r>
-        <w:rPr>
-          <w:rFonts w:cstheme="minorHAnsi"/>
-          <w:color w:val="FF0000"/>
-        </w:rPr>
-        <w:t>pca</w:t>
-      </w:r>
-      <w:proofErr w:type="spellEnd"/>
-      <w:r>
-        <w:rPr>
-          <w:rFonts w:cstheme="minorHAnsi"/>
-          <w:color w:val="FF0000"/>
-        </w:rPr>
-        <w:t>-analysis/SIMS_PCA/SIMS_PCA/</w:t>
-      </w:r>
-      <w:proofErr w:type="spellStart"/>
-      <w:r>
-        <w:rPr>
-          <w:rFonts w:cstheme="minorHAnsi"/>
-          <w:color w:val="FF0000"/>
-        </w:rPr>
-        <w:t>src</w:t>
-      </w:r>
-      <w:proofErr w:type="spellEnd"/>
+      <w:r>
+        <w:rPr>
+          <w:rFonts w:cstheme="minorHAnsi"/>
+          <w:color w:val="FF0000"/>
+        </w:rPr>
+        <w:t>pca-analysis/SIMS_PCA/SIMS_PCA/src</w:t>
+      </w:r>
       <w:r>
         <w:rPr>
           <w:rFonts w:cstheme="minorHAnsi"/>
@@ -5562,35 +5092,7 @@
         <w:rPr>
           <w:rFonts w:cstheme="minorHAnsi"/>
         </w:rPr>
-        <w:t xml:space="preserve"> (for instance, your path will probably look something like /home/username/</w:t>
-      </w:r>
-      <w:proofErr w:type="spellStart"/>
-      <w:r>
-        <w:rPr>
-          <w:rFonts w:cstheme="minorHAnsi"/>
-        </w:rPr>
-        <w:t>pca</w:t>
-      </w:r>
-      <w:proofErr w:type="spellEnd"/>
-      <w:r>
-        <w:rPr>
-          <w:rFonts w:cstheme="minorHAnsi"/>
-        </w:rPr>
-        <w:t>-analysis/SIMS_PCA/SIMS_PCA/</w:t>
-      </w:r>
-      <w:proofErr w:type="spellStart"/>
-      <w:r>
-        <w:rPr>
-          <w:rFonts w:cstheme="minorHAnsi"/>
-        </w:rPr>
-        <w:t>src</w:t>
-      </w:r>
-      <w:proofErr w:type="spellEnd"/>
-      <w:r>
-        <w:rPr>
-          <w:rFonts w:cstheme="minorHAnsi"/>
-        </w:rPr>
-        <w:t xml:space="preserve">) </w:t>
+        <w:t xml:space="preserve"> (for instance, your path will probably look something like /home/username/pca-analysis/SIMS_PCA/SIMS_PCA/src) </w:t>
       </w:r>
       <w:r>
         <w:rPr>
@@ -5615,21 +5117,7 @@
         <w:rPr>
           <w:rFonts w:cstheme="minorHAnsi"/>
         </w:rPr>
-        <w:t xml:space="preserve">with </w:t>
-      </w:r>
-      <w:proofErr w:type="spellStart"/>
-      <w:r>
-        <w:rPr>
-          <w:rFonts w:cstheme="minorHAnsi"/>
-        </w:rPr>
-        <w:t>VSCode</w:t>
-      </w:r>
-      <w:proofErr w:type="spellEnd"/>
-      <w:r>
-        <w:rPr>
-          <w:rFonts w:cstheme="minorHAnsi"/>
-        </w:rPr>
-        <w:t>, your</w:t>
+        <w:t>with VSCode, your</w:t>
       </w:r>
       <w:r>
         <w:rPr>
@@ -5681,21 +5169,12 @@
         </w:rPr>
         <w:t xml:space="preserve">, change the value of </w:t>
       </w:r>
-      <w:proofErr w:type="spellStart"/>
-      <w:r>
-        <w:rPr>
-          <w:rFonts w:cstheme="minorHAnsi"/>
-          <w:color w:val="FF0000"/>
-        </w:rPr>
-        <w:t>pcaDir</w:t>
-      </w:r>
-      <w:proofErr w:type="spellEnd"/>
-      <w:r>
-        <w:rPr>
-          <w:rFonts w:cstheme="minorHAnsi"/>
-          <w:color w:val="FF0000"/>
-        </w:rPr>
-        <w:t xml:space="preserve"> </w:t>
+      <w:r>
+        <w:rPr>
+          <w:rFonts w:cstheme="minorHAnsi"/>
+          <w:color w:val="FF0000"/>
+        </w:rPr>
+        <w:t xml:space="preserve">pcaDir </w:t>
       </w:r>
       <w:r>
         <w:rPr>
@@ -5708,23 +5187,7 @@
           <w:rFonts w:cstheme="minorHAnsi"/>
           <w:color w:val="FF0000"/>
         </w:rPr>
-        <w:t>”&lt;PATH_TO_PCA&gt;/</w:t>
-      </w:r>
-      <w:proofErr w:type="spellStart"/>
-      <w:r>
-        <w:rPr>
-          <w:rFonts w:cstheme="minorHAnsi"/>
-          <w:color w:val="FF0000"/>
-        </w:rPr>
-        <w:t>pca</w:t>
-      </w:r>
-      <w:proofErr w:type="spellEnd"/>
-      <w:r>
-        <w:rPr>
-          <w:rFonts w:cstheme="minorHAnsi"/>
-          <w:color w:val="FF0000"/>
-        </w:rPr>
-        <w:t>-analysis/SIMS_PCA/SIMS_PCA”</w:t>
+        <w:t>”&lt;PATH_TO_PCA&gt;/pca-analysis/SIMS_PCA/SIMS_PCA”</w:t>
       </w:r>
     </w:p>
     <w:p>
@@ -5796,7 +5259,6 @@
         </w:rPr>
         <w:t xml:space="preserve">, you will see a variable called </w:t>
       </w:r>
-      <w:proofErr w:type="spellStart"/>
       <w:r>
         <w:rPr>
           <w:rFonts w:cstheme="minorHAnsi"/>
@@ -5804,7 +5266,6 @@
         </w:rPr>
         <w:t>positive_or_negative_ion</w:t>
       </w:r>
-      <w:proofErr w:type="spellEnd"/>
       <w:r>
         <w:rPr>
           <w:rFonts w:cstheme="minorHAnsi"/>
@@ -5908,7 +5369,6 @@
         </w:rPr>
         <w:t xml:space="preserve">, the variable </w:t>
       </w:r>
-      <w:proofErr w:type="spellStart"/>
       <w:r>
         <w:rPr>
           <w:rFonts w:cstheme="minorHAnsi"/>
@@ -5916,7 +5376,6 @@
         </w:rPr>
         <w:t>f_rawsims_data</w:t>
       </w:r>
-      <w:proofErr w:type="spellEnd"/>
       <w:r>
         <w:rPr>
           <w:rFonts w:cstheme="minorHAnsi"/>
@@ -5934,39 +5393,7 @@
           <w:rFonts w:cstheme="minorHAnsi"/>
           <w:color w:val="FF0000"/>
         </w:rPr>
-        <w:t>sims-data/</w:t>
-      </w:r>
-      <w:proofErr w:type="spellStart"/>
-      <w:r>
-        <w:rPr>
-          <w:rFonts w:cstheme="minorHAnsi"/>
-          <w:color w:val="FF0000"/>
-        </w:rPr>
-        <w:t>OriginalData</w:t>
-      </w:r>
-      <w:proofErr w:type="spellEnd"/>
-      <w:r>
-        <w:rPr>
-          <w:rFonts w:cstheme="minorHAnsi"/>
-          <w:color w:val="FF0000"/>
-        </w:rPr>
-        <w:t>/</w:t>
-      </w:r>
-      <w:proofErr w:type="spellStart"/>
-      <w:r>
-        <w:rPr>
-          <w:rFonts w:cstheme="minorHAnsi"/>
-          <w:color w:val="FF0000"/>
-        </w:rPr>
-        <w:t>Hifh</w:t>
-      </w:r>
-      <w:proofErr w:type="spellEnd"/>
-      <w:r>
-        <w:rPr>
-          <w:rFonts w:cstheme="minorHAnsi"/>
-          <w:color w:val="FF0000"/>
-        </w:rPr>
-        <w:t xml:space="preserve"> P Pasture_Chris_Positive.TXT</w:t>
+        <w:t>sims-data/OriginalData/Hifh P Pasture_Chris_Positive.TXT</w:t>
       </w:r>
       <w:r>
         <w:rPr>
@@ -6042,15 +5469,8 @@
         <w:rPr>
           <w:rFonts w:cstheme="minorHAnsi"/>
         </w:rPr>
-        <w:t xml:space="preserve">, </w:t>
-      </w:r>
-      <w:r>
-        <w:rPr>
-          <w:rFonts w:cstheme="minorHAnsi"/>
-        </w:rPr>
-        <w:t xml:space="preserve">the variable </w:t>
-      </w:r>
-      <w:proofErr w:type="spellStart"/>
+        <w:t xml:space="preserve">, the variable </w:t>
+      </w:r>
       <w:r>
         <w:rPr>
           <w:rFonts w:cstheme="minorHAnsi"/>
@@ -6058,7 +5478,6 @@
         </w:rPr>
         <w:t>f_report</w:t>
       </w:r>
-      <w:proofErr w:type="spellEnd"/>
       <w:r>
         <w:rPr>
           <w:rFonts w:cstheme="minorHAnsi"/>
@@ -6071,21 +5490,12 @@
         </w:rPr>
         <w:t>will contain a string that says something like “</w:t>
       </w:r>
-      <w:proofErr w:type="spellStart"/>
-      <w:r>
-        <w:rPr>
-          <w:rFonts w:cstheme="minorHAnsi"/>
-          <w:color w:val="FF0000"/>
-        </w:rPr>
-        <w:t>output_sample</w:t>
-      </w:r>
-      <w:proofErr w:type="spellEnd"/>
-      <w:r>
-        <w:rPr>
-          <w:rFonts w:cstheme="minorHAnsi"/>
-          <w:color w:val="FF0000"/>
-        </w:rPr>
-        <w:t>/report.docx</w:t>
+      <w:r>
+        <w:rPr>
+          <w:rFonts w:cstheme="minorHAnsi"/>
+          <w:color w:val="FF0000"/>
+        </w:rPr>
+        <w:t>output_sample/report.docx</w:t>
       </w:r>
       <w:r>
         <w:rPr>
@@ -6373,24 +5783,22 @@
           <w:rFonts w:cstheme="minorHAnsi"/>
           <w:color w:val="FF0000"/>
         </w:rPr>
+        <w:t>/pca-analysis/</w:t>
+      </w:r>
+      <w:r>
+        <w:rPr>
+          <w:rFonts w:cstheme="minorHAnsi"/>
+          <w:color w:val="FF0000"/>
+        </w:rPr>
+        <w:t>SIMS_PCA</w:t>
+      </w:r>
+      <w:r>
+        <w:rPr>
+          <w:rFonts w:cstheme="minorHAnsi"/>
+          <w:color w:val="FF0000"/>
+        </w:rPr>
         <w:t>/</w:t>
       </w:r>
-      <w:proofErr w:type="spellStart"/>
-      <w:r>
-        <w:rPr>
-          <w:rFonts w:cstheme="minorHAnsi"/>
-          <w:color w:val="FF0000"/>
-        </w:rPr>
-        <w:t>pca</w:t>
-      </w:r>
-      <w:proofErr w:type="spellEnd"/>
-      <w:r>
-        <w:rPr>
-          <w:rFonts w:cstheme="minorHAnsi"/>
-          <w:color w:val="FF0000"/>
-        </w:rPr>
-        <w:t>-analysis/</w:t>
-      </w:r>
       <w:r>
         <w:rPr>
           <w:rFonts w:cstheme="minorHAnsi"/>
@@ -6410,24 +5818,8 @@
           <w:rFonts w:cstheme="minorHAnsi"/>
           <w:color w:val="FF0000"/>
         </w:rPr>
-        <w:t>SIMS_PCA</w:t>
-      </w:r>
-      <w:r>
-        <w:rPr>
-          <w:rFonts w:cstheme="minorHAnsi"/>
-          <w:color w:val="FF0000"/>
-        </w:rPr>
-        <w:t>/</w:t>
-      </w:r>
-      <w:proofErr w:type="spellStart"/>
-      <w:r>
-        <w:rPr>
-          <w:rFonts w:cstheme="minorHAnsi"/>
-          <w:color w:val="FF0000"/>
-        </w:rPr>
         <w:t>src</w:t>
       </w:r>
-      <w:proofErr w:type="spellEnd"/>
       <w:r>
         <w:rPr>
           <w:rFonts w:cstheme="minorHAnsi"/>
@@ -6706,14 +6098,7 @@
         <w:rPr>
           <w:rFonts w:cstheme="minorHAnsi"/>
         </w:rPr>
-        <w:t xml:space="preserve"> plots of PC1-PC5 with confidence </w:t>
-      </w:r>
-      <w:proofErr w:type="gramStart"/>
-      <w:r>
-        <w:rPr>
-          <w:rFonts w:cstheme="minorHAnsi"/>
-        </w:rPr>
-        <w:t>circle</w:t>
+        <w:t xml:space="preserve"> plots of PC1-PC5 with confidence circle</w:t>
       </w:r>
       <w:r>
         <w:rPr>
@@ -6721,7 +6106,6 @@
         </w:rPr>
         <w:t>s</w:t>
       </w:r>
-      <w:proofErr w:type="gramEnd"/>
     </w:p>
     <w:p>
       <w:pPr>
@@ -6751,14 +6135,7 @@
         <w:rPr>
           <w:rFonts w:cstheme="minorHAnsi"/>
         </w:rPr>
-        <w:t xml:space="preserve"> plots of PC1-PC5 without confidence </w:t>
-      </w:r>
-      <w:proofErr w:type="gramStart"/>
-      <w:r>
-        <w:rPr>
-          <w:rFonts w:cstheme="minorHAnsi"/>
-        </w:rPr>
-        <w:t>circle</w:t>
+        <w:t xml:space="preserve"> plots of PC1-PC5 without confidence circle</w:t>
       </w:r>
       <w:r>
         <w:rPr>
@@ -6766,7 +6143,6 @@
         </w:rPr>
         <w:t>s</w:t>
       </w:r>
-      <w:proofErr w:type="gramEnd"/>
     </w:p>
     <w:bookmarkEnd w:id="0"/>
     <w:p>
@@ -7180,24 +6556,22 @@
           <w:rFonts w:cstheme="minorHAnsi"/>
           <w:color w:val="FF0000"/>
         </w:rPr>
+        <w:t>/pca-analysis/</w:t>
+      </w:r>
+      <w:r>
+        <w:rPr>
+          <w:rFonts w:cstheme="minorHAnsi"/>
+          <w:color w:val="FF0000"/>
+        </w:rPr>
+        <w:t>SIMS_PCA</w:t>
+      </w:r>
+      <w:r>
+        <w:rPr>
+          <w:rFonts w:cstheme="minorHAnsi"/>
+          <w:color w:val="FF0000"/>
+        </w:rPr>
         <w:t>/</w:t>
       </w:r>
-      <w:proofErr w:type="spellStart"/>
-      <w:r>
-        <w:rPr>
-          <w:rFonts w:cstheme="minorHAnsi"/>
-          <w:color w:val="FF0000"/>
-        </w:rPr>
-        <w:t>pca</w:t>
-      </w:r>
-      <w:proofErr w:type="spellEnd"/>
-      <w:r>
-        <w:rPr>
-          <w:rFonts w:cstheme="minorHAnsi"/>
-          <w:color w:val="FF0000"/>
-        </w:rPr>
-        <w:t>-analysis/</w:t>
-      </w:r>
       <w:r>
         <w:rPr>
           <w:rFonts w:cstheme="minorHAnsi"/>
@@ -7217,40 +6591,15 @@
           <w:rFonts w:cstheme="minorHAnsi"/>
           <w:color w:val="FF0000"/>
         </w:rPr>
-        <w:t>SIMS_PCA</w:t>
-      </w:r>
-      <w:r>
-        <w:rPr>
-          <w:rFonts w:cstheme="minorHAnsi"/>
-          <w:color w:val="FF0000"/>
-        </w:rPr>
-        <w:t>/</w:t>
-      </w:r>
-      <w:proofErr w:type="spellStart"/>
-      <w:r>
-        <w:rPr>
-          <w:rFonts w:cstheme="minorHAnsi"/>
-          <w:color w:val="FF0000"/>
-        </w:rPr>
         <w:t>src</w:t>
       </w:r>
-      <w:proofErr w:type="spellEnd"/>
-      <w:r>
-        <w:rPr>
-          <w:rFonts w:cstheme="minorHAnsi"/>
-          <w:color w:val="FF0000"/>
-        </w:rPr>
-        <w:t>/</w:t>
-      </w:r>
-      <w:proofErr w:type="spellStart"/>
-      <w:r>
-        <w:rPr>
-          <w:rFonts w:cstheme="minorHAnsi"/>
-          <w:color w:val="FF0000"/>
-        </w:rPr>
-        <w:t>pca_sims</w:t>
-      </w:r>
-      <w:proofErr w:type="spellEnd"/>
+      <w:r>
+        <w:rPr>
+          <w:rFonts w:cstheme="minorHAnsi"/>
+          <w:color w:val="FF0000"/>
+        </w:rPr>
+        <w:t>/pca_sims</w:t>
+      </w:r>
       <w:r>
         <w:rPr>
           <w:rFonts w:cstheme="minorHAnsi"/>
@@ -7370,37 +6719,14 @@
         <w:rPr>
           <w:rFonts w:cstheme="minorHAnsi"/>
         </w:rPr>
-        <w:t>'</w:t>
-      </w:r>
-      <w:proofErr w:type="spellStart"/>
-      <w:proofErr w:type="gramStart"/>
-      <w:r>
-        <w:rPr>
-          <w:rFonts w:cstheme="minorHAnsi"/>
-        </w:rPr>
-        <w:t>font</w:t>
-      </w:r>
-      <w:proofErr w:type="gramEnd"/>
-      <w:r>
-        <w:rPr>
-          <w:rFonts w:cstheme="minorHAnsi"/>
-        </w:rPr>
-        <w:t>.family':</w:t>
-      </w:r>
-      <w:r>
-        <w:rPr>
-          <w:rFonts w:cstheme="minorHAnsi"/>
-          <w:color w:val="FF0000"/>
-        </w:rPr>
-        <w:t>'serif</w:t>
-      </w:r>
-      <w:proofErr w:type="spellEnd"/>
-      <w:r>
-        <w:rPr>
-          <w:rFonts w:cstheme="minorHAnsi"/>
-          <w:color w:val="FF0000"/>
-        </w:rPr>
-        <w:t>'</w:t>
+        <w:t>'font.family':</w:t>
+      </w:r>
+      <w:r>
+        <w:rPr>
+          <w:rFonts w:cstheme="minorHAnsi"/>
+          <w:color w:val="FF0000"/>
+        </w:rPr>
+        <w:t>'serif'</w:t>
       </w:r>
       <w:r>
         <w:rPr>
@@ -7421,37 +6747,14 @@
         <w:rPr>
           <w:rFonts w:cstheme="minorHAnsi"/>
         </w:rPr>
-        <w:t>    '</w:t>
-      </w:r>
-      <w:proofErr w:type="spellStart"/>
-      <w:proofErr w:type="gramStart"/>
-      <w:r>
-        <w:rPr>
-          <w:rFonts w:cstheme="minorHAnsi"/>
-        </w:rPr>
-        <w:t>font</w:t>
-      </w:r>
-      <w:proofErr w:type="gramEnd"/>
-      <w:r>
-        <w:rPr>
-          <w:rFonts w:cstheme="minorHAnsi"/>
-        </w:rPr>
-        <w:t>.serif':</w:t>
-      </w:r>
-      <w:r>
-        <w:rPr>
-          <w:rFonts w:cstheme="minorHAnsi"/>
-          <w:color w:val="FF0000"/>
-        </w:rPr>
-        <w:t>'Times</w:t>
-      </w:r>
-      <w:proofErr w:type="spellEnd"/>
-      <w:r>
-        <w:rPr>
-          <w:rFonts w:cstheme="minorHAnsi"/>
-          <w:color w:val="FF0000"/>
-        </w:rPr>
-        <w:t xml:space="preserve"> New Roman'</w:t>
+        <w:t>    'font.serif':</w:t>
+      </w:r>
+      <w:r>
+        <w:rPr>
+          <w:rFonts w:cstheme="minorHAnsi"/>
+          <w:color w:val="FF0000"/>
+        </w:rPr>
+        <w:t>'Times New Roman'</w:t>
       </w:r>
       <w:r>
         <w:rPr>
@@ -7472,29 +6775,7 @@
         <w:rPr>
           <w:rFonts w:cstheme="minorHAnsi"/>
         </w:rPr>
-        <w:t>    '</w:t>
-      </w:r>
-      <w:proofErr w:type="spellStart"/>
-      <w:proofErr w:type="gramStart"/>
-      <w:r>
-        <w:rPr>
-          <w:rFonts w:cstheme="minorHAnsi"/>
-        </w:rPr>
-        <w:t>axes</w:t>
-      </w:r>
-      <w:proofErr w:type="gramEnd"/>
-      <w:r>
-        <w:rPr>
-          <w:rFonts w:cstheme="minorHAnsi"/>
-        </w:rPr>
-        <w:t>.labelsize</w:t>
-      </w:r>
-      <w:proofErr w:type="spellEnd"/>
-      <w:r>
-        <w:rPr>
-          <w:rFonts w:cstheme="minorHAnsi"/>
-        </w:rPr>
-        <w:t xml:space="preserve">': </w:t>
+        <w:t xml:space="preserve">    'axes.labelsize': </w:t>
       </w:r>
       <w:r>
         <w:rPr>
@@ -7522,21 +6803,7 @@
         <w:rPr>
           <w:rFonts w:cstheme="minorHAnsi"/>
         </w:rPr>
-        <w:t>    '</w:t>
-      </w:r>
-      <w:proofErr w:type="gramStart"/>
-      <w:r>
-        <w:rPr>
-          <w:rFonts w:cstheme="minorHAnsi"/>
-        </w:rPr>
-        <w:t>xtick</w:t>
-      </w:r>
-      <w:proofErr w:type="gramEnd"/>
-      <w:r>
-        <w:rPr>
-          <w:rFonts w:cstheme="minorHAnsi"/>
-        </w:rPr>
-        <w:t>.labelsize':</w:t>
+        <w:t>    'xtick.labelsize':</w:t>
       </w:r>
       <w:r>
         <w:rPr>
@@ -7564,21 +6831,7 @@
         <w:rPr>
           <w:rFonts w:cstheme="minorHAnsi"/>
         </w:rPr>
-        <w:t>    '</w:t>
-      </w:r>
-      <w:proofErr w:type="gramStart"/>
-      <w:r>
-        <w:rPr>
-          <w:rFonts w:cstheme="minorHAnsi"/>
-        </w:rPr>
-        <w:t>ytick</w:t>
-      </w:r>
-      <w:proofErr w:type="gramEnd"/>
-      <w:r>
-        <w:rPr>
-          <w:rFonts w:cstheme="minorHAnsi"/>
-        </w:rPr>
-        <w:t>.labelsize':</w:t>
+        <w:t>    'ytick.labelsize':</w:t>
       </w:r>
       <w:r>
         <w:rPr>
@@ -7606,21 +6859,7 @@
         <w:rPr>
           <w:rFonts w:cstheme="minorHAnsi"/>
         </w:rPr>
-        <w:t>    '</w:t>
-      </w:r>
-      <w:proofErr w:type="gramStart"/>
-      <w:r>
-        <w:rPr>
-          <w:rFonts w:cstheme="minorHAnsi"/>
-        </w:rPr>
-        <w:t>lines</w:t>
-      </w:r>
-      <w:proofErr w:type="gramEnd"/>
-      <w:r>
-        <w:rPr>
-          <w:rFonts w:cstheme="minorHAnsi"/>
-        </w:rPr>
-        <w:t>.linewidth':</w:t>
+        <w:t>    'lines.linewidth':</w:t>
       </w:r>
       <w:r>
         <w:rPr>
@@ -7648,21 +6887,7 @@
         <w:rPr>
           <w:rFonts w:cstheme="minorHAnsi"/>
         </w:rPr>
-        <w:t>    '</w:t>
-      </w:r>
-      <w:proofErr w:type="gramStart"/>
-      <w:r>
-        <w:rPr>
-          <w:rFonts w:cstheme="minorHAnsi"/>
-        </w:rPr>
-        <w:t>lines</w:t>
-      </w:r>
-      <w:proofErr w:type="gramEnd"/>
-      <w:r>
-        <w:rPr>
-          <w:rFonts w:cstheme="minorHAnsi"/>
-        </w:rPr>
-        <w:t>.markersize':</w:t>
+        <w:t>    'lines.markersize':</w:t>
       </w:r>
       <w:r>
         <w:rPr>
@@ -7690,29 +6915,7 @@
         <w:rPr>
           <w:rFonts w:cstheme="minorHAnsi"/>
         </w:rPr>
-        <w:t>    '</w:t>
-      </w:r>
-      <w:proofErr w:type="spellStart"/>
-      <w:proofErr w:type="gramStart"/>
-      <w:r>
-        <w:rPr>
-          <w:rFonts w:cstheme="minorHAnsi"/>
-        </w:rPr>
-        <w:t>legend</w:t>
-      </w:r>
-      <w:proofErr w:type="gramEnd"/>
-      <w:r>
-        <w:rPr>
-          <w:rFonts w:cstheme="minorHAnsi"/>
-        </w:rPr>
-        <w:t>.fontsize</w:t>
-      </w:r>
-      <w:proofErr w:type="spellEnd"/>
-      <w:r>
-        <w:rPr>
-          <w:rFonts w:cstheme="minorHAnsi"/>
-        </w:rPr>
-        <w:t xml:space="preserve">': </w:t>
+        <w:t xml:space="preserve">    'legend.fontsize': </w:t>
       </w:r>
       <w:r>
         <w:rPr>
@@ -7822,21 +7025,12 @@
         </w:rPr>
         <w:t xml:space="preserve"> find “</w:t>
       </w:r>
-      <w:proofErr w:type="spellStart"/>
-      <w:r>
-        <w:rPr>
-          <w:rFonts w:cstheme="minorHAnsi"/>
-          <w:color w:val="FF0000"/>
-        </w:rPr>
-        <w:t>nstd</w:t>
-      </w:r>
-      <w:proofErr w:type="spellEnd"/>
-      <w:r>
-        <w:rPr>
-          <w:rFonts w:cstheme="minorHAnsi"/>
-          <w:color w:val="FF0000"/>
-        </w:rPr>
-        <w:t xml:space="preserve"> = 1.645</w:t>
+      <w:r>
+        <w:rPr>
+          <w:rFonts w:cstheme="minorHAnsi"/>
+          <w:color w:val="FF0000"/>
+        </w:rPr>
+        <w:t>nstd = 1.645</w:t>
       </w:r>
       <w:r>
         <w:rPr>
@@ -8541,21 +7735,12 @@
         </w:rPr>
         <w:t xml:space="preserve">and change </w:t>
       </w:r>
-      <w:proofErr w:type="spellStart"/>
-      <w:r>
-        <w:rPr>
-          <w:rFonts w:cstheme="minorHAnsi"/>
-          <w:color w:val="FF0000"/>
-        </w:rPr>
-        <w:t>max_pcacomp</w:t>
-      </w:r>
-      <w:proofErr w:type="spellEnd"/>
-      <w:r>
-        <w:rPr>
-          <w:rFonts w:cstheme="minorHAnsi"/>
-          <w:color w:val="FF0000"/>
-        </w:rPr>
-        <w:t xml:space="preserve"> = 5</w:t>
+      <w:r>
+        <w:rPr>
+          <w:rFonts w:cstheme="minorHAnsi"/>
+          <w:color w:val="FF0000"/>
+        </w:rPr>
+        <w:t>max_pcacomp = 5</w:t>
       </w:r>
       <w:r>
         <w:rPr>
@@ -8563,21 +7748,12 @@
         </w:rPr>
         <w:t xml:space="preserve"> to </w:t>
       </w:r>
-      <w:proofErr w:type="spellStart"/>
-      <w:r>
-        <w:rPr>
-          <w:rFonts w:cstheme="minorHAnsi"/>
-          <w:color w:val="FF0000"/>
-        </w:rPr>
-        <w:t>max_pcacomp</w:t>
-      </w:r>
-      <w:proofErr w:type="spellEnd"/>
-      <w:r>
-        <w:rPr>
-          <w:rFonts w:cstheme="minorHAnsi"/>
-          <w:color w:val="FF0000"/>
-        </w:rPr>
-        <w:t>=</w:t>
+      <w:r>
+        <w:rPr>
+          <w:rFonts w:cstheme="minorHAnsi"/>
+          <w:color w:val="FF0000"/>
+        </w:rPr>
+        <w:t>max_pcacomp=</w:t>
       </w:r>
       <w:r>
         <w:rPr>
@@ -9019,19 +8195,11 @@
           <w:rFonts w:cstheme="minorHAnsi"/>
         </w:rPr>
       </w:pPr>
-      <w:proofErr w:type="spellStart"/>
-      <w:r>
-        <w:rPr>
-          <w:rFonts w:cstheme="minorHAnsi"/>
-        </w:rPr>
-        <w:t>markern</w:t>
-      </w:r>
-      <w:proofErr w:type="spellEnd"/>
-      <w:r>
-        <w:rPr>
-          <w:rFonts w:cstheme="minorHAnsi"/>
-        </w:rPr>
-        <w:t xml:space="preserve"> = [ ',','o','H','^','v','x','1','D','X','2','3','4','8','s','p','.',</w:t>
+      <w:r>
+        <w:rPr>
+          <w:rFonts w:cstheme="minorHAnsi"/>
+        </w:rPr>
+        <w:t>markern = [ ',','o','H','^','v','x','1','D','X','2','3','4','8','s','p','.',</w:t>
       </w:r>
     </w:p>
     <w:p>
@@ -9059,35 +8227,7 @@
         <w:rPr>
           <w:rFonts w:cstheme="minorHAnsi"/>
         </w:rPr>
-        <w:t xml:space="preserve">        </w:t>
-      </w:r>
-      <w:proofErr w:type="spellStart"/>
-      <w:r>
-        <w:rPr>
-          <w:rFonts w:cstheme="minorHAnsi"/>
-        </w:rPr>
-        <w:t>colorn</w:t>
-      </w:r>
-      <w:proofErr w:type="spellEnd"/>
-      <w:r>
-        <w:rPr>
-          <w:rFonts w:cstheme="minorHAnsi"/>
-        </w:rPr>
-        <w:t xml:space="preserve"> = ['</w:t>
-      </w:r>
-      <w:proofErr w:type="spellStart"/>
-      <w:r>
-        <w:rPr>
-          <w:rFonts w:cstheme="minorHAnsi"/>
-        </w:rPr>
-        <w:t>purple','green','blue','brown','red</w:t>
-      </w:r>
-      <w:proofErr w:type="spellEnd"/>
-      <w:r>
-        <w:rPr>
-          <w:rFonts w:cstheme="minorHAnsi"/>
-        </w:rPr>
-        <w:t>',</w:t>
+        <w:t>        colorn = ['purple','green','blue','brown','red',</w:t>
       </w:r>
     </w:p>
     <w:p>
@@ -9101,21 +8241,7 @@
         <w:rPr>
           <w:rFonts w:cstheme="minorHAnsi"/>
         </w:rPr>
-        <w:t>                    '</w:t>
-      </w:r>
-      <w:proofErr w:type="spellStart"/>
-      <w:r>
-        <w:rPr>
-          <w:rFonts w:cstheme="minorHAnsi"/>
-        </w:rPr>
-        <w:t>teal','orange','magenta','pink</w:t>
-      </w:r>
-      <w:proofErr w:type="spellEnd"/>
-      <w:r>
-        <w:rPr>
-          <w:rFonts w:cstheme="minorHAnsi"/>
-        </w:rPr>
-        <w:t>',</w:t>
+        <w:t>                    'teal','orange','magenta','pink',</w:t>
       </w:r>
     </w:p>
     <w:p>
@@ -9129,21 +8255,7 @@
         <w:rPr>
           <w:rFonts w:cstheme="minorHAnsi"/>
         </w:rPr>
-        <w:t>                    '</w:t>
-      </w:r>
-      <w:proofErr w:type="spellStart"/>
-      <w:r>
-        <w:rPr>
-          <w:rFonts w:cstheme="minorHAnsi"/>
-        </w:rPr>
-        <w:t>gray','violet','turquoise','yellow</w:t>
-      </w:r>
-      <w:proofErr w:type="spellEnd"/>
-      <w:r>
-        <w:rPr>
-          <w:rFonts w:cstheme="minorHAnsi"/>
-        </w:rPr>
-        <w:t>',</w:t>
+        <w:t>                    'gray','violet','turquoise','yellow',</w:t>
       </w:r>
     </w:p>
     <w:p>
@@ -9157,21 +8269,7 @@
         <w:rPr>
           <w:rFonts w:cstheme="minorHAnsi"/>
         </w:rPr>
-        <w:t>                    'lavender','tan','cyan','aqua','</w:t>
-      </w:r>
-      <w:proofErr w:type="spellStart"/>
-      <w:r>
-        <w:rPr>
-          <w:rFonts w:cstheme="minorHAnsi"/>
-        </w:rPr>
-        <w:t>yellowgreen</w:t>
-      </w:r>
-      <w:proofErr w:type="spellEnd"/>
-      <w:r>
-        <w:rPr>
-          <w:rFonts w:cstheme="minorHAnsi"/>
-        </w:rPr>
-        <w:t>','chocolate',</w:t>
+        <w:t>                    'lavender','tan','cyan','aqua','yellowgreen','chocolate',</w:t>
       </w:r>
     </w:p>
     <w:p>
@@ -9185,21 +8283,7 @@
         <w:rPr>
           <w:rFonts w:cstheme="minorHAnsi"/>
         </w:rPr>
-        <w:t>                    '</w:t>
-      </w:r>
-      <w:proofErr w:type="spellStart"/>
-      <w:r>
-        <w:rPr>
-          <w:rFonts w:cstheme="minorHAnsi"/>
-        </w:rPr>
-        <w:t>coral','fuchsia','goldenrod','indigo</w:t>
-      </w:r>
-      <w:proofErr w:type="spellEnd"/>
-      <w:r>
-        <w:rPr>
-          <w:rFonts w:cstheme="minorHAnsi"/>
-        </w:rPr>
-        <w:t>',</w:t>
+        <w:t>                    'coral','fuchsia','goldenrod','indigo',</w:t>
       </w:r>
     </w:p>
     <w:p>
@@ -9213,63 +8297,7 @@
         <w:rPr>
           <w:rFonts w:cstheme="minorHAnsi"/>
         </w:rPr>
-        <w:t>                    'grey','</w:t>
-      </w:r>
-      <w:proofErr w:type="spellStart"/>
-      <w:r>
-        <w:rPr>
-          <w:rFonts w:cstheme="minorHAnsi"/>
-        </w:rPr>
-        <w:t>darkorange</w:t>
-      </w:r>
-      <w:proofErr w:type="spellEnd"/>
-      <w:r>
-        <w:rPr>
-          <w:rFonts w:cstheme="minorHAnsi"/>
-        </w:rPr>
-        <w:t>','</w:t>
-      </w:r>
-      <w:proofErr w:type="spellStart"/>
-      <w:r>
-        <w:rPr>
-          <w:rFonts w:cstheme="minorHAnsi"/>
-        </w:rPr>
-        <w:t>rosybrown</w:t>
-      </w:r>
-      <w:proofErr w:type="spellEnd"/>
-      <w:r>
-        <w:rPr>
-          <w:rFonts w:cstheme="minorHAnsi"/>
-        </w:rPr>
-        <w:t>','</w:t>
-      </w:r>
-      <w:proofErr w:type="spellStart"/>
-      <w:r>
-        <w:rPr>
-          <w:rFonts w:cstheme="minorHAnsi"/>
-        </w:rPr>
-        <w:t>palegreen</w:t>
-      </w:r>
-      <w:proofErr w:type="spellEnd"/>
-      <w:r>
-        <w:rPr>
-          <w:rFonts w:cstheme="minorHAnsi"/>
-        </w:rPr>
-        <w:t>','</w:t>
-      </w:r>
-      <w:proofErr w:type="spellStart"/>
-      <w:r>
-        <w:rPr>
-          <w:rFonts w:cstheme="minorHAnsi"/>
-        </w:rPr>
-        <w:t>deepskyblue</w:t>
-      </w:r>
-      <w:proofErr w:type="spellEnd"/>
-      <w:r>
-        <w:rPr>
-          <w:rFonts w:cstheme="minorHAnsi"/>
-        </w:rPr>
-        <w:t>']</w:t>
+        <w:t>                    'grey','darkorange','rosybrown','palegreen','deepskyblue']</w:t>
       </w:r>
     </w:p>
     <w:p>
@@ -9452,21 +8480,12 @@
         </w:rPr>
         <w:t xml:space="preserve"> change </w:t>
       </w:r>
-      <w:proofErr w:type="spellStart"/>
-      <w:r>
-        <w:rPr>
-          <w:rFonts w:cstheme="minorHAnsi"/>
-          <w:color w:val="FF0000"/>
-        </w:rPr>
-        <w:t>fetchn_more</w:t>
-      </w:r>
-      <w:proofErr w:type="spellEnd"/>
-      <w:r>
-        <w:rPr>
-          <w:rFonts w:cstheme="minorHAnsi"/>
-          <w:color w:val="FF0000"/>
-        </w:rPr>
-        <w:t>=20</w:t>
+      <w:r>
+        <w:rPr>
+          <w:rFonts w:cstheme="minorHAnsi"/>
+          <w:color w:val="FF0000"/>
+        </w:rPr>
+        <w:t>fetchn_more=20</w:t>
       </w:r>
       <w:r>
         <w:rPr>
@@ -9757,14 +8776,7 @@
           <w:rFonts w:cstheme="minorHAnsi"/>
           <w:color w:val="000000" w:themeColor="text1"/>
         </w:rPr>
-        <w:t xml:space="preserve"> the report.</w:t>
-      </w:r>
-      <w:r>
-        <w:rPr>
-          <w:rFonts w:cstheme="minorHAnsi"/>
-          <w:color w:val="000000" w:themeColor="text1"/>
-        </w:rPr>
-        <w:t xml:space="preserve"> To do so, complete the following steps:</w:t>
+        <w:t xml:space="preserve"> the report. To do so, complete the following steps:</w:t>
       </w:r>
     </w:p>
     <w:p>
@@ -9817,13 +8829,7 @@
         <w:rPr>
           <w:color w:val="00B050"/>
         </w:rPr>
-        <w:t>Updated Peak Assignment (from Document Mass)</w:t>
-      </w:r>
-      <w:r>
-        <w:rPr>
-          <w:color w:val="00B050"/>
-        </w:rPr>
-        <w:t xml:space="preserve">” </w:t>
+        <w:t xml:space="preserve">Updated Peak Assignment (from Document Mass)” </w:t>
       </w:r>
       <w:r>
         <w:t>and “</w:t>
@@ -9981,19 +8987,31 @@
         <w:t>”</w:t>
       </w:r>
       <w:r>
-        <w:t xml:space="preserve"> will highlight your measured mass value in yellow if it is between 100 and 200ppm from the document mass and </w:t>
-      </w:r>
-      <w:r>
-        <w:t xml:space="preserve">in </w:t>
-      </w:r>
-      <w:r>
-        <w:t xml:space="preserve">red if it is more than 200ppm </w:t>
-      </w:r>
-      <w:r>
-        <w:t xml:space="preserve">away </w:t>
-      </w:r>
-      <w:r>
-        <w:t>from it.</w:t>
+        <w:t xml:space="preserve"> will highlight </w:t>
+      </w:r>
+      <w:r>
+        <w:t>the peak assignment corresponding to your</w:t>
+      </w:r>
+      <w:r>
+        <w:t xml:space="preserve"> measured mass value in </w:t>
+      </w:r>
+      <w:r>
+        <w:t xml:space="preserve">green if the document mass is less than 100ppm from the measured mass, </w:t>
+      </w:r>
+      <w:r>
+        <w:t>yellow if it is between 100 and 200ppm</w:t>
+      </w:r>
+      <w:r>
+        <w:t xml:space="preserve"> away, </w:t>
+      </w:r>
+      <w:r>
+        <w:t xml:space="preserve">and red if it is more than 200ppm </w:t>
+      </w:r>
+      <w:r>
+        <w:t>away</w:t>
+      </w:r>
+      <w:r>
+        <w:t>.</w:t>
       </w:r>
     </w:p>
     <w:p>
@@ -10081,14 +9099,7 @@
           <w:rFonts w:cstheme="minorHAnsi"/>
           <w:color w:val="00B050"/>
         </w:rPr>
-        <w:t xml:space="preserve"> negative</w:t>
-      </w:r>
-      <w:r>
-        <w:rPr>
-          <w:rFonts w:cstheme="minorHAnsi"/>
-          <w:color w:val="00B050"/>
-        </w:rPr>
-        <w:t>_doc_mass_record.csv</w:t>
+        <w:t xml:space="preserve"> negative_doc_mass_record.csv</w:t>
       </w:r>
       <w:r>
         <w:rPr>
@@ -10222,21 +9233,7 @@
           <w:rFonts w:cstheme="minorHAnsi"/>
           <w:color w:val="FF0000"/>
         </w:rPr>
-        <w:t>main</w:t>
-      </w:r>
-      <w:r>
-        <w:rPr>
-          <w:rFonts w:cstheme="minorHAnsi"/>
-          <w:color w:val="FF0000"/>
-        </w:rPr>
-        <w:t>_test</w:t>
-      </w:r>
-      <w:r>
-        <w:rPr>
-          <w:rFonts w:cstheme="minorHAnsi"/>
-          <w:color w:val="FF0000"/>
-        </w:rPr>
-        <w:t>.py</w:t>
+        <w:t>main_test.py</w:t>
       </w:r>
       <w:r>
         <w:rPr>
@@ -11219,7 +10216,7 @@
           <w:color w:val="000000" w:themeColor="text1"/>
         </w:rPr>
         <w:pict w14:anchorId="1CF3BDFE">
-          <v:rect id="_x0000_i1028" alt="" style="width:415.1pt;height:.05pt;mso-width-percent:0;mso-height-percent:0;mso-width-percent:0;mso-height-percent:0" o:hrpct="887" o:hralign="center" o:hrstd="t" o:hr="t" fillcolor="#a0a0a0" stroked="f"/>
+          <v:rect id="_x0000_i1027" alt="" style="width:415.1pt;height:.05pt;mso-width-percent:0;mso-height-percent:0;mso-width-percent:0;mso-height-percent:0" o:hrpct="887" o:hralign="center" o:hrstd="t" o:hr="t" fillcolor="#a0a0a0" stroked="f"/>
         </w:pict>
       </w:r>
     </w:p>
@@ -11294,14 +10291,7 @@
         <w:rPr>
           <w:rFonts w:cstheme="minorHAnsi"/>
         </w:rPr>
-        <w:t xml:space="preserve">The following section provides guidance on how the user can incorporate rules to assign mass values to similar chemical species. For example, for </w:t>
-      </w:r>
-      <w:proofErr w:type="spellStart"/>
-      <w:r>
-        <w:rPr>
-          <w:rFonts w:cstheme="minorHAnsi"/>
-        </w:rPr>
-        <w:t>SiO</w:t>
+        <w:t>The following section provides guidance on how the user can incorporate rules to assign mass values to similar chemical species. For example, for SiO</w:t>
       </w:r>
       <w:r>
         <w:rPr>
@@ -11310,7 +10300,6 @@
         </w:rPr>
         <w:t>x</w:t>
       </w:r>
-      <w:proofErr w:type="spellEnd"/>
       <w:r>
         <w:rPr>
           <w:rFonts w:cstheme="minorHAnsi"/>
@@ -11340,14 +10329,7 @@
         <w:rPr>
           <w:rFonts w:cstheme="minorHAnsi"/>
         </w:rPr>
-        <w:t xml:space="preserve">’, values related to </w:t>
-      </w:r>
-      <w:proofErr w:type="spellStart"/>
-      <w:r>
-        <w:rPr>
-          <w:rFonts w:cstheme="minorHAnsi"/>
-        </w:rPr>
-        <w:t>SiO</w:t>
+        <w:t>’, values related to SiO</w:t>
       </w:r>
       <w:r>
         <w:rPr>
@@ -11356,7 +10338,6 @@
         </w:rPr>
         <w:t>x</w:t>
       </w:r>
-      <w:proofErr w:type="spellEnd"/>
       <w:r>
         <w:rPr>
           <w:rFonts w:cstheme="minorHAnsi"/>
@@ -12229,15 +11210,7 @@
           <w:rFonts w:cstheme="minorHAnsi"/>
           <w:color w:val="000000" w:themeColor="text1"/>
         </w:rPr>
-        <w:t xml:space="preserve"> </w:t>
-      </w:r>
-      <w:proofErr w:type="spellStart"/>
-      <w:r>
-        <w:rPr>
-          <w:rFonts w:cstheme="minorHAnsi"/>
-          <w:color w:val="000000" w:themeColor="text1"/>
-        </w:rPr>
-        <w:t>SiO</w:t>
+        <w:t xml:space="preserve"> SiO</w:t>
       </w:r>
       <w:r>
         <w:rPr>
@@ -12247,7 +11220,6 @@
         </w:rPr>
         <w:t>x</w:t>
       </w:r>
-      <w:proofErr w:type="spellEnd"/>
       <w:r>
         <w:rPr>
           <w:rFonts w:cstheme="minorHAnsi"/>
@@ -12462,6 +11434,7 @@
       <w:r>
         <w:rPr>
           <w:rFonts w:cstheme="minorHAnsi"/>
+          <w:noProof/>
         </w:rPr>
         <w:drawing>
           <wp:inline distT="0" distB="0" distL="0" distR="0" wp14:anchorId="644151A0" wp14:editId="0653B47C">
@@ -12515,7 +11488,7 @@
           <w:noProof/>
         </w:rPr>
         <w:pict w14:anchorId="6620C445">
-          <v:rect id="_x0000_i1029" alt="" style="width:415.1pt;height:.05pt;mso-width-percent:0;mso-height-percent:0;mso-width-percent:0;mso-height-percent:0" o:hrpct="887" o:hralign="center" o:hrstd="t" o:hr="t" fillcolor="#a0a0a0" stroked="f"/>
+          <v:rect id="_x0000_i1028" alt="" style="width:415.1pt;height:.05pt;mso-width-percent:0;mso-height-percent:0;mso-width-percent:0;mso-height-percent:0" o:hrpct="887" o:hralign="center" o:hrstd="t" o:hr="t" fillcolor="#a0a0a0" stroked="f"/>
         </w:pict>
       </w:r>
     </w:p>
@@ -12601,21 +11574,7 @@
         <w:rPr>
           <w:rFonts w:cstheme="minorHAnsi"/>
         </w:rPr>
-        <w:t xml:space="preserve">The first column name is ‘Mass (u)’ and the values in the column should be unit </w:t>
-      </w:r>
-      <w:proofErr w:type="gramStart"/>
-      <w:r>
-        <w:rPr>
-          <w:rFonts w:cstheme="minorHAnsi"/>
-        </w:rPr>
-        <w:t>masses;</w:t>
-      </w:r>
-      <w:proofErr w:type="gramEnd"/>
-      <w:r>
-        <w:rPr>
-          <w:rFonts w:cstheme="minorHAnsi"/>
-        </w:rPr>
-        <w:t xml:space="preserve"> i.e., whole integers.</w:t>
+        <w:t>The first column name is ‘Mass (u)’ and the values in the column should be unit masses; i.e., whole integers.</w:t>
       </w:r>
     </w:p>
     <w:p>
@@ -12784,16 +11743,8 @@
         <w:rPr>
           <w:rFonts w:cstheme="minorHAnsi"/>
         </w:rPr>
-        <w:t xml:space="preserve">The first three digits are the sample group </w:t>
-      </w:r>
-      <w:proofErr w:type="gramStart"/>
-      <w:r>
-        <w:rPr>
-          <w:rFonts w:cstheme="minorHAnsi"/>
-        </w:rPr>
-        <w:t>number</w:t>
-      </w:r>
-      <w:proofErr w:type="gramEnd"/>
+        <w:t>The first three digits are the sample group number</w:t>
+      </w:r>
     </w:p>
     <w:p>
       <w:pPr>
@@ -12836,17 +11787,8 @@
           <w:rFonts w:cstheme="minorHAnsi"/>
           <w:color w:val="000000" w:themeColor="text1"/>
         </w:rPr>
-        <w:t xml:space="preserve">There can be up to 999 samples simultaneously </w:t>
-      </w:r>
-      <w:proofErr w:type="gramStart"/>
-      <w:r>
-        <w:rPr>
-          <w:rFonts w:cstheme="minorHAnsi"/>
-          <w:color w:val="000000" w:themeColor="text1"/>
-        </w:rPr>
-        <w:t>analyzed</w:t>
-      </w:r>
-      <w:proofErr w:type="gramEnd"/>
+        <w:t>There can be up to 999 samples simultaneously analyzed</w:t>
+      </w:r>
     </w:p>
     <w:p>
       <w:pPr>
@@ -12864,17 +11806,8 @@
           <w:rFonts w:cstheme="minorHAnsi"/>
           <w:color w:val="000000" w:themeColor="text1"/>
         </w:rPr>
-        <w:t xml:space="preserve">The last two characters specify whether 1) the spectra are positive or negative ions and 2) the measurement location number, </w:t>
-      </w:r>
-      <w:proofErr w:type="gramStart"/>
-      <w:r>
-        <w:rPr>
-          <w:rFonts w:cstheme="minorHAnsi"/>
-          <w:color w:val="000000" w:themeColor="text1"/>
-        </w:rPr>
-        <w:t>respectively</w:t>
-      </w:r>
-      <w:proofErr w:type="gramEnd"/>
+        <w:t>The last two characters specify whether 1) the spectra are positive or negative ions and 2) the measurement location number, respectively</w:t>
+      </w:r>
     </w:p>
     <w:p>
       <w:pPr>
@@ -12918,17 +11851,8 @@
           <w:rFonts w:cstheme="minorHAnsi"/>
           <w:color w:val="000000" w:themeColor="text1"/>
         </w:rPr>
-        <w:t>Additional example: Column name for sample 479 at the fourth location analyzed in negative mode: 479-</w:t>
-      </w:r>
-      <w:proofErr w:type="gramStart"/>
-      <w:r>
-        <w:rPr>
-          <w:rFonts w:cstheme="minorHAnsi"/>
-          <w:color w:val="000000" w:themeColor="text1"/>
-        </w:rPr>
-        <w:t>N4</w:t>
-      </w:r>
-      <w:proofErr w:type="gramEnd"/>
+        <w:t>Additional example: Column name for sample 479 at the fourth location analyzed in negative mode: 479-N4</w:t>
+      </w:r>
     </w:p>
     <w:p>
       <w:pPr>
@@ -13198,33 +12122,13 @@
         </w:rPr>
         <w:t xml:space="preserve">Save the formatted data as a text file in </w:t>
       </w:r>
-      <w:proofErr w:type="spellStart"/>
-      <w:r>
-        <w:rPr>
-          <w:rFonts w:cstheme="minorHAnsi"/>
-          <w:color w:val="FF0000"/>
-        </w:rPr>
-        <w:t>pca</w:t>
-      </w:r>
-      <w:proofErr w:type="spellEnd"/>
-      <w:r>
-        <w:rPr>
-          <w:rFonts w:cstheme="minorHAnsi"/>
-          <w:color w:val="FF0000"/>
-        </w:rPr>
-        <w:t>/SIMS_PCA/SIMS_PCA/sims-data/</w:t>
-      </w:r>
-      <w:proofErr w:type="spellStart"/>
-      <w:proofErr w:type="gramStart"/>
-      <w:r>
-        <w:rPr>
-          <w:rFonts w:cstheme="minorHAnsi"/>
-          <w:color w:val="FF0000"/>
-        </w:rPr>
-        <w:t>OriginalData</w:t>
-      </w:r>
-      <w:proofErr w:type="spellEnd"/>
-      <w:proofErr w:type="gramEnd"/>
+      <w:r>
+        <w:rPr>
+          <w:rFonts w:cstheme="minorHAnsi"/>
+          <w:color w:val="FF0000"/>
+        </w:rPr>
+        <w:t>pca/SIMS_PCA/SIMS_PCA/sims-data/OriginalData</w:t>
+      </w:r>
     </w:p>
     <w:p>
       <w:pPr>
@@ -13241,7 +12145,7 @@
           <w:color w:val="FF0000"/>
         </w:rPr>
         <w:pict w14:anchorId="12574513">
-          <v:rect id="_x0000_i1030" alt="" style="width:415.1pt;height:.05pt;mso-width-percent:0;mso-height-percent:0;mso-width-percent:0;mso-height-percent:0" o:hrpct="887" o:hralign="center" o:hrstd="t" o:hr="t" fillcolor="#a0a0a0" stroked="f"/>
+          <v:rect id="_x0000_i1029" alt="" style="width:415.1pt;height:.05pt;mso-width-percent:0;mso-height-percent:0;mso-width-percent:0;mso-height-percent:0" o:hrpct="887" o:hralign="center" o:hrstd="t" o:hr="t" fillcolor="#a0a0a0" stroked="f"/>
         </w:pict>
       </w:r>
     </w:p>
@@ -13404,21 +12308,7 @@
         <w:rPr>
           <w:rFonts w:cstheme="minorHAnsi"/>
         </w:rPr>
-        <w:t xml:space="preserve">These represent the desired group numbers (from the top row in the raw data file) to be analyzed. If you would like to include all data in the PCA analysis, then make sure to write all sample numbers to this file; in this case, you would need to include 479, 480, 482, 483, 484, 489, 490, and 491—eight numbers in total. However, since only 4 numbers are given, only data from columns whose headers contain one of the sample numbers above will be included in the PCA analysis and subsequent component tables found in the report. Make sure that you include at least one three-digit </w:t>
-      </w:r>
-      <w:proofErr w:type="gramStart"/>
-      <w:r>
-        <w:rPr>
-          <w:rFonts w:cstheme="minorHAnsi"/>
-        </w:rPr>
-        <w:t>number, and</w:t>
-      </w:r>
-      <w:proofErr w:type="gramEnd"/>
-      <w:r>
-        <w:rPr>
-          <w:rFonts w:cstheme="minorHAnsi"/>
-        </w:rPr>
-        <w:t xml:space="preserve"> remember to double-check that each is actually one of your sample numbers. If you do happen to accidentally include a sample number that doesn’t exist, it will simply be ignored by the software.</w:t>
+        <w:t>These represent the desired group numbers (from the top row in the raw data file) to be analyzed. If you would like to include all data in the PCA analysis, then make sure to write all sample numbers to this file; in this case, you would need to include 479, 480, 482, 483, 484, 489, 490, and 491—eight numbers in total. However, since only 4 numbers are given, only data from columns whose headers contain one of the sample numbers above will be included in the PCA analysis and subsequent component tables found in the report. Make sure that you include at least one three-digit number, and remember to double-check that each is actually one of your sample numbers. If you do happen to accidentally include a sample number that doesn’t exist, it will simply be ignored by the software.</w:t>
       </w:r>
     </w:p>
     <w:p>
@@ -13441,7 +12331,7 @@
           <w:noProof/>
         </w:rPr>
         <w:pict w14:anchorId="78B9594E">
-          <v:rect id="_x0000_i1033" alt="" style="width:415.1pt;height:.05pt;mso-width-percent:0;mso-height-percent:0;mso-width-percent:0;mso-height-percent:0" o:hrpct="887" o:hralign="center" o:hrstd="t" o:hr="t" fillcolor="#a0a0a0" stroked="f"/>
+          <v:rect id="_x0000_i1030" alt="" style="width:415.1pt;height:.05pt;mso-width-percent:0;mso-height-percent:0;mso-width-percent:0;mso-height-percent:0" o:hrpct="887" o:hralign="center" o:hrstd="t" o:hr="t" fillcolor="#a0a0a0" stroked="f"/>
         </w:pict>
       </w:r>
     </w:p>
@@ -13533,17 +12423,8 @@
           <w:rFonts w:cstheme="minorHAnsi"/>
           <w:color w:val="FF0000"/>
         </w:rPr>
-        <w:t>&lt;PATH_TO_PCA&gt;/SIMS_PCA/SIMS_PCA/sims-data/</w:t>
-      </w:r>
-      <w:proofErr w:type="spellStart"/>
-      <w:r>
-        <w:rPr>
-          <w:rFonts w:cstheme="minorHAnsi"/>
-          <w:color w:val="FF0000"/>
-        </w:rPr>
-        <w:t>OriginalData</w:t>
-      </w:r>
-      <w:proofErr w:type="spellEnd"/>
+        <w:t>&lt;PATH_TO_PCA&gt;/SIMS_PCA/SIMS_PCA/sims-data/OriginalData</w:t>
+      </w:r>
       <w:r>
         <w:rPr>
           <w:rFonts w:cstheme="minorHAnsi"/>
@@ -17079,6 +15960,10 @@
 </file>
 
 <file path=customXml/item1.xml><?xml version="1.0" encoding="utf-8"?>
+<b:Sources xmlns:b="http://schemas.openxmlformats.org/officeDocument/2006/bibliography" xmlns="http://schemas.openxmlformats.org/officeDocument/2006/bibliography" SelectedStyle="\APASixthEditionOfficeOnline.xsl" StyleName="APA" Version="6"/>
+</file>
+
+<file path=customXml/item2.xml><?xml version="1.0" encoding="utf-8"?>
 <s:customData xmlns="http://www.wps.cn/officeDocument/2013/wpsCustomData" xmlns:s="http://www.wps.cn/officeDocument/2013/wpsCustomData">
   <customSectProps>
     <customSectPr/>
@@ -17086,22 +15971,18 @@
 </s:customData>
 </file>
 
-<file path=customXml/item2.xml><?xml version="1.0" encoding="utf-8"?>
-<b:Sources xmlns:b="http://schemas.openxmlformats.org/officeDocument/2006/bibliography" xmlns="http://schemas.openxmlformats.org/officeDocument/2006/bibliography" SelectedStyle="\APASixthEditionOfficeOnline.xsl" StyleName="APA" Version="6"/>
+<file path=customXml/itemProps1.xml><?xml version="1.0" encoding="utf-8"?>
+<ds:datastoreItem xmlns:ds="http://schemas.openxmlformats.org/officeDocument/2006/customXml" ds:itemID="{4BF8F0CE-F7C5-4534-94E1-1FD85E4FBDA4}">
+  <ds:schemaRefs>
+    <ds:schemaRef ds:uri="http://schemas.openxmlformats.org/officeDocument/2006/bibliography"/>
+  </ds:schemaRefs>
+</ds:datastoreItem>
 </file>
 
-<file path=customXml/itemProps1.xml><?xml version="1.0" encoding="utf-8"?>
+<file path=customXml/itemProps2.xml><?xml version="1.0" encoding="utf-8"?>
 <ds:datastoreItem xmlns:ds="http://schemas.openxmlformats.org/officeDocument/2006/customXml" ds:itemID="{B1977F7D-205B-4081-913C-38D41E755F92}">
   <ds:schemaRefs>
     <ds:schemaRef ds:uri="http://www.wps.cn/officeDocument/2013/wpsCustomData"/>
   </ds:schemaRefs>
 </ds:datastoreItem>
-</file>
-
-<file path=customXml/itemProps2.xml><?xml version="1.0" encoding="utf-8"?>
-<ds:datastoreItem xmlns:ds="http://schemas.openxmlformats.org/officeDocument/2006/customXml" ds:itemID="{4BF8F0CE-F7C5-4534-94E1-1FD85E4FBDA4}">
-  <ds:schemaRefs>
-    <ds:schemaRef ds:uri="http://schemas.openxmlformats.org/officeDocument/2006/bibliography"/>
-  </ds:schemaRefs>
-</ds:datastoreItem>
 </file>
</xml_diff>